<commit_message>
Rewrite non-global models code for store sales with last 15 days validation
</commit_message>
<xml_diff>
--- a/ModelScores/ModelScoresStore.docx
+++ b/ModelScores/ModelScoresStore.docx
@@ -33,15 +33,471 @@
         <w:rPr>
           <w:lang w:val="en-US"/>
         </w:rPr>
-        <w:t>Validation set: last 16 days of train</w:t>
-      </w:r>
-    </w:p>
-    <w:p>
-      <w:pPr>
-        <w:rPr>
-          <w:lang w:val="en-US"/>
-        </w:rPr>
-      </w:pPr>
+        <w:t xml:space="preserve">Validation </w:t>
+      </w:r>
+      <w:proofErr w:type="gramStart"/>
+      <w:r>
+        <w:rPr>
+          <w:lang w:val="en-US"/>
+        </w:rPr>
+        <w:t>set:</w:t>
+      </w:r>
+      <w:proofErr w:type="gramEnd"/>
+      <w:r>
+        <w:rPr>
+          <w:lang w:val="en-US"/>
+        </w:rPr>
+        <w:t xml:space="preserve"> last 16 days of train</w:t>
+      </w:r>
+    </w:p>
+    <w:p>
+      <w:pPr>
+        <w:rPr>
+          <w:lang w:val="en-US"/>
+        </w:rPr>
+      </w:pPr>
+    </w:p>
+    <w:p>
+      <w:pPr>
+        <w:pStyle w:val="Heading2"/>
+        <w:rPr>
+          <w:lang w:val="en-US"/>
+        </w:rPr>
+      </w:pPr>
+      <w:r>
+        <w:rPr>
+          <w:lang w:val="en-US"/>
+        </w:rPr>
+        <w:t xml:space="preserve">STL = </w:t>
+      </w:r>
+      <w:r>
+        <w:rPr>
+          <w:lang w:val="en-US"/>
+        </w:rPr>
+        <w:t>365</w:t>
+      </w:r>
+      <w:r>
+        <w:rPr>
+          <w:lang w:val="en-US"/>
+        </w:rPr>
+        <w:t xml:space="preserve"> trend, 7 period, 7 season, robust</w:t>
+      </w:r>
+    </w:p>
+    <w:p>
+      <w:r>
+        <w:t>--------</w:t>
+      </w:r>
+    </w:p>
+    <w:p>
+      <w:r>
+        <w:t>Model = Linear</w:t>
+      </w:r>
+    </w:p>
+    <w:p>
+      <w:r>
+        <w:t xml:space="preserve">MAE: mean = 2574.11, </w:t>
+      </w:r>
+      <w:proofErr w:type="spellStart"/>
+      <w:r>
+        <w:t>sd</w:t>
+      </w:r>
+      <w:proofErr w:type="spellEnd"/>
+      <w:r>
+        <w:t xml:space="preserve"> = 2320.21, min = 565.7, max = 14363.31</w:t>
+      </w:r>
+    </w:p>
+    <w:p>
+      <w:r>
+        <w:t xml:space="preserve">MSE: mean = 15282514.67, </w:t>
+      </w:r>
+      <w:proofErr w:type="spellStart"/>
+      <w:r>
+        <w:t>sd</w:t>
+      </w:r>
+      <w:proofErr w:type="spellEnd"/>
+      <w:r>
+        <w:t xml:space="preserve"> = 31944428.03, min = 481391.93, max = 215717846.81</w:t>
+      </w:r>
+    </w:p>
+    <w:p>
+      <w:r>
+        <w:t xml:space="preserve">RMSE: mean = 3054.69, </w:t>
+      </w:r>
+      <w:proofErr w:type="spellStart"/>
+      <w:r>
+        <w:t>sd</w:t>
+      </w:r>
+      <w:proofErr w:type="spellEnd"/>
+      <w:r>
+        <w:t xml:space="preserve"> = 2439.55, min = 693.82, max = 14687.34</w:t>
+      </w:r>
+    </w:p>
+    <w:p>
+      <w:r>
+        <w:t xml:space="preserve">RMSLE: mean = 0.24, </w:t>
+      </w:r>
+      <w:proofErr w:type="spellStart"/>
+      <w:r>
+        <w:t>sd</w:t>
+      </w:r>
+      <w:proofErr w:type="spellEnd"/>
+      <w:r>
+        <w:t xml:space="preserve"> = 0.18, min = 0.1, max = 1.49</w:t>
+      </w:r>
+    </w:p>
+    <w:p>
+      <w:r>
+        <w:t>--------</w:t>
+      </w:r>
+    </w:p>
+    <w:p>
+      <w:r>
+        <w:t xml:space="preserve">Model = Linear + </w:t>
+      </w:r>
+      <w:proofErr w:type="spellStart"/>
+      <w:r>
+        <w:t>AutoARIMA</w:t>
+      </w:r>
+      <w:proofErr w:type="spellEnd"/>
+    </w:p>
+    <w:p>
+      <w:r>
+        <w:t xml:space="preserve">MAE: mean = 2418.88, </w:t>
+      </w:r>
+      <w:proofErr w:type="spellStart"/>
+      <w:r>
+        <w:t>sd</w:t>
+      </w:r>
+      <w:proofErr w:type="spellEnd"/>
+      <w:r>
+        <w:t xml:space="preserve"> = 2165.36, min = 469.26, max = 13661.93</w:t>
+      </w:r>
+    </w:p>
+    <w:p>
+      <w:r>
+        <w:t xml:space="preserve">MSE: mean = 13415198.13, </w:t>
+      </w:r>
+      <w:proofErr w:type="spellStart"/>
+      <w:r>
+        <w:t>sd</w:t>
+      </w:r>
+      <w:proofErr w:type="spellEnd"/>
+      <w:r>
+        <w:t xml:space="preserve"> = 28677635.9, min = 331619.62, max = 194849443.87</w:t>
+      </w:r>
+    </w:p>
+    <w:p>
+      <w:r>
+        <w:t xml:space="preserve">RMSE: mean = 2856.83, </w:t>
+      </w:r>
+      <w:proofErr w:type="spellStart"/>
+      <w:r>
+        <w:t>sd</w:t>
+      </w:r>
+      <w:proofErr w:type="spellEnd"/>
+      <w:r>
+        <w:t xml:space="preserve"> = 2292.1, min = 575.86, max = 13958.85</w:t>
+      </w:r>
+    </w:p>
+    <w:p>
+      <w:r>
+        <w:t xml:space="preserve">RMSLE: mean = 0.22, </w:t>
+      </w:r>
+      <w:proofErr w:type="spellStart"/>
+      <w:r>
+        <w:t>sd</w:t>
+      </w:r>
+      <w:proofErr w:type="spellEnd"/>
+      <w:r>
+        <w:t xml:space="preserve"> = 0.16, min = 0.1, max = 1.34</w:t>
+      </w:r>
+    </w:p>
+    <w:p>
+      <w:r>
+        <w:t>--------</w:t>
+      </w:r>
+    </w:p>
+    <w:p>
+      <w:r>
+        <w:t>Model = Linear + RF</w:t>
+      </w:r>
+    </w:p>
+    <w:p>
+      <w:r>
+        <w:t xml:space="preserve">MAE: mean = 2430.74, </w:t>
+      </w:r>
+      <w:proofErr w:type="spellStart"/>
+      <w:r>
+        <w:t>sd</w:t>
+      </w:r>
+      <w:proofErr w:type="spellEnd"/>
+      <w:r>
+        <w:t xml:space="preserve"> = 2186.07, min = 621.71, max = 14128.46</w:t>
+      </w:r>
+    </w:p>
+    <w:p>
+      <w:r>
+        <w:t xml:space="preserve">MSE: mean = 13644893.63, </w:t>
+      </w:r>
+      <w:proofErr w:type="spellStart"/>
+      <w:r>
+        <w:t>sd</w:t>
+      </w:r>
+      <w:proofErr w:type="spellEnd"/>
+      <w:r>
+        <w:t xml:space="preserve"> = 30521109.55, min = 709783.93, max = 209631653.75</w:t>
+      </w:r>
+    </w:p>
+    <w:p>
+      <w:r>
+        <w:t xml:space="preserve">RMSE: mean = 2883.23, </w:t>
+      </w:r>
+      <w:proofErr w:type="spellStart"/>
+      <w:r>
+        <w:t>sd</w:t>
+      </w:r>
+      <w:proofErr w:type="spellEnd"/>
+      <w:r>
+        <w:t xml:space="preserve"> = 2309.08, min = 842.49, max = 14478.66</w:t>
+      </w:r>
+    </w:p>
+    <w:p>
+      <w:r>
+        <w:t xml:space="preserve">RMSLE: mean = 0.23, </w:t>
+      </w:r>
+      <w:proofErr w:type="spellStart"/>
+      <w:r>
+        <w:t>sd</w:t>
+      </w:r>
+      <w:proofErr w:type="spellEnd"/>
+      <w:r>
+        <w:t xml:space="preserve"> = 0.18, min = 0.11, max = 1.44</w:t>
+      </w:r>
+    </w:p>
+    <w:p>
+      <w:r>
+        <w:t>--------</w:t>
+      </w:r>
+    </w:p>
+    <w:p>
+      <w:pPr>
+        <w:rPr>
+          <w:lang w:val="en-US"/>
+        </w:rPr>
+      </w:pPr>
+    </w:p>
+    <w:p>
+      <w:pPr>
+        <w:rPr>
+          <w:lang w:val="en-US"/>
+        </w:rPr>
+      </w:pPr>
+    </w:p>
+    <w:p>
+      <w:pPr>
+        <w:pStyle w:val="Heading2"/>
+        <w:rPr>
+          <w:lang w:val="en-US"/>
+        </w:rPr>
+      </w:pPr>
+      <w:r>
+        <w:rPr>
+          <w:lang w:val="en-US"/>
+        </w:rPr>
+        <w:t>Baseline</w:t>
+      </w:r>
+    </w:p>
+    <w:p>
+      <w:r>
+        <w:t>--------</w:t>
+      </w:r>
+    </w:p>
+    <w:p>
+      <w:r>
+        <w:t>Model = Naive drift</w:t>
+      </w:r>
+    </w:p>
+    <w:p>
+      <w:r>
+        <w:t xml:space="preserve">MAE: mean = 2337.59, </w:t>
+      </w:r>
+      <w:proofErr w:type="spellStart"/>
+      <w:r>
+        <w:t>sd</w:t>
+      </w:r>
+      <w:proofErr w:type="spellEnd"/>
+      <w:r>
+        <w:t xml:space="preserve"> = 1141.09, min = 453.56, max = 5388.45</w:t>
+      </w:r>
+    </w:p>
+    <w:p>
+      <w:r>
+        <w:t xml:space="preserve">MSE: mean = 9532898.86, </w:t>
+      </w:r>
+      <w:proofErr w:type="spellStart"/>
+      <w:r>
+        <w:t>sd</w:t>
+      </w:r>
+      <w:proofErr w:type="spellEnd"/>
+      <w:r>
+        <w:t xml:space="preserve"> = 9673267.24, min = 340639.34, max = 39922897.06</w:t>
+      </w:r>
+    </w:p>
+    <w:p>
+      <w:r>
+        <w:lastRenderedPageBreak/>
+        <w:t xml:space="preserve">RMSE: mean = 2778.01, </w:t>
+      </w:r>
+      <w:proofErr w:type="spellStart"/>
+      <w:r>
+        <w:t>sd</w:t>
+      </w:r>
+      <w:proofErr w:type="spellEnd"/>
+      <w:r>
+        <w:t xml:space="preserve"> = 1347.42, min = 583.64, max = 6318.46</w:t>
+      </w:r>
+    </w:p>
+    <w:p>
+      <w:r>
+        <w:t xml:space="preserve">RMSLE: mean = 0.24, </w:t>
+      </w:r>
+      <w:proofErr w:type="spellStart"/>
+      <w:r>
+        <w:t>sd</w:t>
+      </w:r>
+      <w:proofErr w:type="spellEnd"/>
+      <w:r>
+        <w:t xml:space="preserve"> = 0.08, min = 0.09, max = 0.49</w:t>
+      </w:r>
+    </w:p>
+    <w:p>
+      <w:r>
+        <w:t>--------</w:t>
+      </w:r>
+    </w:p>
+    <w:p>
+      <w:r>
+        <w:t>Model = Naive seasonal</w:t>
+      </w:r>
+    </w:p>
+    <w:p>
+      <w:r>
+        <w:t xml:space="preserve">MAE: mean = 2039.1, </w:t>
+      </w:r>
+      <w:proofErr w:type="spellStart"/>
+      <w:r>
+        <w:t>sd</w:t>
+      </w:r>
+      <w:proofErr w:type="spellEnd"/>
+      <w:r>
+        <w:t xml:space="preserve"> = 1039.65, min = 562.73, max = 5141.7</w:t>
+      </w:r>
+    </w:p>
+    <w:p>
+      <w:r>
+        <w:t xml:space="preserve">MSE: mean = 8877173.67, </w:t>
+      </w:r>
+      <w:proofErr w:type="spellStart"/>
+      <w:r>
+        <w:t>sd</w:t>
+      </w:r>
+      <w:proofErr w:type="spellEnd"/>
+      <w:r>
+        <w:t xml:space="preserve"> = 10126600.6, min = 473075.66, max = 49331038.61</w:t>
+      </w:r>
+    </w:p>
+    <w:p>
+      <w:r>
+        <w:t xml:space="preserve">RMSE: mean = 2631.9, </w:t>
+      </w:r>
+      <w:proofErr w:type="spellStart"/>
+      <w:r>
+        <w:t>sd</w:t>
+      </w:r>
+      <w:proofErr w:type="spellEnd"/>
+      <w:r>
+        <w:t xml:space="preserve"> = 1396.52, min = 687.8, max = 7023.61</w:t>
+      </w:r>
+    </w:p>
+    <w:p>
+      <w:r>
+        <w:t xml:space="preserve">RMSLE: mean = 0.22, </w:t>
+      </w:r>
+      <w:proofErr w:type="spellStart"/>
+      <w:r>
+        <w:t>sd</w:t>
+      </w:r>
+      <w:proofErr w:type="spellEnd"/>
+      <w:r>
+        <w:t xml:space="preserve"> = 0.07, min = 0.11, max = 0.36</w:t>
+      </w:r>
+    </w:p>
+    <w:p>
+      <w:r>
+        <w:t>--------</w:t>
+      </w:r>
+    </w:p>
+    <w:p>
+      <w:r>
+        <w:t>Model = Exponential smoothing</w:t>
+      </w:r>
+    </w:p>
+    <w:p>
+      <w:r>
+        <w:t xml:space="preserve">MAE: mean = 1771.99, </w:t>
+      </w:r>
+      <w:proofErr w:type="spellStart"/>
+      <w:r>
+        <w:t>sd</w:t>
+      </w:r>
+      <w:proofErr w:type="spellEnd"/>
+      <w:r>
+        <w:t xml:space="preserve"> = 975.24, min = 517.72, max = 4883.16</w:t>
+      </w:r>
+    </w:p>
+    <w:p>
+      <w:r>
+        <w:t xml:space="preserve">MSE: mean = 6943952.38, </w:t>
+      </w:r>
+      <w:proofErr w:type="spellStart"/>
+      <w:r>
+        <w:t>sd</w:t>
+      </w:r>
+      <w:proofErr w:type="spellEnd"/>
+      <w:r>
+        <w:t xml:space="preserve"> = 8438338.93, min = 506765.23, max = 40456253.77</w:t>
+      </w:r>
+    </w:p>
+    <w:p>
+      <w:r>
+        <w:t xml:space="preserve">RMSE: mean = 2293.39, </w:t>
+      </w:r>
+      <w:proofErr w:type="spellStart"/>
+      <w:r>
+        <w:t>sd</w:t>
+      </w:r>
+      <w:proofErr w:type="spellEnd"/>
+      <w:r>
+        <w:t xml:space="preserve"> = 1297.82, min = 711.87, max = 6360.52</w:t>
+      </w:r>
+    </w:p>
+    <w:p>
+      <w:r>
+        <w:t xml:space="preserve">RMSLE: mean = 0.18, </w:t>
+      </w:r>
+      <w:proofErr w:type="spellStart"/>
+      <w:r>
+        <w:t>sd</w:t>
+      </w:r>
+      <w:proofErr w:type="spellEnd"/>
+      <w:r>
+        <w:t xml:space="preserve"> = 0.05, min = 0.1, max = 0.35</w:t>
+      </w:r>
+    </w:p>
+    <w:p>
+      <w:r>
+        <w:t>--------</w:t>
+      </w:r>
     </w:p>
     <w:p>
       <w:pPr>
@@ -61,53 +517,54 @@
         <w:rPr>
           <w:lang w:val="en-US"/>
         </w:rPr>
-        <w:t>Validation set: 2017</w:t>
-      </w:r>
-    </w:p>
-    <w:p>
-      <w:pPr>
-        <w:rPr>
-          <w:lang w:val="en-US"/>
-        </w:rPr>
-      </w:pPr>
-      <w:r>
-        <w:rPr>
-          <w:b/>
-          <w:bCs/>
-        </w:rPr>
-        <w:t>Store sales prediction scores</w:t>
-      </w:r>
-      <w:r>
-        <w:rPr>
-          <w:b/>
-          <w:bCs/>
+        <w:t xml:space="preserve">Validation set: </w:t>
+      </w:r>
+      <w:proofErr w:type="gramStart"/>
+      <w:r>
+        <w:rPr>
+          <w:lang w:val="en-US"/>
+        </w:rPr>
+        <w:t>2017</w:t>
+      </w:r>
+      <w:proofErr w:type="gramEnd"/>
+    </w:p>
+    <w:p>
+      <w:pPr>
+        <w:rPr>
+          <w:lang w:val="en-US"/>
+        </w:rPr>
+      </w:pPr>
+    </w:p>
+    <w:p>
+      <w:pPr>
+        <w:pStyle w:val="Heading2"/>
+        <w:rPr>
+          <w:lang w:val="en-US"/>
+        </w:rPr>
+      </w:pPr>
+      <w:r>
+        <w:rPr>
           <w:lang w:val="en-US"/>
         </w:rPr>
         <w:t xml:space="preserve"> </w:t>
       </w:r>
       <w:r>
         <w:rPr>
-          <w:b/>
-          <w:bCs/>
-          <w:lang w:val="en-US"/>
-        </w:rPr>
-        <w:t xml:space="preserve">(STL = </w:t>
-      </w:r>
-      <w:r>
-        <w:rPr>
-          <w:b/>
-          <w:bCs/>
+          <w:lang w:val="en-US"/>
+        </w:rPr>
+        <w:t xml:space="preserve">STL = </w:t>
+      </w:r>
+      <w:r>
+        <w:rPr>
           <w:lang w:val="en-US"/>
         </w:rPr>
         <w:t>365</w:t>
       </w:r>
       <w:r>
         <w:rPr>
-          <w:b/>
-          <w:bCs/>
-          <w:lang w:val="en-US"/>
-        </w:rPr>
-        <w:t xml:space="preserve"> trend, 7 period, 7 season, robust)</w:t>
+          <w:lang w:val="en-US"/>
+        </w:rPr>
+        <w:t xml:space="preserve"> trend, 7 period, 7 season, robust</w:t>
       </w:r>
     </w:p>
     <w:p>
@@ -117,27 +574,59 @@
     </w:p>
     <w:p>
       <w:r>
-        <w:t>Model = Naive drift</w:t>
-      </w:r>
-    </w:p>
-    <w:p>
-      <w:r>
-        <w:t>MAE: mean = 6363.13, sd = 3694.66, min = 1156.91, max = 21050.07</w:t>
-      </w:r>
-    </w:p>
-    <w:p>
-      <w:r>
-        <w:t>MSE: mean = 64192549.51, sd = 76134854.1, min = 2097909.98, max = 457287381.6</w:t>
-      </w:r>
-    </w:p>
-    <w:p>
-      <w:r>
-        <w:t>RMSE: mean = 7013.42, sd = 3873.57, min = 1448.42, max = 21384.28</w:t>
-      </w:r>
-    </w:p>
-    <w:p>
-      <w:r>
-        <w:t>RMSLE: mean = 0.95, sd = 0.86, min = 0.62, max = 7.07</w:t>
+        <w:t>Model = Linear</w:t>
+      </w:r>
+    </w:p>
+    <w:p>
+      <w:r>
+        <w:t xml:space="preserve">MAE: mean = 2072.68, </w:t>
+      </w:r>
+      <w:proofErr w:type="spellStart"/>
+      <w:r>
+        <w:t>sd</w:t>
+      </w:r>
+      <w:proofErr w:type="spellEnd"/>
+      <w:r>
+        <w:t xml:space="preserve"> = 1556.98, min = 621.88, max = 9609.55</w:t>
+      </w:r>
+    </w:p>
+    <w:p>
+      <w:r>
+        <w:t xml:space="preserve">MSE: mean = 13505099.33, </w:t>
+      </w:r>
+      <w:proofErr w:type="spellStart"/>
+      <w:r>
+        <w:t>sd</w:t>
+      </w:r>
+      <w:proofErr w:type="spellEnd"/>
+      <w:r>
+        <w:t xml:space="preserve"> = 27006508.91, min = 892145.95, max = 186283233.07</w:t>
+      </w:r>
+    </w:p>
+    <w:p>
+      <w:r>
+        <w:t xml:space="preserve">RMSE: mean = 2947.06, </w:t>
+      </w:r>
+      <w:proofErr w:type="spellStart"/>
+      <w:r>
+        <w:t>sd</w:t>
+      </w:r>
+      <w:proofErr w:type="spellEnd"/>
+      <w:r>
+        <w:t xml:space="preserve"> = 2195.44, min = 944.53, max = 13648.56</w:t>
+      </w:r>
+    </w:p>
+    <w:p>
+      <w:r>
+        <w:t xml:space="preserve">RMSLE: mean = 0.77, </w:t>
+      </w:r>
+      <w:proofErr w:type="spellStart"/>
+      <w:r>
+        <w:t>sd</w:t>
+      </w:r>
+      <w:proofErr w:type="spellEnd"/>
+      <w:r>
+        <w:t xml:space="preserve"> = 0.87, min = 0.32, max = 7.07</w:t>
       </w:r>
     </w:p>
     <w:p>
@@ -147,87 +636,64 @@
     </w:p>
     <w:p>
       <w:r>
-        <w:t>Model = Naive seasonal</w:t>
-      </w:r>
-    </w:p>
-    <w:p>
-      <w:r>
-        <w:t>MAE: mean = 3966.55, sd = 2940.74, min = 1012.22, max = 14603.02</w:t>
-      </w:r>
-    </w:p>
-    <w:p>
-      <w:r>
-        <w:t>MSE: mean = 33918822.51, sd = 50677321.75, min = 1744277.29, max = 234667386.71</w:t>
-      </w:r>
-    </w:p>
-    <w:p>
-      <w:r>
-        <w:t>RMSE: mean = 4777.28, sd = 3331.13, min = 1320.71, max = 15318.86</w:t>
-      </w:r>
-    </w:p>
-    <w:p>
-      <w:r>
-        <w:t>RMSLE: mean = 0.84, sd = 0.86, min = 0.63, max = 7.07</w:t>
-      </w:r>
-    </w:p>
-    <w:p>
-      <w:r>
-        <w:t>--------</w:t>
-      </w:r>
-    </w:p>
-    <w:p>
-      <w:r>
-        <w:t>Model = Exponential smoothing</w:t>
-      </w:r>
-    </w:p>
-    <w:p>
-      <w:r>
-        <w:t>MAE: mean = 3836.35, sd = 2810.97, min = 802.52, max = 17339.77</w:t>
-      </w:r>
-    </w:p>
-    <w:p>
-      <w:r>
-        <w:t>MSE: mean = 29501088.36, sd = 49408274.76, min = 1047947.49, max = 309188135.64</w:t>
-      </w:r>
-    </w:p>
-    <w:p>
-      <w:r>
-        <w:t>RMSE: mean = 4473.39, sd = 3080.57, min = 1023.69, max = 17583.75</w:t>
-      </w:r>
-    </w:p>
-    <w:p>
-      <w:r>
-        <w:t>RMSLE: mean = 0.85, sd = 0.86, min = 0.59, max = 7.07</w:t>
-      </w:r>
-    </w:p>
-    <w:p>
-      <w:r>
-        <w:t>--------</w:t>
-      </w:r>
-    </w:p>
-    <w:p>
-      <w:r>
-        <w:t>Model = Linear</w:t>
-      </w:r>
-    </w:p>
-    <w:p>
-      <w:r>
-        <w:t>MAE: mean = 2072.68, sd = 1556.98, min = 621.88, max = 9609.55</w:t>
-      </w:r>
-    </w:p>
-    <w:p>
-      <w:r>
-        <w:t>MSE: mean = 13505099.33, sd = 27006508.91, min = 892145.95, max = 186283233.07</w:t>
-      </w:r>
-    </w:p>
-    <w:p>
-      <w:r>
-        <w:t>RMSE: mean = 2947.06, sd = 2195.44, min = 944.53, max = 13648.56</w:t>
-      </w:r>
-    </w:p>
-    <w:p>
-      <w:r>
-        <w:t>RMSLE: mean = 0.77, sd = 0.87, min = 0.32, max = 7.07</w:t>
+        <w:t xml:space="preserve">Model = Linear + </w:t>
+      </w:r>
+      <w:proofErr w:type="spellStart"/>
+      <w:r>
+        <w:t>AutoARIMA</w:t>
+      </w:r>
+      <w:proofErr w:type="spellEnd"/>
+    </w:p>
+    <w:p>
+      <w:r>
+        <w:t xml:space="preserve">MAE: mean = 2231.12, </w:t>
+      </w:r>
+      <w:proofErr w:type="spellStart"/>
+      <w:r>
+        <w:t>sd</w:t>
+      </w:r>
+      <w:proofErr w:type="spellEnd"/>
+      <w:r>
+        <w:t xml:space="preserve"> = 1699.52, min = 548.22, max = 9609.55</w:t>
+      </w:r>
+    </w:p>
+    <w:p>
+      <w:r>
+        <w:t xml:space="preserve">MSE: mean = 13054468.23, </w:t>
+      </w:r>
+      <w:proofErr w:type="spellStart"/>
+      <w:r>
+        <w:t>sd</w:t>
+      </w:r>
+      <w:proofErr w:type="spellEnd"/>
+      <w:r>
+        <w:t xml:space="preserve"> = 26373898.23, min = 581303.54, max = 186283214.04</w:t>
+      </w:r>
+    </w:p>
+    <w:p>
+      <w:r>
+        <w:t xml:space="preserve">RMSE: mean = 2897.09, </w:t>
+      </w:r>
+      <w:proofErr w:type="spellStart"/>
+      <w:r>
+        <w:t>sd</w:t>
+      </w:r>
+      <w:proofErr w:type="spellEnd"/>
+      <w:r>
+        <w:t xml:space="preserve"> = 2159.02, min = 762.43, max = 13648.56</w:t>
+      </w:r>
+    </w:p>
+    <w:p>
+      <w:r>
+        <w:t xml:space="preserve">RMSLE: mean = 0.73, </w:t>
+      </w:r>
+      <w:proofErr w:type="spellStart"/>
+      <w:r>
+        <w:t>sd</w:t>
+      </w:r>
+      <w:proofErr w:type="spellEnd"/>
+      <w:r>
+        <w:t xml:space="preserve"> = 0.87, min = 0.22, max = 7.07</w:t>
       </w:r>
     </w:p>
     <w:p>
@@ -238,27 +704,59 @@
     </w:p>
     <w:p>
       <w:r>
-        <w:t>Model = Linear + AutoARIMA</w:t>
-      </w:r>
-    </w:p>
-    <w:p>
-      <w:r>
-        <w:t>MAE: mean = 2231.12, sd = 1699.52, min = 548.22, max = 9609.55</w:t>
-      </w:r>
-    </w:p>
-    <w:p>
-      <w:r>
-        <w:t>MSE: mean = 13054468.23, sd = 26373898.23, min = 581303.54, max = 186283214.04</w:t>
-      </w:r>
-    </w:p>
-    <w:p>
-      <w:r>
-        <w:t>RMSE: mean = 2897.09, sd = 2159.02, min = 762.43, max = 13648.56</w:t>
-      </w:r>
-    </w:p>
-    <w:p>
-      <w:r>
-        <w:t>RMSLE: mean = 0.73, sd = 0.87, min = 0.22, max = 7.07</w:t>
+        <w:t>Model = Linear + RF</w:t>
+      </w:r>
+    </w:p>
+    <w:p>
+      <w:r>
+        <w:t xml:space="preserve">MAE: mean = 2330.0, </w:t>
+      </w:r>
+      <w:proofErr w:type="spellStart"/>
+      <w:r>
+        <w:t>sd</w:t>
+      </w:r>
+      <w:proofErr w:type="spellEnd"/>
+      <w:r>
+        <w:t xml:space="preserve"> = 1719.61, min = 592.78, max = 9609.55</w:t>
+      </w:r>
+    </w:p>
+    <w:p>
+      <w:r>
+        <w:t xml:space="preserve">MSE: mean = 15169178.78, </w:t>
+      </w:r>
+      <w:proofErr w:type="spellStart"/>
+      <w:r>
+        <w:t>sd</w:t>
+      </w:r>
+      <w:proofErr w:type="spellEnd"/>
+      <w:r>
+        <w:t xml:space="preserve"> = 28198825.95, min = 677384.54, max = 186283233.07</w:t>
+      </w:r>
+    </w:p>
+    <w:p>
+      <w:r>
+        <w:t xml:space="preserve">RMSE: mean = 3130.16, </w:t>
+      </w:r>
+      <w:proofErr w:type="spellStart"/>
+      <w:r>
+        <w:t>sd</w:t>
+      </w:r>
+      <w:proofErr w:type="spellEnd"/>
+      <w:r>
+        <w:t xml:space="preserve"> = 2317.6, min = 823.03, max = 13648.56</w:t>
+      </w:r>
+    </w:p>
+    <w:p>
+      <w:r>
+        <w:t xml:space="preserve">RMSLE: mean = 0.79, </w:t>
+      </w:r>
+      <w:proofErr w:type="spellStart"/>
+      <w:r>
+        <w:t>sd</w:t>
+      </w:r>
+      <w:proofErr w:type="spellEnd"/>
+      <w:r>
+        <w:t xml:space="preserve"> = 0.88, min = 0.3, max = 7.07</w:t>
       </w:r>
     </w:p>
     <w:p>
@@ -268,27 +766,59 @@
     </w:p>
     <w:p>
       <w:r>
-        <w:t>Model = Linear + RF</w:t>
-      </w:r>
-    </w:p>
-    <w:p>
-      <w:r>
-        <w:t>MAE: mean = 2330.0, sd = 1719.61, min = 592.78, max = 9609.55</w:t>
-      </w:r>
-    </w:p>
-    <w:p>
-      <w:r>
-        <w:t>MSE: mean = 15169178.78, sd = 28198825.95, min = 677384.54, max = 186283233.07</w:t>
-      </w:r>
-    </w:p>
-    <w:p>
-      <w:r>
-        <w:t>RMSE: mean = 3130.16, sd = 2317.6, min = 823.03, max = 13648.56</w:t>
-      </w:r>
-    </w:p>
-    <w:p>
-      <w:r>
-        <w:t>RMSLE: mean = 0.79, sd = 0.88, min = 0.3, max = 7.07</w:t>
+        <w:t>Model = Linear + RNN (global)</w:t>
+      </w:r>
+    </w:p>
+    <w:p>
+      <w:r>
+        <w:t xml:space="preserve">MAE: mean = 2629.96, </w:t>
+      </w:r>
+      <w:proofErr w:type="spellStart"/>
+      <w:r>
+        <w:t>sd</w:t>
+      </w:r>
+      <w:proofErr w:type="spellEnd"/>
+      <w:r>
+        <w:t xml:space="preserve"> = 1390.25, min = 762.26, max = 8993.99</w:t>
+      </w:r>
+    </w:p>
+    <w:p>
+      <w:r>
+        <w:t xml:space="preserve">MSE: mean = 15303460.93, </w:t>
+      </w:r>
+      <w:proofErr w:type="spellStart"/>
+      <w:r>
+        <w:t>sd</w:t>
+      </w:r>
+      <w:proofErr w:type="spellEnd"/>
+      <w:r>
+        <w:t xml:space="preserve"> = 24028177.44, min = 1126629.43, max = 163453843.88</w:t>
+      </w:r>
+    </w:p>
+    <w:p>
+      <w:r>
+        <w:t xml:space="preserve">RMSE: mean = 3380.1, </w:t>
+      </w:r>
+      <w:proofErr w:type="spellStart"/>
+      <w:r>
+        <w:t>sd</w:t>
+      </w:r>
+      <w:proofErr w:type="spellEnd"/>
+      <w:r>
+        <w:t xml:space="preserve"> = 1969.36, min = 1061.43, max = 12784.91</w:t>
+      </w:r>
+    </w:p>
+    <w:p>
+      <w:r>
+        <w:t xml:space="preserve">RMSLE: mean = 0.73, </w:t>
+      </w:r>
+      <w:proofErr w:type="spellStart"/>
+      <w:r>
+        <w:t>sd</w:t>
+      </w:r>
+      <w:proofErr w:type="spellEnd"/>
+      <w:r>
+        <w:t xml:space="preserve"> = 0.36, min = 0.34, max = 3.31</w:t>
       </w:r>
     </w:p>
     <w:p>
@@ -297,32 +827,44 @@
       </w:r>
     </w:p>
     <w:p>
-      <w:r>
-        <w:t>Model = Linear + RNN (global)</w:t>
-      </w:r>
-    </w:p>
-    <w:p>
-      <w:r>
-        <w:t>MAE: mean = 2629.96, sd = 1390.25, min = 762.26, max = 8993.99</w:t>
-      </w:r>
-    </w:p>
-    <w:p>
-      <w:r>
-        <w:t>MSE: mean = 15303460.93, sd = 24028177.44, min = 1126629.43, max = 163453843.88</w:t>
-      </w:r>
-    </w:p>
-    <w:p>
-      <w:r>
-        <w:t>RMSE: mean = 3380.1, sd = 1969.36, min = 1061.43, max = 12784.91</w:t>
-      </w:r>
-    </w:p>
-    <w:p>
-      <w:r>
-        <w:t>RMSLE: mean = 0.73, sd = 0.36, min = 0.34, max = 3.31</w:t>
-      </w:r>
-    </w:p>
-    <w:p>
-      <w:r>
+      <w:pPr>
+        <w:rPr>
+          <w:lang w:val="en-US"/>
+        </w:rPr>
+      </w:pPr>
+    </w:p>
+    <w:p>
+      <w:pPr>
+        <w:rPr>
+          <w:lang w:val="en-US"/>
+        </w:rPr>
+      </w:pPr>
+    </w:p>
+    <w:p>
+      <w:pPr>
+        <w:rPr>
+          <w:lang w:val="en-US"/>
+        </w:rPr>
+      </w:pPr>
+    </w:p>
+    <w:p>
+      <w:pPr>
+        <w:pStyle w:val="Heading2"/>
+      </w:pPr>
+      <w:r>
+        <w:t>STL = 85 trend, 7 period, 7 season, robust)</w:t>
+      </w:r>
+    </w:p>
+    <w:p>
+      <w:pPr>
+        <w:rPr>
+          <w:lang w:val="en-US"/>
+        </w:rPr>
+      </w:pPr>
+      <w:r>
+        <w:rPr>
+          <w:lang w:val="en-US"/>
+        </w:rPr>
         <w:t>--------</w:t>
       </w:r>
     </w:p>
@@ -332,44 +874,119 @@
           <w:lang w:val="en-US"/>
         </w:rPr>
       </w:pPr>
-    </w:p>
-    <w:p>
-      <w:pPr>
-        <w:rPr>
-          <w:lang w:val="en-US"/>
-        </w:rPr>
-      </w:pPr>
-    </w:p>
-    <w:p>
-      <w:pPr>
-        <w:rPr>
-          <w:lang w:val="en-US"/>
-        </w:rPr>
-      </w:pPr>
-    </w:p>
-    <w:p>
-      <w:pPr>
-        <w:rPr>
-          <w:b/>
-          <w:bCs/>
-          <w:lang w:val="en-US"/>
-        </w:rPr>
-      </w:pPr>
-      <w:r>
-        <w:rPr>
-          <w:b/>
-          <w:bCs/>
-          <w:lang w:val="en-US"/>
-        </w:rPr>
-        <w:t>Store sales prediction scores (STL = 85 trend, 7 period, 7 season, robust)</w:t>
-      </w:r>
-      <w:r>
-        <w:rPr>
-          <w:b/>
-          <w:bCs/>
-          <w:lang w:val="en-US"/>
-        </w:rPr>
-        <w:t xml:space="preserve"> </w:t>
+      <w:r>
+        <w:rPr>
+          <w:lang w:val="en-US"/>
+        </w:rPr>
+        <w:t>Model = Linear (trend + seasonality feats)</w:t>
+      </w:r>
+    </w:p>
+    <w:p>
+      <w:pPr>
+        <w:rPr>
+          <w:lang w:val="en-US"/>
+        </w:rPr>
+      </w:pPr>
+      <w:r>
+        <w:rPr>
+          <w:lang w:val="en-US"/>
+        </w:rPr>
+        <w:t xml:space="preserve">MAE: mean = 2046.32, </w:t>
+      </w:r>
+      <w:proofErr w:type="spellStart"/>
+      <w:r>
+        <w:rPr>
+          <w:lang w:val="en-US"/>
+        </w:rPr>
+        <w:t>sd</w:t>
+      </w:r>
+      <w:proofErr w:type="spellEnd"/>
+      <w:r>
+        <w:rPr>
+          <w:lang w:val="en-US"/>
+        </w:rPr>
+        <w:t xml:space="preserve"> = 1539.36, min = 613.24, max = 9609.55</w:t>
+      </w:r>
+    </w:p>
+    <w:p>
+      <w:pPr>
+        <w:rPr>
+          <w:lang w:val="en-US"/>
+        </w:rPr>
+      </w:pPr>
+      <w:r>
+        <w:rPr>
+          <w:lang w:val="en-US"/>
+        </w:rPr>
+        <w:t xml:space="preserve">MSE: mean = 13563682.38, </w:t>
+      </w:r>
+      <w:proofErr w:type="spellStart"/>
+      <w:r>
+        <w:rPr>
+          <w:lang w:val="en-US"/>
+        </w:rPr>
+        <w:t>sd</w:t>
+      </w:r>
+      <w:proofErr w:type="spellEnd"/>
+      <w:r>
+        <w:rPr>
+          <w:lang w:val="en-US"/>
+        </w:rPr>
+        <w:t xml:space="preserve"> = 26863817.51, min = 898487.02, max = 186283233.07</w:t>
+      </w:r>
+    </w:p>
+    <w:p>
+      <w:pPr>
+        <w:rPr>
+          <w:lang w:val="en-US"/>
+        </w:rPr>
+      </w:pPr>
+      <w:r>
+        <w:rPr>
+          <w:lang w:val="en-US"/>
+        </w:rPr>
+        <w:t xml:space="preserve">RMSE: mean = 2962.48, </w:t>
+      </w:r>
+      <w:proofErr w:type="spellStart"/>
+      <w:r>
+        <w:rPr>
+          <w:lang w:val="en-US"/>
+        </w:rPr>
+        <w:t>sd</w:t>
+      </w:r>
+      <w:proofErr w:type="spellEnd"/>
+      <w:r>
+        <w:rPr>
+          <w:lang w:val="en-US"/>
+        </w:rPr>
+        <w:t xml:space="preserve"> = 2188.01, min = 947.89, max = 13648.56</w:t>
+      </w:r>
+    </w:p>
+    <w:p>
+      <w:pPr>
+        <w:rPr>
+          <w:lang w:val="en-US"/>
+        </w:rPr>
+      </w:pPr>
+      <w:r>
+        <w:rPr>
+          <w:lang w:val="en-US"/>
+        </w:rPr>
+        <w:t xml:space="preserve">RMSLE: mean = 0.78, </w:t>
+      </w:r>
+      <w:proofErr w:type="spellStart"/>
+      <w:r>
+        <w:rPr>
+          <w:lang w:val="en-US"/>
+        </w:rPr>
+        <w:t>sd</w:t>
+      </w:r>
+      <w:proofErr w:type="spellEnd"/>
+      <w:r>
+        <w:rPr>
+          <w:lang w:val="en-US"/>
+        </w:rPr>
+        <w:t xml:space="preserve"> = 0.87, min = 0.36, max = 7.07</w:t>
       </w:r>
     </w:p>
     <w:p>
@@ -395,59 +1012,129 @@
         <w:rPr>
           <w:lang w:val="en-US"/>
         </w:rPr>
-        <w:t>Model = Linear (trend + seasonality feats)</w:t>
-      </w:r>
-    </w:p>
-    <w:p>
-      <w:pPr>
-        <w:rPr>
-          <w:lang w:val="en-US"/>
-        </w:rPr>
-      </w:pPr>
-      <w:r>
-        <w:rPr>
-          <w:lang w:val="en-US"/>
-        </w:rPr>
-        <w:t>MAE: mean = 2046.32, sd = 1539.36, min = 613.24, max = 9609.55</w:t>
-      </w:r>
-    </w:p>
-    <w:p>
-      <w:pPr>
-        <w:rPr>
-          <w:lang w:val="en-US"/>
-        </w:rPr>
-      </w:pPr>
-      <w:r>
-        <w:rPr>
-          <w:lang w:val="en-US"/>
-        </w:rPr>
-        <w:t>MSE: mean = 13563682.38, sd = 26863817.51, min = 898487.02, max = 186283233.07</w:t>
-      </w:r>
-    </w:p>
-    <w:p>
-      <w:pPr>
-        <w:rPr>
-          <w:lang w:val="en-US"/>
-        </w:rPr>
-      </w:pPr>
-      <w:r>
-        <w:rPr>
-          <w:lang w:val="en-US"/>
-        </w:rPr>
-        <w:t>RMSE: mean = 2962.48, sd = 2188.01, min = 947.89, max = 13648.56</w:t>
-      </w:r>
-    </w:p>
-    <w:p>
-      <w:pPr>
-        <w:rPr>
-          <w:lang w:val="en-US"/>
-        </w:rPr>
-      </w:pPr>
-      <w:r>
-        <w:rPr>
-          <w:lang w:val="en-US"/>
-        </w:rPr>
-        <w:t>RMSLE: mean = 0.78, sd = 0.87, min = 0.36, max = 7.07</w:t>
+        <w:t xml:space="preserve">Model = Linear + </w:t>
+      </w:r>
+      <w:proofErr w:type="spellStart"/>
+      <w:r>
+        <w:rPr>
+          <w:lang w:val="en-US"/>
+        </w:rPr>
+        <w:t>AutoARIMA</w:t>
+      </w:r>
+      <w:proofErr w:type="spellEnd"/>
+      <w:r>
+        <w:rPr>
+          <w:lang w:val="en-US"/>
+        </w:rPr>
+        <w:t xml:space="preserve"> (calendar + cyclicality feats)</w:t>
+      </w:r>
+    </w:p>
+    <w:p>
+      <w:pPr>
+        <w:rPr>
+          <w:lang w:val="en-US"/>
+        </w:rPr>
+      </w:pPr>
+      <w:r>
+        <w:rPr>
+          <w:lang w:val="en-US"/>
+        </w:rPr>
+        <w:t xml:space="preserve">MAE: mean = 2124.35, </w:t>
+      </w:r>
+      <w:proofErr w:type="spellStart"/>
+      <w:r>
+        <w:rPr>
+          <w:lang w:val="en-US"/>
+        </w:rPr>
+        <w:t>sd</w:t>
+      </w:r>
+      <w:proofErr w:type="spellEnd"/>
+      <w:r>
+        <w:rPr>
+          <w:lang w:val="en-US"/>
+        </w:rPr>
+        <w:t xml:space="preserve"> = 1614.63, min = 557.05, max = 9609.55</w:t>
+      </w:r>
+    </w:p>
+    <w:p>
+      <w:pPr>
+        <w:rPr>
+          <w:lang w:val="en-US"/>
+        </w:rPr>
+      </w:pPr>
+      <w:r>
+        <w:rPr>
+          <w:lang w:val="en-US"/>
+        </w:rPr>
+        <w:t xml:space="preserve">MSE: mean = 12206346.55, </w:t>
+      </w:r>
+      <w:proofErr w:type="spellStart"/>
+      <w:r>
+        <w:rPr>
+          <w:lang w:val="en-US"/>
+        </w:rPr>
+        <w:t>sd</w:t>
+      </w:r>
+      <w:proofErr w:type="spellEnd"/>
+      <w:r>
+        <w:rPr>
+          <w:lang w:val="en-US"/>
+        </w:rPr>
+        <w:t xml:space="preserve"> = 25945482.03, min = 594005.27, max = 186283214.04</w:t>
+      </w:r>
+    </w:p>
+    <w:p>
+      <w:pPr>
+        <w:rPr>
+          <w:lang w:val="en-US"/>
+        </w:rPr>
+      </w:pPr>
+      <w:r>
+        <w:rPr>
+          <w:lang w:val="en-US"/>
+        </w:rPr>
+        <w:t xml:space="preserve">RMSE: mean = 2785.3, </w:t>
+      </w:r>
+      <w:proofErr w:type="spellStart"/>
+      <w:r>
+        <w:rPr>
+          <w:lang w:val="en-US"/>
+        </w:rPr>
+        <w:t>sd</w:t>
+      </w:r>
+      <w:proofErr w:type="spellEnd"/>
+      <w:r>
+        <w:rPr>
+          <w:lang w:val="en-US"/>
+        </w:rPr>
+        <w:t xml:space="preserve"> = 2109.14, min = 770.72, max = 13648.56</w:t>
+      </w:r>
+    </w:p>
+    <w:p>
+      <w:pPr>
+        <w:rPr>
+          <w:lang w:val="en-US"/>
+        </w:rPr>
+      </w:pPr>
+      <w:r>
+        <w:rPr>
+          <w:lang w:val="en-US"/>
+        </w:rPr>
+        <w:t xml:space="preserve">RMSLE: mean = 0.72, </w:t>
+      </w:r>
+      <w:proofErr w:type="spellStart"/>
+      <w:r>
+        <w:rPr>
+          <w:lang w:val="en-US"/>
+        </w:rPr>
+        <w:t>sd</w:t>
+      </w:r>
+      <w:proofErr w:type="spellEnd"/>
+      <w:r>
+        <w:rPr>
+          <w:lang w:val="en-US"/>
+        </w:rPr>
+        <w:t xml:space="preserve"> = 0.88, min = 0.2, max = 7.07</w:t>
       </w:r>
     </w:p>
     <w:p>
@@ -473,7 +1160,7 @@
         <w:rPr>
           <w:lang w:val="en-US"/>
         </w:rPr>
-        <w:t>Model = Linear + AutoARIMA (calendar + cyclicality feats)</w:t>
+        <w:t>Model = Linear + RF (calendar + cyclicality feats)</w:t>
       </w:r>
     </w:p>
     <w:p>
@@ -487,46 +1174,102 @@
           <w:lang w:val="en-US"/>
         </w:rPr>
         <w:lastRenderedPageBreak/>
-        <w:t>MAE: mean = 2124.35, sd = 1614.63, min = 557.05, max = 9609.55</w:t>
-      </w:r>
-    </w:p>
-    <w:p>
-      <w:pPr>
-        <w:rPr>
-          <w:lang w:val="en-US"/>
-        </w:rPr>
-      </w:pPr>
-      <w:r>
-        <w:rPr>
-          <w:lang w:val="en-US"/>
-        </w:rPr>
-        <w:t>MSE: mean = 12206346.55, sd = 25945482.03, min = 594005.27, max = 186283214.04</w:t>
-      </w:r>
-    </w:p>
-    <w:p>
-      <w:pPr>
-        <w:rPr>
-          <w:lang w:val="en-US"/>
-        </w:rPr>
-      </w:pPr>
-      <w:r>
-        <w:rPr>
-          <w:lang w:val="en-US"/>
-        </w:rPr>
-        <w:t>RMSE: mean = 2785.3, sd = 2109.14, min = 770.72, max = 13648.56</w:t>
-      </w:r>
-    </w:p>
-    <w:p>
-      <w:pPr>
-        <w:rPr>
-          <w:lang w:val="en-US"/>
-        </w:rPr>
-      </w:pPr>
-      <w:r>
-        <w:rPr>
-          <w:lang w:val="en-US"/>
-        </w:rPr>
-        <w:t>RMSLE: mean = 0.72, sd = 0.88, min = 0.2, max = 7.07</w:t>
+        <w:t xml:space="preserve">MAE: mean = 2092.38, </w:t>
+      </w:r>
+      <w:proofErr w:type="spellStart"/>
+      <w:r>
+        <w:rPr>
+          <w:lang w:val="en-US"/>
+        </w:rPr>
+        <w:t>sd</w:t>
+      </w:r>
+      <w:proofErr w:type="spellEnd"/>
+      <w:r>
+        <w:rPr>
+          <w:lang w:val="en-US"/>
+        </w:rPr>
+        <w:t xml:space="preserve"> = 1538.2, min = 573.96, max = 9609.55</w:t>
+      </w:r>
+    </w:p>
+    <w:p>
+      <w:pPr>
+        <w:rPr>
+          <w:lang w:val="en-US"/>
+        </w:rPr>
+      </w:pPr>
+      <w:r>
+        <w:rPr>
+          <w:lang w:val="en-US"/>
+        </w:rPr>
+        <w:t xml:space="preserve">MSE: mean = 13005342.68, </w:t>
+      </w:r>
+      <w:proofErr w:type="spellStart"/>
+      <w:r>
+        <w:rPr>
+          <w:lang w:val="en-US"/>
+        </w:rPr>
+        <w:t>sd</w:t>
+      </w:r>
+      <w:proofErr w:type="spellEnd"/>
+      <w:r>
+        <w:rPr>
+          <w:lang w:val="en-US"/>
+        </w:rPr>
+        <w:t xml:space="preserve"> = 26391260.62, min = 645534.17, max = 186283233.07</w:t>
+      </w:r>
+    </w:p>
+    <w:p>
+      <w:pPr>
+        <w:rPr>
+          <w:lang w:val="en-US"/>
+        </w:rPr>
+      </w:pPr>
+      <w:r>
+        <w:rPr>
+          <w:lang w:val="en-US"/>
+        </w:rPr>
+        <w:t xml:space="preserve">RMSE: mean = 2911.87, </w:t>
+      </w:r>
+      <w:proofErr w:type="spellStart"/>
+      <w:r>
+        <w:rPr>
+          <w:lang w:val="en-US"/>
+        </w:rPr>
+        <w:t>sd</w:t>
+      </w:r>
+      <w:proofErr w:type="spellEnd"/>
+      <w:r>
+        <w:rPr>
+          <w:lang w:val="en-US"/>
+        </w:rPr>
+        <w:t xml:space="preserve"> = 2127.53, min = 803.45, max = 13648.56</w:t>
+      </w:r>
+    </w:p>
+    <w:p>
+      <w:pPr>
+        <w:rPr>
+          <w:lang w:val="en-US"/>
+        </w:rPr>
+      </w:pPr>
+      <w:r>
+        <w:rPr>
+          <w:lang w:val="en-US"/>
+        </w:rPr>
+        <w:t xml:space="preserve">RMSLE: mean = 0.76, </w:t>
+      </w:r>
+      <w:proofErr w:type="spellStart"/>
+      <w:r>
+        <w:rPr>
+          <w:lang w:val="en-US"/>
+        </w:rPr>
+        <w:t>sd</w:t>
+      </w:r>
+      <w:proofErr w:type="spellEnd"/>
+      <w:r>
+        <w:rPr>
+          <w:lang w:val="en-US"/>
+        </w:rPr>
+        <w:t xml:space="preserve"> = 0.87, min = 0.32, max = 7.07</w:t>
       </w:r>
     </w:p>
     <w:p>
@@ -552,59 +1295,115 @@
         <w:rPr>
           <w:lang w:val="en-US"/>
         </w:rPr>
-        <w:t>Model = Linear + RF (calendar + cyclicality feats)</w:t>
-      </w:r>
-    </w:p>
-    <w:p>
-      <w:pPr>
-        <w:rPr>
-          <w:lang w:val="en-US"/>
-        </w:rPr>
-      </w:pPr>
-      <w:r>
-        <w:rPr>
-          <w:lang w:val="en-US"/>
-        </w:rPr>
-        <w:t>MAE: mean = 2092.38, sd = 1538.2, min = 573.96, max = 9609.55</w:t>
-      </w:r>
-    </w:p>
-    <w:p>
-      <w:pPr>
-        <w:rPr>
-          <w:lang w:val="en-US"/>
-        </w:rPr>
-      </w:pPr>
-      <w:r>
-        <w:rPr>
-          <w:lang w:val="en-US"/>
-        </w:rPr>
-        <w:t>MSE: mean = 13005342.68, sd = 26391260.62, min = 645534.17, max = 186283233.07</w:t>
-      </w:r>
-    </w:p>
-    <w:p>
-      <w:pPr>
-        <w:rPr>
-          <w:lang w:val="en-US"/>
-        </w:rPr>
-      </w:pPr>
-      <w:r>
-        <w:rPr>
-          <w:lang w:val="en-US"/>
-        </w:rPr>
-        <w:t>RMSE: mean = 2911.87, sd = 2127.53, min = 803.45, max = 13648.56</w:t>
-      </w:r>
-    </w:p>
-    <w:p>
-      <w:pPr>
-        <w:rPr>
-          <w:lang w:val="en-US"/>
-        </w:rPr>
-      </w:pPr>
-      <w:r>
-        <w:rPr>
-          <w:lang w:val="en-US"/>
-        </w:rPr>
-        <w:t>RMSLE: mean = 0.76, sd = 0.87, min = 0.32, max = 7.07</w:t>
+        <w:t>Model = Linear + RNN (global) (calendar + cyclicality feats)</w:t>
+      </w:r>
+    </w:p>
+    <w:p>
+      <w:pPr>
+        <w:rPr>
+          <w:lang w:val="en-US"/>
+        </w:rPr>
+      </w:pPr>
+      <w:r>
+        <w:rPr>
+          <w:lang w:val="en-US"/>
+        </w:rPr>
+        <w:t xml:space="preserve">MAE: mean = 5485.38, </w:t>
+      </w:r>
+      <w:proofErr w:type="spellStart"/>
+      <w:r>
+        <w:rPr>
+          <w:lang w:val="en-US"/>
+        </w:rPr>
+        <w:t>sd</w:t>
+      </w:r>
+      <w:proofErr w:type="spellEnd"/>
+      <w:r>
+        <w:rPr>
+          <w:lang w:val="en-US"/>
+        </w:rPr>
+        <w:t xml:space="preserve"> = 1284.81, min = 3229.92, max = 10135.01</w:t>
+      </w:r>
+    </w:p>
+    <w:p>
+      <w:pPr>
+        <w:rPr>
+          <w:lang w:val="en-US"/>
+        </w:rPr>
+      </w:pPr>
+      <w:r>
+        <w:rPr>
+          <w:lang w:val="en-US"/>
+        </w:rPr>
+        <w:t xml:space="preserve">MSE: mean = 38436688.17, </w:t>
+      </w:r>
+      <w:proofErr w:type="spellStart"/>
+      <w:r>
+        <w:rPr>
+          <w:lang w:val="en-US"/>
+        </w:rPr>
+        <w:t>sd</w:t>
+      </w:r>
+      <w:proofErr w:type="spellEnd"/>
+      <w:r>
+        <w:rPr>
+          <w:lang w:val="en-US"/>
+        </w:rPr>
+        <w:t xml:space="preserve"> = 23497295.9, min = 13121037.03, max = 146031353.86</w:t>
+      </w:r>
+    </w:p>
+    <w:p>
+      <w:pPr>
+        <w:rPr>
+          <w:lang w:val="en-US"/>
+        </w:rPr>
+      </w:pPr>
+      <w:r>
+        <w:rPr>
+          <w:lang w:val="en-US"/>
+        </w:rPr>
+        <w:t xml:space="preserve">RMSE: mean = 5992.42, </w:t>
+      </w:r>
+      <w:proofErr w:type="spellStart"/>
+      <w:r>
+        <w:rPr>
+          <w:lang w:val="en-US"/>
+        </w:rPr>
+        <w:t>sd</w:t>
+      </w:r>
+      <w:proofErr w:type="spellEnd"/>
+      <w:r>
+        <w:rPr>
+          <w:lang w:val="en-US"/>
+        </w:rPr>
+        <w:t xml:space="preserve"> = 1589.83, min = 3622.3, max = 12084.34</w:t>
+      </w:r>
+    </w:p>
+    <w:p>
+      <w:pPr>
+        <w:rPr>
+          <w:lang w:val="en-US"/>
+        </w:rPr>
+      </w:pPr>
+      <w:r>
+        <w:rPr>
+          <w:lang w:val="en-US"/>
+        </w:rPr>
+        <w:t xml:space="preserve">RMSLE: mean = 0.9, </w:t>
+      </w:r>
+      <w:proofErr w:type="spellStart"/>
+      <w:r>
+        <w:rPr>
+          <w:lang w:val="en-US"/>
+        </w:rPr>
+        <w:t>sd</w:t>
+      </w:r>
+      <w:proofErr w:type="spellEnd"/>
+      <w:r>
+        <w:rPr>
+          <w:lang w:val="en-US"/>
+        </w:rPr>
+        <w:t xml:space="preserve"> = 0.69, min = 0.51, max = 5.86</w:t>
       </w:r>
     </w:p>
     <w:p>
@@ -626,105 +1425,94 @@
           <w:lang w:val="en-US"/>
         </w:rPr>
       </w:pPr>
-      <w:r>
-        <w:rPr>
-          <w:lang w:val="en-US"/>
-        </w:rPr>
-        <w:t>Model = Linear + RNN (global) (calendar + cyclicality feats)</w:t>
-      </w:r>
-    </w:p>
-    <w:p>
-      <w:pPr>
-        <w:rPr>
-          <w:lang w:val="en-US"/>
-        </w:rPr>
-      </w:pPr>
-      <w:r>
-        <w:rPr>
-          <w:lang w:val="en-US"/>
-        </w:rPr>
-        <w:t>MAE: mean = 5485.38, sd = 1284.81, min = 3229.92, max = 10135.01</w:t>
-      </w:r>
-    </w:p>
-    <w:p>
-      <w:pPr>
-        <w:rPr>
-          <w:lang w:val="en-US"/>
-        </w:rPr>
-      </w:pPr>
-      <w:r>
-        <w:rPr>
-          <w:lang w:val="en-US"/>
-        </w:rPr>
-        <w:t>MSE: mean = 38436688.17, sd = 23497295.9, min = 13121037.03, max = 146031353.86</w:t>
-      </w:r>
-    </w:p>
-    <w:p>
-      <w:pPr>
-        <w:rPr>
-          <w:lang w:val="en-US"/>
-        </w:rPr>
-      </w:pPr>
-      <w:r>
-        <w:rPr>
-          <w:lang w:val="en-US"/>
-        </w:rPr>
-        <w:t>RMSE: mean = 5992.42, sd = 1589.83, min = 3622.3, max = 12084.34</w:t>
-      </w:r>
-    </w:p>
-    <w:p>
-      <w:pPr>
-        <w:rPr>
-          <w:lang w:val="en-US"/>
-        </w:rPr>
-      </w:pPr>
-      <w:r>
-        <w:rPr>
-          <w:lang w:val="en-US"/>
-        </w:rPr>
-        <w:t>RMSLE: mean = 0.9, sd = 0.69, min = 0.51, max = 5.86</w:t>
-      </w:r>
-    </w:p>
-    <w:p>
-      <w:pPr>
-        <w:rPr>
-          <w:lang w:val="en-US"/>
-        </w:rPr>
-      </w:pPr>
-      <w:r>
-        <w:rPr>
-          <w:lang w:val="en-US"/>
-        </w:rPr>
+    </w:p>
+    <w:p>
+      <w:pPr>
+        <w:rPr>
+          <w:lang w:val="en-US"/>
+        </w:rPr>
+      </w:pPr>
+    </w:p>
+    <w:p>
+      <w:pPr>
+        <w:pStyle w:val="Heading2"/>
+        <w:rPr>
+          <w:lang w:val="en-US"/>
+        </w:rPr>
+      </w:pPr>
+      <w:r>
+        <w:rPr>
+          <w:lang w:val="en-US"/>
+        </w:rPr>
+        <w:t>B</w:t>
+      </w:r>
+      <w:r>
+        <w:rPr>
+          <w:lang w:val="en-US"/>
+        </w:rPr>
+        <w:t>aseline</w:t>
+      </w:r>
+    </w:p>
+    <w:p>
+      <w:r>
         <w:t>--------</w:t>
       </w:r>
     </w:p>
     <w:p>
-      <w:pPr>
-        <w:rPr>
-          <w:lang w:val="en-US"/>
-        </w:rPr>
-      </w:pPr>
-    </w:p>
-    <w:p>
-      <w:pPr>
-        <w:rPr>
-          <w:lang w:val="en-US"/>
-        </w:rPr>
-      </w:pPr>
-    </w:p>
-    <w:p>
-      <w:pPr>
-        <w:rPr>
-          <w:b/>
-          <w:bCs/>
-        </w:rPr>
-      </w:pPr>
-      <w:r>
-        <w:rPr>
-          <w:b/>
-          <w:bCs/>
-        </w:rPr>
-        <w:t>Store sales prediction scores, baseline models</w:t>
+      <w:r>
+        <w:t>Model = Naive drift</w:t>
+      </w:r>
+    </w:p>
+    <w:p>
+      <w:r>
+        <w:t xml:space="preserve">MAE: mean = 6363.13, </w:t>
+      </w:r>
+      <w:proofErr w:type="spellStart"/>
+      <w:r>
+        <w:t>sd</w:t>
+      </w:r>
+      <w:proofErr w:type="spellEnd"/>
+      <w:r>
+        <w:t xml:space="preserve"> = 3694.66, min = 1156.91, max = 21050.07</w:t>
+      </w:r>
+    </w:p>
+    <w:p>
+      <w:r>
+        <w:t xml:space="preserve">MSE: mean = 64192549.51, </w:t>
+      </w:r>
+      <w:proofErr w:type="spellStart"/>
+      <w:r>
+        <w:t>sd</w:t>
+      </w:r>
+      <w:proofErr w:type="spellEnd"/>
+      <w:r>
+        <w:t xml:space="preserve"> = 76134854.1, min = 2097909.98, max = 457287381.6</w:t>
+      </w:r>
+    </w:p>
+    <w:p>
+      <w:r>
+        <w:t xml:space="preserve">RMSE: mean = 7013.42, </w:t>
+      </w:r>
+      <w:proofErr w:type="spellStart"/>
+      <w:r>
+        <w:t>sd</w:t>
+      </w:r>
+      <w:proofErr w:type="spellEnd"/>
+      <w:r>
+        <w:t xml:space="preserve"> = 3873.57, min = 1448.42, max = 21384.28</w:t>
+      </w:r>
+    </w:p>
+    <w:p>
+      <w:r>
+        <w:t xml:space="preserve">RMSLE: mean = 0.95, </w:t>
+      </w:r>
+      <w:proofErr w:type="spellStart"/>
+      <w:r>
+        <w:t>sd</w:t>
+      </w:r>
+      <w:proofErr w:type="spellEnd"/>
+      <w:r>
+        <w:t xml:space="preserve"> = 0.86, min = 0.62, max = 7.07</w:t>
       </w:r>
     </w:p>
     <w:p>
@@ -734,27 +1522,59 @@
     </w:p>
     <w:p>
       <w:r>
-        <w:t>Model = Naive drift</w:t>
-      </w:r>
-    </w:p>
-    <w:p>
-      <w:r>
-        <w:t>MAE: mean = 6363.13, sd = 3694.66, min = 1156.91, max = 21050.07</w:t>
-      </w:r>
-    </w:p>
-    <w:p>
-      <w:r>
-        <w:t>MSE: mean = 64192549.51, sd = 76134854.1, min = 2097909.98, max = 457287381.6</w:t>
-      </w:r>
-    </w:p>
-    <w:p>
-      <w:r>
-        <w:t>RMSE: mean = 7013.42, sd = 3873.57, min = 1448.42, max = 21384.28</w:t>
-      </w:r>
-    </w:p>
-    <w:p>
-      <w:r>
-        <w:t>RMSLE: mean = 0.95, sd = 0.86, min = 0.62, max = 7.07</w:t>
+        <w:t>Model = Naive seasonal</w:t>
+      </w:r>
+    </w:p>
+    <w:p>
+      <w:r>
+        <w:t xml:space="preserve">MAE: mean = 3966.55, </w:t>
+      </w:r>
+      <w:proofErr w:type="spellStart"/>
+      <w:r>
+        <w:t>sd</w:t>
+      </w:r>
+      <w:proofErr w:type="spellEnd"/>
+      <w:r>
+        <w:t xml:space="preserve"> = 2940.74, min = 1012.22, max = 14603.02</w:t>
+      </w:r>
+    </w:p>
+    <w:p>
+      <w:r>
+        <w:t xml:space="preserve">MSE: mean = 33918822.51, </w:t>
+      </w:r>
+      <w:proofErr w:type="spellStart"/>
+      <w:r>
+        <w:t>sd</w:t>
+      </w:r>
+      <w:proofErr w:type="spellEnd"/>
+      <w:r>
+        <w:t xml:space="preserve"> = 50677321.75, min = 1744277.29, max = 234667386.71</w:t>
+      </w:r>
+    </w:p>
+    <w:p>
+      <w:r>
+        <w:t xml:space="preserve">RMSE: mean = 4777.28, </w:t>
+      </w:r>
+      <w:proofErr w:type="spellStart"/>
+      <w:r>
+        <w:t>sd</w:t>
+      </w:r>
+      <w:proofErr w:type="spellEnd"/>
+      <w:r>
+        <w:t xml:space="preserve"> = 3331.13, min = 1320.71, max = 15318.86</w:t>
+      </w:r>
+    </w:p>
+    <w:p>
+      <w:r>
+        <w:t xml:space="preserve">RMSLE: mean = 0.84, </w:t>
+      </w:r>
+      <w:proofErr w:type="spellStart"/>
+      <w:r>
+        <w:t>sd</w:t>
+      </w:r>
+      <w:proofErr w:type="spellEnd"/>
+      <w:r>
+        <w:t xml:space="preserve"> = 0.86, min = 0.63, max = 7.07</w:t>
       </w:r>
     </w:p>
     <w:p>
@@ -764,58 +1584,60 @@
     </w:p>
     <w:p>
       <w:r>
-        <w:t>Model = Naive seasonal</w:t>
-      </w:r>
-    </w:p>
-    <w:p>
-      <w:r>
-        <w:t>MAE: mean = 3966.55, sd = 2940.74, min = 1012.22, max = 14603.02</w:t>
-      </w:r>
-    </w:p>
-    <w:p>
-      <w:r>
-        <w:t>MSE: mean = 33918822.51, sd = 50677321.75, min = 1744277.29, max = 234667386.71</w:t>
-      </w:r>
-    </w:p>
-    <w:p>
-      <w:r>
-        <w:t>RMSE: mean = 4777.28, sd = 3331.13, min = 1320.71, max = 15318.86</w:t>
+        <w:t>Model = Exponential smoothing</w:t>
+      </w:r>
+    </w:p>
+    <w:p>
+      <w:r>
+        <w:t xml:space="preserve">MAE: mean = 3836.35, </w:t>
+      </w:r>
+      <w:proofErr w:type="spellStart"/>
+      <w:r>
+        <w:t>sd</w:t>
+      </w:r>
+      <w:proofErr w:type="spellEnd"/>
+      <w:r>
+        <w:t xml:space="preserve"> = 2810.97, min = 802.52, max = 17339.77</w:t>
+      </w:r>
+    </w:p>
+    <w:p>
+      <w:r>
+        <w:t xml:space="preserve">MSE: mean = 29501088.36, </w:t>
+      </w:r>
+      <w:proofErr w:type="spellStart"/>
+      <w:r>
+        <w:t>sd</w:t>
+      </w:r>
+      <w:proofErr w:type="spellEnd"/>
+      <w:r>
+        <w:t xml:space="preserve"> = 49408274.76, min = 1047947.49, max = 309188135.64</w:t>
+      </w:r>
+    </w:p>
+    <w:p>
+      <w:r>
+        <w:t xml:space="preserve">RMSE: mean = 4473.39, </w:t>
+      </w:r>
+      <w:proofErr w:type="spellStart"/>
+      <w:r>
+        <w:t>sd</w:t>
+      </w:r>
+      <w:proofErr w:type="spellEnd"/>
+      <w:r>
+        <w:t xml:space="preserve"> = 3080.57, min = 1023.69, max = 17583.75</w:t>
       </w:r>
     </w:p>
     <w:p>
       <w:r>
         <w:lastRenderedPageBreak/>
-        <w:t>RMSLE: mean = 0.84, sd = 0.86, min = 0.63, max = 7.07</w:t>
-      </w:r>
-    </w:p>
-    <w:p>
-      <w:r>
-        <w:t>--------</w:t>
-      </w:r>
-    </w:p>
-    <w:p>
-      <w:r>
-        <w:t>Model = Exponential smoothing</w:t>
-      </w:r>
-    </w:p>
-    <w:p>
-      <w:r>
-        <w:t>MAE: mean = 3836.35, sd = 2810.97, min = 802.52, max = 17339.77</w:t>
-      </w:r>
-    </w:p>
-    <w:p>
-      <w:r>
-        <w:t>MSE: mean = 29501088.36, sd = 49408274.76, min = 1047947.49, max = 309188135.64</w:t>
-      </w:r>
-    </w:p>
-    <w:p>
-      <w:r>
-        <w:t>RMSE: mean = 4473.39, sd = 3080.57, min = 1023.69, max = 17583.75</w:t>
-      </w:r>
-    </w:p>
-    <w:p>
-      <w:r>
-        <w:t>RMSLE: mean = 0.85, sd = 0.86, min = 0.59, max = 7.07</w:t>
+        <w:t xml:space="preserve">RMSLE: mean = 0.85, </w:t>
+      </w:r>
+      <w:proofErr w:type="spellStart"/>
+      <w:r>
+        <w:t>sd</w:t>
+      </w:r>
+      <w:proofErr w:type="spellEnd"/>
+      <w:r>
+        <w:t xml:space="preserve"> = 0.86, min = 0.59, max = 7.07</w:t>
       </w:r>
     </w:p>
     <w:p>
@@ -1260,6 +2082,28 @@
       <w:szCs w:val="32"/>
     </w:rPr>
   </w:style>
+  <w:style w:type="paragraph" w:styleId="Heading2">
+    <w:name w:val="heading 2"/>
+    <w:basedOn w:val="Normal"/>
+    <w:next w:val="Normal"/>
+    <w:link w:val="Heading2Char"/>
+    <w:uiPriority w:val="9"/>
+    <w:unhideWhenUsed/>
+    <w:qFormat/>
+    <w:rsid w:val="00811EE7"/>
+    <w:pPr>
+      <w:keepNext/>
+      <w:keepLines/>
+      <w:spacing w:before="40" w:after="0"/>
+      <w:outlineLvl w:val="1"/>
+    </w:pPr>
+    <w:rPr>
+      <w:rFonts w:asciiTheme="majorHAnsi" w:eastAsiaTheme="majorEastAsia" w:hAnsiTheme="majorHAnsi" w:cstheme="majorBidi"/>
+      <w:color w:val="2F5496" w:themeColor="accent1" w:themeShade="BF"/>
+      <w:sz w:val="26"/>
+      <w:szCs w:val="26"/>
+    </w:rPr>
+  </w:style>
   <w:style w:type="character" w:default="1" w:styleId="DefaultParagraphFont">
     <w:name w:val="Default Paragraph Font"/>
     <w:uiPriority w:val="1"/>
@@ -1348,6 +2192,19 @@
       <w:color w:val="2F5496" w:themeColor="accent1" w:themeShade="BF"/>
       <w:sz w:val="32"/>
       <w:szCs w:val="32"/>
+    </w:rPr>
+  </w:style>
+  <w:style w:type="character" w:customStyle="1" w:styleId="Heading2Char">
+    <w:name w:val="Heading 2 Char"/>
+    <w:basedOn w:val="DefaultParagraphFont"/>
+    <w:link w:val="Heading2"/>
+    <w:uiPriority w:val="9"/>
+    <w:rsid w:val="00811EE7"/>
+    <w:rPr>
+      <w:rFonts w:asciiTheme="majorHAnsi" w:eastAsiaTheme="majorEastAsia" w:hAnsiTheme="majorHAnsi" w:cstheme="majorBidi"/>
+      <w:color w:val="2F5496" w:themeColor="accent1" w:themeShade="BF"/>
+      <w:sz w:val="26"/>
+      <w:szCs w:val="26"/>
     </w:rPr>
   </w:style>
 </w:styles>

</xml_diff>

<commit_message>
Try Linear + RNN with h=15
</commit_message>
<xml_diff>
--- a/ModelScores/ModelScoresStore.docx
+++ b/ModelScores/ModelScoresStore.docx
@@ -280,8 +280,72 @@
       </w:r>
     </w:p>
     <w:p>
-      <w:pPr>
-        <w:rPr>
+      <w:r>
+        <w:t>Model = Linear + RNN (global)</w:t>
+      </w:r>
+    </w:p>
+    <w:p>
+      <w:r>
+        <w:t xml:space="preserve">MAE: mean = 4683.52, </w:t>
+      </w:r>
+      <w:proofErr w:type="spellStart"/>
+      <w:r>
+        <w:t>sd</w:t>
+      </w:r>
+      <w:proofErr w:type="spellEnd"/>
+      <w:r>
+        <w:t xml:space="preserve"> = 2504.52, min = 590.38, max = 13587.76</w:t>
+      </w:r>
+    </w:p>
+    <w:p>
+      <w:r>
+        <w:t xml:space="preserve">MSE: mean = 31866880.11, </w:t>
+      </w:r>
+      <w:proofErr w:type="spellStart"/>
+      <w:r>
+        <w:t>sd</w:t>
+      </w:r>
+      <w:proofErr w:type="spellEnd"/>
+      <w:r>
+        <w:t xml:space="preserve"> = 36154835.27, min = 638251.51, max = 192243993.08</w:t>
+      </w:r>
+    </w:p>
+    <w:p>
+      <w:r>
+        <w:t xml:space="preserve">RMSE: mean = 5016.73, </w:t>
+      </w:r>
+      <w:proofErr w:type="spellStart"/>
+      <w:r>
+        <w:t>sd</w:t>
+      </w:r>
+      <w:proofErr w:type="spellEnd"/>
+      <w:r>
+        <w:t xml:space="preserve"> = 2588.3, min = 798.91, max = 13865.21</w:t>
+      </w:r>
+    </w:p>
+    <w:p>
+      <w:r>
+        <w:t xml:space="preserve">RMSLE: mean = 0.4, </w:t>
+      </w:r>
+      <w:proofErr w:type="spellStart"/>
+      <w:r>
+        <w:t>sd</w:t>
+      </w:r>
+      <w:proofErr w:type="spellEnd"/>
+      <w:r>
+        <w:t xml:space="preserve"> = 0.18, min = 0.12, max = 1.34</w:t>
+      </w:r>
+    </w:p>
+    <w:p>
+      <w:r>
+        <w:t>--------</w:t>
+      </w:r>
+    </w:p>
+    <w:p>
+      <w:pPr>
+        <w:rPr>
+          <w:b/>
+          <w:bCs/>
           <w:lang w:val="en-US"/>
         </w:rPr>
       </w:pPr>
@@ -345,7 +409,6 @@
     </w:p>
     <w:p>
       <w:r>
-        <w:lastRenderedPageBreak/>
         <w:t xml:space="preserve">RMSE: mean = 2778.01, </w:t>
       </w:r>
       <w:proofErr w:type="spellStart"/>
@@ -627,73 +690,6 @@
       <w:proofErr w:type="spellEnd"/>
       <w:r>
         <w:t xml:space="preserve"> = 0.87, min = 0.32, max = 7.07</w:t>
-      </w:r>
-    </w:p>
-    <w:p>
-      <w:r>
-        <w:t>--------</w:t>
-      </w:r>
-    </w:p>
-    <w:p>
-      <w:r>
-        <w:t xml:space="preserve">Model = Linear + </w:t>
-      </w:r>
-      <w:proofErr w:type="spellStart"/>
-      <w:r>
-        <w:t>AutoARIMA</w:t>
-      </w:r>
-      <w:proofErr w:type="spellEnd"/>
-    </w:p>
-    <w:p>
-      <w:r>
-        <w:t xml:space="preserve">MAE: mean = 2231.12, </w:t>
-      </w:r>
-      <w:proofErr w:type="spellStart"/>
-      <w:r>
-        <w:t>sd</w:t>
-      </w:r>
-      <w:proofErr w:type="spellEnd"/>
-      <w:r>
-        <w:t xml:space="preserve"> = 1699.52, min = 548.22, max = 9609.55</w:t>
-      </w:r>
-    </w:p>
-    <w:p>
-      <w:r>
-        <w:t xml:space="preserve">MSE: mean = 13054468.23, </w:t>
-      </w:r>
-      <w:proofErr w:type="spellStart"/>
-      <w:r>
-        <w:t>sd</w:t>
-      </w:r>
-      <w:proofErr w:type="spellEnd"/>
-      <w:r>
-        <w:t xml:space="preserve"> = 26373898.23, min = 581303.54, max = 186283214.04</w:t>
-      </w:r>
-    </w:p>
-    <w:p>
-      <w:r>
-        <w:t xml:space="preserve">RMSE: mean = 2897.09, </w:t>
-      </w:r>
-      <w:proofErr w:type="spellStart"/>
-      <w:r>
-        <w:t>sd</w:t>
-      </w:r>
-      <w:proofErr w:type="spellEnd"/>
-      <w:r>
-        <w:t xml:space="preserve"> = 2159.02, min = 762.43, max = 13648.56</w:t>
-      </w:r>
-    </w:p>
-    <w:p>
-      <w:r>
-        <w:t xml:space="preserve">RMSLE: mean = 0.73, </w:t>
-      </w:r>
-      <w:proofErr w:type="spellStart"/>
-      <w:r>
-        <w:t>sd</w:t>
-      </w:r>
-      <w:proofErr w:type="spellEnd"/>
-      <w:r>
-        <w:t xml:space="preserve"> = 0.87, min = 0.22, max = 7.07</w:t>
       </w:r>
     </w:p>
     <w:p>
@@ -704,6 +700,73 @@
     </w:p>
     <w:p>
       <w:r>
+        <w:t xml:space="preserve">Model = Linear + </w:t>
+      </w:r>
+      <w:proofErr w:type="spellStart"/>
+      <w:r>
+        <w:t>AutoARIMA</w:t>
+      </w:r>
+      <w:proofErr w:type="spellEnd"/>
+    </w:p>
+    <w:p>
+      <w:r>
+        <w:t xml:space="preserve">MAE: mean = 2231.12, </w:t>
+      </w:r>
+      <w:proofErr w:type="spellStart"/>
+      <w:r>
+        <w:t>sd</w:t>
+      </w:r>
+      <w:proofErr w:type="spellEnd"/>
+      <w:r>
+        <w:t xml:space="preserve"> = 1699.52, min = 548.22, max = 9609.55</w:t>
+      </w:r>
+    </w:p>
+    <w:p>
+      <w:r>
+        <w:t xml:space="preserve">MSE: mean = 13054468.23, </w:t>
+      </w:r>
+      <w:proofErr w:type="spellStart"/>
+      <w:r>
+        <w:t>sd</w:t>
+      </w:r>
+      <w:proofErr w:type="spellEnd"/>
+      <w:r>
+        <w:t xml:space="preserve"> = 26373898.23, min = 581303.54, max = 186283214.04</w:t>
+      </w:r>
+    </w:p>
+    <w:p>
+      <w:r>
+        <w:t xml:space="preserve">RMSE: mean = 2897.09, </w:t>
+      </w:r>
+      <w:proofErr w:type="spellStart"/>
+      <w:r>
+        <w:t>sd</w:t>
+      </w:r>
+      <w:proofErr w:type="spellEnd"/>
+      <w:r>
+        <w:t xml:space="preserve"> = 2159.02, min = 762.43, max = 13648.56</w:t>
+      </w:r>
+    </w:p>
+    <w:p>
+      <w:r>
+        <w:t xml:space="preserve">RMSLE: mean = 0.73, </w:t>
+      </w:r>
+      <w:proofErr w:type="spellStart"/>
+      <w:r>
+        <w:t>sd</w:t>
+      </w:r>
+      <w:proofErr w:type="spellEnd"/>
+      <w:r>
+        <w:t xml:space="preserve"> = 0.87, min = 0.22, max = 7.07</w:t>
+      </w:r>
+    </w:p>
+    <w:p>
+      <w:r>
+        <w:t>--------</w:t>
+      </w:r>
+    </w:p>
+    <w:p>
+      <w:r>
         <w:t>Model = Linear + RF</w:t>
       </w:r>
     </w:p>
@@ -1039,6 +1102,7 @@
         <w:rPr>
           <w:lang w:val="en-US"/>
         </w:rPr>
+        <w:lastRenderedPageBreak/>
         <w:t xml:space="preserve">MAE: mean = 2124.35, </w:t>
       </w:r>
       <w:proofErr w:type="spellStart"/>
@@ -1173,416 +1237,416 @@
         <w:rPr>
           <w:lang w:val="en-US"/>
         </w:rPr>
+        <w:t xml:space="preserve">MAE: mean = 2092.38, </w:t>
+      </w:r>
+      <w:proofErr w:type="spellStart"/>
+      <w:r>
+        <w:rPr>
+          <w:lang w:val="en-US"/>
+        </w:rPr>
+        <w:t>sd</w:t>
+      </w:r>
+      <w:proofErr w:type="spellEnd"/>
+      <w:r>
+        <w:rPr>
+          <w:lang w:val="en-US"/>
+        </w:rPr>
+        <w:t xml:space="preserve"> = 1538.2, min = 573.96, max = 9609.55</w:t>
+      </w:r>
+    </w:p>
+    <w:p>
+      <w:pPr>
+        <w:rPr>
+          <w:lang w:val="en-US"/>
+        </w:rPr>
+      </w:pPr>
+      <w:r>
+        <w:rPr>
+          <w:lang w:val="en-US"/>
+        </w:rPr>
+        <w:t xml:space="preserve">MSE: mean = 13005342.68, </w:t>
+      </w:r>
+      <w:proofErr w:type="spellStart"/>
+      <w:r>
+        <w:rPr>
+          <w:lang w:val="en-US"/>
+        </w:rPr>
+        <w:t>sd</w:t>
+      </w:r>
+      <w:proofErr w:type="spellEnd"/>
+      <w:r>
+        <w:rPr>
+          <w:lang w:val="en-US"/>
+        </w:rPr>
+        <w:t xml:space="preserve"> = 26391260.62, min = 645534.17, max = 186283233.07</w:t>
+      </w:r>
+    </w:p>
+    <w:p>
+      <w:pPr>
+        <w:rPr>
+          <w:lang w:val="en-US"/>
+        </w:rPr>
+      </w:pPr>
+      <w:r>
+        <w:rPr>
+          <w:lang w:val="en-US"/>
+        </w:rPr>
+        <w:t xml:space="preserve">RMSE: mean = 2911.87, </w:t>
+      </w:r>
+      <w:proofErr w:type="spellStart"/>
+      <w:r>
+        <w:rPr>
+          <w:lang w:val="en-US"/>
+        </w:rPr>
+        <w:t>sd</w:t>
+      </w:r>
+      <w:proofErr w:type="spellEnd"/>
+      <w:r>
+        <w:rPr>
+          <w:lang w:val="en-US"/>
+        </w:rPr>
+        <w:t xml:space="preserve"> = 2127.53, min = 803.45, max = 13648.56</w:t>
+      </w:r>
+    </w:p>
+    <w:p>
+      <w:pPr>
+        <w:rPr>
+          <w:lang w:val="en-US"/>
+        </w:rPr>
+      </w:pPr>
+      <w:r>
+        <w:rPr>
+          <w:lang w:val="en-US"/>
+        </w:rPr>
+        <w:t xml:space="preserve">RMSLE: mean = 0.76, </w:t>
+      </w:r>
+      <w:proofErr w:type="spellStart"/>
+      <w:r>
+        <w:rPr>
+          <w:lang w:val="en-US"/>
+        </w:rPr>
+        <w:t>sd</w:t>
+      </w:r>
+      <w:proofErr w:type="spellEnd"/>
+      <w:r>
+        <w:rPr>
+          <w:lang w:val="en-US"/>
+        </w:rPr>
+        <w:t xml:space="preserve"> = 0.87, min = 0.32, max = 7.07</w:t>
+      </w:r>
+    </w:p>
+    <w:p>
+      <w:pPr>
+        <w:rPr>
+          <w:lang w:val="en-US"/>
+        </w:rPr>
+      </w:pPr>
+      <w:r>
+        <w:rPr>
+          <w:lang w:val="en-US"/>
+        </w:rPr>
+        <w:t>--------</w:t>
+      </w:r>
+    </w:p>
+    <w:p>
+      <w:pPr>
+        <w:rPr>
+          <w:lang w:val="en-US"/>
+        </w:rPr>
+      </w:pPr>
+      <w:r>
+        <w:rPr>
+          <w:lang w:val="en-US"/>
+        </w:rPr>
+        <w:t>Model = Linear + RNN (global) (calendar + cyclicality feats)</w:t>
+      </w:r>
+    </w:p>
+    <w:p>
+      <w:pPr>
+        <w:rPr>
+          <w:lang w:val="en-US"/>
+        </w:rPr>
+      </w:pPr>
+      <w:r>
+        <w:rPr>
+          <w:lang w:val="en-US"/>
+        </w:rPr>
+        <w:t xml:space="preserve">MAE: mean = 5485.38, </w:t>
+      </w:r>
+      <w:proofErr w:type="spellStart"/>
+      <w:r>
+        <w:rPr>
+          <w:lang w:val="en-US"/>
+        </w:rPr>
+        <w:t>sd</w:t>
+      </w:r>
+      <w:proofErr w:type="spellEnd"/>
+      <w:r>
+        <w:rPr>
+          <w:lang w:val="en-US"/>
+        </w:rPr>
+        <w:t xml:space="preserve"> = 1284.81, min = 3229.92, max = 10135.01</w:t>
+      </w:r>
+    </w:p>
+    <w:p>
+      <w:pPr>
+        <w:rPr>
+          <w:lang w:val="en-US"/>
+        </w:rPr>
+      </w:pPr>
+      <w:r>
+        <w:rPr>
+          <w:lang w:val="en-US"/>
+        </w:rPr>
+        <w:t xml:space="preserve">MSE: mean = 38436688.17, </w:t>
+      </w:r>
+      <w:proofErr w:type="spellStart"/>
+      <w:r>
+        <w:rPr>
+          <w:lang w:val="en-US"/>
+        </w:rPr>
+        <w:t>sd</w:t>
+      </w:r>
+      <w:proofErr w:type="spellEnd"/>
+      <w:r>
+        <w:rPr>
+          <w:lang w:val="en-US"/>
+        </w:rPr>
+        <w:t xml:space="preserve"> = 23497295.9, min = 13121037.03, max = 146031353.86</w:t>
+      </w:r>
+    </w:p>
+    <w:p>
+      <w:pPr>
+        <w:rPr>
+          <w:lang w:val="en-US"/>
+        </w:rPr>
+      </w:pPr>
+      <w:r>
+        <w:rPr>
+          <w:lang w:val="en-US"/>
+        </w:rPr>
+        <w:t xml:space="preserve">RMSE: mean = 5992.42, </w:t>
+      </w:r>
+      <w:proofErr w:type="spellStart"/>
+      <w:r>
+        <w:rPr>
+          <w:lang w:val="en-US"/>
+        </w:rPr>
+        <w:t>sd</w:t>
+      </w:r>
+      <w:proofErr w:type="spellEnd"/>
+      <w:r>
+        <w:rPr>
+          <w:lang w:val="en-US"/>
+        </w:rPr>
+        <w:t xml:space="preserve"> = 1589.83, min = 3622.3, max = 12084.34</w:t>
+      </w:r>
+    </w:p>
+    <w:p>
+      <w:pPr>
+        <w:rPr>
+          <w:lang w:val="en-US"/>
+        </w:rPr>
+      </w:pPr>
+      <w:r>
+        <w:rPr>
+          <w:lang w:val="en-US"/>
+        </w:rPr>
+        <w:t xml:space="preserve">RMSLE: mean = 0.9, </w:t>
+      </w:r>
+      <w:proofErr w:type="spellStart"/>
+      <w:r>
+        <w:rPr>
+          <w:lang w:val="en-US"/>
+        </w:rPr>
+        <w:t>sd</w:t>
+      </w:r>
+      <w:proofErr w:type="spellEnd"/>
+      <w:r>
+        <w:rPr>
+          <w:lang w:val="en-US"/>
+        </w:rPr>
+        <w:t xml:space="preserve"> = 0.69, min = 0.51, max = 5.86</w:t>
+      </w:r>
+    </w:p>
+    <w:p>
+      <w:pPr>
+        <w:rPr>
+          <w:lang w:val="en-US"/>
+        </w:rPr>
+      </w:pPr>
+      <w:r>
+        <w:rPr>
+          <w:lang w:val="en-US"/>
+        </w:rPr>
+        <w:t>--------</w:t>
+      </w:r>
+    </w:p>
+    <w:p>
+      <w:pPr>
+        <w:rPr>
+          <w:lang w:val="en-US"/>
+        </w:rPr>
+      </w:pPr>
+    </w:p>
+    <w:p>
+      <w:pPr>
+        <w:rPr>
+          <w:lang w:val="en-US"/>
+        </w:rPr>
+      </w:pPr>
+    </w:p>
+    <w:p>
+      <w:pPr>
+        <w:pStyle w:val="Heading2"/>
+        <w:rPr>
+          <w:lang w:val="en-US"/>
+        </w:rPr>
+      </w:pPr>
+      <w:r>
+        <w:rPr>
+          <w:lang w:val="en-US"/>
+        </w:rPr>
+        <w:t>B</w:t>
+      </w:r>
+      <w:r>
+        <w:rPr>
+          <w:lang w:val="en-US"/>
+        </w:rPr>
+        <w:t>aseline</w:t>
+      </w:r>
+    </w:p>
+    <w:p>
+      <w:r>
+        <w:t>--------</w:t>
+      </w:r>
+    </w:p>
+    <w:p>
+      <w:r>
+        <w:t>Model = Naive drift</w:t>
+      </w:r>
+    </w:p>
+    <w:p>
+      <w:r>
+        <w:t xml:space="preserve">MAE: mean = 6363.13, </w:t>
+      </w:r>
+      <w:proofErr w:type="spellStart"/>
+      <w:r>
+        <w:t>sd</w:t>
+      </w:r>
+      <w:proofErr w:type="spellEnd"/>
+      <w:r>
+        <w:t xml:space="preserve"> = 3694.66, min = 1156.91, max = 21050.07</w:t>
+      </w:r>
+    </w:p>
+    <w:p>
+      <w:r>
+        <w:t xml:space="preserve">MSE: mean = 64192549.51, </w:t>
+      </w:r>
+      <w:proofErr w:type="spellStart"/>
+      <w:r>
+        <w:t>sd</w:t>
+      </w:r>
+      <w:proofErr w:type="spellEnd"/>
+      <w:r>
+        <w:t xml:space="preserve"> = 76134854.1, min = 2097909.98, max = 457287381.6</w:t>
+      </w:r>
+    </w:p>
+    <w:p>
+      <w:r>
+        <w:t xml:space="preserve">RMSE: mean = 7013.42, </w:t>
+      </w:r>
+      <w:proofErr w:type="spellStart"/>
+      <w:r>
+        <w:t>sd</w:t>
+      </w:r>
+      <w:proofErr w:type="spellEnd"/>
+      <w:r>
+        <w:t xml:space="preserve"> = 3873.57, min = 1448.42, max = 21384.28</w:t>
+      </w:r>
+    </w:p>
+    <w:p>
+      <w:r>
+        <w:t xml:space="preserve">RMSLE: mean = 0.95, </w:t>
+      </w:r>
+      <w:proofErr w:type="spellStart"/>
+      <w:r>
+        <w:t>sd</w:t>
+      </w:r>
+      <w:proofErr w:type="spellEnd"/>
+      <w:r>
+        <w:t xml:space="preserve"> = 0.86, min = 0.62, max = 7.07</w:t>
+      </w:r>
+    </w:p>
+    <w:p>
+      <w:r>
+        <w:t>--------</w:t>
+      </w:r>
+    </w:p>
+    <w:p>
+      <w:r>
+        <w:t>Model = Naive seasonal</w:t>
+      </w:r>
+    </w:p>
+    <w:p>
+      <w:r>
+        <w:t xml:space="preserve">MAE: mean = 3966.55, </w:t>
+      </w:r>
+      <w:proofErr w:type="spellStart"/>
+      <w:r>
+        <w:t>sd</w:t>
+      </w:r>
+      <w:proofErr w:type="spellEnd"/>
+      <w:r>
+        <w:t xml:space="preserve"> = 2940.74, min = 1012.22, max = 14603.02</w:t>
+      </w:r>
+    </w:p>
+    <w:p>
+      <w:r>
+        <w:t xml:space="preserve">MSE: mean = 33918822.51, </w:t>
+      </w:r>
+      <w:proofErr w:type="spellStart"/>
+      <w:r>
+        <w:t>sd</w:t>
+      </w:r>
+      <w:proofErr w:type="spellEnd"/>
+      <w:r>
+        <w:t xml:space="preserve"> = 50677321.75, min = 1744277.29, max = 234667386.71</w:t>
+      </w:r>
+    </w:p>
+    <w:p>
+      <w:r>
+        <w:t xml:space="preserve">RMSE: mean = 4777.28, </w:t>
+      </w:r>
+      <w:proofErr w:type="spellStart"/>
+      <w:r>
+        <w:t>sd</w:t>
+      </w:r>
+      <w:proofErr w:type="spellEnd"/>
+      <w:r>
+        <w:t xml:space="preserve"> = 3331.13, min = 1320.71, max = 15318.86</w:t>
+      </w:r>
+    </w:p>
+    <w:p>
+      <w:r>
         <w:lastRenderedPageBreak/>
-        <w:t xml:space="preserve">MAE: mean = 2092.38, </w:t>
-      </w:r>
-      <w:proofErr w:type="spellStart"/>
-      <w:r>
-        <w:rPr>
-          <w:lang w:val="en-US"/>
-        </w:rPr>
-        <w:t>sd</w:t>
-      </w:r>
-      <w:proofErr w:type="spellEnd"/>
-      <w:r>
-        <w:rPr>
-          <w:lang w:val="en-US"/>
-        </w:rPr>
-        <w:t xml:space="preserve"> = 1538.2, min = 573.96, max = 9609.55</w:t>
-      </w:r>
-    </w:p>
-    <w:p>
-      <w:pPr>
-        <w:rPr>
-          <w:lang w:val="en-US"/>
-        </w:rPr>
-      </w:pPr>
-      <w:r>
-        <w:rPr>
-          <w:lang w:val="en-US"/>
-        </w:rPr>
-        <w:t xml:space="preserve">MSE: mean = 13005342.68, </w:t>
-      </w:r>
-      <w:proofErr w:type="spellStart"/>
-      <w:r>
-        <w:rPr>
-          <w:lang w:val="en-US"/>
-        </w:rPr>
-        <w:t>sd</w:t>
-      </w:r>
-      <w:proofErr w:type="spellEnd"/>
-      <w:r>
-        <w:rPr>
-          <w:lang w:val="en-US"/>
-        </w:rPr>
-        <w:t xml:space="preserve"> = 26391260.62, min = 645534.17, max = 186283233.07</w:t>
-      </w:r>
-    </w:p>
-    <w:p>
-      <w:pPr>
-        <w:rPr>
-          <w:lang w:val="en-US"/>
-        </w:rPr>
-      </w:pPr>
-      <w:r>
-        <w:rPr>
-          <w:lang w:val="en-US"/>
-        </w:rPr>
-        <w:t xml:space="preserve">RMSE: mean = 2911.87, </w:t>
-      </w:r>
-      <w:proofErr w:type="spellStart"/>
-      <w:r>
-        <w:rPr>
-          <w:lang w:val="en-US"/>
-        </w:rPr>
-        <w:t>sd</w:t>
-      </w:r>
-      <w:proofErr w:type="spellEnd"/>
-      <w:r>
-        <w:rPr>
-          <w:lang w:val="en-US"/>
-        </w:rPr>
-        <w:t xml:space="preserve"> = 2127.53, min = 803.45, max = 13648.56</w:t>
-      </w:r>
-    </w:p>
-    <w:p>
-      <w:pPr>
-        <w:rPr>
-          <w:lang w:val="en-US"/>
-        </w:rPr>
-      </w:pPr>
-      <w:r>
-        <w:rPr>
-          <w:lang w:val="en-US"/>
-        </w:rPr>
-        <w:t xml:space="preserve">RMSLE: mean = 0.76, </w:t>
-      </w:r>
-      <w:proofErr w:type="spellStart"/>
-      <w:r>
-        <w:rPr>
-          <w:lang w:val="en-US"/>
-        </w:rPr>
-        <w:t>sd</w:t>
-      </w:r>
-      <w:proofErr w:type="spellEnd"/>
-      <w:r>
-        <w:rPr>
-          <w:lang w:val="en-US"/>
-        </w:rPr>
-        <w:t xml:space="preserve"> = 0.87, min = 0.32, max = 7.07</w:t>
-      </w:r>
-    </w:p>
-    <w:p>
-      <w:pPr>
-        <w:rPr>
-          <w:lang w:val="en-US"/>
-        </w:rPr>
-      </w:pPr>
-      <w:r>
-        <w:rPr>
-          <w:lang w:val="en-US"/>
-        </w:rPr>
+        <w:t xml:space="preserve">RMSLE: mean = 0.84, </w:t>
+      </w:r>
+      <w:proofErr w:type="spellStart"/>
+      <w:r>
+        <w:t>sd</w:t>
+      </w:r>
+      <w:proofErr w:type="spellEnd"/>
+      <w:r>
+        <w:t xml:space="preserve"> = 0.86, min = 0.63, max = 7.07</w:t>
+      </w:r>
+    </w:p>
+    <w:p>
+      <w:r>
         <w:t>--------</w:t>
       </w:r>
     </w:p>
     <w:p>
-      <w:pPr>
-        <w:rPr>
-          <w:lang w:val="en-US"/>
-        </w:rPr>
-      </w:pPr>
-      <w:r>
-        <w:rPr>
-          <w:lang w:val="en-US"/>
-        </w:rPr>
-        <w:t>Model = Linear + RNN (global) (calendar + cyclicality feats)</w:t>
-      </w:r>
-    </w:p>
-    <w:p>
-      <w:pPr>
-        <w:rPr>
-          <w:lang w:val="en-US"/>
-        </w:rPr>
-      </w:pPr>
-      <w:r>
-        <w:rPr>
-          <w:lang w:val="en-US"/>
-        </w:rPr>
-        <w:t xml:space="preserve">MAE: mean = 5485.38, </w:t>
-      </w:r>
-      <w:proofErr w:type="spellStart"/>
-      <w:r>
-        <w:rPr>
-          <w:lang w:val="en-US"/>
-        </w:rPr>
-        <w:t>sd</w:t>
-      </w:r>
-      <w:proofErr w:type="spellEnd"/>
-      <w:r>
-        <w:rPr>
-          <w:lang w:val="en-US"/>
-        </w:rPr>
-        <w:t xml:space="preserve"> = 1284.81, min = 3229.92, max = 10135.01</w:t>
-      </w:r>
-    </w:p>
-    <w:p>
-      <w:pPr>
-        <w:rPr>
-          <w:lang w:val="en-US"/>
-        </w:rPr>
-      </w:pPr>
-      <w:r>
-        <w:rPr>
-          <w:lang w:val="en-US"/>
-        </w:rPr>
-        <w:t xml:space="preserve">MSE: mean = 38436688.17, </w:t>
-      </w:r>
-      <w:proofErr w:type="spellStart"/>
-      <w:r>
-        <w:rPr>
-          <w:lang w:val="en-US"/>
-        </w:rPr>
-        <w:t>sd</w:t>
-      </w:r>
-      <w:proofErr w:type="spellEnd"/>
-      <w:r>
-        <w:rPr>
-          <w:lang w:val="en-US"/>
-        </w:rPr>
-        <w:t xml:space="preserve"> = 23497295.9, min = 13121037.03, max = 146031353.86</w:t>
-      </w:r>
-    </w:p>
-    <w:p>
-      <w:pPr>
-        <w:rPr>
-          <w:lang w:val="en-US"/>
-        </w:rPr>
-      </w:pPr>
-      <w:r>
-        <w:rPr>
-          <w:lang w:val="en-US"/>
-        </w:rPr>
-        <w:t xml:space="preserve">RMSE: mean = 5992.42, </w:t>
-      </w:r>
-      <w:proofErr w:type="spellStart"/>
-      <w:r>
-        <w:rPr>
-          <w:lang w:val="en-US"/>
-        </w:rPr>
-        <w:t>sd</w:t>
-      </w:r>
-      <w:proofErr w:type="spellEnd"/>
-      <w:r>
-        <w:rPr>
-          <w:lang w:val="en-US"/>
-        </w:rPr>
-        <w:t xml:space="preserve"> = 1589.83, min = 3622.3, max = 12084.34</w:t>
-      </w:r>
-    </w:p>
-    <w:p>
-      <w:pPr>
-        <w:rPr>
-          <w:lang w:val="en-US"/>
-        </w:rPr>
-      </w:pPr>
-      <w:r>
-        <w:rPr>
-          <w:lang w:val="en-US"/>
-        </w:rPr>
-        <w:t xml:space="preserve">RMSLE: mean = 0.9, </w:t>
-      </w:r>
-      <w:proofErr w:type="spellStart"/>
-      <w:r>
-        <w:rPr>
-          <w:lang w:val="en-US"/>
-        </w:rPr>
-        <w:t>sd</w:t>
-      </w:r>
-      <w:proofErr w:type="spellEnd"/>
-      <w:r>
-        <w:rPr>
-          <w:lang w:val="en-US"/>
-        </w:rPr>
-        <w:t xml:space="preserve"> = 0.69, min = 0.51, max = 5.86</w:t>
-      </w:r>
-    </w:p>
-    <w:p>
-      <w:pPr>
-        <w:rPr>
-          <w:lang w:val="en-US"/>
-        </w:rPr>
-      </w:pPr>
-      <w:r>
-        <w:rPr>
-          <w:lang w:val="en-US"/>
-        </w:rPr>
-        <w:t>--------</w:t>
-      </w:r>
-    </w:p>
-    <w:p>
-      <w:pPr>
-        <w:rPr>
-          <w:lang w:val="en-US"/>
-        </w:rPr>
-      </w:pPr>
-    </w:p>
-    <w:p>
-      <w:pPr>
-        <w:rPr>
-          <w:lang w:val="en-US"/>
-        </w:rPr>
-      </w:pPr>
-    </w:p>
-    <w:p>
-      <w:pPr>
-        <w:pStyle w:val="Heading2"/>
-        <w:rPr>
-          <w:lang w:val="en-US"/>
-        </w:rPr>
-      </w:pPr>
-      <w:r>
-        <w:rPr>
-          <w:lang w:val="en-US"/>
-        </w:rPr>
-        <w:t>B</w:t>
-      </w:r>
-      <w:r>
-        <w:rPr>
-          <w:lang w:val="en-US"/>
-        </w:rPr>
-        <w:t>aseline</w:t>
-      </w:r>
-    </w:p>
-    <w:p>
-      <w:r>
-        <w:t>--------</w:t>
-      </w:r>
-    </w:p>
-    <w:p>
-      <w:r>
-        <w:t>Model = Naive drift</w:t>
-      </w:r>
-    </w:p>
-    <w:p>
-      <w:r>
-        <w:t xml:space="preserve">MAE: mean = 6363.13, </w:t>
-      </w:r>
-      <w:proofErr w:type="spellStart"/>
-      <w:r>
-        <w:t>sd</w:t>
-      </w:r>
-      <w:proofErr w:type="spellEnd"/>
-      <w:r>
-        <w:t xml:space="preserve"> = 3694.66, min = 1156.91, max = 21050.07</w:t>
-      </w:r>
-    </w:p>
-    <w:p>
-      <w:r>
-        <w:t xml:space="preserve">MSE: mean = 64192549.51, </w:t>
-      </w:r>
-      <w:proofErr w:type="spellStart"/>
-      <w:r>
-        <w:t>sd</w:t>
-      </w:r>
-      <w:proofErr w:type="spellEnd"/>
-      <w:r>
-        <w:t xml:space="preserve"> = 76134854.1, min = 2097909.98, max = 457287381.6</w:t>
-      </w:r>
-    </w:p>
-    <w:p>
-      <w:r>
-        <w:t xml:space="preserve">RMSE: mean = 7013.42, </w:t>
-      </w:r>
-      <w:proofErr w:type="spellStart"/>
-      <w:r>
-        <w:t>sd</w:t>
-      </w:r>
-      <w:proofErr w:type="spellEnd"/>
-      <w:r>
-        <w:t xml:space="preserve"> = 3873.57, min = 1448.42, max = 21384.28</w:t>
-      </w:r>
-    </w:p>
-    <w:p>
-      <w:r>
-        <w:t xml:space="preserve">RMSLE: mean = 0.95, </w:t>
-      </w:r>
-      <w:proofErr w:type="spellStart"/>
-      <w:r>
-        <w:t>sd</w:t>
-      </w:r>
-      <w:proofErr w:type="spellEnd"/>
-      <w:r>
-        <w:t xml:space="preserve"> = 0.86, min = 0.62, max = 7.07</w:t>
-      </w:r>
-    </w:p>
-    <w:p>
-      <w:r>
-        <w:t>--------</w:t>
-      </w:r>
-    </w:p>
-    <w:p>
-      <w:r>
-        <w:t>Model = Naive seasonal</w:t>
-      </w:r>
-    </w:p>
-    <w:p>
-      <w:r>
-        <w:t xml:space="preserve">MAE: mean = 3966.55, </w:t>
-      </w:r>
-      <w:proofErr w:type="spellStart"/>
-      <w:r>
-        <w:t>sd</w:t>
-      </w:r>
-      <w:proofErr w:type="spellEnd"/>
-      <w:r>
-        <w:t xml:space="preserve"> = 2940.74, min = 1012.22, max = 14603.02</w:t>
-      </w:r>
-    </w:p>
-    <w:p>
-      <w:r>
-        <w:t xml:space="preserve">MSE: mean = 33918822.51, </w:t>
-      </w:r>
-      <w:proofErr w:type="spellStart"/>
-      <w:r>
-        <w:t>sd</w:t>
-      </w:r>
-      <w:proofErr w:type="spellEnd"/>
-      <w:r>
-        <w:t xml:space="preserve"> = 50677321.75, min = 1744277.29, max = 234667386.71</w:t>
-      </w:r>
-    </w:p>
-    <w:p>
-      <w:r>
-        <w:t xml:space="preserve">RMSE: mean = 4777.28, </w:t>
-      </w:r>
-      <w:proofErr w:type="spellStart"/>
-      <w:r>
-        <w:t>sd</w:t>
-      </w:r>
-      <w:proofErr w:type="spellEnd"/>
-      <w:r>
-        <w:t xml:space="preserve"> = 3331.13, min = 1320.71, max = 15318.86</w:t>
-      </w:r>
-    </w:p>
-    <w:p>
-      <w:r>
-        <w:t xml:space="preserve">RMSLE: mean = 0.84, </w:t>
-      </w:r>
-      <w:proofErr w:type="spellStart"/>
-      <w:r>
-        <w:t>sd</w:t>
-      </w:r>
-      <w:proofErr w:type="spellEnd"/>
-      <w:r>
-        <w:t xml:space="preserve"> = 0.86, min = 0.63, max = 7.07</w:t>
-      </w:r>
-    </w:p>
-    <w:p>
-      <w:r>
-        <w:t>--------</w:t>
-      </w:r>
-    </w:p>
-    <w:p>
       <w:r>
         <w:t>Model = Exponential smoothing</w:t>
       </w:r>
@@ -1628,7 +1692,6 @@
     </w:p>
     <w:p>
       <w:r>
-        <w:lastRenderedPageBreak/>
         <w:t xml:space="preserve">RMSLE: mean = 0.85, </w:t>
       </w:r>
       <w:proofErr w:type="spellStart"/>

</xml_diff>

<commit_message>
Add Dlinear with all features on store sales
</commit_message>
<xml_diff>
--- a/ModelScores/ModelScoresStore.docx
+++ b/ModelScores/ModelScoresStore.docx
@@ -33,21 +33,7 @@
         <w:rPr>
           <w:lang w:val="en-US"/>
         </w:rPr>
-        <w:t xml:space="preserve">Validation </w:t>
-      </w:r>
-      <w:proofErr w:type="gramStart"/>
-      <w:r>
-        <w:rPr>
-          <w:lang w:val="en-US"/>
-        </w:rPr>
-        <w:t>set:</w:t>
-      </w:r>
-      <w:proofErr w:type="gramEnd"/>
-      <w:r>
-        <w:rPr>
-          <w:lang w:val="en-US"/>
-        </w:rPr>
-        <w:t xml:space="preserve"> last 16 days of train</w:t>
+        <w:t>Validation set: last 16 days of train</w:t>
       </w:r>
     </w:p>
     <w:p>
@@ -775,7 +761,22 @@
           <w:rFonts w:ascii="Lucida Console" w:hAnsi="Lucida Console"/>
           <w:color w:val="CCCCCC"/>
         </w:rPr>
-        <w:t>Model = D-Linear (global)</w:t>
+        <w:t>Model = D-Linear (global</w:t>
+      </w:r>
+      <w:r>
+        <w:rPr>
+          <w:rFonts w:ascii="Lucida Console" w:hAnsi="Lucida Console"/>
+          <w:color w:val="CCCCCC"/>
+          <w:lang w:val="en-US"/>
+        </w:rPr>
+        <w:t>, time features only</w:t>
+      </w:r>
+      <w:r>
+        <w:rPr>
+          <w:rFonts w:ascii="Lucida Console" w:hAnsi="Lucida Console"/>
+          <w:color w:val="CCCCCC"/>
+        </w:rPr>
+        <w:t>)</w:t>
       </w:r>
     </w:p>
     <w:p>
@@ -941,7 +942,22 @@
           <w:rFonts w:ascii="Lucida Console" w:hAnsi="Lucida Console"/>
           <w:color w:val="CCCCCC"/>
         </w:rPr>
-        <w:t xml:space="preserve">Model = D-Linear (global) + </w:t>
+        <w:t>Model = D-Linear (global</w:t>
+      </w:r>
+      <w:r>
+        <w:rPr>
+          <w:rFonts w:ascii="Lucida Console" w:hAnsi="Lucida Console"/>
+          <w:color w:val="CCCCCC"/>
+          <w:lang w:val="en-US"/>
+        </w:rPr>
+        <w:t>, time</w:t>
+      </w:r>
+      <w:r>
+        <w:rPr>
+          <w:rFonts w:ascii="Lucida Console" w:hAnsi="Lucida Console"/>
+          <w:color w:val="CCCCCC"/>
+        </w:rPr>
+        <w:t xml:space="preserve">) + </w:t>
       </w:r>
       <w:proofErr w:type="spellStart"/>
       <w:r>
@@ -1116,7 +1132,22 @@
           <w:rFonts w:ascii="Lucida Console" w:hAnsi="Lucida Console"/>
           <w:color w:val="CCCCCC"/>
         </w:rPr>
-        <w:t>Model = D-Linear (global) + RF</w:t>
+        <w:t>Model = D-Linear (global</w:t>
+      </w:r>
+      <w:r>
+        <w:rPr>
+          <w:rFonts w:ascii="Lucida Console" w:hAnsi="Lucida Console"/>
+          <w:color w:val="CCCCCC"/>
+          <w:lang w:val="en-US"/>
+        </w:rPr>
+        <w:t>, time</w:t>
+      </w:r>
+      <w:r>
+        <w:rPr>
+          <w:rFonts w:ascii="Lucida Console" w:hAnsi="Lucida Console"/>
+          <w:color w:val="CCCCCC"/>
+        </w:rPr>
+        <w:t>) + RF</w:t>
       </w:r>
     </w:p>
     <w:p>
@@ -1282,7 +1313,22 @@
           <w:rFonts w:ascii="Lucida Console" w:hAnsi="Lucida Console"/>
           <w:color w:val="CCCCCC"/>
         </w:rPr>
-        <w:t>Model = D-Linear (global) + RNN (global)</w:t>
+        <w:t>Model = D-Linear (global</w:t>
+      </w:r>
+      <w:r>
+        <w:rPr>
+          <w:rFonts w:ascii="Lucida Console" w:hAnsi="Lucida Console"/>
+          <w:color w:val="CCCCCC"/>
+          <w:lang w:val="en-US"/>
+        </w:rPr>
+        <w:t>, time</w:t>
+      </w:r>
+      <w:r>
+        <w:rPr>
+          <w:rFonts w:ascii="Lucida Console" w:hAnsi="Lucida Console"/>
+          <w:color w:val="CCCCCC"/>
+        </w:rPr>
+        <w:t>) + RNN (global)</w:t>
       </w:r>
     </w:p>
     <w:p>
@@ -1436,59 +1482,183 @@
     </w:p>
     <w:p>
       <w:pPr>
-        <w:rPr>
-          <w:lang w:val="en-US"/>
-        </w:rPr>
-      </w:pPr>
-    </w:p>
-    <w:p>
-      <w:pPr>
-        <w:rPr>
-          <w:lang w:val="en-US"/>
-        </w:rPr>
-      </w:pPr>
-      <w:r>
-        <w:rPr>
-          <w:noProof/>
-          <w:lang w:val="en-US"/>
-        </w:rPr>
-        <w:lastRenderedPageBreak/>
-        <w:drawing>
-          <wp:inline distT="0" distB="0" distL="0" distR="0" wp14:anchorId="34F130CF" wp14:editId="185034F0">
-            <wp:extent cx="5760720" cy="3529965"/>
-            <wp:effectExtent l="0" t="0" r="0" b="0"/>
-            <wp:docPr id="2" name="Picture 2" descr="Chart&#10;&#10;Description automatically generated"/>
-            <wp:cNvGraphicFramePr>
-              <a:graphicFrameLocks xmlns:a="http://schemas.openxmlformats.org/drawingml/2006/main" noChangeAspect="1"/>
-            </wp:cNvGraphicFramePr>
-            <a:graphic xmlns:a="http://schemas.openxmlformats.org/drawingml/2006/main">
-              <a:graphicData uri="http://schemas.openxmlformats.org/drawingml/2006/picture">
-                <pic:pic xmlns:pic="http://schemas.openxmlformats.org/drawingml/2006/picture">
-                  <pic:nvPicPr>
-                    <pic:cNvPr id="2" name="Picture 2" descr="Chart&#10;&#10;Description automatically generated"/>
-                    <pic:cNvPicPr/>
-                  </pic:nvPicPr>
-                  <pic:blipFill>
-                    <a:blip r:embed="rId4"/>
-                    <a:stretch>
-                      <a:fillRect/>
-                    </a:stretch>
-                  </pic:blipFill>
-                  <pic:spPr>
-                    <a:xfrm>
-                      <a:off x="0" y="0"/>
-                      <a:ext cx="5760720" cy="3529965"/>
-                    </a:xfrm>
-                    <a:prstGeom prst="rect">
-                      <a:avLst/>
-                    </a:prstGeom>
-                  </pic:spPr>
-                </pic:pic>
-              </a:graphicData>
-            </a:graphic>
-          </wp:inline>
-        </w:drawing>
-      </w:r>
+        <w:pStyle w:val="HTMLPreformatted"/>
+        <w:shd w:val="clear" w:color="auto" w:fill="2D2D2D"/>
+        <w:rPr>
+          <w:rFonts w:ascii="Lucida Console" w:hAnsi="Lucida Console"/>
+          <w:color w:val="CCCCCC"/>
+        </w:rPr>
+      </w:pPr>
+      <w:r>
+        <w:rPr>
+          <w:rFonts w:ascii="Lucida Console" w:hAnsi="Lucida Console"/>
+          <w:color w:val="CCCCCC"/>
+        </w:rPr>
+        <w:t>Model = D-Linear (global, all features)</w:t>
+      </w:r>
+    </w:p>
+    <w:p>
+      <w:pPr>
+        <w:pStyle w:val="HTMLPreformatted"/>
+        <w:shd w:val="clear" w:color="auto" w:fill="2D2D2D"/>
+        <w:rPr>
+          <w:rFonts w:ascii="Lucida Console" w:hAnsi="Lucida Console"/>
+          <w:color w:val="CCCCCC"/>
+        </w:rPr>
+      </w:pPr>
+      <w:r>
+        <w:rPr>
+          <w:rFonts w:ascii="Lucida Console" w:hAnsi="Lucida Console"/>
+          <w:color w:val="CCCCCC"/>
+        </w:rPr>
+        <w:t xml:space="preserve">MAE: mean = 1615.91, </w:t>
+      </w:r>
+      <w:proofErr w:type="spellStart"/>
+      <w:r>
+        <w:rPr>
+          <w:rFonts w:ascii="Lucida Console" w:hAnsi="Lucida Console"/>
+          <w:color w:val="CCCCCC"/>
+        </w:rPr>
+        <w:t>sd</w:t>
+      </w:r>
+      <w:proofErr w:type="spellEnd"/>
+      <w:r>
+        <w:rPr>
+          <w:rFonts w:ascii="Lucida Console" w:hAnsi="Lucida Console"/>
+          <w:color w:val="CCCCCC"/>
+        </w:rPr>
+        <w:t xml:space="preserve"> = 793.19, min = 457.73, max = 4376.14</w:t>
+      </w:r>
+    </w:p>
+    <w:p>
+      <w:pPr>
+        <w:pStyle w:val="HTMLPreformatted"/>
+        <w:shd w:val="clear" w:color="auto" w:fill="2D2D2D"/>
+        <w:rPr>
+          <w:rFonts w:ascii="Lucida Console" w:hAnsi="Lucida Console"/>
+          <w:color w:val="CCCCCC"/>
+        </w:rPr>
+      </w:pPr>
+      <w:r>
+        <w:rPr>
+          <w:rFonts w:ascii="Lucida Console" w:hAnsi="Lucida Console"/>
+          <w:color w:val="CCCCCC"/>
+        </w:rPr>
+        <w:t xml:space="preserve">MSE: mean = 5324438.3, </w:t>
+      </w:r>
+      <w:proofErr w:type="spellStart"/>
+      <w:r>
+        <w:rPr>
+          <w:rFonts w:ascii="Lucida Console" w:hAnsi="Lucida Console"/>
+          <w:color w:val="CCCCCC"/>
+        </w:rPr>
+        <w:t>sd</w:t>
+      </w:r>
+      <w:proofErr w:type="spellEnd"/>
+      <w:r>
+        <w:rPr>
+          <w:rFonts w:ascii="Lucida Console" w:hAnsi="Lucida Console"/>
+          <w:color w:val="CCCCCC"/>
+        </w:rPr>
+        <w:t xml:space="preserve"> = 5717716.84, min = 361276.21, max = 30947683.03</w:t>
+      </w:r>
+    </w:p>
+    <w:p>
+      <w:pPr>
+        <w:pStyle w:val="HTMLPreformatted"/>
+        <w:shd w:val="clear" w:color="auto" w:fill="2D2D2D"/>
+        <w:rPr>
+          <w:rFonts w:ascii="Lucida Console" w:hAnsi="Lucida Console"/>
+          <w:color w:val="CCCCCC"/>
+        </w:rPr>
+      </w:pPr>
+      <w:r>
+        <w:rPr>
+          <w:rFonts w:ascii="Lucida Console" w:hAnsi="Lucida Console"/>
+          <w:color w:val="CCCCCC"/>
+        </w:rPr>
+        <w:t xml:space="preserve">RMSE: mean = 2061.91, </w:t>
+      </w:r>
+      <w:proofErr w:type="spellStart"/>
+      <w:r>
+        <w:rPr>
+          <w:rFonts w:ascii="Lucida Console" w:hAnsi="Lucida Console"/>
+          <w:color w:val="CCCCCC"/>
+        </w:rPr>
+        <w:t>sd</w:t>
+      </w:r>
+      <w:proofErr w:type="spellEnd"/>
+      <w:r>
+        <w:rPr>
+          <w:rFonts w:ascii="Lucida Console" w:hAnsi="Lucida Console"/>
+          <w:color w:val="CCCCCC"/>
+        </w:rPr>
+        <w:t xml:space="preserve"> = 1035.83, min = 601.06, max = 5563.06</w:t>
+      </w:r>
+    </w:p>
+    <w:p>
+      <w:pPr>
+        <w:pStyle w:val="HTMLPreformatted"/>
+        <w:shd w:val="clear" w:color="auto" w:fill="2D2D2D"/>
+        <w:rPr>
+          <w:rFonts w:ascii="Lucida Console" w:hAnsi="Lucida Console"/>
+          <w:color w:val="CCCCCC"/>
+        </w:rPr>
+      </w:pPr>
+      <w:r>
+        <w:rPr>
+          <w:rFonts w:ascii="Lucida Console" w:hAnsi="Lucida Console"/>
+          <w:color w:val="CCCCCC"/>
+        </w:rPr>
+        <w:t xml:space="preserve">RMSLE: mean = 0.17, </w:t>
+      </w:r>
+      <w:proofErr w:type="spellStart"/>
+      <w:r>
+        <w:rPr>
+          <w:rFonts w:ascii="Lucida Console" w:hAnsi="Lucida Console"/>
+          <w:color w:val="CCCCCC"/>
+        </w:rPr>
+        <w:t>sd</w:t>
+      </w:r>
+      <w:proofErr w:type="spellEnd"/>
+      <w:r>
+        <w:rPr>
+          <w:rFonts w:ascii="Lucida Console" w:hAnsi="Lucida Console"/>
+          <w:color w:val="CCCCCC"/>
+        </w:rPr>
+        <w:t xml:space="preserve"> = 0.06, min = 0.1, max = 0.33</w:t>
+      </w:r>
+    </w:p>
+    <w:p>
+      <w:pPr>
+        <w:pStyle w:val="HTMLPreformatted"/>
+        <w:shd w:val="clear" w:color="auto" w:fill="2D2D2D"/>
+        <w:rPr>
+          <w:rFonts w:ascii="Lucida Console" w:hAnsi="Lucida Console"/>
+          <w:color w:val="CCCCCC"/>
+        </w:rPr>
+      </w:pPr>
+      <w:r>
+        <w:rPr>
+          <w:rFonts w:ascii="Lucida Console" w:hAnsi="Lucida Console"/>
+          <w:color w:val="CCCCCC"/>
+        </w:rPr>
+        <w:t>--------</w:t>
+      </w:r>
+    </w:p>
+    <w:p>
+      <w:pPr>
+        <w:rPr>
+          <w:lang w:val="en-US"/>
+        </w:rPr>
+      </w:pPr>
+    </w:p>
+    <w:p>
+      <w:pPr>
+        <w:rPr>
+          <w:lang w:val="en-US"/>
+        </w:rPr>
+      </w:pPr>
     </w:p>
     <w:p>
       <w:pPr>
@@ -1771,18 +1941,8 @@
           <w:rFonts w:ascii="Lucida Console" w:eastAsiaTheme="majorEastAsia" w:hAnsi="Lucida Console"/>
           <w:color w:val="F99157"/>
         </w:rPr>
-        <w:t xml:space="preserve">' is not </w:t>
-      </w:r>
-      <w:proofErr w:type="gramStart"/>
-      <w:r>
-        <w:rPr>
-          <w:rStyle w:val="aceconstant"/>
-          <w:rFonts w:ascii="Lucida Console" w:eastAsiaTheme="majorEastAsia" w:hAnsi="Lucida Console"/>
-          <w:color w:val="F99157"/>
-        </w:rPr>
-        <w:t>defined</w:t>
-      </w:r>
-      <w:proofErr w:type="gramEnd"/>
+        <w:t>' is not defined</w:t>
+      </w:r>
     </w:p>
     <w:p>
       <w:pPr>
@@ -1982,7 +2142,6 @@
         <w:rPr>
           <w:lang w:val="en-US"/>
         </w:rPr>
-        <w:lastRenderedPageBreak/>
         <w:t xml:space="preserve">STL = </w:t>
       </w:r>
       <w:r>
@@ -2025,7 +2184,7 @@
                     <pic:cNvPicPr/>
                   </pic:nvPicPr>
                   <pic:blipFill>
-                    <a:blip r:embed="rId5"/>
+                    <a:blip r:embed="rId4"/>
                     <a:stretch>
                       <a:fillRect/>
                     </a:stretch>
@@ -2053,6 +2212,7 @@
     </w:p>
     <w:p>
       <w:r>
+        <w:lastRenderedPageBreak/>
         <w:t>Model = Linear</w:t>
       </w:r>
     </w:p>
@@ -2235,6 +2395,132 @@
       <w:proofErr w:type="spellEnd"/>
       <w:r>
         <w:t xml:space="preserve"> = 0.18, min = 0.11, max = 1.44</w:t>
+      </w:r>
+    </w:p>
+    <w:p>
+      <w:r>
+        <w:t>--------</w:t>
+      </w:r>
+    </w:p>
+    <w:p>
+      <w:r>
+        <w:t>Model = Linear + RNN (global)</w:t>
+      </w:r>
+    </w:p>
+    <w:p>
+      <w:r>
+        <w:t xml:space="preserve">MAE: mean = 3447.46, </w:t>
+      </w:r>
+      <w:proofErr w:type="spellStart"/>
+      <w:r>
+        <w:t>sd</w:t>
+      </w:r>
+      <w:proofErr w:type="spellEnd"/>
+      <w:r>
+        <w:t xml:space="preserve"> = 2347.19, min = 658.85, max = 13022.09</w:t>
+      </w:r>
+    </w:p>
+    <w:p>
+      <w:r>
+        <w:t xml:space="preserve">MSE: mean = 20480562.63, </w:t>
+      </w:r>
+      <w:proofErr w:type="spellStart"/>
+      <w:r>
+        <w:t>sd</w:t>
+      </w:r>
+      <w:proofErr w:type="spellEnd"/>
+      <w:r>
+        <w:t xml:space="preserve"> = 30633838.45, min = 684625.23, max = 178250849.62</w:t>
+      </w:r>
+    </w:p>
+    <w:p>
+      <w:r>
+        <w:t xml:space="preserve">RMSE: mean = 3800.12, </w:t>
+      </w:r>
+      <w:proofErr w:type="spellStart"/>
+      <w:r>
+        <w:t>sd</w:t>
+      </w:r>
+      <w:proofErr w:type="spellEnd"/>
+      <w:r>
+        <w:t xml:space="preserve"> = 2457.57, min = 827.42, max = 13351.06</w:t>
+      </w:r>
+    </w:p>
+    <w:p>
+      <w:r>
+        <w:t xml:space="preserve">RMSLE: mean = 0.3, </w:t>
+      </w:r>
+      <w:proofErr w:type="spellStart"/>
+      <w:r>
+        <w:t>sd</w:t>
+      </w:r>
+      <w:proofErr w:type="spellEnd"/>
+      <w:r>
+        <w:t xml:space="preserve"> = 0.16, min = 0.11, max = 1.21</w:t>
+      </w:r>
+    </w:p>
+    <w:p/>
+    <w:p/>
+    <w:p>
+      <w:r>
+        <w:t>--------</w:t>
+      </w:r>
+    </w:p>
+    <w:p>
+      <w:r>
+        <w:t>Model = D-Linear (global)</w:t>
+      </w:r>
+    </w:p>
+    <w:p>
+      <w:r>
+        <w:t xml:space="preserve">MAE: mean = 1904.23, </w:t>
+      </w:r>
+      <w:proofErr w:type="spellStart"/>
+      <w:r>
+        <w:t>sd</w:t>
+      </w:r>
+      <w:proofErr w:type="spellEnd"/>
+      <w:r>
+        <w:t xml:space="preserve"> = 930.02, min = 615.27, max = 4970.5</w:t>
+      </w:r>
+    </w:p>
+    <w:p>
+      <w:r>
+        <w:t xml:space="preserve">MSE: mean = 7476786.19, </w:t>
+      </w:r>
+      <w:proofErr w:type="spellStart"/>
+      <w:r>
+        <w:t>sd</w:t>
+      </w:r>
+      <w:proofErr w:type="spellEnd"/>
+      <w:r>
+        <w:t xml:space="preserve"> = 8258702.41, min = 597006.38, max = 43317017.76</w:t>
+      </w:r>
+    </w:p>
+    <w:p>
+      <w:r>
+        <w:t xml:space="preserve">RMSE: mean = 2439.63, </w:t>
+      </w:r>
+      <w:proofErr w:type="spellStart"/>
+      <w:r>
+        <w:t>sd</w:t>
+      </w:r>
+      <w:proofErr w:type="spellEnd"/>
+      <w:r>
+        <w:t xml:space="preserve"> = 1234.91, min = 772.66, max = 6581.57</w:t>
+      </w:r>
+    </w:p>
+    <w:p>
+      <w:r>
+        <w:t xml:space="preserve">RMSLE: mean = 0.2, </w:t>
+      </w:r>
+      <w:proofErr w:type="spellStart"/>
+      <w:r>
+        <w:t>sd</w:t>
+      </w:r>
+      <w:proofErr w:type="spellEnd"/>
+      <w:r>
+        <w:t xml:space="preserve"> = 0.06, min = 0.12, max = 0.39</w:t>
       </w:r>
     </w:p>
     <w:p>
@@ -2245,132 +2531,6 @@
     </w:p>
     <w:p>
       <w:r>
-        <w:t>Model = Linear + RNN (global)</w:t>
-      </w:r>
-    </w:p>
-    <w:p>
-      <w:r>
-        <w:t xml:space="preserve">MAE: mean = 3447.46, </w:t>
-      </w:r>
-      <w:proofErr w:type="spellStart"/>
-      <w:r>
-        <w:t>sd</w:t>
-      </w:r>
-      <w:proofErr w:type="spellEnd"/>
-      <w:r>
-        <w:t xml:space="preserve"> = 2347.19, min = 658.85, max = 13022.09</w:t>
-      </w:r>
-    </w:p>
-    <w:p>
-      <w:r>
-        <w:t xml:space="preserve">MSE: mean = 20480562.63, </w:t>
-      </w:r>
-      <w:proofErr w:type="spellStart"/>
-      <w:r>
-        <w:t>sd</w:t>
-      </w:r>
-      <w:proofErr w:type="spellEnd"/>
-      <w:r>
-        <w:t xml:space="preserve"> = 30633838.45, min = 684625.23, max = 178250849.62</w:t>
-      </w:r>
-    </w:p>
-    <w:p>
-      <w:r>
-        <w:t xml:space="preserve">RMSE: mean = 3800.12, </w:t>
-      </w:r>
-      <w:proofErr w:type="spellStart"/>
-      <w:r>
-        <w:t>sd</w:t>
-      </w:r>
-      <w:proofErr w:type="spellEnd"/>
-      <w:r>
-        <w:t xml:space="preserve"> = 2457.57, min = 827.42, max = 13351.06</w:t>
-      </w:r>
-    </w:p>
-    <w:p>
-      <w:r>
-        <w:t xml:space="preserve">RMSLE: mean = 0.3, </w:t>
-      </w:r>
-      <w:proofErr w:type="spellStart"/>
-      <w:r>
-        <w:t>sd</w:t>
-      </w:r>
-      <w:proofErr w:type="spellEnd"/>
-      <w:r>
-        <w:t xml:space="preserve"> = 0.16, min = 0.11, max = 1.21</w:t>
-      </w:r>
-    </w:p>
-    <w:p/>
-    <w:p/>
-    <w:p>
-      <w:r>
-        <w:t>--------</w:t>
-      </w:r>
-    </w:p>
-    <w:p>
-      <w:r>
-        <w:t>Model = D-Linear (global)</w:t>
-      </w:r>
-    </w:p>
-    <w:p>
-      <w:r>
-        <w:t xml:space="preserve">MAE: mean = 1904.23, </w:t>
-      </w:r>
-      <w:proofErr w:type="spellStart"/>
-      <w:r>
-        <w:t>sd</w:t>
-      </w:r>
-      <w:proofErr w:type="spellEnd"/>
-      <w:r>
-        <w:t xml:space="preserve"> = 930.02, min = 615.27, max = 4970.5</w:t>
-      </w:r>
-    </w:p>
-    <w:p>
-      <w:r>
-        <w:t xml:space="preserve">MSE: mean = 7476786.19, </w:t>
-      </w:r>
-      <w:proofErr w:type="spellStart"/>
-      <w:r>
-        <w:t>sd</w:t>
-      </w:r>
-      <w:proofErr w:type="spellEnd"/>
-      <w:r>
-        <w:t xml:space="preserve"> = 8258702.41, min = 597006.38, max = 43317017.76</w:t>
-      </w:r>
-    </w:p>
-    <w:p>
-      <w:r>
-        <w:t xml:space="preserve">RMSE: mean = 2439.63, </w:t>
-      </w:r>
-      <w:proofErr w:type="spellStart"/>
-      <w:r>
-        <w:t>sd</w:t>
-      </w:r>
-      <w:proofErr w:type="spellEnd"/>
-      <w:r>
-        <w:t xml:space="preserve"> = 1234.91, min = 772.66, max = 6581.57</w:t>
-      </w:r>
-    </w:p>
-    <w:p>
-      <w:r>
-        <w:t xml:space="preserve">RMSLE: mean = 0.2, </w:t>
-      </w:r>
-      <w:proofErr w:type="spellStart"/>
-      <w:r>
-        <w:t>sd</w:t>
-      </w:r>
-      <w:proofErr w:type="spellEnd"/>
-      <w:r>
-        <w:t xml:space="preserve"> = 0.06, min = 0.12, max = 0.39</w:t>
-      </w:r>
-    </w:p>
-    <w:p>
-      <w:r>
-        <w:t>--------</w:t>
-      </w:r>
-    </w:p>
-    <w:p>
-      <w:r>
         <w:t>Model = D-Linear + RNN (global)</w:t>
       </w:r>
     </w:p>
@@ -2530,60 +2690,187 @@
     </w:p>
     <w:p>
       <w:r>
+        <w:t>Model = Naive seasonal</w:t>
+      </w:r>
+    </w:p>
+    <w:p>
+      <w:r>
+        <w:t xml:space="preserve">MAE: mean = 2039.1, </w:t>
+      </w:r>
+      <w:proofErr w:type="spellStart"/>
+      <w:r>
+        <w:t>sd</w:t>
+      </w:r>
+      <w:proofErr w:type="spellEnd"/>
+      <w:r>
+        <w:t xml:space="preserve"> = 1039.65, min = 562.73, max = 5141.7</w:t>
+      </w:r>
+    </w:p>
+    <w:p>
+      <w:r>
+        <w:t xml:space="preserve">MSE: mean = 8877173.67, </w:t>
+      </w:r>
+      <w:proofErr w:type="spellStart"/>
+      <w:r>
+        <w:t>sd</w:t>
+      </w:r>
+      <w:proofErr w:type="spellEnd"/>
+      <w:r>
+        <w:t xml:space="preserve"> = 10126600.6, min = 473075.66, max = 49331038.61</w:t>
+      </w:r>
+    </w:p>
+    <w:p>
+      <w:r>
+        <w:t xml:space="preserve">RMSE: mean = 2631.9, </w:t>
+      </w:r>
+      <w:proofErr w:type="spellStart"/>
+      <w:r>
+        <w:t>sd</w:t>
+      </w:r>
+      <w:proofErr w:type="spellEnd"/>
+      <w:r>
+        <w:t xml:space="preserve"> = 1396.52, min = 687.8, max = 7023.61</w:t>
+      </w:r>
+    </w:p>
+    <w:p>
+      <w:r>
+        <w:t xml:space="preserve">RMSLE: mean = 0.22, </w:t>
+      </w:r>
+      <w:proofErr w:type="spellStart"/>
+      <w:r>
+        <w:t>sd</w:t>
+      </w:r>
+      <w:proofErr w:type="spellEnd"/>
+      <w:r>
+        <w:t xml:space="preserve"> = 0.07, min = 0.11, max = 0.36</w:t>
+      </w:r>
+    </w:p>
+    <w:p>
+      <w:r>
+        <w:t>--------</w:t>
+      </w:r>
+    </w:p>
+    <w:p>
+      <w:r>
+        <w:t>Model = Exponential smoothing</w:t>
+      </w:r>
+    </w:p>
+    <w:p>
+      <w:r>
+        <w:t xml:space="preserve">MAE: mean = 1771.99, </w:t>
+      </w:r>
+      <w:proofErr w:type="spellStart"/>
+      <w:r>
+        <w:t>sd</w:t>
+      </w:r>
+      <w:proofErr w:type="spellEnd"/>
+      <w:r>
+        <w:t xml:space="preserve"> = 975.24, min = 517.72, max = 4883.16</w:t>
+      </w:r>
+    </w:p>
+    <w:p>
+      <w:r>
+        <w:t xml:space="preserve">MSE: mean = 6943952.38, </w:t>
+      </w:r>
+      <w:proofErr w:type="spellStart"/>
+      <w:r>
+        <w:t>sd</w:t>
+      </w:r>
+      <w:proofErr w:type="spellEnd"/>
+      <w:r>
+        <w:t xml:space="preserve"> = 8438338.93, min = 506765.23, max = 40456253.77</w:t>
+      </w:r>
+    </w:p>
+    <w:p>
+      <w:r>
+        <w:t xml:space="preserve">RMSE: mean = 2293.39, </w:t>
+      </w:r>
+      <w:proofErr w:type="spellStart"/>
+      <w:r>
+        <w:t>sd</w:t>
+      </w:r>
+      <w:proofErr w:type="spellEnd"/>
+      <w:r>
+        <w:t xml:space="preserve"> = 1297.82, min = 711.87, max = 6360.52</w:t>
+      </w:r>
+    </w:p>
+    <w:p>
+      <w:r>
+        <w:t xml:space="preserve">RMSLE: mean = 0.18, </w:t>
+      </w:r>
+      <w:proofErr w:type="spellStart"/>
+      <w:r>
+        <w:t>sd</w:t>
+      </w:r>
+      <w:proofErr w:type="spellEnd"/>
+      <w:r>
+        <w:t xml:space="preserve"> = 0.05, min = 0.1, max = 0.35</w:t>
+      </w:r>
+    </w:p>
+    <w:p>
+      <w:r>
+        <w:t>--------</w:t>
+      </w:r>
+    </w:p>
+    <w:p>
+      <w:pPr>
+        <w:rPr>
+          <w:lang w:val="en-US"/>
+        </w:rPr>
+      </w:pPr>
+    </w:p>
+    <w:p>
+      <w:pPr>
+        <w:pStyle w:val="Heading1"/>
+        <w:rPr>
+          <w:lang w:val="en-US"/>
+        </w:rPr>
+      </w:pPr>
+      <w:r>
+        <w:rPr>
+          <w:lang w:val="en-US"/>
+        </w:rPr>
         <w:lastRenderedPageBreak/>
-        <w:t>Model = Naive seasonal</w:t>
-      </w:r>
-    </w:p>
-    <w:p>
-      <w:r>
-        <w:t xml:space="preserve">MAE: mean = 2039.1, </w:t>
-      </w:r>
-      <w:proofErr w:type="spellStart"/>
-      <w:r>
-        <w:t>sd</w:t>
-      </w:r>
-      <w:proofErr w:type="spellEnd"/>
-      <w:r>
-        <w:t xml:space="preserve"> = 1039.65, min = 562.73, max = 5141.7</w:t>
-      </w:r>
-    </w:p>
-    <w:p>
-      <w:r>
-        <w:t xml:space="preserve">MSE: mean = 8877173.67, </w:t>
-      </w:r>
-      <w:proofErr w:type="spellStart"/>
-      <w:r>
-        <w:t>sd</w:t>
-      </w:r>
-      <w:proofErr w:type="spellEnd"/>
-      <w:r>
-        <w:t xml:space="preserve"> = 10126600.6, min = 473075.66, max = 49331038.61</w:t>
-      </w:r>
-    </w:p>
-    <w:p>
-      <w:r>
-        <w:t xml:space="preserve">RMSE: mean = 2631.9, </w:t>
-      </w:r>
-      <w:proofErr w:type="spellStart"/>
-      <w:r>
-        <w:t>sd</w:t>
-      </w:r>
-      <w:proofErr w:type="spellEnd"/>
-      <w:r>
-        <w:t xml:space="preserve"> = 1396.52, min = 687.8, max = 7023.61</w:t>
-      </w:r>
-    </w:p>
-    <w:p>
-      <w:r>
-        <w:t xml:space="preserve">RMSLE: mean = 0.22, </w:t>
-      </w:r>
-      <w:proofErr w:type="spellStart"/>
-      <w:r>
-        <w:t>sd</w:t>
-      </w:r>
-      <w:proofErr w:type="spellEnd"/>
-      <w:r>
-        <w:t xml:space="preserve"> = 0.07, min = 0.11, max = 0.36</w:t>
+        <w:t>Validation set: 2017</w:t>
+      </w:r>
+    </w:p>
+    <w:p>
+      <w:pPr>
+        <w:rPr>
+          <w:lang w:val="en-US"/>
+        </w:rPr>
+      </w:pPr>
+    </w:p>
+    <w:p>
+      <w:pPr>
+        <w:pStyle w:val="Heading2"/>
+        <w:rPr>
+          <w:lang w:val="en-US"/>
+        </w:rPr>
+      </w:pPr>
+      <w:r>
+        <w:rPr>
+          <w:lang w:val="en-US"/>
+        </w:rPr>
+        <w:t xml:space="preserve"> </w:t>
+      </w:r>
+      <w:r>
+        <w:rPr>
+          <w:lang w:val="en-US"/>
+        </w:rPr>
+        <w:t xml:space="preserve">STL = </w:t>
+      </w:r>
+      <w:r>
+        <w:rPr>
+          <w:lang w:val="en-US"/>
+        </w:rPr>
+        <w:t>365</w:t>
+      </w:r>
+      <w:r>
+        <w:rPr>
+          <w:lang w:val="en-US"/>
+        </w:rPr>
+        <w:t xml:space="preserve"> trend, 7 period, 7 season, robust</w:t>
       </w:r>
     </w:p>
     <w:p>
@@ -2593,59 +2880,59 @@
     </w:p>
     <w:p>
       <w:r>
-        <w:t>Model = Exponential smoothing</w:t>
-      </w:r>
-    </w:p>
-    <w:p>
-      <w:r>
-        <w:t xml:space="preserve">MAE: mean = 1771.99, </w:t>
-      </w:r>
-      <w:proofErr w:type="spellStart"/>
-      <w:r>
-        <w:t>sd</w:t>
-      </w:r>
-      <w:proofErr w:type="spellEnd"/>
-      <w:r>
-        <w:t xml:space="preserve"> = 975.24, min = 517.72, max = 4883.16</w:t>
-      </w:r>
-    </w:p>
-    <w:p>
-      <w:r>
-        <w:t xml:space="preserve">MSE: mean = 6943952.38, </w:t>
-      </w:r>
-      <w:proofErr w:type="spellStart"/>
-      <w:r>
-        <w:t>sd</w:t>
-      </w:r>
-      <w:proofErr w:type="spellEnd"/>
-      <w:r>
-        <w:t xml:space="preserve"> = 8438338.93, min = 506765.23, max = 40456253.77</w:t>
-      </w:r>
-    </w:p>
-    <w:p>
-      <w:r>
-        <w:t xml:space="preserve">RMSE: mean = 2293.39, </w:t>
-      </w:r>
-      <w:proofErr w:type="spellStart"/>
-      <w:r>
-        <w:t>sd</w:t>
-      </w:r>
-      <w:proofErr w:type="spellEnd"/>
-      <w:r>
-        <w:t xml:space="preserve"> = 1297.82, min = 711.87, max = 6360.52</w:t>
-      </w:r>
-    </w:p>
-    <w:p>
-      <w:r>
-        <w:t xml:space="preserve">RMSLE: mean = 0.18, </w:t>
-      </w:r>
-      <w:proofErr w:type="spellStart"/>
-      <w:r>
-        <w:t>sd</w:t>
-      </w:r>
-      <w:proofErr w:type="spellEnd"/>
-      <w:r>
-        <w:t xml:space="preserve"> = 0.05, min = 0.1, max = 0.35</w:t>
+        <w:t>Model = Linear</w:t>
+      </w:r>
+    </w:p>
+    <w:p>
+      <w:r>
+        <w:t xml:space="preserve">MAE: mean = 2072.68, </w:t>
+      </w:r>
+      <w:proofErr w:type="spellStart"/>
+      <w:r>
+        <w:t>sd</w:t>
+      </w:r>
+      <w:proofErr w:type="spellEnd"/>
+      <w:r>
+        <w:t xml:space="preserve"> = 1556.98, min = 621.88, max = 9609.55</w:t>
+      </w:r>
+    </w:p>
+    <w:p>
+      <w:r>
+        <w:t xml:space="preserve">MSE: mean = 13505099.33, </w:t>
+      </w:r>
+      <w:proofErr w:type="spellStart"/>
+      <w:r>
+        <w:t>sd</w:t>
+      </w:r>
+      <w:proofErr w:type="spellEnd"/>
+      <w:r>
+        <w:t xml:space="preserve"> = 27006508.91, min = 892145.95, max = 186283233.07</w:t>
+      </w:r>
+    </w:p>
+    <w:p>
+      <w:r>
+        <w:t xml:space="preserve">RMSE: mean = 2947.06, </w:t>
+      </w:r>
+      <w:proofErr w:type="spellStart"/>
+      <w:r>
+        <w:t>sd</w:t>
+      </w:r>
+      <w:proofErr w:type="spellEnd"/>
+      <w:r>
+        <w:t xml:space="preserve"> = 2195.44, min = 944.53, max = 13648.56</w:t>
+      </w:r>
+    </w:p>
+    <w:p>
+      <w:r>
+        <w:t xml:space="preserve">RMSLE: mean = 0.77, </w:t>
+      </w:r>
+      <w:proofErr w:type="spellStart"/>
+      <w:r>
+        <w:t>sd</w:t>
+      </w:r>
+      <w:proofErr w:type="spellEnd"/>
+      <w:r>
+        <w:t xml:space="preserve"> = 0.87, min = 0.32, max = 7.07</w:t>
       </w:r>
     </w:p>
     <w:p>
@@ -2654,33 +2941,209 @@
       </w:r>
     </w:p>
     <w:p>
-      <w:pPr>
-        <w:rPr>
-          <w:lang w:val="en-US"/>
-        </w:rPr>
-      </w:pPr>
-    </w:p>
-    <w:p>
-      <w:pPr>
-        <w:pStyle w:val="Heading1"/>
-        <w:rPr>
-          <w:lang w:val="en-US"/>
-        </w:rPr>
-      </w:pPr>
-      <w:r>
-        <w:rPr>
-          <w:lang w:val="en-US"/>
-        </w:rPr>
-        <w:t xml:space="preserve">Validation set: </w:t>
-      </w:r>
-      <w:proofErr w:type="gramStart"/>
-      <w:r>
-        <w:rPr>
-          <w:lang w:val="en-US"/>
-        </w:rPr>
-        <w:t>2017</w:t>
-      </w:r>
-      <w:proofErr w:type="gramEnd"/>
+      <w:r>
+        <w:t xml:space="preserve">Model = Linear + </w:t>
+      </w:r>
+      <w:proofErr w:type="spellStart"/>
+      <w:r>
+        <w:t>AutoARIMA</w:t>
+      </w:r>
+      <w:proofErr w:type="spellEnd"/>
+    </w:p>
+    <w:p>
+      <w:r>
+        <w:t xml:space="preserve">MAE: mean = 2231.12, </w:t>
+      </w:r>
+      <w:proofErr w:type="spellStart"/>
+      <w:r>
+        <w:t>sd</w:t>
+      </w:r>
+      <w:proofErr w:type="spellEnd"/>
+      <w:r>
+        <w:t xml:space="preserve"> = 1699.52, min = 548.22, max = 9609.55</w:t>
+      </w:r>
+    </w:p>
+    <w:p>
+      <w:r>
+        <w:t xml:space="preserve">MSE: mean = 13054468.23, </w:t>
+      </w:r>
+      <w:proofErr w:type="spellStart"/>
+      <w:r>
+        <w:t>sd</w:t>
+      </w:r>
+      <w:proofErr w:type="spellEnd"/>
+      <w:r>
+        <w:t xml:space="preserve"> = 26373898.23, min = 581303.54, max = 186283214.04</w:t>
+      </w:r>
+    </w:p>
+    <w:p>
+      <w:r>
+        <w:t xml:space="preserve">RMSE: mean = 2897.09, </w:t>
+      </w:r>
+      <w:proofErr w:type="spellStart"/>
+      <w:r>
+        <w:t>sd</w:t>
+      </w:r>
+      <w:proofErr w:type="spellEnd"/>
+      <w:r>
+        <w:t xml:space="preserve"> = 2159.02, min = 762.43, max = 13648.56</w:t>
+      </w:r>
+    </w:p>
+    <w:p>
+      <w:r>
+        <w:t xml:space="preserve">RMSLE: mean = 0.73, </w:t>
+      </w:r>
+      <w:proofErr w:type="spellStart"/>
+      <w:r>
+        <w:t>sd</w:t>
+      </w:r>
+      <w:proofErr w:type="spellEnd"/>
+      <w:r>
+        <w:t xml:space="preserve"> = 0.87, min = 0.22, max = 7.07</w:t>
+      </w:r>
+    </w:p>
+    <w:p>
+      <w:r>
+        <w:t>--------</w:t>
+      </w:r>
+    </w:p>
+    <w:p>
+      <w:r>
+        <w:t>Model = Linear + RF</w:t>
+      </w:r>
+    </w:p>
+    <w:p>
+      <w:r>
+        <w:t xml:space="preserve">MAE: mean = 2330.0, </w:t>
+      </w:r>
+      <w:proofErr w:type="spellStart"/>
+      <w:r>
+        <w:t>sd</w:t>
+      </w:r>
+      <w:proofErr w:type="spellEnd"/>
+      <w:r>
+        <w:t xml:space="preserve"> = 1719.61, min = 592.78, max = 9609.55</w:t>
+      </w:r>
+    </w:p>
+    <w:p>
+      <w:r>
+        <w:t xml:space="preserve">MSE: mean = 15169178.78, </w:t>
+      </w:r>
+      <w:proofErr w:type="spellStart"/>
+      <w:r>
+        <w:t>sd</w:t>
+      </w:r>
+      <w:proofErr w:type="spellEnd"/>
+      <w:r>
+        <w:t xml:space="preserve"> = 28198825.95, min = 677384.54, max = 186283233.07</w:t>
+      </w:r>
+    </w:p>
+    <w:p>
+      <w:r>
+        <w:t xml:space="preserve">RMSE: mean = 3130.16, </w:t>
+      </w:r>
+      <w:proofErr w:type="spellStart"/>
+      <w:r>
+        <w:t>sd</w:t>
+      </w:r>
+      <w:proofErr w:type="spellEnd"/>
+      <w:r>
+        <w:t xml:space="preserve"> = 2317.6, min = 823.03, max = 13648.56</w:t>
+      </w:r>
+    </w:p>
+    <w:p>
+      <w:r>
+        <w:t xml:space="preserve">RMSLE: mean = 0.79, </w:t>
+      </w:r>
+      <w:proofErr w:type="spellStart"/>
+      <w:r>
+        <w:t>sd</w:t>
+      </w:r>
+      <w:proofErr w:type="spellEnd"/>
+      <w:r>
+        <w:t xml:space="preserve"> = 0.88, min = 0.3, max = 7.07</w:t>
+      </w:r>
+    </w:p>
+    <w:p>
+      <w:r>
+        <w:t>--------</w:t>
+      </w:r>
+    </w:p>
+    <w:p>
+      <w:r>
+        <w:t>Model = Linear + RNN (global)</w:t>
+      </w:r>
+    </w:p>
+    <w:p>
+      <w:r>
+        <w:t xml:space="preserve">MAE: mean = 2629.96, </w:t>
+      </w:r>
+      <w:proofErr w:type="spellStart"/>
+      <w:r>
+        <w:t>sd</w:t>
+      </w:r>
+      <w:proofErr w:type="spellEnd"/>
+      <w:r>
+        <w:t xml:space="preserve"> = 1390.25, min = 762.26, max = 8993.99</w:t>
+      </w:r>
+    </w:p>
+    <w:p>
+      <w:r>
+        <w:t xml:space="preserve">MSE: mean = 15303460.93, </w:t>
+      </w:r>
+      <w:proofErr w:type="spellStart"/>
+      <w:r>
+        <w:t>sd</w:t>
+      </w:r>
+      <w:proofErr w:type="spellEnd"/>
+      <w:r>
+        <w:t xml:space="preserve"> = 24028177.44, min = 1126629.43, max = 163453843.88</w:t>
+      </w:r>
+    </w:p>
+    <w:p>
+      <w:r>
+        <w:t xml:space="preserve">RMSE: mean = 3380.1, </w:t>
+      </w:r>
+      <w:proofErr w:type="spellStart"/>
+      <w:r>
+        <w:t>sd</w:t>
+      </w:r>
+      <w:proofErr w:type="spellEnd"/>
+      <w:r>
+        <w:t xml:space="preserve"> = 1969.36, min = 1061.43, max = 12784.91</w:t>
+      </w:r>
+    </w:p>
+    <w:p>
+      <w:r>
+        <w:t xml:space="preserve">RMSLE: mean = 0.73, </w:t>
+      </w:r>
+      <w:proofErr w:type="spellStart"/>
+      <w:r>
+        <w:t>sd</w:t>
+      </w:r>
+      <w:proofErr w:type="spellEnd"/>
+      <w:r>
+        <w:t xml:space="preserve"> = 0.36, min = 0.34, max = 3.31</w:t>
+      </w:r>
+    </w:p>
+    <w:p>
+      <w:r>
+        <w:t>--------</w:t>
+      </w:r>
+    </w:p>
+    <w:p>
+      <w:pPr>
+        <w:rPr>
+          <w:lang w:val="en-US"/>
+        </w:rPr>
+      </w:pPr>
+    </w:p>
+    <w:p>
+      <w:pPr>
+        <w:rPr>
+          <w:lang w:val="en-US"/>
+        </w:rPr>
+      </w:pPr>
     </w:p>
     <w:p>
       <w:pPr>
@@ -2692,946 +3155,635 @@
     <w:p>
       <w:pPr>
         <w:pStyle w:val="Heading2"/>
-        <w:rPr>
-          <w:lang w:val="en-US"/>
-        </w:rPr>
-      </w:pPr>
-      <w:r>
-        <w:rPr>
-          <w:lang w:val="en-US"/>
-        </w:rPr>
-        <w:t xml:space="preserve"> </w:t>
-      </w:r>
-      <w:r>
-        <w:rPr>
-          <w:lang w:val="en-US"/>
-        </w:rPr>
-        <w:t xml:space="preserve">STL = </w:t>
-      </w:r>
-      <w:r>
-        <w:rPr>
-          <w:lang w:val="en-US"/>
-        </w:rPr>
-        <w:t>365</w:t>
-      </w:r>
-      <w:r>
-        <w:rPr>
-          <w:lang w:val="en-US"/>
-        </w:rPr>
-        <w:t xml:space="preserve"> trend, 7 period, 7 season, robust</w:t>
-      </w:r>
-    </w:p>
-    <w:p>
-      <w:r>
+      </w:pPr>
+      <w:r>
+        <w:lastRenderedPageBreak/>
+        <w:t>STL = 85 trend, 7 period, 7 season, robust)</w:t>
+      </w:r>
+    </w:p>
+    <w:p>
+      <w:pPr>
+        <w:rPr>
+          <w:lang w:val="en-US"/>
+        </w:rPr>
+      </w:pPr>
+      <w:r>
+        <w:rPr>
+          <w:lang w:val="en-US"/>
+        </w:rPr>
         <w:t>--------</w:t>
       </w:r>
     </w:p>
     <w:p>
-      <w:r>
-        <w:t>Model = Linear</w:t>
-      </w:r>
-    </w:p>
-    <w:p>
-      <w:r>
-        <w:t xml:space="preserve">MAE: mean = 2072.68, </w:t>
-      </w:r>
-      <w:proofErr w:type="spellStart"/>
-      <w:r>
-        <w:t>sd</w:t>
-      </w:r>
-      <w:proofErr w:type="spellEnd"/>
-      <w:r>
-        <w:t xml:space="preserve"> = 1556.98, min = 621.88, max = 9609.55</w:t>
-      </w:r>
-    </w:p>
-    <w:p>
-      <w:r>
-        <w:t xml:space="preserve">MSE: mean = 13505099.33, </w:t>
-      </w:r>
-      <w:proofErr w:type="spellStart"/>
-      <w:r>
-        <w:t>sd</w:t>
-      </w:r>
-      <w:proofErr w:type="spellEnd"/>
-      <w:r>
-        <w:t xml:space="preserve"> = 27006508.91, min = 892145.95, max = 186283233.07</w:t>
-      </w:r>
-    </w:p>
-    <w:p>
-      <w:r>
-        <w:t xml:space="preserve">RMSE: mean = 2947.06, </w:t>
-      </w:r>
-      <w:proofErr w:type="spellStart"/>
-      <w:r>
-        <w:t>sd</w:t>
-      </w:r>
-      <w:proofErr w:type="spellEnd"/>
-      <w:r>
-        <w:t xml:space="preserve"> = 2195.44, min = 944.53, max = 13648.56</w:t>
-      </w:r>
-    </w:p>
-    <w:p>
-      <w:r>
-        <w:t xml:space="preserve">RMSLE: mean = 0.77, </w:t>
-      </w:r>
-      <w:proofErr w:type="spellStart"/>
-      <w:r>
-        <w:t>sd</w:t>
-      </w:r>
-      <w:proofErr w:type="spellEnd"/>
-      <w:r>
+      <w:pPr>
+        <w:rPr>
+          <w:lang w:val="en-US"/>
+        </w:rPr>
+      </w:pPr>
+      <w:r>
+        <w:rPr>
+          <w:lang w:val="en-US"/>
+        </w:rPr>
+        <w:t>Model = Linear (trend + seasonality feats)</w:t>
+      </w:r>
+    </w:p>
+    <w:p>
+      <w:pPr>
+        <w:rPr>
+          <w:lang w:val="en-US"/>
+        </w:rPr>
+      </w:pPr>
+      <w:r>
+        <w:rPr>
+          <w:lang w:val="en-US"/>
+        </w:rPr>
+        <w:t xml:space="preserve">MAE: mean = 2046.32, </w:t>
+      </w:r>
+      <w:proofErr w:type="spellStart"/>
+      <w:r>
+        <w:rPr>
+          <w:lang w:val="en-US"/>
+        </w:rPr>
+        <w:t>sd</w:t>
+      </w:r>
+      <w:proofErr w:type="spellEnd"/>
+      <w:r>
+        <w:rPr>
+          <w:lang w:val="en-US"/>
+        </w:rPr>
+        <w:t xml:space="preserve"> = 1539.36, min = 613.24, max = 9609.55</w:t>
+      </w:r>
+    </w:p>
+    <w:p>
+      <w:pPr>
+        <w:rPr>
+          <w:lang w:val="en-US"/>
+        </w:rPr>
+      </w:pPr>
+      <w:r>
+        <w:rPr>
+          <w:lang w:val="en-US"/>
+        </w:rPr>
+        <w:t xml:space="preserve">MSE: mean = 13563682.38, </w:t>
+      </w:r>
+      <w:proofErr w:type="spellStart"/>
+      <w:r>
+        <w:rPr>
+          <w:lang w:val="en-US"/>
+        </w:rPr>
+        <w:t>sd</w:t>
+      </w:r>
+      <w:proofErr w:type="spellEnd"/>
+      <w:r>
+        <w:rPr>
+          <w:lang w:val="en-US"/>
+        </w:rPr>
+        <w:t xml:space="preserve"> = 26863817.51, min = 898487.02, max = 186283233.07</w:t>
+      </w:r>
+    </w:p>
+    <w:p>
+      <w:pPr>
+        <w:rPr>
+          <w:lang w:val="en-US"/>
+        </w:rPr>
+      </w:pPr>
+      <w:r>
+        <w:rPr>
+          <w:lang w:val="en-US"/>
+        </w:rPr>
+        <w:t xml:space="preserve">RMSE: mean = 2962.48, </w:t>
+      </w:r>
+      <w:proofErr w:type="spellStart"/>
+      <w:r>
+        <w:rPr>
+          <w:lang w:val="en-US"/>
+        </w:rPr>
+        <w:t>sd</w:t>
+      </w:r>
+      <w:proofErr w:type="spellEnd"/>
+      <w:r>
+        <w:rPr>
+          <w:lang w:val="en-US"/>
+        </w:rPr>
+        <w:t xml:space="preserve"> = 2188.01, min = 947.89, max = 13648.56</w:t>
+      </w:r>
+    </w:p>
+    <w:p>
+      <w:pPr>
+        <w:rPr>
+          <w:lang w:val="en-US"/>
+        </w:rPr>
+      </w:pPr>
+      <w:r>
+        <w:rPr>
+          <w:lang w:val="en-US"/>
+        </w:rPr>
+        <w:t xml:space="preserve">RMSLE: mean = 0.78, </w:t>
+      </w:r>
+      <w:proofErr w:type="spellStart"/>
+      <w:r>
+        <w:rPr>
+          <w:lang w:val="en-US"/>
+        </w:rPr>
+        <w:t>sd</w:t>
+      </w:r>
+      <w:proofErr w:type="spellEnd"/>
+      <w:r>
+        <w:rPr>
+          <w:lang w:val="en-US"/>
+        </w:rPr>
+        <w:t xml:space="preserve"> = 0.87, min = 0.36, max = 7.07</w:t>
+      </w:r>
+    </w:p>
+    <w:p>
+      <w:pPr>
+        <w:rPr>
+          <w:lang w:val="en-US"/>
+        </w:rPr>
+      </w:pPr>
+      <w:r>
+        <w:rPr>
+          <w:lang w:val="en-US"/>
+        </w:rPr>
+        <w:t>--------</w:t>
+      </w:r>
+    </w:p>
+    <w:p>
+      <w:pPr>
+        <w:rPr>
+          <w:lang w:val="en-US"/>
+        </w:rPr>
+      </w:pPr>
+      <w:r>
+        <w:rPr>
+          <w:lang w:val="en-US"/>
+        </w:rPr>
+        <w:t xml:space="preserve">Model = Linear + </w:t>
+      </w:r>
+      <w:proofErr w:type="spellStart"/>
+      <w:r>
+        <w:rPr>
+          <w:lang w:val="en-US"/>
+        </w:rPr>
+        <w:t>AutoARIMA</w:t>
+      </w:r>
+      <w:proofErr w:type="spellEnd"/>
+      <w:r>
+        <w:rPr>
+          <w:lang w:val="en-US"/>
+        </w:rPr>
+        <w:t xml:space="preserve"> (calendar + cyclicality feats)</w:t>
+      </w:r>
+    </w:p>
+    <w:p>
+      <w:pPr>
+        <w:rPr>
+          <w:lang w:val="en-US"/>
+        </w:rPr>
+      </w:pPr>
+      <w:r>
+        <w:rPr>
+          <w:lang w:val="en-US"/>
+        </w:rPr>
+        <w:t xml:space="preserve">MAE: mean = 2124.35, </w:t>
+      </w:r>
+      <w:proofErr w:type="spellStart"/>
+      <w:r>
+        <w:rPr>
+          <w:lang w:val="en-US"/>
+        </w:rPr>
+        <w:t>sd</w:t>
+      </w:r>
+      <w:proofErr w:type="spellEnd"/>
+      <w:r>
+        <w:rPr>
+          <w:lang w:val="en-US"/>
+        </w:rPr>
+        <w:t xml:space="preserve"> = 1614.63, min = 557.05, max = 9609.55</w:t>
+      </w:r>
+    </w:p>
+    <w:p>
+      <w:pPr>
+        <w:rPr>
+          <w:lang w:val="en-US"/>
+        </w:rPr>
+      </w:pPr>
+      <w:r>
+        <w:rPr>
+          <w:lang w:val="en-US"/>
+        </w:rPr>
+        <w:t xml:space="preserve">MSE: mean = 12206346.55, </w:t>
+      </w:r>
+      <w:proofErr w:type="spellStart"/>
+      <w:r>
+        <w:rPr>
+          <w:lang w:val="en-US"/>
+        </w:rPr>
+        <w:t>sd</w:t>
+      </w:r>
+      <w:proofErr w:type="spellEnd"/>
+      <w:r>
+        <w:rPr>
+          <w:lang w:val="en-US"/>
+        </w:rPr>
+        <w:t xml:space="preserve"> = 25945482.03, min = 594005.27, max = 186283214.04</w:t>
+      </w:r>
+    </w:p>
+    <w:p>
+      <w:pPr>
+        <w:rPr>
+          <w:lang w:val="en-US"/>
+        </w:rPr>
+      </w:pPr>
+      <w:r>
+        <w:rPr>
+          <w:lang w:val="en-US"/>
+        </w:rPr>
+        <w:t xml:space="preserve">RMSE: mean = 2785.3, </w:t>
+      </w:r>
+      <w:proofErr w:type="spellStart"/>
+      <w:r>
+        <w:rPr>
+          <w:lang w:val="en-US"/>
+        </w:rPr>
+        <w:t>sd</w:t>
+      </w:r>
+      <w:proofErr w:type="spellEnd"/>
+      <w:r>
+        <w:rPr>
+          <w:lang w:val="en-US"/>
+        </w:rPr>
+        <w:t xml:space="preserve"> = 2109.14, min = 770.72, max = 13648.56</w:t>
+      </w:r>
+    </w:p>
+    <w:p>
+      <w:pPr>
+        <w:rPr>
+          <w:lang w:val="en-US"/>
+        </w:rPr>
+      </w:pPr>
+      <w:r>
+        <w:rPr>
+          <w:lang w:val="en-US"/>
+        </w:rPr>
+        <w:t xml:space="preserve">RMSLE: mean = 0.72, </w:t>
+      </w:r>
+      <w:proofErr w:type="spellStart"/>
+      <w:r>
+        <w:rPr>
+          <w:lang w:val="en-US"/>
+        </w:rPr>
+        <w:t>sd</w:t>
+      </w:r>
+      <w:proofErr w:type="spellEnd"/>
+      <w:r>
+        <w:rPr>
+          <w:lang w:val="en-US"/>
+        </w:rPr>
+        <w:t xml:space="preserve"> = 0.88, min = 0.2, max = 7.07</w:t>
+      </w:r>
+    </w:p>
+    <w:p>
+      <w:pPr>
+        <w:rPr>
+          <w:lang w:val="en-US"/>
+        </w:rPr>
+      </w:pPr>
+      <w:r>
+        <w:rPr>
+          <w:lang w:val="en-US"/>
+        </w:rPr>
+        <w:t>--------</w:t>
+      </w:r>
+    </w:p>
+    <w:p>
+      <w:pPr>
+        <w:rPr>
+          <w:lang w:val="en-US"/>
+        </w:rPr>
+      </w:pPr>
+      <w:r>
+        <w:rPr>
+          <w:lang w:val="en-US"/>
+        </w:rPr>
+        <w:t>Model = Linear + RF (calendar + cyclicality feats)</w:t>
+      </w:r>
+    </w:p>
+    <w:p>
+      <w:pPr>
+        <w:rPr>
+          <w:lang w:val="en-US"/>
+        </w:rPr>
+      </w:pPr>
+      <w:r>
+        <w:rPr>
+          <w:lang w:val="en-US"/>
+        </w:rPr>
+        <w:t xml:space="preserve">MAE: mean = 2092.38, </w:t>
+      </w:r>
+      <w:proofErr w:type="spellStart"/>
+      <w:r>
+        <w:rPr>
+          <w:lang w:val="en-US"/>
+        </w:rPr>
+        <w:t>sd</w:t>
+      </w:r>
+      <w:proofErr w:type="spellEnd"/>
+      <w:r>
+        <w:rPr>
+          <w:lang w:val="en-US"/>
+        </w:rPr>
+        <w:t xml:space="preserve"> = 1538.2, min = 573.96, max = 9609.55</w:t>
+      </w:r>
+    </w:p>
+    <w:p>
+      <w:pPr>
+        <w:rPr>
+          <w:lang w:val="en-US"/>
+        </w:rPr>
+      </w:pPr>
+      <w:r>
+        <w:rPr>
+          <w:lang w:val="en-US"/>
+        </w:rPr>
+        <w:t xml:space="preserve">MSE: mean = 13005342.68, </w:t>
+      </w:r>
+      <w:proofErr w:type="spellStart"/>
+      <w:r>
+        <w:rPr>
+          <w:lang w:val="en-US"/>
+        </w:rPr>
+        <w:t>sd</w:t>
+      </w:r>
+      <w:proofErr w:type="spellEnd"/>
+      <w:r>
+        <w:rPr>
+          <w:lang w:val="en-US"/>
+        </w:rPr>
+        <w:t xml:space="preserve"> = 26391260.62, min = 645534.17, max = 186283233.07</w:t>
+      </w:r>
+    </w:p>
+    <w:p>
+      <w:pPr>
+        <w:rPr>
+          <w:lang w:val="en-US"/>
+        </w:rPr>
+      </w:pPr>
+      <w:r>
+        <w:rPr>
+          <w:lang w:val="en-US"/>
+        </w:rPr>
+        <w:t xml:space="preserve">RMSE: mean = 2911.87, </w:t>
+      </w:r>
+      <w:proofErr w:type="spellStart"/>
+      <w:r>
+        <w:rPr>
+          <w:lang w:val="en-US"/>
+        </w:rPr>
+        <w:t>sd</w:t>
+      </w:r>
+      <w:proofErr w:type="spellEnd"/>
+      <w:r>
+        <w:rPr>
+          <w:lang w:val="en-US"/>
+        </w:rPr>
+        <w:t xml:space="preserve"> = 2127.53, min = 803.45, max = 13648.56</w:t>
+      </w:r>
+    </w:p>
+    <w:p>
+      <w:pPr>
+        <w:rPr>
+          <w:lang w:val="en-US"/>
+        </w:rPr>
+      </w:pPr>
+      <w:r>
+        <w:rPr>
+          <w:lang w:val="en-US"/>
+        </w:rPr>
+        <w:t xml:space="preserve">RMSLE: mean = 0.76, </w:t>
+      </w:r>
+      <w:proofErr w:type="spellStart"/>
+      <w:r>
+        <w:rPr>
+          <w:lang w:val="en-US"/>
+        </w:rPr>
+        <w:t>sd</w:t>
+      </w:r>
+      <w:proofErr w:type="spellEnd"/>
+      <w:r>
+        <w:rPr>
+          <w:lang w:val="en-US"/>
+        </w:rPr>
         <w:t xml:space="preserve"> = 0.87, min = 0.32, max = 7.07</w:t>
       </w:r>
     </w:p>
     <w:p>
-      <w:r>
+      <w:pPr>
+        <w:rPr>
+          <w:lang w:val="en-US"/>
+        </w:rPr>
+      </w:pPr>
+      <w:r>
+        <w:rPr>
+          <w:lang w:val="en-US"/>
+        </w:rPr>
         <w:t>--------</w:t>
       </w:r>
     </w:p>
     <w:p>
-      <w:r>
-        <w:t xml:space="preserve">Model = Linear + </w:t>
-      </w:r>
-      <w:proofErr w:type="spellStart"/>
-      <w:r>
-        <w:t>AutoARIMA</w:t>
-      </w:r>
-      <w:proofErr w:type="spellEnd"/>
-    </w:p>
-    <w:p>
-      <w:r>
-        <w:t xml:space="preserve">MAE: mean = 2231.12, </w:t>
-      </w:r>
-      <w:proofErr w:type="spellStart"/>
-      <w:r>
-        <w:t>sd</w:t>
-      </w:r>
-      <w:proofErr w:type="spellEnd"/>
-      <w:r>
-        <w:t xml:space="preserve"> = 1699.52, min = 548.22, max = 9609.55</w:t>
-      </w:r>
-    </w:p>
-    <w:p>
-      <w:r>
-        <w:t xml:space="preserve">MSE: mean = 13054468.23, </w:t>
-      </w:r>
-      <w:proofErr w:type="spellStart"/>
-      <w:r>
-        <w:t>sd</w:t>
-      </w:r>
-      <w:proofErr w:type="spellEnd"/>
-      <w:r>
-        <w:t xml:space="preserve"> = 26373898.23, min = 581303.54, max = 186283214.04</w:t>
-      </w:r>
-    </w:p>
-    <w:p>
-      <w:r>
-        <w:t xml:space="preserve">RMSE: mean = 2897.09, </w:t>
-      </w:r>
-      <w:proofErr w:type="spellStart"/>
-      <w:r>
-        <w:t>sd</w:t>
-      </w:r>
-      <w:proofErr w:type="spellEnd"/>
-      <w:r>
-        <w:t xml:space="preserve"> = 2159.02, min = 762.43, max = 13648.56</w:t>
-      </w:r>
-    </w:p>
-    <w:p>
-      <w:r>
-        <w:t xml:space="preserve">RMSLE: mean = 0.73, </w:t>
-      </w:r>
-      <w:proofErr w:type="spellStart"/>
-      <w:r>
-        <w:t>sd</w:t>
-      </w:r>
-      <w:proofErr w:type="spellEnd"/>
-      <w:r>
-        <w:t xml:space="preserve"> = 0.87, min = 0.22, max = 7.07</w:t>
-      </w:r>
-    </w:p>
-    <w:p>
-      <w:r>
+      <w:pPr>
+        <w:rPr>
+          <w:lang w:val="en-US"/>
+        </w:rPr>
+      </w:pPr>
+      <w:r>
+        <w:rPr>
+          <w:lang w:val="en-US"/>
+        </w:rPr>
+        <w:t>Model = Linear + RNN (global) (calendar + cyclicality feats)</w:t>
+      </w:r>
+    </w:p>
+    <w:p>
+      <w:pPr>
+        <w:rPr>
+          <w:lang w:val="en-US"/>
+        </w:rPr>
+      </w:pPr>
+      <w:r>
+        <w:rPr>
+          <w:lang w:val="en-US"/>
+        </w:rPr>
+        <w:t xml:space="preserve">MAE: mean = 5485.38, </w:t>
+      </w:r>
+      <w:proofErr w:type="spellStart"/>
+      <w:r>
+        <w:rPr>
+          <w:lang w:val="en-US"/>
+        </w:rPr>
+        <w:t>sd</w:t>
+      </w:r>
+      <w:proofErr w:type="spellEnd"/>
+      <w:r>
+        <w:rPr>
+          <w:lang w:val="en-US"/>
+        </w:rPr>
+        <w:t xml:space="preserve"> = 1284.81, min = 3229.92, max = 10135.01</w:t>
+      </w:r>
+    </w:p>
+    <w:p>
+      <w:pPr>
+        <w:rPr>
+          <w:lang w:val="en-US"/>
+        </w:rPr>
+      </w:pPr>
+      <w:r>
+        <w:rPr>
+          <w:lang w:val="en-US"/>
+        </w:rPr>
+        <w:t xml:space="preserve">MSE: mean = 38436688.17, </w:t>
+      </w:r>
+      <w:proofErr w:type="spellStart"/>
+      <w:r>
+        <w:rPr>
+          <w:lang w:val="en-US"/>
+        </w:rPr>
+        <w:t>sd</w:t>
+      </w:r>
+      <w:proofErr w:type="spellEnd"/>
+      <w:r>
+        <w:rPr>
+          <w:lang w:val="en-US"/>
+        </w:rPr>
+        <w:t xml:space="preserve"> = 23497295.9, min = 13121037.03, max = 146031353.86</w:t>
+      </w:r>
+    </w:p>
+    <w:p>
+      <w:pPr>
+        <w:rPr>
+          <w:lang w:val="en-US"/>
+        </w:rPr>
+      </w:pPr>
+      <w:r>
+        <w:rPr>
+          <w:lang w:val="en-US"/>
+        </w:rPr>
+        <w:t xml:space="preserve">RMSE: mean = 5992.42, </w:t>
+      </w:r>
+      <w:proofErr w:type="spellStart"/>
+      <w:r>
+        <w:rPr>
+          <w:lang w:val="en-US"/>
+        </w:rPr>
+        <w:t>sd</w:t>
+      </w:r>
+      <w:proofErr w:type="spellEnd"/>
+      <w:r>
+        <w:rPr>
+          <w:lang w:val="en-US"/>
+        </w:rPr>
+        <w:t xml:space="preserve"> = 1589.83, min = 3622.3, max = 12084.34</w:t>
+      </w:r>
+    </w:p>
+    <w:p>
+      <w:pPr>
+        <w:rPr>
+          <w:lang w:val="en-US"/>
+        </w:rPr>
+      </w:pPr>
+      <w:r>
+        <w:rPr>
+          <w:lang w:val="en-US"/>
+        </w:rPr>
+        <w:t xml:space="preserve">RMSLE: mean = 0.9, </w:t>
+      </w:r>
+      <w:proofErr w:type="spellStart"/>
+      <w:r>
+        <w:rPr>
+          <w:lang w:val="en-US"/>
+        </w:rPr>
+        <w:t>sd</w:t>
+      </w:r>
+      <w:proofErr w:type="spellEnd"/>
+      <w:r>
+        <w:rPr>
+          <w:lang w:val="en-US"/>
+        </w:rPr>
+        <w:t xml:space="preserve"> = 0.69, min = 0.51, max = 5.86</w:t>
+      </w:r>
+    </w:p>
+    <w:p>
+      <w:pPr>
+        <w:rPr>
+          <w:lang w:val="en-US"/>
+        </w:rPr>
+      </w:pPr>
+      <w:r>
+        <w:rPr>
+          <w:lang w:val="en-US"/>
+        </w:rPr>
         <w:t>--------</w:t>
       </w:r>
     </w:p>
     <w:p>
-      <w:r>
-        <w:t>Model = Linear + RF</w:t>
-      </w:r>
-    </w:p>
-    <w:p>
-      <w:r>
-        <w:t xml:space="preserve">MAE: mean = 2330.0, </w:t>
-      </w:r>
-      <w:proofErr w:type="spellStart"/>
-      <w:r>
-        <w:t>sd</w:t>
-      </w:r>
-      <w:proofErr w:type="spellEnd"/>
-      <w:r>
-        <w:t xml:space="preserve"> = 1719.61, min = 592.78, max = 9609.55</w:t>
+      <w:pPr>
+        <w:rPr>
+          <w:lang w:val="en-US"/>
+        </w:rPr>
+      </w:pPr>
+    </w:p>
+    <w:p>
+      <w:pPr>
+        <w:rPr>
+          <w:lang w:val="en-US"/>
+        </w:rPr>
+      </w:pPr>
+    </w:p>
+    <w:p>
+      <w:pPr>
+        <w:pStyle w:val="Heading2"/>
+        <w:rPr>
+          <w:lang w:val="en-US"/>
+        </w:rPr>
+      </w:pPr>
+      <w:r>
+        <w:rPr>
+          <w:lang w:val="en-US"/>
+        </w:rPr>
+        <w:t>B</w:t>
+      </w:r>
+      <w:r>
+        <w:rPr>
+          <w:lang w:val="en-US"/>
+        </w:rPr>
+        <w:t>aseline</w:t>
+      </w:r>
+    </w:p>
+    <w:p>
+      <w:r>
+        <w:t>--------</w:t>
+      </w:r>
+    </w:p>
+    <w:p>
+      <w:r>
+        <w:t>Model = Naive drift</w:t>
+      </w:r>
+    </w:p>
+    <w:p>
+      <w:r>
+        <w:t xml:space="preserve">MAE: mean = 6363.13, </w:t>
+      </w:r>
+      <w:proofErr w:type="spellStart"/>
+      <w:r>
+        <w:t>sd</w:t>
+      </w:r>
+      <w:proofErr w:type="spellEnd"/>
+      <w:r>
+        <w:t xml:space="preserve"> = 3694.66, min = 1156.91, max = 21050.07</w:t>
       </w:r>
     </w:p>
     <w:p>
       <w:r>
         <w:lastRenderedPageBreak/>
-        <w:t xml:space="preserve">MSE: mean = 15169178.78, </w:t>
-      </w:r>
-      <w:proofErr w:type="spellStart"/>
-      <w:r>
-        <w:t>sd</w:t>
-      </w:r>
-      <w:proofErr w:type="spellEnd"/>
-      <w:r>
-        <w:t xml:space="preserve"> = 28198825.95, min = 677384.54, max = 186283233.07</w:t>
-      </w:r>
-    </w:p>
-    <w:p>
-      <w:r>
-        <w:t xml:space="preserve">RMSE: mean = 3130.16, </w:t>
-      </w:r>
-      <w:proofErr w:type="spellStart"/>
-      <w:r>
-        <w:t>sd</w:t>
-      </w:r>
-      <w:proofErr w:type="spellEnd"/>
-      <w:r>
-        <w:t xml:space="preserve"> = 2317.6, min = 823.03, max = 13648.56</w:t>
-      </w:r>
-    </w:p>
-    <w:p>
-      <w:r>
-        <w:t xml:space="preserve">RMSLE: mean = 0.79, </w:t>
-      </w:r>
-      <w:proofErr w:type="spellStart"/>
-      <w:r>
-        <w:t>sd</w:t>
-      </w:r>
-      <w:proofErr w:type="spellEnd"/>
-      <w:r>
-        <w:t xml:space="preserve"> = 0.88, min = 0.3, max = 7.07</w:t>
-      </w:r>
-    </w:p>
-    <w:p>
-      <w:r>
-        <w:t>--------</w:t>
-      </w:r>
-    </w:p>
-    <w:p>
-      <w:r>
-        <w:t>Model = Linear + RNN (global)</w:t>
-      </w:r>
-    </w:p>
-    <w:p>
-      <w:r>
-        <w:t xml:space="preserve">MAE: mean = 2629.96, </w:t>
-      </w:r>
-      <w:proofErr w:type="spellStart"/>
-      <w:r>
-        <w:t>sd</w:t>
-      </w:r>
-      <w:proofErr w:type="spellEnd"/>
-      <w:r>
-        <w:t xml:space="preserve"> = 1390.25, min = 762.26, max = 8993.99</w:t>
-      </w:r>
-    </w:p>
-    <w:p>
-      <w:r>
-        <w:t xml:space="preserve">MSE: mean = 15303460.93, </w:t>
-      </w:r>
-      <w:proofErr w:type="spellStart"/>
-      <w:r>
-        <w:t>sd</w:t>
-      </w:r>
-      <w:proofErr w:type="spellEnd"/>
-      <w:r>
-        <w:t xml:space="preserve"> = 24028177.44, min = 1126629.43, max = 163453843.88</w:t>
-      </w:r>
-    </w:p>
-    <w:p>
-      <w:r>
-        <w:t xml:space="preserve">RMSE: mean = 3380.1, </w:t>
-      </w:r>
-      <w:proofErr w:type="spellStart"/>
-      <w:r>
-        <w:t>sd</w:t>
-      </w:r>
-      <w:proofErr w:type="spellEnd"/>
-      <w:r>
-        <w:t xml:space="preserve"> = 1969.36, min = 1061.43, max = 12784.91</w:t>
-      </w:r>
-    </w:p>
-    <w:p>
-      <w:r>
-        <w:t xml:space="preserve">RMSLE: mean = 0.73, </w:t>
-      </w:r>
-      <w:proofErr w:type="spellStart"/>
-      <w:r>
-        <w:t>sd</w:t>
-      </w:r>
-      <w:proofErr w:type="spellEnd"/>
-      <w:r>
-        <w:t xml:space="preserve"> = 0.36, min = 0.34, max = 3.31</w:t>
-      </w:r>
-    </w:p>
-    <w:p>
-      <w:r>
-        <w:t>--------</w:t>
-      </w:r>
-    </w:p>
-    <w:p>
-      <w:pPr>
-        <w:rPr>
-          <w:lang w:val="en-US"/>
-        </w:rPr>
-      </w:pPr>
-    </w:p>
-    <w:p>
-      <w:pPr>
-        <w:rPr>
-          <w:lang w:val="en-US"/>
-        </w:rPr>
-      </w:pPr>
-    </w:p>
-    <w:p>
-      <w:pPr>
-        <w:rPr>
-          <w:lang w:val="en-US"/>
-        </w:rPr>
-      </w:pPr>
-    </w:p>
-    <w:p>
-      <w:pPr>
-        <w:pStyle w:val="Heading2"/>
-      </w:pPr>
-      <w:r>
-        <w:t>STL = 85 trend, 7 period, 7 season, robust)</w:t>
-      </w:r>
-    </w:p>
-    <w:p>
-      <w:pPr>
-        <w:rPr>
-          <w:lang w:val="en-US"/>
-        </w:rPr>
-      </w:pPr>
-      <w:r>
-        <w:rPr>
-          <w:lang w:val="en-US"/>
-        </w:rPr>
-        <w:t>--------</w:t>
-      </w:r>
-    </w:p>
-    <w:p>
-      <w:pPr>
-        <w:rPr>
-          <w:lang w:val="en-US"/>
-        </w:rPr>
-      </w:pPr>
-      <w:r>
-        <w:rPr>
-          <w:lang w:val="en-US"/>
-        </w:rPr>
-        <w:t>Model = Linear (trend + seasonality feats)</w:t>
-      </w:r>
-    </w:p>
-    <w:p>
-      <w:pPr>
-        <w:rPr>
-          <w:lang w:val="en-US"/>
-        </w:rPr>
-      </w:pPr>
-      <w:r>
-        <w:rPr>
-          <w:lang w:val="en-US"/>
-        </w:rPr>
-        <w:t xml:space="preserve">MAE: mean = 2046.32, </w:t>
-      </w:r>
-      <w:proofErr w:type="spellStart"/>
-      <w:r>
-        <w:rPr>
-          <w:lang w:val="en-US"/>
-        </w:rPr>
-        <w:t>sd</w:t>
-      </w:r>
-      <w:proofErr w:type="spellEnd"/>
-      <w:r>
-        <w:rPr>
-          <w:lang w:val="en-US"/>
-        </w:rPr>
-        <w:t xml:space="preserve"> = 1539.36, min = 613.24, max = 9609.55</w:t>
-      </w:r>
-    </w:p>
-    <w:p>
-      <w:pPr>
-        <w:rPr>
-          <w:lang w:val="en-US"/>
-        </w:rPr>
-      </w:pPr>
-      <w:r>
-        <w:rPr>
-          <w:lang w:val="en-US"/>
-        </w:rPr>
-        <w:t xml:space="preserve">MSE: mean = 13563682.38, </w:t>
-      </w:r>
-      <w:proofErr w:type="spellStart"/>
-      <w:r>
-        <w:rPr>
-          <w:lang w:val="en-US"/>
-        </w:rPr>
-        <w:t>sd</w:t>
-      </w:r>
-      <w:proofErr w:type="spellEnd"/>
-      <w:r>
-        <w:rPr>
-          <w:lang w:val="en-US"/>
-        </w:rPr>
-        <w:t xml:space="preserve"> = 26863817.51, min = 898487.02, max = 186283233.07</w:t>
-      </w:r>
-    </w:p>
-    <w:p>
-      <w:pPr>
-        <w:rPr>
-          <w:lang w:val="en-US"/>
-        </w:rPr>
-      </w:pPr>
-      <w:r>
-        <w:rPr>
-          <w:lang w:val="en-US"/>
-        </w:rPr>
-        <w:t xml:space="preserve">RMSE: mean = 2962.48, </w:t>
-      </w:r>
-      <w:proofErr w:type="spellStart"/>
-      <w:r>
-        <w:rPr>
-          <w:lang w:val="en-US"/>
-        </w:rPr>
-        <w:t>sd</w:t>
-      </w:r>
-      <w:proofErr w:type="spellEnd"/>
-      <w:r>
-        <w:rPr>
-          <w:lang w:val="en-US"/>
-        </w:rPr>
-        <w:t xml:space="preserve"> = 2188.01, min = 947.89, max = 13648.56</w:t>
-      </w:r>
-    </w:p>
-    <w:p>
-      <w:pPr>
-        <w:rPr>
-          <w:lang w:val="en-US"/>
-        </w:rPr>
-      </w:pPr>
-      <w:r>
-        <w:rPr>
-          <w:lang w:val="en-US"/>
-        </w:rPr>
-        <w:t xml:space="preserve">RMSLE: mean = 0.78, </w:t>
-      </w:r>
-      <w:proofErr w:type="spellStart"/>
-      <w:r>
-        <w:rPr>
-          <w:lang w:val="en-US"/>
-        </w:rPr>
-        <w:t>sd</w:t>
-      </w:r>
-      <w:proofErr w:type="spellEnd"/>
-      <w:r>
-        <w:rPr>
-          <w:lang w:val="en-US"/>
-        </w:rPr>
-        <w:t xml:space="preserve"> = 0.87, min = 0.36, max = 7.07</w:t>
-      </w:r>
-    </w:p>
-    <w:p>
-      <w:pPr>
-        <w:rPr>
-          <w:lang w:val="en-US"/>
-        </w:rPr>
-      </w:pPr>
-      <w:r>
-        <w:rPr>
-          <w:lang w:val="en-US"/>
-        </w:rPr>
-        <w:t>--------</w:t>
-      </w:r>
-    </w:p>
-    <w:p>
-      <w:pPr>
-        <w:rPr>
-          <w:lang w:val="en-US"/>
-        </w:rPr>
-      </w:pPr>
-      <w:r>
-        <w:rPr>
-          <w:lang w:val="en-US"/>
-        </w:rPr>
-        <w:t xml:space="preserve">Model = Linear + </w:t>
-      </w:r>
-      <w:proofErr w:type="spellStart"/>
-      <w:r>
-        <w:rPr>
-          <w:lang w:val="en-US"/>
-        </w:rPr>
-        <w:t>AutoARIMA</w:t>
-      </w:r>
-      <w:proofErr w:type="spellEnd"/>
-      <w:r>
-        <w:rPr>
-          <w:lang w:val="en-US"/>
-        </w:rPr>
-        <w:t xml:space="preserve"> (calendar + cyclicality feats)</w:t>
-      </w:r>
-    </w:p>
-    <w:p>
-      <w:pPr>
-        <w:rPr>
-          <w:lang w:val="en-US"/>
-        </w:rPr>
-      </w:pPr>
-      <w:r>
-        <w:rPr>
-          <w:lang w:val="en-US"/>
-        </w:rPr>
-        <w:t xml:space="preserve">MAE: mean = 2124.35, </w:t>
-      </w:r>
-      <w:proofErr w:type="spellStart"/>
-      <w:r>
-        <w:rPr>
-          <w:lang w:val="en-US"/>
-        </w:rPr>
-        <w:t>sd</w:t>
-      </w:r>
-      <w:proofErr w:type="spellEnd"/>
-      <w:r>
-        <w:rPr>
-          <w:lang w:val="en-US"/>
-        </w:rPr>
-        <w:t xml:space="preserve"> = 1614.63, min = 557.05, max = 9609.55</w:t>
-      </w:r>
-    </w:p>
-    <w:p>
-      <w:pPr>
-        <w:rPr>
-          <w:lang w:val="en-US"/>
-        </w:rPr>
-      </w:pPr>
-      <w:r>
-        <w:rPr>
-          <w:lang w:val="en-US"/>
-        </w:rPr>
-        <w:t xml:space="preserve">MSE: mean = 12206346.55, </w:t>
-      </w:r>
-      <w:proofErr w:type="spellStart"/>
-      <w:r>
-        <w:rPr>
-          <w:lang w:val="en-US"/>
-        </w:rPr>
-        <w:t>sd</w:t>
-      </w:r>
-      <w:proofErr w:type="spellEnd"/>
-      <w:r>
-        <w:rPr>
-          <w:lang w:val="en-US"/>
-        </w:rPr>
-        <w:t xml:space="preserve"> = 25945482.03, min = 594005.27, max = 186283214.04</w:t>
-      </w:r>
-    </w:p>
-    <w:p>
-      <w:pPr>
-        <w:rPr>
-          <w:lang w:val="en-US"/>
-        </w:rPr>
-      </w:pPr>
-      <w:r>
-        <w:rPr>
-          <w:lang w:val="en-US"/>
-        </w:rPr>
-        <w:t xml:space="preserve">RMSE: mean = 2785.3, </w:t>
-      </w:r>
-      <w:proofErr w:type="spellStart"/>
-      <w:r>
-        <w:rPr>
-          <w:lang w:val="en-US"/>
-        </w:rPr>
-        <w:t>sd</w:t>
-      </w:r>
-      <w:proofErr w:type="spellEnd"/>
-      <w:r>
-        <w:rPr>
-          <w:lang w:val="en-US"/>
-        </w:rPr>
-        <w:t xml:space="preserve"> = 2109.14, min = 770.72, max = 13648.56</w:t>
-      </w:r>
-    </w:p>
-    <w:p>
-      <w:pPr>
-        <w:rPr>
-          <w:lang w:val="en-US"/>
-        </w:rPr>
-      </w:pPr>
-      <w:r>
-        <w:rPr>
-          <w:lang w:val="en-US"/>
-        </w:rPr>
-        <w:t xml:space="preserve">RMSLE: mean = 0.72, </w:t>
-      </w:r>
-      <w:proofErr w:type="spellStart"/>
-      <w:r>
-        <w:rPr>
-          <w:lang w:val="en-US"/>
-        </w:rPr>
-        <w:t>sd</w:t>
-      </w:r>
-      <w:proofErr w:type="spellEnd"/>
-      <w:r>
-        <w:rPr>
-          <w:lang w:val="en-US"/>
-        </w:rPr>
-        <w:t xml:space="preserve"> = 0.88, min = 0.2, max = 7.07</w:t>
-      </w:r>
-    </w:p>
-    <w:p>
-      <w:pPr>
-        <w:rPr>
-          <w:lang w:val="en-US"/>
-        </w:rPr>
-      </w:pPr>
-      <w:r>
-        <w:rPr>
-          <w:lang w:val="en-US"/>
-        </w:rPr>
-        <w:t>--------</w:t>
-      </w:r>
-    </w:p>
-    <w:p>
-      <w:pPr>
-        <w:rPr>
-          <w:lang w:val="en-US"/>
-        </w:rPr>
-      </w:pPr>
-      <w:r>
-        <w:rPr>
-          <w:lang w:val="en-US"/>
-        </w:rPr>
-        <w:t>Model = Linear + RF (calendar + cyclicality feats)</w:t>
-      </w:r>
-    </w:p>
-    <w:p>
-      <w:pPr>
-        <w:rPr>
-          <w:lang w:val="en-US"/>
-        </w:rPr>
-      </w:pPr>
-      <w:r>
-        <w:rPr>
-          <w:lang w:val="en-US"/>
-        </w:rPr>
-        <w:t xml:space="preserve">MAE: mean = 2092.38, </w:t>
-      </w:r>
-      <w:proofErr w:type="spellStart"/>
-      <w:r>
-        <w:rPr>
-          <w:lang w:val="en-US"/>
-        </w:rPr>
-        <w:t>sd</w:t>
-      </w:r>
-      <w:proofErr w:type="spellEnd"/>
-      <w:r>
-        <w:rPr>
-          <w:lang w:val="en-US"/>
-        </w:rPr>
-        <w:t xml:space="preserve"> = 1538.2, min = 573.96, max = 9609.55</w:t>
-      </w:r>
-    </w:p>
-    <w:p>
-      <w:pPr>
-        <w:rPr>
-          <w:lang w:val="en-US"/>
-        </w:rPr>
-      </w:pPr>
-      <w:r>
-        <w:rPr>
-          <w:lang w:val="en-US"/>
-        </w:rPr>
-        <w:t xml:space="preserve">MSE: mean = 13005342.68, </w:t>
-      </w:r>
-      <w:proofErr w:type="spellStart"/>
-      <w:r>
-        <w:rPr>
-          <w:lang w:val="en-US"/>
-        </w:rPr>
-        <w:t>sd</w:t>
-      </w:r>
-      <w:proofErr w:type="spellEnd"/>
-      <w:r>
-        <w:rPr>
-          <w:lang w:val="en-US"/>
-        </w:rPr>
-        <w:t xml:space="preserve"> = 26391260.62, min = 645534.17, max = 186283233.07</w:t>
-      </w:r>
-    </w:p>
-    <w:p>
-      <w:pPr>
-        <w:rPr>
-          <w:lang w:val="en-US"/>
-        </w:rPr>
-      </w:pPr>
-      <w:r>
-        <w:rPr>
-          <w:lang w:val="en-US"/>
-        </w:rPr>
-        <w:t xml:space="preserve">RMSE: mean = 2911.87, </w:t>
-      </w:r>
-      <w:proofErr w:type="spellStart"/>
-      <w:r>
-        <w:rPr>
-          <w:lang w:val="en-US"/>
-        </w:rPr>
-        <w:t>sd</w:t>
-      </w:r>
-      <w:proofErr w:type="spellEnd"/>
-      <w:r>
-        <w:rPr>
-          <w:lang w:val="en-US"/>
-        </w:rPr>
-        <w:t xml:space="preserve"> = 2127.53, min = 803.45, max = 13648.56</w:t>
-      </w:r>
-    </w:p>
-    <w:p>
-      <w:pPr>
-        <w:rPr>
-          <w:lang w:val="en-US"/>
-        </w:rPr>
-      </w:pPr>
-      <w:r>
-        <w:rPr>
-          <w:lang w:val="en-US"/>
-        </w:rPr>
-        <w:lastRenderedPageBreak/>
-        <w:t xml:space="preserve">RMSLE: mean = 0.76, </w:t>
-      </w:r>
-      <w:proofErr w:type="spellStart"/>
-      <w:r>
-        <w:rPr>
-          <w:lang w:val="en-US"/>
-        </w:rPr>
-        <w:t>sd</w:t>
-      </w:r>
-      <w:proofErr w:type="spellEnd"/>
-      <w:r>
-        <w:rPr>
-          <w:lang w:val="en-US"/>
-        </w:rPr>
-        <w:t xml:space="preserve"> = 0.87, min = 0.32, max = 7.07</w:t>
-      </w:r>
-    </w:p>
-    <w:p>
-      <w:pPr>
-        <w:rPr>
-          <w:lang w:val="en-US"/>
-        </w:rPr>
-      </w:pPr>
-      <w:r>
-        <w:rPr>
-          <w:lang w:val="en-US"/>
-        </w:rPr>
-        <w:t>--------</w:t>
-      </w:r>
-    </w:p>
-    <w:p>
-      <w:pPr>
-        <w:rPr>
-          <w:lang w:val="en-US"/>
-        </w:rPr>
-      </w:pPr>
-      <w:r>
-        <w:rPr>
-          <w:lang w:val="en-US"/>
-        </w:rPr>
-        <w:t>Model = Linear + RNN (global) (calendar + cyclicality feats)</w:t>
-      </w:r>
-    </w:p>
-    <w:p>
-      <w:pPr>
-        <w:rPr>
-          <w:lang w:val="en-US"/>
-        </w:rPr>
-      </w:pPr>
-      <w:r>
-        <w:rPr>
-          <w:lang w:val="en-US"/>
-        </w:rPr>
-        <w:t xml:space="preserve">MAE: mean = 5485.38, </w:t>
-      </w:r>
-      <w:proofErr w:type="spellStart"/>
-      <w:r>
-        <w:rPr>
-          <w:lang w:val="en-US"/>
-        </w:rPr>
-        <w:t>sd</w:t>
-      </w:r>
-      <w:proofErr w:type="spellEnd"/>
-      <w:r>
-        <w:rPr>
-          <w:lang w:val="en-US"/>
-        </w:rPr>
-        <w:t xml:space="preserve"> = 1284.81, min = 3229.92, max = 10135.01</w:t>
-      </w:r>
-    </w:p>
-    <w:p>
-      <w:pPr>
-        <w:rPr>
-          <w:lang w:val="en-US"/>
-        </w:rPr>
-      </w:pPr>
-      <w:r>
-        <w:rPr>
-          <w:lang w:val="en-US"/>
-        </w:rPr>
-        <w:t xml:space="preserve">MSE: mean = 38436688.17, </w:t>
-      </w:r>
-      <w:proofErr w:type="spellStart"/>
-      <w:r>
-        <w:rPr>
-          <w:lang w:val="en-US"/>
-        </w:rPr>
-        <w:t>sd</w:t>
-      </w:r>
-      <w:proofErr w:type="spellEnd"/>
-      <w:r>
-        <w:rPr>
-          <w:lang w:val="en-US"/>
-        </w:rPr>
-        <w:t xml:space="preserve"> = 23497295.9, min = 13121037.03, max = 146031353.86</w:t>
-      </w:r>
-    </w:p>
-    <w:p>
-      <w:pPr>
-        <w:rPr>
-          <w:lang w:val="en-US"/>
-        </w:rPr>
-      </w:pPr>
-      <w:r>
-        <w:rPr>
-          <w:lang w:val="en-US"/>
-        </w:rPr>
-        <w:t xml:space="preserve">RMSE: mean = 5992.42, </w:t>
-      </w:r>
-      <w:proofErr w:type="spellStart"/>
-      <w:r>
-        <w:rPr>
-          <w:lang w:val="en-US"/>
-        </w:rPr>
-        <w:t>sd</w:t>
-      </w:r>
-      <w:proofErr w:type="spellEnd"/>
-      <w:r>
-        <w:rPr>
-          <w:lang w:val="en-US"/>
-        </w:rPr>
-        <w:t xml:space="preserve"> = 1589.83, min = 3622.3, max = 12084.34</w:t>
-      </w:r>
-    </w:p>
-    <w:p>
-      <w:pPr>
-        <w:rPr>
-          <w:lang w:val="en-US"/>
-        </w:rPr>
-      </w:pPr>
-      <w:r>
-        <w:rPr>
-          <w:lang w:val="en-US"/>
-        </w:rPr>
-        <w:t xml:space="preserve">RMSLE: mean = 0.9, </w:t>
-      </w:r>
-      <w:proofErr w:type="spellStart"/>
-      <w:r>
-        <w:rPr>
-          <w:lang w:val="en-US"/>
-        </w:rPr>
-        <w:t>sd</w:t>
-      </w:r>
-      <w:proofErr w:type="spellEnd"/>
-      <w:r>
-        <w:rPr>
-          <w:lang w:val="en-US"/>
-        </w:rPr>
-        <w:t xml:space="preserve"> = 0.69, min = 0.51, max = 5.86</w:t>
-      </w:r>
-    </w:p>
-    <w:p>
-      <w:pPr>
-        <w:rPr>
-          <w:lang w:val="en-US"/>
-        </w:rPr>
-      </w:pPr>
-      <w:r>
-        <w:rPr>
-          <w:lang w:val="en-US"/>
-        </w:rPr>
-        <w:t>--------</w:t>
-      </w:r>
-    </w:p>
-    <w:p>
-      <w:pPr>
-        <w:rPr>
-          <w:lang w:val="en-US"/>
-        </w:rPr>
-      </w:pPr>
-    </w:p>
-    <w:p>
-      <w:pPr>
-        <w:rPr>
-          <w:lang w:val="en-US"/>
-        </w:rPr>
-      </w:pPr>
-    </w:p>
-    <w:p>
-      <w:pPr>
-        <w:pStyle w:val="Heading2"/>
-        <w:rPr>
-          <w:lang w:val="en-US"/>
-        </w:rPr>
-      </w:pPr>
-      <w:r>
-        <w:rPr>
-          <w:lang w:val="en-US"/>
-        </w:rPr>
-        <w:t>B</w:t>
-      </w:r>
-      <w:r>
-        <w:rPr>
-          <w:lang w:val="en-US"/>
-        </w:rPr>
-        <w:t>aseline</w:t>
-      </w:r>
-    </w:p>
-    <w:p>
-      <w:r>
-        <w:t>--------</w:t>
-      </w:r>
-    </w:p>
-    <w:p>
-      <w:r>
-        <w:t>Model = Naive drift</w:t>
-      </w:r>
-    </w:p>
-    <w:p>
-      <w:r>
-        <w:t xml:space="preserve">MAE: mean = 6363.13, </w:t>
-      </w:r>
-      <w:proofErr w:type="spellStart"/>
-      <w:r>
-        <w:t>sd</w:t>
-      </w:r>
-      <w:proofErr w:type="spellEnd"/>
-      <w:r>
-        <w:t xml:space="preserve"> = 3694.66, min = 1156.91, max = 21050.07</w:t>
-      </w:r>
-    </w:p>
-    <w:p>
-      <w:r>
         <w:t xml:space="preserve">MSE: mean = 64192549.51, </w:t>
       </w:r>
       <w:proofErr w:type="spellStart"/>

</xml_diff>

<commit_message>
Try global DLinear model on full category sales
</commit_message>
<xml_diff>
--- a/ModelScores/ModelScoresStore.docx
+++ b/ModelScores/ModelScoresStore.docx
@@ -33,7 +33,21 @@
         <w:rPr>
           <w:lang w:val="en-US"/>
         </w:rPr>
-        <w:t>Validation set: last 16 days of train</w:t>
+        <w:t xml:space="preserve">Validation </w:t>
+      </w:r>
+      <w:proofErr w:type="gramStart"/>
+      <w:r>
+        <w:rPr>
+          <w:lang w:val="en-US"/>
+        </w:rPr>
+        <w:t>set:</w:t>
+      </w:r>
+      <w:proofErr w:type="gramEnd"/>
+      <w:r>
+        <w:rPr>
+          <w:lang w:val="en-US"/>
+        </w:rPr>
+        <w:t xml:space="preserve"> last 16 days of train</w:t>
       </w:r>
     </w:p>
     <w:p>
@@ -54,6 +68,217 @@
         <w:rPr>
           <w:lang w:val="en-US"/>
         </w:rPr>
+        <w:t>Full series (no STL)</w:t>
+      </w:r>
+    </w:p>
+    <w:p>
+      <w:pPr>
+        <w:pStyle w:val="HTMLPreformatted"/>
+        <w:shd w:val="clear" w:color="auto" w:fill="2D2D2D"/>
+        <w:rPr>
+          <w:rFonts w:ascii="Lucida Console" w:hAnsi="Lucida Console"/>
+          <w:color w:val="CCCCCC"/>
+        </w:rPr>
+      </w:pPr>
+      <w:r>
+        <w:rPr>
+          <w:rFonts w:ascii="Lucida Console" w:hAnsi="Lucida Console"/>
+          <w:color w:val="CCCCCC"/>
+        </w:rPr>
+        <w:t>--------</w:t>
+      </w:r>
+    </w:p>
+    <w:p>
+      <w:pPr>
+        <w:pStyle w:val="HTMLPreformatted"/>
+        <w:shd w:val="clear" w:color="auto" w:fill="2D2D2D"/>
+        <w:rPr>
+          <w:rFonts w:ascii="Lucida Console" w:hAnsi="Lucida Console"/>
+          <w:color w:val="CCCCCC"/>
+        </w:rPr>
+      </w:pPr>
+      <w:r>
+        <w:rPr>
+          <w:rFonts w:ascii="Lucida Console" w:hAnsi="Lucida Console"/>
+          <w:color w:val="CCCCCC"/>
+        </w:rPr>
+        <w:t>Model = D-Linear (global, all features)</w:t>
+      </w:r>
+    </w:p>
+    <w:p>
+      <w:pPr>
+        <w:pStyle w:val="HTMLPreformatted"/>
+        <w:shd w:val="clear" w:color="auto" w:fill="2D2D2D"/>
+        <w:rPr>
+          <w:rFonts w:ascii="Lucida Console" w:hAnsi="Lucida Console"/>
+          <w:color w:val="CCCCCC"/>
+        </w:rPr>
+      </w:pPr>
+      <w:r>
+        <w:rPr>
+          <w:rFonts w:ascii="Lucida Console" w:hAnsi="Lucida Console"/>
+          <w:color w:val="CCCCCC"/>
+        </w:rPr>
+        <w:t xml:space="preserve">MAE: mean = 1615.91, </w:t>
+      </w:r>
+      <w:proofErr w:type="spellStart"/>
+      <w:r>
+        <w:rPr>
+          <w:rFonts w:ascii="Lucida Console" w:hAnsi="Lucida Console"/>
+          <w:color w:val="CCCCCC"/>
+        </w:rPr>
+        <w:t>sd</w:t>
+      </w:r>
+      <w:proofErr w:type="spellEnd"/>
+      <w:r>
+        <w:rPr>
+          <w:rFonts w:ascii="Lucida Console" w:hAnsi="Lucida Console"/>
+          <w:color w:val="CCCCCC"/>
+        </w:rPr>
+        <w:t xml:space="preserve"> = 793.19, min = 457.73, max = 4376.14</w:t>
+      </w:r>
+    </w:p>
+    <w:p>
+      <w:pPr>
+        <w:pStyle w:val="HTMLPreformatted"/>
+        <w:shd w:val="clear" w:color="auto" w:fill="2D2D2D"/>
+        <w:rPr>
+          <w:rFonts w:ascii="Lucida Console" w:hAnsi="Lucida Console"/>
+          <w:color w:val="CCCCCC"/>
+        </w:rPr>
+      </w:pPr>
+      <w:r>
+        <w:rPr>
+          <w:rFonts w:ascii="Lucida Console" w:hAnsi="Lucida Console"/>
+          <w:color w:val="CCCCCC"/>
+        </w:rPr>
+        <w:t xml:space="preserve">MSE: mean = 5324438.3, </w:t>
+      </w:r>
+      <w:proofErr w:type="spellStart"/>
+      <w:r>
+        <w:rPr>
+          <w:rFonts w:ascii="Lucida Console" w:hAnsi="Lucida Console"/>
+          <w:color w:val="CCCCCC"/>
+        </w:rPr>
+        <w:t>sd</w:t>
+      </w:r>
+      <w:proofErr w:type="spellEnd"/>
+      <w:r>
+        <w:rPr>
+          <w:rFonts w:ascii="Lucida Console" w:hAnsi="Lucida Console"/>
+          <w:color w:val="CCCCCC"/>
+        </w:rPr>
+        <w:t xml:space="preserve"> = 5717716.84, min = 361276.21, max = 30947683.03</w:t>
+      </w:r>
+    </w:p>
+    <w:p>
+      <w:pPr>
+        <w:pStyle w:val="HTMLPreformatted"/>
+        <w:shd w:val="clear" w:color="auto" w:fill="2D2D2D"/>
+        <w:rPr>
+          <w:rFonts w:ascii="Lucida Console" w:hAnsi="Lucida Console"/>
+          <w:color w:val="CCCCCC"/>
+        </w:rPr>
+      </w:pPr>
+      <w:r>
+        <w:rPr>
+          <w:rFonts w:ascii="Lucida Console" w:hAnsi="Lucida Console"/>
+          <w:color w:val="CCCCCC"/>
+        </w:rPr>
+        <w:t xml:space="preserve">RMSE: mean = 2061.91, </w:t>
+      </w:r>
+      <w:proofErr w:type="spellStart"/>
+      <w:r>
+        <w:rPr>
+          <w:rFonts w:ascii="Lucida Console" w:hAnsi="Lucida Console"/>
+          <w:color w:val="CCCCCC"/>
+        </w:rPr>
+        <w:t>sd</w:t>
+      </w:r>
+      <w:proofErr w:type="spellEnd"/>
+      <w:r>
+        <w:rPr>
+          <w:rFonts w:ascii="Lucida Console" w:hAnsi="Lucida Console"/>
+          <w:color w:val="CCCCCC"/>
+        </w:rPr>
+        <w:t xml:space="preserve"> = 1035.83, min = 601.06, max = 5563.06</w:t>
+      </w:r>
+    </w:p>
+    <w:p>
+      <w:pPr>
+        <w:pStyle w:val="HTMLPreformatted"/>
+        <w:shd w:val="clear" w:color="auto" w:fill="2D2D2D"/>
+        <w:rPr>
+          <w:rFonts w:ascii="Lucida Console" w:hAnsi="Lucida Console"/>
+          <w:color w:val="CCCCCC"/>
+        </w:rPr>
+      </w:pPr>
+      <w:r>
+        <w:rPr>
+          <w:rFonts w:ascii="Lucida Console" w:hAnsi="Lucida Console"/>
+          <w:color w:val="CCCCCC"/>
+        </w:rPr>
+        <w:t xml:space="preserve">RMSLE: mean = 0.17, </w:t>
+      </w:r>
+      <w:proofErr w:type="spellStart"/>
+      <w:r>
+        <w:rPr>
+          <w:rFonts w:ascii="Lucida Console" w:hAnsi="Lucida Console"/>
+          <w:color w:val="CCCCCC"/>
+        </w:rPr>
+        <w:t>sd</w:t>
+      </w:r>
+      <w:proofErr w:type="spellEnd"/>
+      <w:r>
+        <w:rPr>
+          <w:rFonts w:ascii="Lucida Console" w:hAnsi="Lucida Console"/>
+          <w:color w:val="CCCCCC"/>
+        </w:rPr>
+        <w:t xml:space="preserve"> = 0.06, min = 0.1, max = 0.33</w:t>
+      </w:r>
+    </w:p>
+    <w:p>
+      <w:pPr>
+        <w:pStyle w:val="HTMLPreformatted"/>
+        <w:shd w:val="clear" w:color="auto" w:fill="2D2D2D"/>
+        <w:rPr>
+          <w:rFonts w:ascii="Lucida Console" w:hAnsi="Lucida Console"/>
+          <w:color w:val="CCCCCC"/>
+        </w:rPr>
+      </w:pPr>
+      <w:r>
+        <w:rPr>
+          <w:rFonts w:ascii="Lucida Console" w:hAnsi="Lucida Console"/>
+          <w:color w:val="CCCCCC"/>
+        </w:rPr>
+        <w:t>--------</w:t>
+      </w:r>
+    </w:p>
+    <w:p>
+      <w:pPr>
+        <w:rPr>
+          <w:lang w:val="en-US"/>
+        </w:rPr>
+      </w:pPr>
+    </w:p>
+    <w:p>
+      <w:pPr>
+        <w:rPr>
+          <w:lang w:val="en-US"/>
+        </w:rPr>
+      </w:pPr>
+    </w:p>
+    <w:p>
+      <w:pPr>
+        <w:pStyle w:val="Heading2"/>
+        <w:rPr>
+          <w:lang w:val="en-US"/>
+        </w:rPr>
+      </w:pPr>
+      <w:r>
+        <w:rPr>
+          <w:lang w:val="en-US"/>
+        </w:rPr>
         <w:t>STL = 731 trend, 7 period, 29 season, robust</w:t>
       </w:r>
     </w:p>
@@ -1263,6 +1488,7 @@
           <w:rFonts w:ascii="Lucida Console" w:hAnsi="Lucida Console"/>
           <w:color w:val="CCCCCC"/>
         </w:rPr>
+        <w:lastRenderedPageBreak/>
         <w:t xml:space="preserve">RMSLE: mean = 0.18, </w:t>
       </w:r>
       <w:proofErr w:type="spellStart"/>
@@ -1470,178 +1696,14 @@
         <w:rPr>
           <w:rFonts w:ascii="Lucida Console" w:hAnsi="Lucida Console"/>
           <w:color w:val="CCCCCC"/>
-        </w:rPr>
-      </w:pPr>
-      <w:r>
-        <w:rPr>
-          <w:rFonts w:ascii="Lucida Console" w:hAnsi="Lucida Console"/>
-          <w:color w:val="CCCCCC"/>
-        </w:rPr>
-        <w:t>--------</w:t>
-      </w:r>
-    </w:p>
-    <w:p>
-      <w:pPr>
-        <w:pStyle w:val="HTMLPreformatted"/>
-        <w:shd w:val="clear" w:color="auto" w:fill="2D2D2D"/>
-        <w:rPr>
-          <w:rFonts w:ascii="Lucida Console" w:hAnsi="Lucida Console"/>
-          <w:color w:val="CCCCCC"/>
-        </w:rPr>
-      </w:pPr>
-      <w:r>
-        <w:rPr>
-          <w:rFonts w:ascii="Lucida Console" w:hAnsi="Lucida Console"/>
-          <w:color w:val="CCCCCC"/>
-        </w:rPr>
-        <w:t>Model = D-Linear (global, all features)</w:t>
-      </w:r>
-    </w:p>
-    <w:p>
-      <w:pPr>
-        <w:pStyle w:val="HTMLPreformatted"/>
-        <w:shd w:val="clear" w:color="auto" w:fill="2D2D2D"/>
-        <w:rPr>
-          <w:rFonts w:ascii="Lucida Console" w:hAnsi="Lucida Console"/>
-          <w:color w:val="CCCCCC"/>
-        </w:rPr>
-      </w:pPr>
-      <w:r>
-        <w:rPr>
-          <w:rFonts w:ascii="Lucida Console" w:hAnsi="Lucida Console"/>
-          <w:color w:val="CCCCCC"/>
-        </w:rPr>
-        <w:t xml:space="preserve">MAE: mean = 1615.91, </w:t>
-      </w:r>
-      <w:proofErr w:type="spellStart"/>
-      <w:r>
-        <w:rPr>
-          <w:rFonts w:ascii="Lucida Console" w:hAnsi="Lucida Console"/>
-          <w:color w:val="CCCCCC"/>
-        </w:rPr>
-        <w:t>sd</w:t>
-      </w:r>
-      <w:proofErr w:type="spellEnd"/>
-      <w:r>
-        <w:rPr>
-          <w:rFonts w:ascii="Lucida Console" w:hAnsi="Lucida Console"/>
-          <w:color w:val="CCCCCC"/>
-        </w:rPr>
-        <w:t xml:space="preserve"> = 793.19, min = 457.73, max = 4376.14</w:t>
-      </w:r>
-    </w:p>
-    <w:p>
-      <w:pPr>
-        <w:pStyle w:val="HTMLPreformatted"/>
-        <w:shd w:val="clear" w:color="auto" w:fill="2D2D2D"/>
-        <w:rPr>
-          <w:rFonts w:ascii="Lucida Console" w:hAnsi="Lucida Console"/>
-          <w:color w:val="CCCCCC"/>
-        </w:rPr>
-      </w:pPr>
-      <w:r>
-        <w:rPr>
-          <w:rFonts w:ascii="Lucida Console" w:hAnsi="Lucida Console"/>
-          <w:color w:val="CCCCCC"/>
-        </w:rPr>
-        <w:t xml:space="preserve">MSE: mean = 5324438.3, </w:t>
-      </w:r>
-      <w:proofErr w:type="spellStart"/>
-      <w:r>
-        <w:rPr>
-          <w:rFonts w:ascii="Lucida Console" w:hAnsi="Lucida Console"/>
-          <w:color w:val="CCCCCC"/>
-        </w:rPr>
-        <w:t>sd</w:t>
-      </w:r>
-      <w:proofErr w:type="spellEnd"/>
-      <w:r>
-        <w:rPr>
-          <w:rFonts w:ascii="Lucida Console" w:hAnsi="Lucida Console"/>
-          <w:color w:val="CCCCCC"/>
-        </w:rPr>
-        <w:t xml:space="preserve"> = 5717716.84, min = 361276.21, max = 30947683.03</w:t>
-      </w:r>
-    </w:p>
-    <w:p>
-      <w:pPr>
-        <w:pStyle w:val="HTMLPreformatted"/>
-        <w:shd w:val="clear" w:color="auto" w:fill="2D2D2D"/>
-        <w:rPr>
-          <w:rFonts w:ascii="Lucida Console" w:hAnsi="Lucida Console"/>
-          <w:color w:val="CCCCCC"/>
-        </w:rPr>
-      </w:pPr>
-      <w:r>
-        <w:rPr>
-          <w:rFonts w:ascii="Lucida Console" w:hAnsi="Lucida Console"/>
-          <w:color w:val="CCCCCC"/>
-        </w:rPr>
-        <w:t xml:space="preserve">RMSE: mean = 2061.91, </w:t>
-      </w:r>
-      <w:proofErr w:type="spellStart"/>
-      <w:r>
-        <w:rPr>
-          <w:rFonts w:ascii="Lucida Console" w:hAnsi="Lucida Console"/>
-          <w:color w:val="CCCCCC"/>
-        </w:rPr>
-        <w:t>sd</w:t>
-      </w:r>
-      <w:proofErr w:type="spellEnd"/>
-      <w:r>
-        <w:rPr>
-          <w:rFonts w:ascii="Lucida Console" w:hAnsi="Lucida Console"/>
-          <w:color w:val="CCCCCC"/>
-        </w:rPr>
-        <w:t xml:space="preserve"> = 1035.83, min = 601.06, max = 5563.06</w:t>
-      </w:r>
-    </w:p>
-    <w:p>
-      <w:pPr>
-        <w:pStyle w:val="HTMLPreformatted"/>
-        <w:shd w:val="clear" w:color="auto" w:fill="2D2D2D"/>
-        <w:rPr>
-          <w:rFonts w:ascii="Lucida Console" w:hAnsi="Lucida Console"/>
-          <w:color w:val="CCCCCC"/>
-        </w:rPr>
-      </w:pPr>
-      <w:r>
-        <w:rPr>
-          <w:rFonts w:ascii="Lucida Console" w:hAnsi="Lucida Console"/>
-          <w:color w:val="CCCCCC"/>
-        </w:rPr>
-        <w:t xml:space="preserve">RMSLE: mean = 0.17, </w:t>
-      </w:r>
-      <w:proofErr w:type="spellStart"/>
-      <w:r>
-        <w:rPr>
-          <w:rFonts w:ascii="Lucida Console" w:hAnsi="Lucida Console"/>
-          <w:color w:val="CCCCCC"/>
-        </w:rPr>
-        <w:t>sd</w:t>
-      </w:r>
-      <w:proofErr w:type="spellEnd"/>
-      <w:r>
-        <w:rPr>
-          <w:rFonts w:ascii="Lucida Console" w:hAnsi="Lucida Console"/>
-          <w:color w:val="CCCCCC"/>
-        </w:rPr>
-        <w:t xml:space="preserve"> = 0.06, min = 0.1, max = 0.33</w:t>
-      </w:r>
-    </w:p>
-    <w:p>
-      <w:pPr>
-        <w:pStyle w:val="HTMLPreformatted"/>
-        <w:shd w:val="clear" w:color="auto" w:fill="2D2D2D"/>
-        <w:rPr>
-          <w:rFonts w:ascii="Lucida Console" w:hAnsi="Lucida Console"/>
-          <w:color w:val="CCCCCC"/>
-        </w:rPr>
-      </w:pPr>
-      <w:r>
-        <w:rPr>
-          <w:rFonts w:ascii="Lucida Console" w:hAnsi="Lucida Console"/>
-          <w:color w:val="CCCCCC"/>
+          <w:lang w:val="en-US"/>
+        </w:rPr>
+      </w:pPr>
+      <w:r>
+        <w:rPr>
+          <w:rFonts w:ascii="Lucida Console" w:hAnsi="Lucida Console"/>
+          <w:color w:val="CCCCCC"/>
+          <w:lang w:val="en-US"/>
         </w:rPr>
         <w:t>--------</w:t>
       </w:r>
@@ -1982,8 +2044,18 @@
           <w:rFonts w:ascii="Lucida Console" w:eastAsiaTheme="majorEastAsia" w:hAnsi="Lucida Console"/>
           <w:color w:val="F99157"/>
         </w:rPr>
-        <w:t>' is not defined</w:t>
-      </w:r>
+        <w:t xml:space="preserve">' is not </w:t>
+      </w:r>
+      <w:proofErr w:type="gramStart"/>
+      <w:r>
+        <w:rPr>
+          <w:rStyle w:val="aceconstant"/>
+          <w:rFonts w:ascii="Lucida Console" w:eastAsiaTheme="majorEastAsia" w:hAnsi="Lucida Console"/>
+          <w:color w:val="F99157"/>
+        </w:rPr>
+        <w:t>defined</w:t>
+      </w:r>
+      <w:proofErr w:type="gramEnd"/>
     </w:p>
     <w:p>
       <w:pPr>
@@ -2183,7 +2255,6 @@
         <w:rPr>
           <w:lang w:val="en-US"/>
         </w:rPr>
-        <w:lastRenderedPageBreak/>
         <w:t xml:space="preserve">STL = </w:t>
       </w:r>
       <w:r>
@@ -2427,6 +2498,7 @@
     </w:p>
     <w:p>
       <w:r>
+        <w:lastRenderedPageBreak/>
         <w:t xml:space="preserve">RMSLE: mean = 0.23, </w:t>
       </w:r>
       <w:proofErr w:type="spellStart"/>
@@ -2436,6 +2508,291 @@
       <w:proofErr w:type="spellEnd"/>
       <w:r>
         <w:t xml:space="preserve"> = 0.18, min = 0.11, max = 1.44</w:t>
+      </w:r>
+    </w:p>
+    <w:p>
+      <w:r>
+        <w:t>--------</w:t>
+      </w:r>
+    </w:p>
+    <w:p>
+      <w:r>
+        <w:t>Model = Linear + RNN (global)</w:t>
+      </w:r>
+    </w:p>
+    <w:p>
+      <w:r>
+        <w:t xml:space="preserve">MAE: mean = 3447.46, </w:t>
+      </w:r>
+      <w:proofErr w:type="spellStart"/>
+      <w:r>
+        <w:t>sd</w:t>
+      </w:r>
+      <w:proofErr w:type="spellEnd"/>
+      <w:r>
+        <w:t xml:space="preserve"> = 2347.19, min = 658.85, max = 13022.09</w:t>
+      </w:r>
+    </w:p>
+    <w:p>
+      <w:r>
+        <w:t xml:space="preserve">MSE: mean = 20480562.63, </w:t>
+      </w:r>
+      <w:proofErr w:type="spellStart"/>
+      <w:r>
+        <w:t>sd</w:t>
+      </w:r>
+      <w:proofErr w:type="spellEnd"/>
+      <w:r>
+        <w:t xml:space="preserve"> = 30633838.45, min = 684625.23, max = 178250849.62</w:t>
+      </w:r>
+    </w:p>
+    <w:p>
+      <w:r>
+        <w:t xml:space="preserve">RMSE: mean = 3800.12, </w:t>
+      </w:r>
+      <w:proofErr w:type="spellStart"/>
+      <w:r>
+        <w:t>sd</w:t>
+      </w:r>
+      <w:proofErr w:type="spellEnd"/>
+      <w:r>
+        <w:t xml:space="preserve"> = 2457.57, min = 827.42, max = 13351.06</w:t>
+      </w:r>
+    </w:p>
+    <w:p>
+      <w:r>
+        <w:t xml:space="preserve">RMSLE: mean = 0.3, </w:t>
+      </w:r>
+      <w:proofErr w:type="spellStart"/>
+      <w:r>
+        <w:t>sd</w:t>
+      </w:r>
+      <w:proofErr w:type="spellEnd"/>
+      <w:r>
+        <w:t xml:space="preserve"> = 0.16, min = 0.11, max = 1.21</w:t>
+      </w:r>
+    </w:p>
+    <w:p/>
+    <w:p/>
+    <w:p>
+      <w:r>
+        <w:t>--------</w:t>
+      </w:r>
+    </w:p>
+    <w:p>
+      <w:r>
+        <w:t>Model = D-Linear (global)</w:t>
+      </w:r>
+    </w:p>
+    <w:p>
+      <w:r>
+        <w:t xml:space="preserve">MAE: mean = 1904.23, </w:t>
+      </w:r>
+      <w:proofErr w:type="spellStart"/>
+      <w:r>
+        <w:t>sd</w:t>
+      </w:r>
+      <w:proofErr w:type="spellEnd"/>
+      <w:r>
+        <w:t xml:space="preserve"> = 930.02, min = 615.27, max = 4970.5</w:t>
+      </w:r>
+    </w:p>
+    <w:p>
+      <w:r>
+        <w:t xml:space="preserve">MSE: mean = 7476786.19, </w:t>
+      </w:r>
+      <w:proofErr w:type="spellStart"/>
+      <w:r>
+        <w:t>sd</w:t>
+      </w:r>
+      <w:proofErr w:type="spellEnd"/>
+      <w:r>
+        <w:t xml:space="preserve"> = 8258702.41, min = 597006.38, max = 43317017.76</w:t>
+      </w:r>
+    </w:p>
+    <w:p>
+      <w:r>
+        <w:t xml:space="preserve">RMSE: mean = 2439.63, </w:t>
+      </w:r>
+      <w:proofErr w:type="spellStart"/>
+      <w:r>
+        <w:t>sd</w:t>
+      </w:r>
+      <w:proofErr w:type="spellEnd"/>
+      <w:r>
+        <w:t xml:space="preserve"> = 1234.91, min = 772.66, max = 6581.57</w:t>
+      </w:r>
+    </w:p>
+    <w:p>
+      <w:r>
+        <w:t xml:space="preserve">RMSLE: mean = 0.2, </w:t>
+      </w:r>
+      <w:proofErr w:type="spellStart"/>
+      <w:r>
+        <w:t>sd</w:t>
+      </w:r>
+      <w:proofErr w:type="spellEnd"/>
+      <w:r>
+        <w:t xml:space="preserve"> = 0.06, min = 0.12, max = 0.39</w:t>
+      </w:r>
+    </w:p>
+    <w:p>
+      <w:r>
+        <w:t>--------</w:t>
+      </w:r>
+    </w:p>
+    <w:p>
+      <w:r>
+        <w:t>Model = D-Linear + RNN (global)</w:t>
+      </w:r>
+    </w:p>
+    <w:p>
+      <w:r>
+        <w:t xml:space="preserve">MAE: mean = 2587.08, </w:t>
+      </w:r>
+      <w:proofErr w:type="spellStart"/>
+      <w:r>
+        <w:t>sd</w:t>
+      </w:r>
+      <w:proofErr w:type="spellEnd"/>
+      <w:r>
+        <w:t xml:space="preserve"> = 895.17, min = 1278.47, max = 5565.12</w:t>
+      </w:r>
+    </w:p>
+    <w:p>
+      <w:r>
+        <w:t xml:space="preserve">MSE: mean = 10690007.03, </w:t>
+      </w:r>
+      <w:proofErr w:type="spellStart"/>
+      <w:r>
+        <w:t>sd</w:t>
+      </w:r>
+      <w:proofErr w:type="spellEnd"/>
+      <w:r>
+        <w:t xml:space="preserve"> = 8994791.97, min = 2391013.97, max = 50343528.25</w:t>
+      </w:r>
+    </w:p>
+    <w:p>
+      <w:r>
+        <w:t xml:space="preserve">RMSE: mean = 3063.27, </w:t>
+      </w:r>
+      <w:proofErr w:type="spellStart"/>
+      <w:r>
+        <w:t>sd</w:t>
+      </w:r>
+      <w:proofErr w:type="spellEnd"/>
+      <w:r>
+        <w:t xml:space="preserve"> = 1142.98, min = 1546.29, max = 7095.32</w:t>
+      </w:r>
+    </w:p>
+    <w:p>
+      <w:r>
+        <w:t xml:space="preserve">RMSLE: mean = 0.25, </w:t>
+      </w:r>
+      <w:proofErr w:type="spellStart"/>
+      <w:r>
+        <w:t>sd</w:t>
+      </w:r>
+      <w:proofErr w:type="spellEnd"/>
+      <w:r>
+        <w:t xml:space="preserve"> = 0.09, min = 0.13, max = 0.59</w:t>
+      </w:r>
+    </w:p>
+    <w:p>
+      <w:r>
+        <w:t>--------</w:t>
+      </w:r>
+    </w:p>
+    <w:p>
+      <w:pPr>
+        <w:rPr>
+          <w:b/>
+          <w:bCs/>
+          <w:lang w:val="en-US"/>
+        </w:rPr>
+      </w:pPr>
+    </w:p>
+    <w:p>
+      <w:pPr>
+        <w:rPr>
+          <w:lang w:val="en-US"/>
+        </w:rPr>
+      </w:pPr>
+    </w:p>
+    <w:p>
+      <w:pPr>
+        <w:pStyle w:val="Heading2"/>
+        <w:rPr>
+          <w:lang w:val="en-US"/>
+        </w:rPr>
+      </w:pPr>
+      <w:r>
+        <w:rPr>
+          <w:lang w:val="en-US"/>
+        </w:rPr>
+        <w:t>Baseline</w:t>
+      </w:r>
+    </w:p>
+    <w:p>
+      <w:r>
+        <w:t>--------</w:t>
+      </w:r>
+    </w:p>
+    <w:p>
+      <w:r>
+        <w:t>Model = Naive drift</w:t>
+      </w:r>
+    </w:p>
+    <w:p>
+      <w:r>
+        <w:t xml:space="preserve">MAE: mean = 2337.59, </w:t>
+      </w:r>
+      <w:proofErr w:type="spellStart"/>
+      <w:r>
+        <w:t>sd</w:t>
+      </w:r>
+      <w:proofErr w:type="spellEnd"/>
+      <w:r>
+        <w:t xml:space="preserve"> = 1141.09, min = 453.56, max = 5388.45</w:t>
+      </w:r>
+    </w:p>
+    <w:p>
+      <w:r>
+        <w:t xml:space="preserve">MSE: mean = 9532898.86, </w:t>
+      </w:r>
+      <w:proofErr w:type="spellStart"/>
+      <w:r>
+        <w:t>sd</w:t>
+      </w:r>
+      <w:proofErr w:type="spellEnd"/>
+      <w:r>
+        <w:t xml:space="preserve"> = 9673267.24, min = 340639.34, max = 39922897.06</w:t>
+      </w:r>
+    </w:p>
+    <w:p>
+      <w:r>
+        <w:t xml:space="preserve">RMSE: mean = 2778.01, </w:t>
+      </w:r>
+      <w:proofErr w:type="spellStart"/>
+      <w:r>
+        <w:t>sd</w:t>
+      </w:r>
+      <w:proofErr w:type="spellEnd"/>
+      <w:r>
+        <w:t xml:space="preserve"> = 1347.42, min = 583.64, max = 6318.46</w:t>
+      </w:r>
+    </w:p>
+    <w:p>
+      <w:r>
+        <w:t xml:space="preserve">RMSLE: mean = 0.24, </w:t>
+      </w:r>
+      <w:proofErr w:type="spellStart"/>
+      <w:r>
+        <w:t>sd</w:t>
+      </w:r>
+      <w:proofErr w:type="spellEnd"/>
+      <w:r>
+        <w:t xml:space="preserve"> = 0.08, min = 0.09, max = 0.49</w:t>
       </w:r>
     </w:p>
     <w:p>
@@ -2446,1134 +2803,857 @@
     </w:p>
     <w:p>
       <w:r>
+        <w:t>Model = Naive seasonal</w:t>
+      </w:r>
+    </w:p>
+    <w:p>
+      <w:r>
+        <w:t xml:space="preserve">MAE: mean = 2039.1, </w:t>
+      </w:r>
+      <w:proofErr w:type="spellStart"/>
+      <w:r>
+        <w:t>sd</w:t>
+      </w:r>
+      <w:proofErr w:type="spellEnd"/>
+      <w:r>
+        <w:t xml:space="preserve"> = 1039.65, min = 562.73, max = 5141.7</w:t>
+      </w:r>
+    </w:p>
+    <w:p>
+      <w:r>
+        <w:t xml:space="preserve">MSE: mean = 8877173.67, </w:t>
+      </w:r>
+      <w:proofErr w:type="spellStart"/>
+      <w:r>
+        <w:t>sd</w:t>
+      </w:r>
+      <w:proofErr w:type="spellEnd"/>
+      <w:r>
+        <w:t xml:space="preserve"> = 10126600.6, min = 473075.66, max = 49331038.61</w:t>
+      </w:r>
+    </w:p>
+    <w:p>
+      <w:r>
+        <w:t xml:space="preserve">RMSE: mean = 2631.9, </w:t>
+      </w:r>
+      <w:proofErr w:type="spellStart"/>
+      <w:r>
+        <w:t>sd</w:t>
+      </w:r>
+      <w:proofErr w:type="spellEnd"/>
+      <w:r>
+        <w:t xml:space="preserve"> = 1396.52, min = 687.8, max = 7023.61</w:t>
+      </w:r>
+    </w:p>
+    <w:p>
+      <w:r>
+        <w:t xml:space="preserve">RMSLE: mean = 0.22, </w:t>
+      </w:r>
+      <w:proofErr w:type="spellStart"/>
+      <w:r>
+        <w:t>sd</w:t>
+      </w:r>
+      <w:proofErr w:type="spellEnd"/>
+      <w:r>
+        <w:t xml:space="preserve"> = 0.07, min = 0.11, max = 0.36</w:t>
+      </w:r>
+    </w:p>
+    <w:p>
+      <w:r>
+        <w:t>--------</w:t>
+      </w:r>
+    </w:p>
+    <w:p>
+      <w:r>
+        <w:t>Model = Exponential smoothing</w:t>
+      </w:r>
+    </w:p>
+    <w:p>
+      <w:r>
+        <w:t xml:space="preserve">MAE: mean = 1771.99, </w:t>
+      </w:r>
+      <w:proofErr w:type="spellStart"/>
+      <w:r>
+        <w:t>sd</w:t>
+      </w:r>
+      <w:proofErr w:type="spellEnd"/>
+      <w:r>
+        <w:t xml:space="preserve"> = 975.24, min = 517.72, max = 4883.16</w:t>
+      </w:r>
+    </w:p>
+    <w:p>
+      <w:r>
+        <w:t xml:space="preserve">MSE: mean = 6943952.38, </w:t>
+      </w:r>
+      <w:proofErr w:type="spellStart"/>
+      <w:r>
+        <w:t>sd</w:t>
+      </w:r>
+      <w:proofErr w:type="spellEnd"/>
+      <w:r>
+        <w:t xml:space="preserve"> = 8438338.93, min = 506765.23, max = 40456253.77</w:t>
+      </w:r>
+    </w:p>
+    <w:p>
+      <w:r>
+        <w:t xml:space="preserve">RMSE: mean = 2293.39, </w:t>
+      </w:r>
+      <w:proofErr w:type="spellStart"/>
+      <w:r>
+        <w:t>sd</w:t>
+      </w:r>
+      <w:proofErr w:type="spellEnd"/>
+      <w:r>
+        <w:t xml:space="preserve"> = 1297.82, min = 711.87, max = 6360.52</w:t>
+      </w:r>
+    </w:p>
+    <w:p>
+      <w:r>
+        <w:t xml:space="preserve">RMSLE: mean = 0.18, </w:t>
+      </w:r>
+      <w:proofErr w:type="spellStart"/>
+      <w:r>
+        <w:t>sd</w:t>
+      </w:r>
+      <w:proofErr w:type="spellEnd"/>
+      <w:r>
+        <w:t xml:space="preserve"> = 0.05, min = 0.1, max = 0.35</w:t>
+      </w:r>
+    </w:p>
+    <w:p>
+      <w:r>
+        <w:t>--------</w:t>
+      </w:r>
+    </w:p>
+    <w:p>
+      <w:pPr>
+        <w:rPr>
+          <w:lang w:val="en-US"/>
+        </w:rPr>
+      </w:pPr>
+    </w:p>
+    <w:p>
+      <w:pPr>
+        <w:pStyle w:val="Heading1"/>
+        <w:rPr>
+          <w:lang w:val="en-US"/>
+        </w:rPr>
+      </w:pPr>
+      <w:r>
+        <w:rPr>
+          <w:lang w:val="en-US"/>
+        </w:rPr>
+        <w:t xml:space="preserve">Validation set: </w:t>
+      </w:r>
+      <w:proofErr w:type="gramStart"/>
+      <w:r>
+        <w:rPr>
+          <w:lang w:val="en-US"/>
+        </w:rPr>
+        <w:t>2017</w:t>
+      </w:r>
+      <w:proofErr w:type="gramEnd"/>
+    </w:p>
+    <w:p>
+      <w:pPr>
+        <w:rPr>
+          <w:lang w:val="en-US"/>
+        </w:rPr>
+      </w:pPr>
+    </w:p>
+    <w:p>
+      <w:pPr>
+        <w:pStyle w:val="Heading2"/>
+        <w:rPr>
+          <w:lang w:val="en-US"/>
+        </w:rPr>
+      </w:pPr>
+      <w:r>
+        <w:rPr>
+          <w:lang w:val="en-US"/>
+        </w:rPr>
+        <w:t xml:space="preserve"> </w:t>
+      </w:r>
+      <w:r>
+        <w:rPr>
+          <w:lang w:val="en-US"/>
+        </w:rPr>
+        <w:t xml:space="preserve">STL = </w:t>
+      </w:r>
+      <w:r>
+        <w:rPr>
+          <w:lang w:val="en-US"/>
+        </w:rPr>
+        <w:t>365</w:t>
+      </w:r>
+      <w:r>
+        <w:rPr>
+          <w:lang w:val="en-US"/>
+        </w:rPr>
+        <w:t xml:space="preserve"> trend, 7 period, 7 season, robust</w:t>
+      </w:r>
+    </w:p>
+    <w:p>
+      <w:r>
+        <w:t>--------</w:t>
+      </w:r>
+    </w:p>
+    <w:p>
+      <w:r>
+        <w:t>Model = Linear</w:t>
+      </w:r>
+    </w:p>
+    <w:p>
+      <w:r>
+        <w:t xml:space="preserve">MAE: mean = 2072.68, </w:t>
+      </w:r>
+      <w:proofErr w:type="spellStart"/>
+      <w:r>
+        <w:t>sd</w:t>
+      </w:r>
+      <w:proofErr w:type="spellEnd"/>
+      <w:r>
+        <w:t xml:space="preserve"> = 1556.98, min = 621.88, max = 9609.55</w:t>
+      </w:r>
+    </w:p>
+    <w:p>
+      <w:r>
+        <w:t xml:space="preserve">MSE: mean = 13505099.33, </w:t>
+      </w:r>
+      <w:proofErr w:type="spellStart"/>
+      <w:r>
+        <w:t>sd</w:t>
+      </w:r>
+      <w:proofErr w:type="spellEnd"/>
+      <w:r>
+        <w:t xml:space="preserve"> = 27006508.91, min = 892145.95, max = 186283233.07</w:t>
+      </w:r>
+    </w:p>
+    <w:p>
+      <w:r>
+        <w:t xml:space="preserve">RMSE: mean = 2947.06, </w:t>
+      </w:r>
+      <w:proofErr w:type="spellStart"/>
+      <w:r>
+        <w:t>sd</w:t>
+      </w:r>
+      <w:proofErr w:type="spellEnd"/>
+      <w:r>
+        <w:t xml:space="preserve"> = 2195.44, min = 944.53, max = 13648.56</w:t>
+      </w:r>
+    </w:p>
+    <w:p>
+      <w:r>
+        <w:t xml:space="preserve">RMSLE: mean = 0.77, </w:t>
+      </w:r>
+      <w:proofErr w:type="spellStart"/>
+      <w:r>
+        <w:t>sd</w:t>
+      </w:r>
+      <w:proofErr w:type="spellEnd"/>
+      <w:r>
+        <w:t xml:space="preserve"> = 0.87, min = 0.32, max = 7.07</w:t>
+      </w:r>
+    </w:p>
+    <w:p>
+      <w:r>
+        <w:t>--------</w:t>
+      </w:r>
+    </w:p>
+    <w:p>
+      <w:r>
+        <w:t xml:space="preserve">Model = Linear + </w:t>
+      </w:r>
+      <w:proofErr w:type="spellStart"/>
+      <w:r>
+        <w:t>AutoARIMA</w:t>
+      </w:r>
+      <w:proofErr w:type="spellEnd"/>
+    </w:p>
+    <w:p>
+      <w:r>
+        <w:t xml:space="preserve">MAE: mean = 2231.12, </w:t>
+      </w:r>
+      <w:proofErr w:type="spellStart"/>
+      <w:r>
+        <w:t>sd</w:t>
+      </w:r>
+      <w:proofErr w:type="spellEnd"/>
+      <w:r>
+        <w:t xml:space="preserve"> = 1699.52, min = 548.22, max = 9609.55</w:t>
+      </w:r>
+    </w:p>
+    <w:p>
+      <w:r>
+        <w:t xml:space="preserve">MSE: mean = 13054468.23, </w:t>
+      </w:r>
+      <w:proofErr w:type="spellStart"/>
+      <w:r>
+        <w:t>sd</w:t>
+      </w:r>
+      <w:proofErr w:type="spellEnd"/>
+      <w:r>
+        <w:t xml:space="preserve"> = 26373898.23, min = 581303.54, max = 186283214.04</w:t>
+      </w:r>
+    </w:p>
+    <w:p>
+      <w:r>
+        <w:t xml:space="preserve">RMSE: mean = 2897.09, </w:t>
+      </w:r>
+      <w:proofErr w:type="spellStart"/>
+      <w:r>
+        <w:t>sd</w:t>
+      </w:r>
+      <w:proofErr w:type="spellEnd"/>
+      <w:r>
+        <w:t xml:space="preserve"> = 2159.02, min = 762.43, max = 13648.56</w:t>
+      </w:r>
+    </w:p>
+    <w:p>
+      <w:r>
+        <w:t xml:space="preserve">RMSLE: mean = 0.73, </w:t>
+      </w:r>
+      <w:proofErr w:type="spellStart"/>
+      <w:r>
+        <w:t>sd</w:t>
+      </w:r>
+      <w:proofErr w:type="spellEnd"/>
+      <w:r>
+        <w:t xml:space="preserve"> = 0.87, min = 0.22, max = 7.07</w:t>
+      </w:r>
+    </w:p>
+    <w:p>
+      <w:r>
+        <w:t>--------</w:t>
+      </w:r>
+    </w:p>
+    <w:p>
+      <w:r>
+        <w:t>Model = Linear + RF</w:t>
+      </w:r>
+    </w:p>
+    <w:p>
+      <w:r>
+        <w:lastRenderedPageBreak/>
+        <w:t xml:space="preserve">MAE: mean = 2330.0, </w:t>
+      </w:r>
+      <w:proofErr w:type="spellStart"/>
+      <w:r>
+        <w:t>sd</w:t>
+      </w:r>
+      <w:proofErr w:type="spellEnd"/>
+      <w:r>
+        <w:t xml:space="preserve"> = 1719.61, min = 592.78, max = 9609.55</w:t>
+      </w:r>
+    </w:p>
+    <w:p>
+      <w:r>
+        <w:t xml:space="preserve">MSE: mean = 15169178.78, </w:t>
+      </w:r>
+      <w:proofErr w:type="spellStart"/>
+      <w:r>
+        <w:t>sd</w:t>
+      </w:r>
+      <w:proofErr w:type="spellEnd"/>
+      <w:r>
+        <w:t xml:space="preserve"> = 28198825.95, min = 677384.54, max = 186283233.07</w:t>
+      </w:r>
+    </w:p>
+    <w:p>
+      <w:r>
+        <w:t xml:space="preserve">RMSE: mean = 3130.16, </w:t>
+      </w:r>
+      <w:proofErr w:type="spellStart"/>
+      <w:r>
+        <w:t>sd</w:t>
+      </w:r>
+      <w:proofErr w:type="spellEnd"/>
+      <w:r>
+        <w:t xml:space="preserve"> = 2317.6, min = 823.03, max = 13648.56</w:t>
+      </w:r>
+    </w:p>
+    <w:p>
+      <w:r>
+        <w:t xml:space="preserve">RMSLE: mean = 0.79, </w:t>
+      </w:r>
+      <w:proofErr w:type="spellStart"/>
+      <w:r>
+        <w:t>sd</w:t>
+      </w:r>
+      <w:proofErr w:type="spellEnd"/>
+      <w:r>
+        <w:t xml:space="preserve"> = 0.88, min = 0.3, max = 7.07</w:t>
+      </w:r>
+    </w:p>
+    <w:p>
+      <w:r>
+        <w:t>--------</w:t>
+      </w:r>
+    </w:p>
+    <w:p>
+      <w:r>
         <w:t>Model = Linear + RNN (global)</w:t>
       </w:r>
     </w:p>
     <w:p>
       <w:r>
-        <w:t xml:space="preserve">MAE: mean = 3447.46, </w:t>
-      </w:r>
-      <w:proofErr w:type="spellStart"/>
-      <w:r>
-        <w:t>sd</w:t>
-      </w:r>
-      <w:proofErr w:type="spellEnd"/>
-      <w:r>
-        <w:t xml:space="preserve"> = 2347.19, min = 658.85, max = 13022.09</w:t>
-      </w:r>
-    </w:p>
-    <w:p>
-      <w:r>
-        <w:t xml:space="preserve">MSE: mean = 20480562.63, </w:t>
-      </w:r>
-      <w:proofErr w:type="spellStart"/>
-      <w:r>
-        <w:t>sd</w:t>
-      </w:r>
-      <w:proofErr w:type="spellEnd"/>
-      <w:r>
-        <w:t xml:space="preserve"> = 30633838.45, min = 684625.23, max = 178250849.62</w:t>
-      </w:r>
-    </w:p>
-    <w:p>
-      <w:r>
-        <w:t xml:space="preserve">RMSE: mean = 3800.12, </w:t>
-      </w:r>
-      <w:proofErr w:type="spellStart"/>
-      <w:r>
-        <w:t>sd</w:t>
-      </w:r>
-      <w:proofErr w:type="spellEnd"/>
-      <w:r>
-        <w:t xml:space="preserve"> = 2457.57, min = 827.42, max = 13351.06</w:t>
-      </w:r>
-    </w:p>
-    <w:p>
-      <w:r>
-        <w:t xml:space="preserve">RMSLE: mean = 0.3, </w:t>
-      </w:r>
-      <w:proofErr w:type="spellStart"/>
-      <w:r>
-        <w:t>sd</w:t>
-      </w:r>
-      <w:proofErr w:type="spellEnd"/>
-      <w:r>
-        <w:t xml:space="preserve"> = 0.16, min = 0.11, max = 1.21</w:t>
-      </w:r>
-    </w:p>
-    <w:p/>
-    <w:p/>
+        <w:t xml:space="preserve">MAE: mean = 2629.96, </w:t>
+      </w:r>
+      <w:proofErr w:type="spellStart"/>
+      <w:r>
+        <w:t>sd</w:t>
+      </w:r>
+      <w:proofErr w:type="spellEnd"/>
+      <w:r>
+        <w:t xml:space="preserve"> = 1390.25, min = 762.26, max = 8993.99</w:t>
+      </w:r>
+    </w:p>
+    <w:p>
+      <w:r>
+        <w:t xml:space="preserve">MSE: mean = 15303460.93, </w:t>
+      </w:r>
+      <w:proofErr w:type="spellStart"/>
+      <w:r>
+        <w:t>sd</w:t>
+      </w:r>
+      <w:proofErr w:type="spellEnd"/>
+      <w:r>
+        <w:t xml:space="preserve"> = 24028177.44, min = 1126629.43, max = 163453843.88</w:t>
+      </w:r>
+    </w:p>
+    <w:p>
+      <w:r>
+        <w:t xml:space="preserve">RMSE: mean = 3380.1, </w:t>
+      </w:r>
+      <w:proofErr w:type="spellStart"/>
+      <w:r>
+        <w:t>sd</w:t>
+      </w:r>
+      <w:proofErr w:type="spellEnd"/>
+      <w:r>
+        <w:t xml:space="preserve"> = 1969.36, min = 1061.43, max = 12784.91</w:t>
+      </w:r>
+    </w:p>
+    <w:p>
+      <w:r>
+        <w:t xml:space="preserve">RMSLE: mean = 0.73, </w:t>
+      </w:r>
+      <w:proofErr w:type="spellStart"/>
+      <w:r>
+        <w:t>sd</w:t>
+      </w:r>
+      <w:proofErr w:type="spellEnd"/>
+      <w:r>
+        <w:t xml:space="preserve"> = 0.36, min = 0.34, max = 3.31</w:t>
+      </w:r>
+    </w:p>
     <w:p>
       <w:r>
         <w:t>--------</w:t>
       </w:r>
     </w:p>
     <w:p>
-      <w:r>
-        <w:t>Model = D-Linear (global)</w:t>
-      </w:r>
-    </w:p>
-    <w:p>
-      <w:r>
-        <w:t xml:space="preserve">MAE: mean = 1904.23, </w:t>
-      </w:r>
-      <w:proofErr w:type="spellStart"/>
-      <w:r>
-        <w:t>sd</w:t>
-      </w:r>
-      <w:proofErr w:type="spellEnd"/>
-      <w:r>
-        <w:t xml:space="preserve"> = 930.02, min = 615.27, max = 4970.5</w:t>
-      </w:r>
-    </w:p>
-    <w:p>
-      <w:r>
-        <w:t xml:space="preserve">MSE: mean = 7476786.19, </w:t>
-      </w:r>
-      <w:proofErr w:type="spellStart"/>
-      <w:r>
-        <w:t>sd</w:t>
-      </w:r>
-      <w:proofErr w:type="spellEnd"/>
-      <w:r>
-        <w:t xml:space="preserve"> = 8258702.41, min = 597006.38, max = 43317017.76</w:t>
-      </w:r>
-    </w:p>
-    <w:p>
-      <w:r>
-        <w:t xml:space="preserve">RMSE: mean = 2439.63, </w:t>
-      </w:r>
-      <w:proofErr w:type="spellStart"/>
-      <w:r>
-        <w:t>sd</w:t>
-      </w:r>
-      <w:proofErr w:type="spellEnd"/>
-      <w:r>
-        <w:t xml:space="preserve"> = 1234.91, min = 772.66, max = 6581.57</w:t>
-      </w:r>
-    </w:p>
-    <w:p>
-      <w:r>
-        <w:t xml:space="preserve">RMSLE: mean = 0.2, </w:t>
-      </w:r>
-      <w:proofErr w:type="spellStart"/>
-      <w:r>
-        <w:t>sd</w:t>
-      </w:r>
-      <w:proofErr w:type="spellEnd"/>
-      <w:r>
-        <w:t xml:space="preserve"> = 0.06, min = 0.12, max = 0.39</w:t>
-      </w:r>
-    </w:p>
-    <w:p>
-      <w:r>
+      <w:pPr>
+        <w:rPr>
+          <w:lang w:val="en-US"/>
+        </w:rPr>
+      </w:pPr>
+    </w:p>
+    <w:p>
+      <w:pPr>
+        <w:rPr>
+          <w:lang w:val="en-US"/>
+        </w:rPr>
+      </w:pPr>
+    </w:p>
+    <w:p>
+      <w:pPr>
+        <w:rPr>
+          <w:lang w:val="en-US"/>
+        </w:rPr>
+      </w:pPr>
+    </w:p>
+    <w:p>
+      <w:pPr>
+        <w:pStyle w:val="Heading2"/>
+      </w:pPr>
+      <w:r>
+        <w:t>STL = 85 trend, 7 period, 7 season, robust)</w:t>
+      </w:r>
+    </w:p>
+    <w:p>
+      <w:pPr>
+        <w:rPr>
+          <w:lang w:val="en-US"/>
+        </w:rPr>
+      </w:pPr>
+      <w:r>
+        <w:rPr>
+          <w:lang w:val="en-US"/>
+        </w:rPr>
         <w:t>--------</w:t>
       </w:r>
     </w:p>
     <w:p>
-      <w:r>
-        <w:t>Model = D-Linear + RNN (global)</w:t>
-      </w:r>
-    </w:p>
-    <w:p>
-      <w:r>
-        <w:t xml:space="preserve">MAE: mean = 2587.08, </w:t>
-      </w:r>
-      <w:proofErr w:type="spellStart"/>
-      <w:r>
-        <w:t>sd</w:t>
-      </w:r>
-      <w:proofErr w:type="spellEnd"/>
-      <w:r>
-        <w:t xml:space="preserve"> = 895.17, min = 1278.47, max = 5565.12</w:t>
-      </w:r>
-    </w:p>
-    <w:p>
-      <w:r>
-        <w:t xml:space="preserve">MSE: mean = 10690007.03, </w:t>
-      </w:r>
-      <w:proofErr w:type="spellStart"/>
-      <w:r>
-        <w:t>sd</w:t>
-      </w:r>
-      <w:proofErr w:type="spellEnd"/>
-      <w:r>
-        <w:t xml:space="preserve"> = 8994791.97, min = 2391013.97, max = 50343528.25</w:t>
-      </w:r>
-    </w:p>
-    <w:p>
-      <w:r>
-        <w:t xml:space="preserve">RMSE: mean = 3063.27, </w:t>
-      </w:r>
-      <w:proofErr w:type="spellStart"/>
-      <w:r>
-        <w:t>sd</w:t>
-      </w:r>
-      <w:proofErr w:type="spellEnd"/>
-      <w:r>
-        <w:t xml:space="preserve"> = 1142.98, min = 1546.29, max = 7095.32</w:t>
-      </w:r>
-    </w:p>
-    <w:p>
-      <w:r>
-        <w:t xml:space="preserve">RMSLE: mean = 0.25, </w:t>
-      </w:r>
-      <w:proofErr w:type="spellStart"/>
-      <w:r>
-        <w:t>sd</w:t>
-      </w:r>
-      <w:proofErr w:type="spellEnd"/>
-      <w:r>
-        <w:t xml:space="preserve"> = 0.09, min = 0.13, max = 0.59</w:t>
-      </w:r>
-    </w:p>
-    <w:p>
-      <w:r>
+      <w:pPr>
+        <w:rPr>
+          <w:lang w:val="en-US"/>
+        </w:rPr>
+      </w:pPr>
+      <w:r>
+        <w:rPr>
+          <w:lang w:val="en-US"/>
+        </w:rPr>
+        <w:t>Model = Linear (trend + seasonality feats)</w:t>
+      </w:r>
+    </w:p>
+    <w:p>
+      <w:pPr>
+        <w:rPr>
+          <w:lang w:val="en-US"/>
+        </w:rPr>
+      </w:pPr>
+      <w:r>
+        <w:rPr>
+          <w:lang w:val="en-US"/>
+        </w:rPr>
+        <w:t xml:space="preserve">MAE: mean = 2046.32, </w:t>
+      </w:r>
+      <w:proofErr w:type="spellStart"/>
+      <w:r>
+        <w:rPr>
+          <w:lang w:val="en-US"/>
+        </w:rPr>
+        <w:t>sd</w:t>
+      </w:r>
+      <w:proofErr w:type="spellEnd"/>
+      <w:r>
+        <w:rPr>
+          <w:lang w:val="en-US"/>
+        </w:rPr>
+        <w:t xml:space="preserve"> = 1539.36, min = 613.24, max = 9609.55</w:t>
+      </w:r>
+    </w:p>
+    <w:p>
+      <w:pPr>
+        <w:rPr>
+          <w:lang w:val="en-US"/>
+        </w:rPr>
+      </w:pPr>
+      <w:r>
+        <w:rPr>
+          <w:lang w:val="en-US"/>
+        </w:rPr>
+        <w:t xml:space="preserve">MSE: mean = 13563682.38, </w:t>
+      </w:r>
+      <w:proofErr w:type="spellStart"/>
+      <w:r>
+        <w:rPr>
+          <w:lang w:val="en-US"/>
+        </w:rPr>
+        <w:t>sd</w:t>
+      </w:r>
+      <w:proofErr w:type="spellEnd"/>
+      <w:r>
+        <w:rPr>
+          <w:lang w:val="en-US"/>
+        </w:rPr>
+        <w:t xml:space="preserve"> = 26863817.51, min = 898487.02, max = 186283233.07</w:t>
+      </w:r>
+    </w:p>
+    <w:p>
+      <w:pPr>
+        <w:rPr>
+          <w:lang w:val="en-US"/>
+        </w:rPr>
+      </w:pPr>
+      <w:r>
+        <w:rPr>
+          <w:lang w:val="en-US"/>
+        </w:rPr>
+        <w:t xml:space="preserve">RMSE: mean = 2962.48, </w:t>
+      </w:r>
+      <w:proofErr w:type="spellStart"/>
+      <w:r>
+        <w:rPr>
+          <w:lang w:val="en-US"/>
+        </w:rPr>
+        <w:t>sd</w:t>
+      </w:r>
+      <w:proofErr w:type="spellEnd"/>
+      <w:r>
+        <w:rPr>
+          <w:lang w:val="en-US"/>
+        </w:rPr>
+        <w:t xml:space="preserve"> = 2188.01, min = 947.89, max = 13648.56</w:t>
+      </w:r>
+    </w:p>
+    <w:p>
+      <w:pPr>
+        <w:rPr>
+          <w:lang w:val="en-US"/>
+        </w:rPr>
+      </w:pPr>
+      <w:r>
+        <w:rPr>
+          <w:lang w:val="en-US"/>
+        </w:rPr>
+        <w:t xml:space="preserve">RMSLE: mean = 0.78, </w:t>
+      </w:r>
+      <w:proofErr w:type="spellStart"/>
+      <w:r>
+        <w:rPr>
+          <w:lang w:val="en-US"/>
+        </w:rPr>
+        <w:t>sd</w:t>
+      </w:r>
+      <w:proofErr w:type="spellEnd"/>
+      <w:r>
+        <w:rPr>
+          <w:lang w:val="en-US"/>
+        </w:rPr>
+        <w:t xml:space="preserve"> = 0.87, min = 0.36, max = 7.07</w:t>
+      </w:r>
+    </w:p>
+    <w:p>
+      <w:pPr>
+        <w:rPr>
+          <w:lang w:val="en-US"/>
+        </w:rPr>
+      </w:pPr>
+      <w:r>
+        <w:rPr>
+          <w:lang w:val="en-US"/>
+        </w:rPr>
         <w:t>--------</w:t>
       </w:r>
     </w:p>
     <w:p>
       <w:pPr>
         <w:rPr>
-          <w:b/>
-          <w:bCs/>
-          <w:lang w:val="en-US"/>
-        </w:rPr>
-      </w:pPr>
-    </w:p>
-    <w:p>
-      <w:pPr>
-        <w:rPr>
-          <w:lang w:val="en-US"/>
-        </w:rPr>
-      </w:pPr>
-    </w:p>
-    <w:p>
-      <w:pPr>
-        <w:pStyle w:val="Heading2"/>
-        <w:rPr>
-          <w:lang w:val="en-US"/>
-        </w:rPr>
-      </w:pPr>
-      <w:r>
-        <w:rPr>
-          <w:lang w:val="en-US"/>
-        </w:rPr>
-        <w:t>Baseline</w:t>
-      </w:r>
-    </w:p>
-    <w:p>
-      <w:r>
+          <w:lang w:val="en-US"/>
+        </w:rPr>
+      </w:pPr>
+      <w:r>
+        <w:rPr>
+          <w:lang w:val="en-US"/>
+        </w:rPr>
+        <w:t xml:space="preserve">Model = Linear + </w:t>
+      </w:r>
+      <w:proofErr w:type="spellStart"/>
+      <w:r>
+        <w:rPr>
+          <w:lang w:val="en-US"/>
+        </w:rPr>
+        <w:t>AutoARIMA</w:t>
+      </w:r>
+      <w:proofErr w:type="spellEnd"/>
+      <w:r>
+        <w:rPr>
+          <w:lang w:val="en-US"/>
+        </w:rPr>
+        <w:t xml:space="preserve"> (calendar + cyclicality feats)</w:t>
+      </w:r>
+    </w:p>
+    <w:p>
+      <w:pPr>
+        <w:rPr>
+          <w:lang w:val="en-US"/>
+        </w:rPr>
+      </w:pPr>
+      <w:r>
+        <w:rPr>
+          <w:lang w:val="en-US"/>
+        </w:rPr>
+        <w:t xml:space="preserve">MAE: mean = 2124.35, </w:t>
+      </w:r>
+      <w:proofErr w:type="spellStart"/>
+      <w:r>
+        <w:rPr>
+          <w:lang w:val="en-US"/>
+        </w:rPr>
+        <w:t>sd</w:t>
+      </w:r>
+      <w:proofErr w:type="spellEnd"/>
+      <w:r>
+        <w:rPr>
+          <w:lang w:val="en-US"/>
+        </w:rPr>
+        <w:t xml:space="preserve"> = 1614.63, min = 557.05, max = 9609.55</w:t>
+      </w:r>
+    </w:p>
+    <w:p>
+      <w:pPr>
+        <w:rPr>
+          <w:lang w:val="en-US"/>
+        </w:rPr>
+      </w:pPr>
+      <w:r>
+        <w:rPr>
+          <w:lang w:val="en-US"/>
+        </w:rPr>
+        <w:t xml:space="preserve">MSE: mean = 12206346.55, </w:t>
+      </w:r>
+      <w:proofErr w:type="spellStart"/>
+      <w:r>
+        <w:rPr>
+          <w:lang w:val="en-US"/>
+        </w:rPr>
+        <w:t>sd</w:t>
+      </w:r>
+      <w:proofErr w:type="spellEnd"/>
+      <w:r>
+        <w:rPr>
+          <w:lang w:val="en-US"/>
+        </w:rPr>
+        <w:t xml:space="preserve"> = 25945482.03, min = 594005.27, max = 186283214.04</w:t>
+      </w:r>
+    </w:p>
+    <w:p>
+      <w:pPr>
+        <w:rPr>
+          <w:lang w:val="en-US"/>
+        </w:rPr>
+      </w:pPr>
+      <w:r>
+        <w:rPr>
+          <w:lang w:val="en-US"/>
+        </w:rPr>
+        <w:t xml:space="preserve">RMSE: mean = 2785.3, </w:t>
+      </w:r>
+      <w:proofErr w:type="spellStart"/>
+      <w:r>
+        <w:rPr>
+          <w:lang w:val="en-US"/>
+        </w:rPr>
+        <w:t>sd</w:t>
+      </w:r>
+      <w:proofErr w:type="spellEnd"/>
+      <w:r>
+        <w:rPr>
+          <w:lang w:val="en-US"/>
+        </w:rPr>
+        <w:t xml:space="preserve"> = 2109.14, min = 770.72, max = 13648.56</w:t>
+      </w:r>
+    </w:p>
+    <w:p>
+      <w:pPr>
+        <w:rPr>
+          <w:lang w:val="en-US"/>
+        </w:rPr>
+      </w:pPr>
+      <w:r>
+        <w:rPr>
+          <w:lang w:val="en-US"/>
+        </w:rPr>
+        <w:t xml:space="preserve">RMSLE: mean = 0.72, </w:t>
+      </w:r>
+      <w:proofErr w:type="spellStart"/>
+      <w:r>
+        <w:rPr>
+          <w:lang w:val="en-US"/>
+        </w:rPr>
+        <w:t>sd</w:t>
+      </w:r>
+      <w:proofErr w:type="spellEnd"/>
+      <w:r>
+        <w:rPr>
+          <w:lang w:val="en-US"/>
+        </w:rPr>
+        <w:t xml:space="preserve"> = 0.88, min = 0.2, max = 7.07</w:t>
+      </w:r>
+    </w:p>
+    <w:p>
+      <w:pPr>
+        <w:rPr>
+          <w:lang w:val="en-US"/>
+        </w:rPr>
+      </w:pPr>
+      <w:r>
+        <w:rPr>
+          <w:lang w:val="en-US"/>
+        </w:rPr>
         <w:t>--------</w:t>
       </w:r>
     </w:p>
     <w:p>
-      <w:r>
-        <w:t>Model = Naive drift</w:t>
-      </w:r>
-    </w:p>
-    <w:p>
-      <w:r>
-        <w:t xml:space="preserve">MAE: mean = 2337.59, </w:t>
-      </w:r>
-      <w:proofErr w:type="spellStart"/>
-      <w:r>
-        <w:t>sd</w:t>
-      </w:r>
-      <w:proofErr w:type="spellEnd"/>
-      <w:r>
-        <w:t xml:space="preserve"> = 1141.09, min = 453.56, max = 5388.45</w:t>
-      </w:r>
-    </w:p>
-    <w:p>
-      <w:r>
-        <w:t xml:space="preserve">MSE: mean = 9532898.86, </w:t>
-      </w:r>
-      <w:proofErr w:type="spellStart"/>
-      <w:r>
-        <w:t>sd</w:t>
-      </w:r>
-      <w:proofErr w:type="spellEnd"/>
-      <w:r>
-        <w:t xml:space="preserve"> = 9673267.24, min = 340639.34, max = 39922897.06</w:t>
-      </w:r>
-    </w:p>
-    <w:p>
-      <w:r>
-        <w:t xml:space="preserve">RMSE: mean = 2778.01, </w:t>
-      </w:r>
-      <w:proofErr w:type="spellStart"/>
-      <w:r>
-        <w:t>sd</w:t>
-      </w:r>
-      <w:proofErr w:type="spellEnd"/>
-      <w:r>
-        <w:t xml:space="preserve"> = 1347.42, min = 583.64, max = 6318.46</w:t>
-      </w:r>
-    </w:p>
-    <w:p>
-      <w:r>
-        <w:t xml:space="preserve">RMSLE: mean = 0.24, </w:t>
-      </w:r>
-      <w:proofErr w:type="spellStart"/>
-      <w:r>
-        <w:t>sd</w:t>
-      </w:r>
-      <w:proofErr w:type="spellEnd"/>
-      <w:r>
-        <w:t xml:space="preserve"> = 0.08, min = 0.09, max = 0.49</w:t>
-      </w:r>
-    </w:p>
-    <w:p>
-      <w:r>
-        <w:t>--------</w:t>
-      </w:r>
-    </w:p>
-    <w:p>
-      <w:r>
+      <w:pPr>
+        <w:rPr>
+          <w:lang w:val="en-US"/>
+        </w:rPr>
+      </w:pPr>
+      <w:r>
+        <w:rPr>
+          <w:lang w:val="en-US"/>
+        </w:rPr>
+        <w:t>Model = Linear + RF (calendar + cyclicality feats)</w:t>
+      </w:r>
+    </w:p>
+    <w:p>
+      <w:pPr>
+        <w:rPr>
+          <w:lang w:val="en-US"/>
+        </w:rPr>
+      </w:pPr>
+      <w:r>
+        <w:rPr>
+          <w:lang w:val="en-US"/>
+        </w:rPr>
+        <w:t xml:space="preserve">MAE: mean = 2092.38, </w:t>
+      </w:r>
+      <w:proofErr w:type="spellStart"/>
+      <w:r>
+        <w:rPr>
+          <w:lang w:val="en-US"/>
+        </w:rPr>
+        <w:t>sd</w:t>
+      </w:r>
+      <w:proofErr w:type="spellEnd"/>
+      <w:r>
+        <w:rPr>
+          <w:lang w:val="en-US"/>
+        </w:rPr>
+        <w:t xml:space="preserve"> = 1538.2, min = 573.96, max = 9609.55</w:t>
+      </w:r>
+    </w:p>
+    <w:p>
+      <w:pPr>
+        <w:rPr>
+          <w:lang w:val="en-US"/>
+        </w:rPr>
+      </w:pPr>
+      <w:r>
+        <w:rPr>
+          <w:lang w:val="en-US"/>
+        </w:rPr>
+        <w:t xml:space="preserve">MSE: mean = 13005342.68, </w:t>
+      </w:r>
+      <w:proofErr w:type="spellStart"/>
+      <w:r>
+        <w:rPr>
+          <w:lang w:val="en-US"/>
+        </w:rPr>
+        <w:t>sd</w:t>
+      </w:r>
+      <w:proofErr w:type="spellEnd"/>
+      <w:r>
+        <w:rPr>
+          <w:lang w:val="en-US"/>
+        </w:rPr>
+        <w:t xml:space="preserve"> = 26391260.62, min = 645534.17, max = 186283233.07</w:t>
+      </w:r>
+    </w:p>
+    <w:p>
+      <w:pPr>
+        <w:rPr>
+          <w:lang w:val="en-US"/>
+        </w:rPr>
+      </w:pPr>
+      <w:r>
+        <w:rPr>
+          <w:lang w:val="en-US"/>
+        </w:rPr>
         <w:lastRenderedPageBreak/>
-        <w:t>Model = Naive seasonal</w:t>
-      </w:r>
-    </w:p>
-    <w:p>
-      <w:r>
-        <w:t xml:space="preserve">MAE: mean = 2039.1, </w:t>
-      </w:r>
-      <w:proofErr w:type="spellStart"/>
-      <w:r>
-        <w:t>sd</w:t>
-      </w:r>
-      <w:proofErr w:type="spellEnd"/>
-      <w:r>
-        <w:t xml:space="preserve"> = 1039.65, min = 562.73, max = 5141.7</w:t>
-      </w:r>
-    </w:p>
-    <w:p>
-      <w:r>
-        <w:t xml:space="preserve">MSE: mean = 8877173.67, </w:t>
-      </w:r>
-      <w:proofErr w:type="spellStart"/>
-      <w:r>
-        <w:t>sd</w:t>
-      </w:r>
-      <w:proofErr w:type="spellEnd"/>
-      <w:r>
-        <w:t xml:space="preserve"> = 10126600.6, min = 473075.66, max = 49331038.61</w:t>
-      </w:r>
-    </w:p>
-    <w:p>
-      <w:r>
-        <w:t xml:space="preserve">RMSE: mean = 2631.9, </w:t>
-      </w:r>
-      <w:proofErr w:type="spellStart"/>
-      <w:r>
-        <w:t>sd</w:t>
-      </w:r>
-      <w:proofErr w:type="spellEnd"/>
-      <w:r>
-        <w:t xml:space="preserve"> = 1396.52, min = 687.8, max = 7023.61</w:t>
-      </w:r>
-    </w:p>
-    <w:p>
-      <w:r>
-        <w:t xml:space="preserve">RMSLE: mean = 0.22, </w:t>
-      </w:r>
-      <w:proofErr w:type="spellStart"/>
-      <w:r>
-        <w:t>sd</w:t>
-      </w:r>
-      <w:proofErr w:type="spellEnd"/>
-      <w:r>
-        <w:t xml:space="preserve"> = 0.07, min = 0.11, max = 0.36</w:t>
-      </w:r>
-    </w:p>
-    <w:p>
-      <w:r>
-        <w:t>--------</w:t>
-      </w:r>
-    </w:p>
-    <w:p>
-      <w:r>
-        <w:t>Model = Exponential smoothing</w:t>
-      </w:r>
-    </w:p>
-    <w:p>
-      <w:r>
-        <w:t xml:space="preserve">MAE: mean = 1771.99, </w:t>
-      </w:r>
-      <w:proofErr w:type="spellStart"/>
-      <w:r>
-        <w:t>sd</w:t>
-      </w:r>
-      <w:proofErr w:type="spellEnd"/>
-      <w:r>
-        <w:t xml:space="preserve"> = 975.24, min = 517.72, max = 4883.16</w:t>
-      </w:r>
-    </w:p>
-    <w:p>
-      <w:r>
-        <w:t xml:space="preserve">MSE: mean = 6943952.38, </w:t>
-      </w:r>
-      <w:proofErr w:type="spellStart"/>
-      <w:r>
-        <w:t>sd</w:t>
-      </w:r>
-      <w:proofErr w:type="spellEnd"/>
-      <w:r>
-        <w:t xml:space="preserve"> = 8438338.93, min = 506765.23, max = 40456253.77</w:t>
-      </w:r>
-    </w:p>
-    <w:p>
-      <w:r>
-        <w:t xml:space="preserve">RMSE: mean = 2293.39, </w:t>
-      </w:r>
-      <w:proofErr w:type="spellStart"/>
-      <w:r>
-        <w:t>sd</w:t>
-      </w:r>
-      <w:proofErr w:type="spellEnd"/>
-      <w:r>
-        <w:t xml:space="preserve"> = 1297.82, min = 711.87, max = 6360.52</w:t>
-      </w:r>
-    </w:p>
-    <w:p>
-      <w:r>
-        <w:t xml:space="preserve">RMSLE: mean = 0.18, </w:t>
-      </w:r>
-      <w:proofErr w:type="spellStart"/>
-      <w:r>
-        <w:t>sd</w:t>
-      </w:r>
-      <w:proofErr w:type="spellEnd"/>
-      <w:r>
-        <w:t xml:space="preserve"> = 0.05, min = 0.1, max = 0.35</w:t>
-      </w:r>
-    </w:p>
-    <w:p>
-      <w:r>
-        <w:t>--------</w:t>
-      </w:r>
-    </w:p>
-    <w:p>
-      <w:pPr>
-        <w:rPr>
-          <w:lang w:val="en-US"/>
-        </w:rPr>
-      </w:pPr>
-    </w:p>
-    <w:p>
-      <w:pPr>
-        <w:pStyle w:val="Heading1"/>
-        <w:rPr>
-          <w:lang w:val="en-US"/>
-        </w:rPr>
-      </w:pPr>
-      <w:r>
-        <w:rPr>
-          <w:lang w:val="en-US"/>
-        </w:rPr>
-        <w:t>Validation set: 2017</w:t>
-      </w:r>
-    </w:p>
-    <w:p>
-      <w:pPr>
-        <w:rPr>
-          <w:lang w:val="en-US"/>
-        </w:rPr>
-      </w:pPr>
-    </w:p>
-    <w:p>
-      <w:pPr>
-        <w:pStyle w:val="Heading2"/>
-        <w:rPr>
-          <w:lang w:val="en-US"/>
-        </w:rPr>
-      </w:pPr>
-      <w:r>
-        <w:rPr>
-          <w:lang w:val="en-US"/>
-        </w:rPr>
-        <w:t xml:space="preserve"> </w:t>
-      </w:r>
-      <w:r>
-        <w:rPr>
-          <w:lang w:val="en-US"/>
-        </w:rPr>
-        <w:t xml:space="preserve">STL = </w:t>
-      </w:r>
-      <w:r>
-        <w:rPr>
-          <w:lang w:val="en-US"/>
-        </w:rPr>
-        <w:t>365</w:t>
-      </w:r>
-      <w:r>
-        <w:rPr>
-          <w:lang w:val="en-US"/>
-        </w:rPr>
-        <w:t xml:space="preserve"> trend, 7 period, 7 season, robust</w:t>
-      </w:r>
-    </w:p>
-    <w:p>
-      <w:r>
-        <w:t>--------</w:t>
-      </w:r>
-    </w:p>
-    <w:p>
-      <w:r>
-        <w:t>Model = Linear</w:t>
-      </w:r>
-    </w:p>
-    <w:p>
-      <w:r>
-        <w:t xml:space="preserve">MAE: mean = 2072.68, </w:t>
-      </w:r>
-      <w:proofErr w:type="spellStart"/>
-      <w:r>
-        <w:t>sd</w:t>
-      </w:r>
-      <w:proofErr w:type="spellEnd"/>
-      <w:r>
-        <w:t xml:space="preserve"> = 1556.98, min = 621.88, max = 9609.55</w:t>
-      </w:r>
-    </w:p>
-    <w:p>
-      <w:r>
-        <w:t xml:space="preserve">MSE: mean = 13505099.33, </w:t>
-      </w:r>
-      <w:proofErr w:type="spellStart"/>
-      <w:r>
-        <w:t>sd</w:t>
-      </w:r>
-      <w:proofErr w:type="spellEnd"/>
-      <w:r>
-        <w:t xml:space="preserve"> = 27006508.91, min = 892145.95, max = 186283233.07</w:t>
-      </w:r>
-    </w:p>
-    <w:p>
-      <w:r>
-        <w:t xml:space="preserve">RMSE: mean = 2947.06, </w:t>
-      </w:r>
-      <w:proofErr w:type="spellStart"/>
-      <w:r>
-        <w:t>sd</w:t>
-      </w:r>
-      <w:proofErr w:type="spellEnd"/>
-      <w:r>
-        <w:t xml:space="preserve"> = 2195.44, min = 944.53, max = 13648.56</w:t>
-      </w:r>
-    </w:p>
-    <w:p>
-      <w:r>
-        <w:t xml:space="preserve">RMSLE: mean = 0.77, </w:t>
-      </w:r>
-      <w:proofErr w:type="spellStart"/>
-      <w:r>
-        <w:t>sd</w:t>
-      </w:r>
-      <w:proofErr w:type="spellEnd"/>
-      <w:r>
-        <w:t xml:space="preserve"> = 0.87, min = 0.32, max = 7.07</w:t>
-      </w:r>
-    </w:p>
-    <w:p>
-      <w:r>
-        <w:t>--------</w:t>
-      </w:r>
-    </w:p>
-    <w:p>
-      <w:r>
-        <w:t xml:space="preserve">Model = Linear + </w:t>
-      </w:r>
-      <w:proofErr w:type="spellStart"/>
-      <w:r>
-        <w:t>AutoARIMA</w:t>
-      </w:r>
-      <w:proofErr w:type="spellEnd"/>
-    </w:p>
-    <w:p>
-      <w:r>
-        <w:t xml:space="preserve">MAE: mean = 2231.12, </w:t>
-      </w:r>
-      <w:proofErr w:type="spellStart"/>
-      <w:r>
-        <w:t>sd</w:t>
-      </w:r>
-      <w:proofErr w:type="spellEnd"/>
-      <w:r>
-        <w:t xml:space="preserve"> = 1699.52, min = 548.22, max = 9609.55</w:t>
-      </w:r>
-    </w:p>
-    <w:p>
-      <w:r>
-        <w:t xml:space="preserve">MSE: mean = 13054468.23, </w:t>
-      </w:r>
-      <w:proofErr w:type="spellStart"/>
-      <w:r>
-        <w:t>sd</w:t>
-      </w:r>
-      <w:proofErr w:type="spellEnd"/>
-      <w:r>
-        <w:t xml:space="preserve"> = 26373898.23, min = 581303.54, max = 186283214.04</w:t>
-      </w:r>
-    </w:p>
-    <w:p>
-      <w:r>
-        <w:t xml:space="preserve">RMSE: mean = 2897.09, </w:t>
-      </w:r>
-      <w:proofErr w:type="spellStart"/>
-      <w:r>
-        <w:t>sd</w:t>
-      </w:r>
-      <w:proofErr w:type="spellEnd"/>
-      <w:r>
-        <w:t xml:space="preserve"> = 2159.02, min = 762.43, max = 13648.56</w:t>
-      </w:r>
-    </w:p>
-    <w:p>
-      <w:r>
-        <w:t xml:space="preserve">RMSLE: mean = 0.73, </w:t>
-      </w:r>
-      <w:proofErr w:type="spellStart"/>
-      <w:r>
-        <w:t>sd</w:t>
-      </w:r>
-      <w:proofErr w:type="spellEnd"/>
-      <w:r>
-        <w:t xml:space="preserve"> = 0.87, min = 0.22, max = 7.07</w:t>
-      </w:r>
-    </w:p>
-    <w:p>
-      <w:r>
-        <w:t>--------</w:t>
-      </w:r>
-    </w:p>
-    <w:p>
-      <w:r>
-        <w:t>Model = Linear + RF</w:t>
-      </w:r>
-    </w:p>
-    <w:p>
-      <w:r>
-        <w:t xml:space="preserve">MAE: mean = 2330.0, </w:t>
-      </w:r>
-      <w:proofErr w:type="spellStart"/>
-      <w:r>
-        <w:t>sd</w:t>
-      </w:r>
-      <w:proofErr w:type="spellEnd"/>
-      <w:r>
-        <w:t xml:space="preserve"> = 1719.61, min = 592.78, max = 9609.55</w:t>
-      </w:r>
-    </w:p>
-    <w:p>
-      <w:r>
-        <w:lastRenderedPageBreak/>
-        <w:t xml:space="preserve">MSE: mean = 15169178.78, </w:t>
-      </w:r>
-      <w:proofErr w:type="spellStart"/>
-      <w:r>
-        <w:t>sd</w:t>
-      </w:r>
-      <w:proofErr w:type="spellEnd"/>
-      <w:r>
-        <w:t xml:space="preserve"> = 28198825.95, min = 677384.54, max = 186283233.07</w:t>
-      </w:r>
-    </w:p>
-    <w:p>
-      <w:r>
-        <w:t xml:space="preserve">RMSE: mean = 3130.16, </w:t>
-      </w:r>
-      <w:proofErr w:type="spellStart"/>
-      <w:r>
-        <w:t>sd</w:t>
-      </w:r>
-      <w:proofErr w:type="spellEnd"/>
-      <w:r>
-        <w:t xml:space="preserve"> = 2317.6, min = 823.03, max = 13648.56</w:t>
-      </w:r>
-    </w:p>
-    <w:p>
-      <w:r>
-        <w:t xml:space="preserve">RMSLE: mean = 0.79, </w:t>
-      </w:r>
-      <w:proofErr w:type="spellStart"/>
-      <w:r>
-        <w:t>sd</w:t>
-      </w:r>
-      <w:proofErr w:type="spellEnd"/>
-      <w:r>
-        <w:t xml:space="preserve"> = 0.88, min = 0.3, max = 7.07</w:t>
-      </w:r>
-    </w:p>
-    <w:p>
-      <w:r>
-        <w:t>--------</w:t>
-      </w:r>
-    </w:p>
-    <w:p>
-      <w:r>
-        <w:t>Model = Linear + RNN (global)</w:t>
-      </w:r>
-    </w:p>
-    <w:p>
-      <w:r>
-        <w:t xml:space="preserve">MAE: mean = 2629.96, </w:t>
-      </w:r>
-      <w:proofErr w:type="spellStart"/>
-      <w:r>
-        <w:t>sd</w:t>
-      </w:r>
-      <w:proofErr w:type="spellEnd"/>
-      <w:r>
-        <w:t xml:space="preserve"> = 1390.25, min = 762.26, max = 8993.99</w:t>
-      </w:r>
-    </w:p>
-    <w:p>
-      <w:r>
-        <w:t xml:space="preserve">MSE: mean = 15303460.93, </w:t>
-      </w:r>
-      <w:proofErr w:type="spellStart"/>
-      <w:r>
-        <w:t>sd</w:t>
-      </w:r>
-      <w:proofErr w:type="spellEnd"/>
-      <w:r>
-        <w:t xml:space="preserve"> = 24028177.44, min = 1126629.43, max = 163453843.88</w:t>
-      </w:r>
-    </w:p>
-    <w:p>
-      <w:r>
-        <w:t xml:space="preserve">RMSE: mean = 3380.1, </w:t>
-      </w:r>
-      <w:proofErr w:type="spellStart"/>
-      <w:r>
-        <w:t>sd</w:t>
-      </w:r>
-      <w:proofErr w:type="spellEnd"/>
-      <w:r>
-        <w:t xml:space="preserve"> = 1969.36, min = 1061.43, max = 12784.91</w:t>
-      </w:r>
-    </w:p>
-    <w:p>
-      <w:r>
-        <w:t xml:space="preserve">RMSLE: mean = 0.73, </w:t>
-      </w:r>
-      <w:proofErr w:type="spellStart"/>
-      <w:r>
-        <w:t>sd</w:t>
-      </w:r>
-      <w:proofErr w:type="spellEnd"/>
-      <w:r>
-        <w:t xml:space="preserve"> = 0.36, min = 0.34, max = 3.31</w:t>
-      </w:r>
-    </w:p>
-    <w:p>
-      <w:r>
-        <w:t>--------</w:t>
-      </w:r>
-    </w:p>
-    <w:p>
-      <w:pPr>
-        <w:rPr>
-          <w:lang w:val="en-US"/>
-        </w:rPr>
-      </w:pPr>
-    </w:p>
-    <w:p>
-      <w:pPr>
-        <w:rPr>
-          <w:lang w:val="en-US"/>
-        </w:rPr>
-      </w:pPr>
-    </w:p>
-    <w:p>
-      <w:pPr>
-        <w:rPr>
-          <w:lang w:val="en-US"/>
-        </w:rPr>
-      </w:pPr>
-    </w:p>
-    <w:p>
-      <w:pPr>
-        <w:pStyle w:val="Heading2"/>
-      </w:pPr>
-      <w:r>
-        <w:t>STL = 85 trend, 7 period, 7 season, robust)</w:t>
-      </w:r>
-    </w:p>
-    <w:p>
-      <w:pPr>
-        <w:rPr>
-          <w:lang w:val="en-US"/>
-        </w:rPr>
-      </w:pPr>
-      <w:r>
-        <w:rPr>
-          <w:lang w:val="en-US"/>
-        </w:rPr>
-        <w:t>--------</w:t>
-      </w:r>
-    </w:p>
-    <w:p>
-      <w:pPr>
-        <w:rPr>
-          <w:lang w:val="en-US"/>
-        </w:rPr>
-      </w:pPr>
-      <w:r>
-        <w:rPr>
-          <w:lang w:val="en-US"/>
-        </w:rPr>
-        <w:t>Model = Linear (trend + seasonality feats)</w:t>
-      </w:r>
-    </w:p>
-    <w:p>
-      <w:pPr>
-        <w:rPr>
-          <w:lang w:val="en-US"/>
-        </w:rPr>
-      </w:pPr>
-      <w:r>
-        <w:rPr>
-          <w:lang w:val="en-US"/>
-        </w:rPr>
-        <w:t xml:space="preserve">MAE: mean = 2046.32, </w:t>
-      </w:r>
-      <w:proofErr w:type="spellStart"/>
-      <w:r>
-        <w:rPr>
-          <w:lang w:val="en-US"/>
-        </w:rPr>
-        <w:t>sd</w:t>
-      </w:r>
-      <w:proofErr w:type="spellEnd"/>
-      <w:r>
-        <w:rPr>
-          <w:lang w:val="en-US"/>
-        </w:rPr>
-        <w:t xml:space="preserve"> = 1539.36, min = 613.24, max = 9609.55</w:t>
-      </w:r>
-    </w:p>
-    <w:p>
-      <w:pPr>
-        <w:rPr>
-          <w:lang w:val="en-US"/>
-        </w:rPr>
-      </w:pPr>
-      <w:r>
-        <w:rPr>
-          <w:lang w:val="en-US"/>
-        </w:rPr>
-        <w:t xml:space="preserve">MSE: mean = 13563682.38, </w:t>
-      </w:r>
-      <w:proofErr w:type="spellStart"/>
-      <w:r>
-        <w:rPr>
-          <w:lang w:val="en-US"/>
-        </w:rPr>
-        <w:t>sd</w:t>
-      </w:r>
-      <w:proofErr w:type="spellEnd"/>
-      <w:r>
-        <w:rPr>
-          <w:lang w:val="en-US"/>
-        </w:rPr>
-        <w:t xml:space="preserve"> = 26863817.51, min = 898487.02, max = 186283233.07</w:t>
-      </w:r>
-    </w:p>
-    <w:p>
-      <w:pPr>
-        <w:rPr>
-          <w:lang w:val="en-US"/>
-        </w:rPr>
-      </w:pPr>
-      <w:r>
-        <w:rPr>
-          <w:lang w:val="en-US"/>
-        </w:rPr>
-        <w:t xml:space="preserve">RMSE: mean = 2962.48, </w:t>
-      </w:r>
-      <w:proofErr w:type="spellStart"/>
-      <w:r>
-        <w:rPr>
-          <w:lang w:val="en-US"/>
-        </w:rPr>
-        <w:t>sd</w:t>
-      </w:r>
-      <w:proofErr w:type="spellEnd"/>
-      <w:r>
-        <w:rPr>
-          <w:lang w:val="en-US"/>
-        </w:rPr>
-        <w:t xml:space="preserve"> = 2188.01, min = 947.89, max = 13648.56</w:t>
-      </w:r>
-    </w:p>
-    <w:p>
-      <w:pPr>
-        <w:rPr>
-          <w:lang w:val="en-US"/>
-        </w:rPr>
-      </w:pPr>
-      <w:r>
-        <w:rPr>
-          <w:lang w:val="en-US"/>
-        </w:rPr>
-        <w:t xml:space="preserve">RMSLE: mean = 0.78, </w:t>
-      </w:r>
-      <w:proofErr w:type="spellStart"/>
-      <w:r>
-        <w:rPr>
-          <w:lang w:val="en-US"/>
-        </w:rPr>
-        <w:t>sd</w:t>
-      </w:r>
-      <w:proofErr w:type="spellEnd"/>
-      <w:r>
-        <w:rPr>
-          <w:lang w:val="en-US"/>
-        </w:rPr>
-        <w:t xml:space="preserve"> = 0.87, min = 0.36, max = 7.07</w:t>
-      </w:r>
-    </w:p>
-    <w:p>
-      <w:pPr>
-        <w:rPr>
-          <w:lang w:val="en-US"/>
-        </w:rPr>
-      </w:pPr>
-      <w:r>
-        <w:rPr>
-          <w:lang w:val="en-US"/>
-        </w:rPr>
-        <w:t>--------</w:t>
-      </w:r>
-    </w:p>
-    <w:p>
-      <w:pPr>
-        <w:rPr>
-          <w:lang w:val="en-US"/>
-        </w:rPr>
-      </w:pPr>
-      <w:r>
-        <w:rPr>
-          <w:lang w:val="en-US"/>
-        </w:rPr>
-        <w:t xml:space="preserve">Model = Linear + </w:t>
-      </w:r>
-      <w:proofErr w:type="spellStart"/>
-      <w:r>
-        <w:rPr>
-          <w:lang w:val="en-US"/>
-        </w:rPr>
-        <w:t>AutoARIMA</w:t>
-      </w:r>
-      <w:proofErr w:type="spellEnd"/>
-      <w:r>
-        <w:rPr>
-          <w:lang w:val="en-US"/>
-        </w:rPr>
-        <w:t xml:space="preserve"> (calendar + cyclicality feats)</w:t>
-      </w:r>
-    </w:p>
-    <w:p>
-      <w:pPr>
-        <w:rPr>
-          <w:lang w:val="en-US"/>
-        </w:rPr>
-      </w:pPr>
-      <w:r>
-        <w:rPr>
-          <w:lang w:val="en-US"/>
-        </w:rPr>
-        <w:t xml:space="preserve">MAE: mean = 2124.35, </w:t>
-      </w:r>
-      <w:proofErr w:type="spellStart"/>
-      <w:r>
-        <w:rPr>
-          <w:lang w:val="en-US"/>
-        </w:rPr>
-        <w:t>sd</w:t>
-      </w:r>
-      <w:proofErr w:type="spellEnd"/>
-      <w:r>
-        <w:rPr>
-          <w:lang w:val="en-US"/>
-        </w:rPr>
-        <w:t xml:space="preserve"> = 1614.63, min = 557.05, max = 9609.55</w:t>
-      </w:r>
-    </w:p>
-    <w:p>
-      <w:pPr>
-        <w:rPr>
-          <w:lang w:val="en-US"/>
-        </w:rPr>
-      </w:pPr>
-      <w:r>
-        <w:rPr>
-          <w:lang w:val="en-US"/>
-        </w:rPr>
-        <w:t xml:space="preserve">MSE: mean = 12206346.55, </w:t>
-      </w:r>
-      <w:proofErr w:type="spellStart"/>
-      <w:r>
-        <w:rPr>
-          <w:lang w:val="en-US"/>
-        </w:rPr>
-        <w:t>sd</w:t>
-      </w:r>
-      <w:proofErr w:type="spellEnd"/>
-      <w:r>
-        <w:rPr>
-          <w:lang w:val="en-US"/>
-        </w:rPr>
-        <w:t xml:space="preserve"> = 25945482.03, min = 594005.27, max = 186283214.04</w:t>
-      </w:r>
-    </w:p>
-    <w:p>
-      <w:pPr>
-        <w:rPr>
-          <w:lang w:val="en-US"/>
-        </w:rPr>
-      </w:pPr>
-      <w:r>
-        <w:rPr>
-          <w:lang w:val="en-US"/>
-        </w:rPr>
-        <w:t xml:space="preserve">RMSE: mean = 2785.3, </w:t>
-      </w:r>
-      <w:proofErr w:type="spellStart"/>
-      <w:r>
-        <w:rPr>
-          <w:lang w:val="en-US"/>
-        </w:rPr>
-        <w:t>sd</w:t>
-      </w:r>
-      <w:proofErr w:type="spellEnd"/>
-      <w:r>
-        <w:rPr>
-          <w:lang w:val="en-US"/>
-        </w:rPr>
-        <w:t xml:space="preserve"> = 2109.14, min = 770.72, max = 13648.56</w:t>
-      </w:r>
-    </w:p>
-    <w:p>
-      <w:pPr>
-        <w:rPr>
-          <w:lang w:val="en-US"/>
-        </w:rPr>
-      </w:pPr>
-      <w:r>
-        <w:rPr>
-          <w:lang w:val="en-US"/>
-        </w:rPr>
-        <w:t xml:space="preserve">RMSLE: mean = 0.72, </w:t>
-      </w:r>
-      <w:proofErr w:type="spellStart"/>
-      <w:r>
-        <w:rPr>
-          <w:lang w:val="en-US"/>
-        </w:rPr>
-        <w:t>sd</w:t>
-      </w:r>
-      <w:proofErr w:type="spellEnd"/>
-      <w:r>
-        <w:rPr>
-          <w:lang w:val="en-US"/>
-        </w:rPr>
-        <w:t xml:space="preserve"> = 0.88, min = 0.2, max = 7.07</w:t>
-      </w:r>
-    </w:p>
-    <w:p>
-      <w:pPr>
-        <w:rPr>
-          <w:lang w:val="en-US"/>
-        </w:rPr>
-      </w:pPr>
-      <w:r>
-        <w:rPr>
-          <w:lang w:val="en-US"/>
-        </w:rPr>
-        <w:t>--------</w:t>
-      </w:r>
-    </w:p>
-    <w:p>
-      <w:pPr>
-        <w:rPr>
-          <w:lang w:val="en-US"/>
-        </w:rPr>
-      </w:pPr>
-      <w:r>
-        <w:rPr>
-          <w:lang w:val="en-US"/>
-        </w:rPr>
-        <w:t>Model = Linear + RF (calendar + cyclicality feats)</w:t>
-      </w:r>
-    </w:p>
-    <w:p>
-      <w:pPr>
-        <w:rPr>
-          <w:lang w:val="en-US"/>
-        </w:rPr>
-      </w:pPr>
-      <w:r>
-        <w:rPr>
-          <w:lang w:val="en-US"/>
-        </w:rPr>
-        <w:t xml:space="preserve">MAE: mean = 2092.38, </w:t>
-      </w:r>
-      <w:proofErr w:type="spellStart"/>
-      <w:r>
-        <w:rPr>
-          <w:lang w:val="en-US"/>
-        </w:rPr>
-        <w:t>sd</w:t>
-      </w:r>
-      <w:proofErr w:type="spellEnd"/>
-      <w:r>
-        <w:rPr>
-          <w:lang w:val="en-US"/>
-        </w:rPr>
-        <w:t xml:space="preserve"> = 1538.2, min = 573.96, max = 9609.55</w:t>
-      </w:r>
-    </w:p>
-    <w:p>
-      <w:pPr>
-        <w:rPr>
-          <w:lang w:val="en-US"/>
-        </w:rPr>
-      </w:pPr>
-      <w:r>
-        <w:rPr>
-          <w:lang w:val="en-US"/>
-        </w:rPr>
-        <w:t xml:space="preserve">MSE: mean = 13005342.68, </w:t>
-      </w:r>
-      <w:proofErr w:type="spellStart"/>
-      <w:r>
-        <w:rPr>
-          <w:lang w:val="en-US"/>
-        </w:rPr>
-        <w:t>sd</w:t>
-      </w:r>
-      <w:proofErr w:type="spellEnd"/>
-      <w:r>
-        <w:rPr>
-          <w:lang w:val="en-US"/>
-        </w:rPr>
-        <w:t xml:space="preserve"> = 26391260.62, min = 645534.17, max = 186283233.07</w:t>
-      </w:r>
-    </w:p>
-    <w:p>
-      <w:pPr>
-        <w:rPr>
-          <w:lang w:val="en-US"/>
-        </w:rPr>
-      </w:pPr>
-      <w:r>
-        <w:rPr>
-          <w:lang w:val="en-US"/>
-        </w:rPr>
         <w:t xml:space="preserve">RMSE: mean = 2911.87, </w:t>
       </w:r>
       <w:proofErr w:type="spellStart"/>
@@ -3601,7 +3681,6 @@
         <w:rPr>
           <w:lang w:val="en-US"/>
         </w:rPr>
-        <w:lastRenderedPageBreak/>
         <w:t xml:space="preserve">RMSLE: mean = 0.76, </w:t>
       </w:r>
       <w:proofErr w:type="spellStart"/>

</xml_diff>

<commit_message>
Score TFTStore2.0 in separate script
</commit_message>
<xml_diff>
--- a/ModelScores/ModelScoresStore.docx
+++ b/ModelScores/ModelScoresStore.docx
@@ -33,14 +33,28 @@
         <w:rPr>
           <w:lang w:val="en-US"/>
         </w:rPr>
-        <w:t>Validation set: last 16 days of train</w:t>
-      </w:r>
-    </w:p>
-    <w:p>
-      <w:pPr>
+        <w:t xml:space="preserve">Validation </w:t>
+      </w:r>
+      <w:proofErr w:type="gramStart"/>
+      <w:r>
         <w:rPr>
           <w:lang w:val="en-US"/>
         </w:rPr>
+        <w:t>set:</w:t>
+      </w:r>
+      <w:proofErr w:type="gramEnd"/>
+      <w:r>
+        <w:rPr>
+          <w:lang w:val="en-US"/>
+        </w:rPr>
+        <w:t xml:space="preserve"> last 16 days of train</w:t>
+      </w:r>
+    </w:p>
+    <w:p>
+      <w:pPr>
+        <w:rPr>
+          <w:lang w:val="en-US"/>
+        </w:rPr>
       </w:pPr>
     </w:p>
     <w:p>
@@ -105,79 +119,371 @@
           <w:rFonts w:ascii="Lucida Console" w:hAnsi="Lucida Console"/>
           <w:color w:val="CCCCCC"/>
         </w:rPr>
-        <w:t>MAE: mean = 1624.7, sd = 793.53, min = 514.4, max = 4316.98</w:t>
-      </w:r>
-    </w:p>
-    <w:p>
-      <w:pPr>
-        <w:pStyle w:val="HTMLPreformatted"/>
-        <w:shd w:val="clear" w:color="auto" w:fill="2D2D2D"/>
-        <w:rPr>
-          <w:rFonts w:ascii="Lucida Console" w:hAnsi="Lucida Console"/>
-          <w:color w:val="CCCCCC"/>
-        </w:rPr>
-      </w:pPr>
-      <w:r>
-        <w:rPr>
-          <w:rFonts w:ascii="Lucida Console" w:hAnsi="Lucida Console"/>
-          <w:color w:val="CCCCCC"/>
-        </w:rPr>
-        <w:t>MSE: mean = 5657132.88, sd = 6295225.84, min = 416817.5, max = 33256133.97</w:t>
-      </w:r>
-    </w:p>
-    <w:p>
-      <w:pPr>
-        <w:pStyle w:val="HTMLPreformatted"/>
-        <w:shd w:val="clear" w:color="auto" w:fill="2D2D2D"/>
-        <w:rPr>
-          <w:rFonts w:ascii="Lucida Console" w:hAnsi="Lucida Console"/>
-          <w:color w:val="CCCCCC"/>
-        </w:rPr>
-      </w:pPr>
-      <w:r>
-        <w:rPr>
-          <w:rFonts w:ascii="Lucida Console" w:hAnsi="Lucida Console"/>
-          <w:color w:val="CCCCCC"/>
-        </w:rPr>
-        <w:t>RMSE: mean = 2109.67, sd = 1098.38, min = 645.61, max = 5766.81</w:t>
-      </w:r>
-    </w:p>
-    <w:p>
-      <w:pPr>
-        <w:pStyle w:val="HTMLPreformatted"/>
-        <w:shd w:val="clear" w:color="auto" w:fill="2D2D2D"/>
-        <w:rPr>
-          <w:rFonts w:ascii="Lucida Console" w:hAnsi="Lucida Console"/>
-          <w:color w:val="CCCCCC"/>
-        </w:rPr>
-      </w:pPr>
-      <w:r>
-        <w:rPr>
-          <w:rFonts w:ascii="Lucida Console" w:hAnsi="Lucida Console"/>
-          <w:color w:val="CCCCCC"/>
-        </w:rPr>
-        <w:t>RMSLE: mean = 0.17, sd = 0.05, min = 0.1, max = 0.34</w:t>
-      </w:r>
-    </w:p>
-    <w:p>
-      <w:pPr>
-        <w:pStyle w:val="HTMLPreformatted"/>
-        <w:shd w:val="clear" w:color="auto" w:fill="2D2D2D"/>
-        <w:rPr>
-          <w:rFonts w:ascii="Lucida Console" w:hAnsi="Lucida Console"/>
-          <w:color w:val="CCCCCC"/>
-        </w:rPr>
-      </w:pPr>
-      <w:r>
-        <w:rPr>
-          <w:rFonts w:ascii="Lucida Console" w:hAnsi="Lucida Console"/>
-          <w:color w:val="CCCCCC"/>
+        <w:t xml:space="preserve">MAE: mean = 1624.7, </w:t>
+      </w:r>
+      <w:proofErr w:type="spellStart"/>
+      <w:r>
+        <w:rPr>
+          <w:rFonts w:ascii="Lucida Console" w:hAnsi="Lucida Console"/>
+          <w:color w:val="CCCCCC"/>
+        </w:rPr>
+        <w:t>sd</w:t>
+      </w:r>
+      <w:proofErr w:type="spellEnd"/>
+      <w:r>
+        <w:rPr>
+          <w:rFonts w:ascii="Lucida Console" w:hAnsi="Lucida Console"/>
+          <w:color w:val="CCCCCC"/>
+        </w:rPr>
+        <w:t xml:space="preserve"> = 793.53, min = 514.4, max = 4316.98</w:t>
+      </w:r>
+    </w:p>
+    <w:p>
+      <w:pPr>
+        <w:pStyle w:val="HTMLPreformatted"/>
+        <w:shd w:val="clear" w:color="auto" w:fill="2D2D2D"/>
+        <w:rPr>
+          <w:rFonts w:ascii="Lucida Console" w:hAnsi="Lucida Console"/>
+          <w:color w:val="CCCCCC"/>
+        </w:rPr>
+      </w:pPr>
+      <w:r>
+        <w:rPr>
+          <w:rFonts w:ascii="Lucida Console" w:hAnsi="Lucida Console"/>
+          <w:color w:val="CCCCCC"/>
+        </w:rPr>
+        <w:t xml:space="preserve">MSE: mean = 5657132.88, </w:t>
+      </w:r>
+      <w:proofErr w:type="spellStart"/>
+      <w:r>
+        <w:rPr>
+          <w:rFonts w:ascii="Lucida Console" w:hAnsi="Lucida Console"/>
+          <w:color w:val="CCCCCC"/>
+        </w:rPr>
+        <w:t>sd</w:t>
+      </w:r>
+      <w:proofErr w:type="spellEnd"/>
+      <w:r>
+        <w:rPr>
+          <w:rFonts w:ascii="Lucida Console" w:hAnsi="Lucida Console"/>
+          <w:color w:val="CCCCCC"/>
+        </w:rPr>
+        <w:t xml:space="preserve"> = 6295225.84, min = 416817.5, max = 33256133.97</w:t>
+      </w:r>
+    </w:p>
+    <w:p>
+      <w:pPr>
+        <w:pStyle w:val="HTMLPreformatted"/>
+        <w:shd w:val="clear" w:color="auto" w:fill="2D2D2D"/>
+        <w:rPr>
+          <w:rFonts w:ascii="Lucida Console" w:hAnsi="Lucida Console"/>
+          <w:color w:val="CCCCCC"/>
+        </w:rPr>
+      </w:pPr>
+      <w:r>
+        <w:rPr>
+          <w:rFonts w:ascii="Lucida Console" w:hAnsi="Lucida Console"/>
+          <w:color w:val="CCCCCC"/>
+        </w:rPr>
+        <w:t xml:space="preserve">RMSE: mean = 2109.67, </w:t>
+      </w:r>
+      <w:proofErr w:type="spellStart"/>
+      <w:r>
+        <w:rPr>
+          <w:rFonts w:ascii="Lucida Console" w:hAnsi="Lucida Console"/>
+          <w:color w:val="CCCCCC"/>
+        </w:rPr>
+        <w:t>sd</w:t>
+      </w:r>
+      <w:proofErr w:type="spellEnd"/>
+      <w:r>
+        <w:rPr>
+          <w:rFonts w:ascii="Lucida Console" w:hAnsi="Lucida Console"/>
+          <w:color w:val="CCCCCC"/>
+        </w:rPr>
+        <w:t xml:space="preserve"> = 1098.38, min = 645.61, max = 5766.81</w:t>
+      </w:r>
+    </w:p>
+    <w:p>
+      <w:pPr>
+        <w:pStyle w:val="HTMLPreformatted"/>
+        <w:pBdr>
+          <w:bottom w:val="single" w:sz="6" w:space="1" w:color="auto"/>
+        </w:pBdr>
+        <w:shd w:val="clear" w:color="auto" w:fill="2D2D2D"/>
+        <w:rPr>
+          <w:rFonts w:ascii="Lucida Console" w:hAnsi="Lucida Console"/>
+          <w:color w:val="CCCCCC"/>
+        </w:rPr>
+      </w:pPr>
+      <w:r>
+        <w:rPr>
+          <w:rFonts w:ascii="Lucida Console" w:hAnsi="Lucida Console"/>
+          <w:color w:val="CCCCCC"/>
+        </w:rPr>
+        <w:t xml:space="preserve">RMSLE: mean = 0.17, </w:t>
+      </w:r>
+      <w:proofErr w:type="spellStart"/>
+      <w:r>
+        <w:rPr>
+          <w:rFonts w:ascii="Lucida Console" w:hAnsi="Lucida Console"/>
+          <w:color w:val="CCCCCC"/>
+        </w:rPr>
+        <w:t>sd</w:t>
+      </w:r>
+      <w:proofErr w:type="spellEnd"/>
+      <w:r>
+        <w:rPr>
+          <w:rFonts w:ascii="Lucida Console" w:hAnsi="Lucida Console"/>
+          <w:color w:val="CCCCCC"/>
+        </w:rPr>
+        <w:t xml:space="preserve"> = 0.05, min = 0.1, max = 0.34</w:t>
+      </w:r>
+    </w:p>
+    <w:p>
+      <w:pPr>
+        <w:pStyle w:val="HTMLPreformatted"/>
+        <w:pBdr>
+          <w:bottom w:val="single" w:sz="6" w:space="1" w:color="auto"/>
+        </w:pBdr>
+        <w:shd w:val="clear" w:color="auto" w:fill="2D2D2D"/>
+        <w:rPr>
+          <w:rFonts w:ascii="Lucida Console" w:hAnsi="Lucida Console"/>
+          <w:color w:val="CCCCCC"/>
+          <w:lang w:val="en-US"/>
+        </w:rPr>
+      </w:pPr>
+      <w:r>
+        <w:rPr>
+          <w:rFonts w:ascii="Lucida Console" w:hAnsi="Lucida Console"/>
+          <w:color w:val="CCCCCC"/>
+          <w:lang w:val="en-US"/>
         </w:rPr>
         <w:t>--------</w:t>
       </w:r>
     </w:p>
     <w:p>
       <w:pPr>
+        <w:pStyle w:val="HTMLPreformatted"/>
+        <w:shd w:val="clear" w:color="auto" w:fill="2D2D2D"/>
+        <w:wordWrap w:val="0"/>
+        <w:rPr>
+          <w:rStyle w:val="gnd-iwgdh3b"/>
+          <w:rFonts w:ascii="Lucida Console" w:hAnsi="Lucida Console"/>
+          <w:color w:val="CCCCCC"/>
+          <w:bdr w:val="none" w:sz="0" w:space="0" w:color="auto" w:frame="1"/>
+        </w:rPr>
+      </w:pPr>
+      <w:r>
+        <w:rPr>
+          <w:rStyle w:val="gnd-iwgdh3b"/>
+          <w:rFonts w:ascii="Lucida Console" w:hAnsi="Lucida Console"/>
+          <w:color w:val="CCCCCC"/>
+          <w:bdr w:val="none" w:sz="0" w:space="0" w:color="auto" w:frame="1"/>
+        </w:rPr>
+        <w:t>Model = TFT (global, all features)</w:t>
+      </w:r>
+    </w:p>
+    <w:p>
+      <w:pPr>
+        <w:pStyle w:val="HTMLPreformatted"/>
+        <w:shd w:val="clear" w:color="auto" w:fill="2D2D2D"/>
+        <w:wordWrap w:val="0"/>
+        <w:rPr>
+          <w:rStyle w:val="gnd-iwgdh3b"/>
+          <w:rFonts w:ascii="Lucida Console" w:hAnsi="Lucida Console"/>
+          <w:color w:val="CCCCCC"/>
+          <w:bdr w:val="none" w:sz="0" w:space="0" w:color="auto" w:frame="1"/>
+        </w:rPr>
+      </w:pPr>
+      <w:r>
+        <w:rPr>
+          <w:rStyle w:val="gnd-iwgdh3b"/>
+          <w:rFonts w:ascii="Lucida Console" w:hAnsi="Lucida Console"/>
+          <w:color w:val="CCCCCC"/>
+          <w:bdr w:val="none" w:sz="0" w:space="0" w:color="auto" w:frame="1"/>
+        </w:rPr>
+        <w:t xml:space="preserve">MAE: mean = 1264.77, </w:t>
+      </w:r>
+      <w:proofErr w:type="spellStart"/>
+      <w:r>
+        <w:rPr>
+          <w:rStyle w:val="gnd-iwgdh3b"/>
+          <w:rFonts w:ascii="Lucida Console" w:hAnsi="Lucida Console"/>
+          <w:color w:val="CCCCCC"/>
+          <w:bdr w:val="none" w:sz="0" w:space="0" w:color="auto" w:frame="1"/>
+        </w:rPr>
+        <w:t>sd</w:t>
+      </w:r>
+      <w:proofErr w:type="spellEnd"/>
+      <w:r>
+        <w:rPr>
+          <w:rStyle w:val="gnd-iwgdh3b"/>
+          <w:rFonts w:ascii="Lucida Console" w:hAnsi="Lucida Console"/>
+          <w:color w:val="CCCCCC"/>
+          <w:bdr w:val="none" w:sz="0" w:space="0" w:color="auto" w:frame="1"/>
+        </w:rPr>
+        <w:t xml:space="preserve"> = 680.26, min = 387.76, max = 3166.54</w:t>
+      </w:r>
+    </w:p>
+    <w:p>
+      <w:pPr>
+        <w:pStyle w:val="HTMLPreformatted"/>
+        <w:shd w:val="clear" w:color="auto" w:fill="2D2D2D"/>
+        <w:wordWrap w:val="0"/>
+        <w:rPr>
+          <w:rStyle w:val="gnd-iwgdh3b"/>
+          <w:rFonts w:ascii="Lucida Console" w:hAnsi="Lucida Console"/>
+          <w:color w:val="CCCCCC"/>
+          <w:bdr w:val="none" w:sz="0" w:space="0" w:color="auto" w:frame="1"/>
+        </w:rPr>
+      </w:pPr>
+      <w:r>
+        <w:rPr>
+          <w:rStyle w:val="gnd-iwgdh3b"/>
+          <w:rFonts w:ascii="Lucida Console" w:hAnsi="Lucida Console"/>
+          <w:color w:val="CCCCCC"/>
+          <w:bdr w:val="none" w:sz="0" w:space="0" w:color="auto" w:frame="1"/>
+        </w:rPr>
+        <w:t xml:space="preserve">MSE: mean = 3081751.61, </w:t>
+      </w:r>
+      <w:proofErr w:type="spellStart"/>
+      <w:r>
+        <w:rPr>
+          <w:rStyle w:val="gnd-iwgdh3b"/>
+          <w:rFonts w:ascii="Lucida Console" w:hAnsi="Lucida Console"/>
+          <w:color w:val="CCCCCC"/>
+          <w:bdr w:val="none" w:sz="0" w:space="0" w:color="auto" w:frame="1"/>
+        </w:rPr>
+        <w:t>sd</w:t>
+      </w:r>
+      <w:proofErr w:type="spellEnd"/>
+      <w:r>
+        <w:rPr>
+          <w:rStyle w:val="gnd-iwgdh3b"/>
+          <w:rFonts w:ascii="Lucida Console" w:hAnsi="Lucida Console"/>
+          <w:color w:val="CCCCCC"/>
+          <w:bdr w:val="none" w:sz="0" w:space="0" w:color="auto" w:frame="1"/>
+        </w:rPr>
+        <w:t xml:space="preserve"> = 2993800.64, min = 244843.83, max = 14022847.0</w:t>
+      </w:r>
+    </w:p>
+    <w:p>
+      <w:pPr>
+        <w:pStyle w:val="HTMLPreformatted"/>
+        <w:shd w:val="clear" w:color="auto" w:fill="2D2D2D"/>
+        <w:wordWrap w:val="0"/>
+        <w:rPr>
+          <w:rStyle w:val="gnd-iwgdh3b"/>
+          <w:rFonts w:ascii="Lucida Console" w:hAnsi="Lucida Console"/>
+          <w:color w:val="CCCCCC"/>
+          <w:bdr w:val="none" w:sz="0" w:space="0" w:color="auto" w:frame="1"/>
+        </w:rPr>
+      </w:pPr>
+      <w:r>
+        <w:rPr>
+          <w:rStyle w:val="gnd-iwgdh3b"/>
+          <w:rFonts w:ascii="Lucida Console" w:hAnsi="Lucida Console"/>
+          <w:color w:val="CCCCCC"/>
+          <w:bdr w:val="none" w:sz="0" w:space="0" w:color="auto" w:frame="1"/>
+        </w:rPr>
+        <w:t xml:space="preserve">RMSE: mean = 1568.16, </w:t>
+      </w:r>
+      <w:proofErr w:type="spellStart"/>
+      <w:r>
+        <w:rPr>
+          <w:rStyle w:val="gnd-iwgdh3b"/>
+          <w:rFonts w:ascii="Lucida Console" w:hAnsi="Lucida Console"/>
+          <w:color w:val="CCCCCC"/>
+          <w:bdr w:val="none" w:sz="0" w:space="0" w:color="auto" w:frame="1"/>
+        </w:rPr>
+        <w:t>sd</w:t>
+      </w:r>
+      <w:proofErr w:type="spellEnd"/>
+      <w:r>
+        <w:rPr>
+          <w:rStyle w:val="gnd-iwgdh3b"/>
+          <w:rFonts w:ascii="Lucida Console" w:hAnsi="Lucida Console"/>
+          <w:color w:val="CCCCCC"/>
+          <w:bdr w:val="none" w:sz="0" w:space="0" w:color="auto" w:frame="1"/>
+        </w:rPr>
+        <w:t xml:space="preserve"> = 789.06, min = 494.82, max = 3744.71</w:t>
+      </w:r>
+    </w:p>
+    <w:p>
+      <w:pPr>
+        <w:pStyle w:val="HTMLPreformatted"/>
+        <w:shd w:val="clear" w:color="auto" w:fill="2D2D2D"/>
+        <w:wordWrap w:val="0"/>
+        <w:rPr>
+          <w:rStyle w:val="gnd-iwgdh3b"/>
+          <w:rFonts w:ascii="Lucida Console" w:hAnsi="Lucida Console"/>
+          <w:color w:val="CCCCCC"/>
+          <w:bdr w:val="none" w:sz="0" w:space="0" w:color="auto" w:frame="1"/>
+        </w:rPr>
+      </w:pPr>
+      <w:r>
+        <w:rPr>
+          <w:rStyle w:val="gnd-iwgdh3b"/>
+          <w:rFonts w:ascii="Lucida Console" w:hAnsi="Lucida Console"/>
+          <w:color w:val="CCCCCC"/>
+          <w:bdr w:val="none" w:sz="0" w:space="0" w:color="auto" w:frame="1"/>
+        </w:rPr>
+        <w:t xml:space="preserve">RMSLE: mean = 0.14, </w:t>
+      </w:r>
+      <w:proofErr w:type="spellStart"/>
+      <w:r>
+        <w:rPr>
+          <w:rStyle w:val="gnd-iwgdh3b"/>
+          <w:rFonts w:ascii="Lucida Console" w:hAnsi="Lucida Console"/>
+          <w:color w:val="CCCCCC"/>
+          <w:bdr w:val="none" w:sz="0" w:space="0" w:color="auto" w:frame="1"/>
+        </w:rPr>
+        <w:t>sd</w:t>
+      </w:r>
+      <w:proofErr w:type="spellEnd"/>
+      <w:r>
+        <w:rPr>
+          <w:rStyle w:val="gnd-iwgdh3b"/>
+          <w:rFonts w:ascii="Lucida Console" w:hAnsi="Lucida Console"/>
+          <w:color w:val="CCCCCC"/>
+          <w:bdr w:val="none" w:sz="0" w:space="0" w:color="auto" w:frame="1"/>
+        </w:rPr>
+        <w:t xml:space="preserve"> = 0.07, min = 0.05, max = 0.35</w:t>
+      </w:r>
+    </w:p>
+    <w:p>
+      <w:pPr>
+        <w:pStyle w:val="HTMLPreformatted"/>
+        <w:shd w:val="clear" w:color="auto" w:fill="2D2D2D"/>
+        <w:wordWrap w:val="0"/>
+        <w:rPr>
+          <w:rFonts w:ascii="Lucida Console" w:hAnsi="Lucida Console"/>
+          <w:color w:val="CCCCCC"/>
+        </w:rPr>
+      </w:pPr>
+      <w:r>
+        <w:rPr>
+          <w:rStyle w:val="gnd-iwgdh3b"/>
+          <w:rFonts w:ascii="Lucida Console" w:hAnsi="Lucida Console"/>
+          <w:color w:val="CCCCCC"/>
+          <w:bdr w:val="none" w:sz="0" w:space="0" w:color="auto" w:frame="1"/>
+        </w:rPr>
+        <w:t>--------</w:t>
+      </w:r>
+    </w:p>
+    <w:p>
+      <w:pPr>
+        <w:pStyle w:val="HTMLPreformatted"/>
+        <w:shd w:val="clear" w:color="auto" w:fill="2D2D2D"/>
+        <w:rPr>
+          <w:rFonts w:ascii="Lucida Console" w:hAnsi="Lucida Console"/>
+          <w:color w:val="CCCCCC"/>
+        </w:rPr>
+      </w:pPr>
+    </w:p>
+    <w:p>
+      <w:pPr>
         <w:rPr>
           <w:lang w:val="en-US"/>
         </w:rPr>
@@ -252,58 +558,122 @@
           <w:rFonts w:ascii="Lucida Console" w:hAnsi="Lucida Console"/>
           <w:color w:val="CCCCCC"/>
         </w:rPr>
-        <w:t>MAE: mean = 2511.76, sd = 2258.51, min = 598.33, max = 14206.44</w:t>
-      </w:r>
-    </w:p>
-    <w:p>
-      <w:pPr>
-        <w:pStyle w:val="HTMLPreformatted"/>
-        <w:shd w:val="clear" w:color="auto" w:fill="2D2D2D"/>
-        <w:rPr>
-          <w:rFonts w:ascii="Lucida Console" w:hAnsi="Lucida Console"/>
-          <w:color w:val="CCCCCC"/>
-        </w:rPr>
-      </w:pPr>
-      <w:r>
-        <w:rPr>
-          <w:rFonts w:ascii="Lucida Console" w:hAnsi="Lucida Console"/>
-          <w:color w:val="CCCCCC"/>
-        </w:rPr>
-        <w:t>MSE: mean = 14628336.0, sd = 30947397.16, min = 514776.92, max = 211145503.82</w:t>
-      </w:r>
-    </w:p>
-    <w:p>
-      <w:pPr>
-        <w:pStyle w:val="HTMLPreformatted"/>
-        <w:shd w:val="clear" w:color="auto" w:fill="2D2D2D"/>
-        <w:rPr>
-          <w:rFonts w:ascii="Lucida Console" w:hAnsi="Lucida Console"/>
-          <w:color w:val="CCCCCC"/>
-        </w:rPr>
-      </w:pPr>
-      <w:r>
-        <w:rPr>
-          <w:rFonts w:ascii="Lucida Console" w:hAnsi="Lucida Console"/>
-          <w:color w:val="CCCCCC"/>
-        </w:rPr>
-        <w:t>RMSE: mean = 2997.62, sd = 2375.41, min = 717.48, max = 14530.85</w:t>
-      </w:r>
-    </w:p>
-    <w:p>
-      <w:pPr>
-        <w:pStyle w:val="HTMLPreformatted"/>
-        <w:shd w:val="clear" w:color="auto" w:fill="2D2D2D"/>
-        <w:rPr>
-          <w:rFonts w:ascii="Lucida Console" w:hAnsi="Lucida Console"/>
-          <w:color w:val="CCCCCC"/>
-        </w:rPr>
-      </w:pPr>
-      <w:r>
-        <w:rPr>
-          <w:rFonts w:ascii="Lucida Console" w:hAnsi="Lucida Console"/>
-          <w:color w:val="CCCCCC"/>
-        </w:rPr>
-        <w:t>RMSLE: mean = 0.24, sd = 0.18, min = 0.11, max = 1.46</w:t>
+        <w:t xml:space="preserve">MAE: mean = 2511.76, </w:t>
+      </w:r>
+      <w:proofErr w:type="spellStart"/>
+      <w:r>
+        <w:rPr>
+          <w:rFonts w:ascii="Lucida Console" w:hAnsi="Lucida Console"/>
+          <w:color w:val="CCCCCC"/>
+        </w:rPr>
+        <w:t>sd</w:t>
+      </w:r>
+      <w:proofErr w:type="spellEnd"/>
+      <w:r>
+        <w:rPr>
+          <w:rFonts w:ascii="Lucida Console" w:hAnsi="Lucida Console"/>
+          <w:color w:val="CCCCCC"/>
+        </w:rPr>
+        <w:t xml:space="preserve"> = 2258.51, min = 598.33, max = 14206.44</w:t>
+      </w:r>
+    </w:p>
+    <w:p>
+      <w:pPr>
+        <w:pStyle w:val="HTMLPreformatted"/>
+        <w:shd w:val="clear" w:color="auto" w:fill="2D2D2D"/>
+        <w:rPr>
+          <w:rFonts w:ascii="Lucida Console" w:hAnsi="Lucida Console"/>
+          <w:color w:val="CCCCCC"/>
+        </w:rPr>
+      </w:pPr>
+      <w:r>
+        <w:rPr>
+          <w:rFonts w:ascii="Lucida Console" w:hAnsi="Lucida Console"/>
+          <w:color w:val="CCCCCC"/>
+        </w:rPr>
+        <w:t xml:space="preserve">MSE: mean = 14628336.0, </w:t>
+      </w:r>
+      <w:proofErr w:type="spellStart"/>
+      <w:r>
+        <w:rPr>
+          <w:rFonts w:ascii="Lucida Console" w:hAnsi="Lucida Console"/>
+          <w:color w:val="CCCCCC"/>
+        </w:rPr>
+        <w:t>sd</w:t>
+      </w:r>
+      <w:proofErr w:type="spellEnd"/>
+      <w:r>
+        <w:rPr>
+          <w:rFonts w:ascii="Lucida Console" w:hAnsi="Lucida Console"/>
+          <w:color w:val="CCCCCC"/>
+        </w:rPr>
+        <w:t xml:space="preserve"> = 30947397.16, min = 514776.92, max = 211145503.82</w:t>
+      </w:r>
+    </w:p>
+    <w:p>
+      <w:pPr>
+        <w:pStyle w:val="HTMLPreformatted"/>
+        <w:shd w:val="clear" w:color="auto" w:fill="2D2D2D"/>
+        <w:rPr>
+          <w:rFonts w:ascii="Lucida Console" w:hAnsi="Lucida Console"/>
+          <w:color w:val="CCCCCC"/>
+        </w:rPr>
+      </w:pPr>
+      <w:r>
+        <w:rPr>
+          <w:rFonts w:ascii="Lucida Console" w:hAnsi="Lucida Console"/>
+          <w:color w:val="CCCCCC"/>
+        </w:rPr>
+        <w:t xml:space="preserve">RMSE: mean = 2997.62, </w:t>
+      </w:r>
+      <w:proofErr w:type="spellStart"/>
+      <w:r>
+        <w:rPr>
+          <w:rFonts w:ascii="Lucida Console" w:hAnsi="Lucida Console"/>
+          <w:color w:val="CCCCCC"/>
+        </w:rPr>
+        <w:t>sd</w:t>
+      </w:r>
+      <w:proofErr w:type="spellEnd"/>
+      <w:r>
+        <w:rPr>
+          <w:rFonts w:ascii="Lucida Console" w:hAnsi="Lucida Console"/>
+          <w:color w:val="CCCCCC"/>
+        </w:rPr>
+        <w:t xml:space="preserve"> = 2375.41, min = 717.48, max = 14530.85</w:t>
+      </w:r>
+    </w:p>
+    <w:p>
+      <w:pPr>
+        <w:pStyle w:val="HTMLPreformatted"/>
+        <w:shd w:val="clear" w:color="auto" w:fill="2D2D2D"/>
+        <w:rPr>
+          <w:rFonts w:ascii="Lucida Console" w:hAnsi="Lucida Console"/>
+          <w:color w:val="CCCCCC"/>
+        </w:rPr>
+      </w:pPr>
+      <w:r>
+        <w:rPr>
+          <w:rFonts w:ascii="Lucida Console" w:hAnsi="Lucida Console"/>
+          <w:color w:val="CCCCCC"/>
+        </w:rPr>
+        <w:t xml:space="preserve">RMSLE: mean = 0.24, </w:t>
+      </w:r>
+      <w:proofErr w:type="spellStart"/>
+      <w:r>
+        <w:rPr>
+          <w:rFonts w:ascii="Lucida Console" w:hAnsi="Lucida Console"/>
+          <w:color w:val="CCCCCC"/>
+        </w:rPr>
+        <w:t>sd</w:t>
+      </w:r>
+      <w:proofErr w:type="spellEnd"/>
+      <w:r>
+        <w:rPr>
+          <w:rFonts w:ascii="Lucida Console" w:hAnsi="Lucida Console"/>
+          <w:color w:val="CCCCCC"/>
+        </w:rPr>
+        <w:t xml:space="preserve"> = 0.18, min = 0.11, max = 1.46</w:t>
       </w:r>
     </w:p>
     <w:p>
@@ -354,58 +724,122 @@
           <w:rFonts w:ascii="Lucida Console" w:hAnsi="Lucida Console"/>
           <w:color w:val="CCCCCC"/>
         </w:rPr>
-        <w:t>MAE: mean = 2318.86, sd = 2071.36, min = 520.66, max = 14206.44</w:t>
-      </w:r>
-    </w:p>
-    <w:p>
-      <w:pPr>
-        <w:pStyle w:val="HTMLPreformatted"/>
-        <w:shd w:val="clear" w:color="auto" w:fill="2D2D2D"/>
-        <w:rPr>
-          <w:rFonts w:ascii="Lucida Console" w:hAnsi="Lucida Console"/>
-          <w:color w:val="CCCCCC"/>
-        </w:rPr>
-      </w:pPr>
-      <w:r>
-        <w:rPr>
-          <w:rFonts w:ascii="Lucida Console" w:hAnsi="Lucida Console"/>
-          <w:color w:val="CCCCCC"/>
-        </w:rPr>
-        <w:t>MSE: mean = 12746997.51, sd = 29520157.62, min = 395008.32, max = 211145504.03</w:t>
-      </w:r>
-    </w:p>
-    <w:p>
-      <w:pPr>
-        <w:pStyle w:val="HTMLPreformatted"/>
-        <w:shd w:val="clear" w:color="auto" w:fill="2D2D2D"/>
-        <w:rPr>
-          <w:rFonts w:ascii="Lucida Console" w:hAnsi="Lucida Console"/>
-          <w:color w:val="CCCCCC"/>
-        </w:rPr>
-      </w:pPr>
-      <w:r>
-        <w:rPr>
-          <w:rFonts w:ascii="Lucida Console" w:hAnsi="Lucida Console"/>
-          <w:color w:val="CCCCCC"/>
-        </w:rPr>
-        <w:t>RMSE: mean = 2809.36, sd = 2203.29, min = 628.5, max = 14530.85</w:t>
-      </w:r>
-    </w:p>
-    <w:p>
-      <w:pPr>
-        <w:pStyle w:val="HTMLPreformatted"/>
-        <w:shd w:val="clear" w:color="auto" w:fill="2D2D2D"/>
-        <w:rPr>
-          <w:rFonts w:ascii="Lucida Console" w:hAnsi="Lucida Console"/>
-          <w:color w:val="CCCCCC"/>
-        </w:rPr>
-      </w:pPr>
-      <w:r>
-        <w:rPr>
-          <w:rFonts w:ascii="Lucida Console" w:hAnsi="Lucida Console"/>
-          <w:color w:val="CCCCCC"/>
-        </w:rPr>
-        <w:t>RMSLE: mean = 0.23, sd = 0.18, min = 0.1, max = 1.46</w:t>
+        <w:t xml:space="preserve">MAE: mean = 2318.86, </w:t>
+      </w:r>
+      <w:proofErr w:type="spellStart"/>
+      <w:r>
+        <w:rPr>
+          <w:rFonts w:ascii="Lucida Console" w:hAnsi="Lucida Console"/>
+          <w:color w:val="CCCCCC"/>
+        </w:rPr>
+        <w:t>sd</w:t>
+      </w:r>
+      <w:proofErr w:type="spellEnd"/>
+      <w:r>
+        <w:rPr>
+          <w:rFonts w:ascii="Lucida Console" w:hAnsi="Lucida Console"/>
+          <w:color w:val="CCCCCC"/>
+        </w:rPr>
+        <w:t xml:space="preserve"> = 2071.36, min = 520.66, max = 14206.44</w:t>
+      </w:r>
+    </w:p>
+    <w:p>
+      <w:pPr>
+        <w:pStyle w:val="HTMLPreformatted"/>
+        <w:shd w:val="clear" w:color="auto" w:fill="2D2D2D"/>
+        <w:rPr>
+          <w:rFonts w:ascii="Lucida Console" w:hAnsi="Lucida Console"/>
+          <w:color w:val="CCCCCC"/>
+        </w:rPr>
+      </w:pPr>
+      <w:r>
+        <w:rPr>
+          <w:rFonts w:ascii="Lucida Console" w:hAnsi="Lucida Console"/>
+          <w:color w:val="CCCCCC"/>
+        </w:rPr>
+        <w:t xml:space="preserve">MSE: mean = 12746997.51, </w:t>
+      </w:r>
+      <w:proofErr w:type="spellStart"/>
+      <w:r>
+        <w:rPr>
+          <w:rFonts w:ascii="Lucida Console" w:hAnsi="Lucida Console"/>
+          <w:color w:val="CCCCCC"/>
+        </w:rPr>
+        <w:t>sd</w:t>
+      </w:r>
+      <w:proofErr w:type="spellEnd"/>
+      <w:r>
+        <w:rPr>
+          <w:rFonts w:ascii="Lucida Console" w:hAnsi="Lucida Console"/>
+          <w:color w:val="CCCCCC"/>
+        </w:rPr>
+        <w:t xml:space="preserve"> = 29520157.62, min = 395008.32, max = 211145504.03</w:t>
+      </w:r>
+    </w:p>
+    <w:p>
+      <w:pPr>
+        <w:pStyle w:val="HTMLPreformatted"/>
+        <w:shd w:val="clear" w:color="auto" w:fill="2D2D2D"/>
+        <w:rPr>
+          <w:rFonts w:ascii="Lucida Console" w:hAnsi="Lucida Console"/>
+          <w:color w:val="CCCCCC"/>
+        </w:rPr>
+      </w:pPr>
+      <w:r>
+        <w:rPr>
+          <w:rFonts w:ascii="Lucida Console" w:hAnsi="Lucida Console"/>
+          <w:color w:val="CCCCCC"/>
+        </w:rPr>
+        <w:t xml:space="preserve">RMSE: mean = 2809.36, </w:t>
+      </w:r>
+      <w:proofErr w:type="spellStart"/>
+      <w:r>
+        <w:rPr>
+          <w:rFonts w:ascii="Lucida Console" w:hAnsi="Lucida Console"/>
+          <w:color w:val="CCCCCC"/>
+        </w:rPr>
+        <w:t>sd</w:t>
+      </w:r>
+      <w:proofErr w:type="spellEnd"/>
+      <w:r>
+        <w:rPr>
+          <w:rFonts w:ascii="Lucida Console" w:hAnsi="Lucida Console"/>
+          <w:color w:val="CCCCCC"/>
+        </w:rPr>
+        <w:t xml:space="preserve"> = 2203.29, min = 628.5, max = 14530.85</w:t>
+      </w:r>
+    </w:p>
+    <w:p>
+      <w:pPr>
+        <w:pStyle w:val="HTMLPreformatted"/>
+        <w:shd w:val="clear" w:color="auto" w:fill="2D2D2D"/>
+        <w:rPr>
+          <w:rFonts w:ascii="Lucida Console" w:hAnsi="Lucida Console"/>
+          <w:color w:val="CCCCCC"/>
+        </w:rPr>
+      </w:pPr>
+      <w:r>
+        <w:rPr>
+          <w:rFonts w:ascii="Lucida Console" w:hAnsi="Lucida Console"/>
+          <w:color w:val="CCCCCC"/>
+        </w:rPr>
+        <w:t xml:space="preserve">RMSLE: mean = 0.23, </w:t>
+      </w:r>
+      <w:proofErr w:type="spellStart"/>
+      <w:r>
+        <w:rPr>
+          <w:rFonts w:ascii="Lucida Console" w:hAnsi="Lucida Console"/>
+          <w:color w:val="CCCCCC"/>
+        </w:rPr>
+        <w:t>sd</w:t>
+      </w:r>
+      <w:proofErr w:type="spellEnd"/>
+      <w:r>
+        <w:rPr>
+          <w:rFonts w:ascii="Lucida Console" w:hAnsi="Lucida Console"/>
+          <w:color w:val="CCCCCC"/>
+        </w:rPr>
+        <w:t xml:space="preserve"> = 0.18, min = 0.1, max = 1.46</w:t>
       </w:r>
     </w:p>
     <w:p>
@@ -439,75 +873,148 @@
           <w:rFonts w:ascii="Lucida Console" w:hAnsi="Lucida Console"/>
           <w:color w:val="CCCCCC"/>
         </w:rPr>
-        <w:t>Model = Linear + AutoARIMA</w:t>
-      </w:r>
-    </w:p>
-    <w:p>
-      <w:pPr>
-        <w:pStyle w:val="HTMLPreformatted"/>
-        <w:shd w:val="clear" w:color="auto" w:fill="2D2D2D"/>
-        <w:rPr>
-          <w:rFonts w:ascii="Lucida Console" w:hAnsi="Lucida Console"/>
-          <w:color w:val="CCCCCC"/>
-        </w:rPr>
-      </w:pPr>
-      <w:r>
-        <w:rPr>
-          <w:rFonts w:ascii="Lucida Console" w:hAnsi="Lucida Console"/>
-          <w:color w:val="CCCCCC"/>
-        </w:rPr>
-        <w:t>MAE: mean = 2179.3, sd = 2057.62, min = 484.44, max = 14206.44</w:t>
-      </w:r>
-    </w:p>
-    <w:p>
-      <w:pPr>
-        <w:pStyle w:val="HTMLPreformatted"/>
-        <w:shd w:val="clear" w:color="auto" w:fill="2D2D2D"/>
-        <w:rPr>
-          <w:rFonts w:ascii="Lucida Console" w:hAnsi="Lucida Console"/>
-          <w:color w:val="CCCCCC"/>
-        </w:rPr>
-      </w:pPr>
-      <w:r>
-        <w:rPr>
-          <w:rFonts w:ascii="Lucida Console" w:hAnsi="Lucida Console"/>
-          <w:color w:val="CCCCCC"/>
-        </w:rPr>
-        <w:t>MSE: mean = 11690697.96, sd = 29179860.06, min = 345754.65, max = 211145503.97</w:t>
-      </w:r>
-    </w:p>
-    <w:p>
-      <w:pPr>
-        <w:pStyle w:val="HTMLPreformatted"/>
-        <w:shd w:val="clear" w:color="auto" w:fill="2D2D2D"/>
-        <w:rPr>
-          <w:rFonts w:ascii="Lucida Console" w:hAnsi="Lucida Console"/>
-          <w:color w:val="CCCCCC"/>
-        </w:rPr>
-      </w:pPr>
-      <w:r>
-        <w:rPr>
-          <w:rFonts w:ascii="Lucida Console" w:hAnsi="Lucida Console"/>
-          <w:color w:val="CCCCCC"/>
-        </w:rPr>
-        <w:t>RMSE: mean = 2642.45, sd = 2169.83, min = 588.01, max = 14530.85</w:t>
-      </w:r>
-    </w:p>
-    <w:p>
-      <w:pPr>
-        <w:pStyle w:val="HTMLPreformatted"/>
-        <w:shd w:val="clear" w:color="auto" w:fill="2D2D2D"/>
-        <w:rPr>
-          <w:rFonts w:ascii="Lucida Console" w:hAnsi="Lucida Console"/>
-          <w:color w:val="CCCCCC"/>
-        </w:rPr>
-      </w:pPr>
-      <w:r>
-        <w:rPr>
-          <w:rFonts w:ascii="Lucida Console" w:hAnsi="Lucida Console"/>
-          <w:color w:val="CCCCCC"/>
-        </w:rPr>
-        <w:t>RMSLE: mean = 0.21, sd = 0.18, min = 0.09, max = 1.46</w:t>
+        <w:t xml:space="preserve">Model = Linear + </w:t>
+      </w:r>
+      <w:proofErr w:type="spellStart"/>
+      <w:r>
+        <w:rPr>
+          <w:rFonts w:ascii="Lucida Console" w:hAnsi="Lucida Console"/>
+          <w:color w:val="CCCCCC"/>
+        </w:rPr>
+        <w:t>AutoARIMA</w:t>
+      </w:r>
+      <w:proofErr w:type="spellEnd"/>
+    </w:p>
+    <w:p>
+      <w:pPr>
+        <w:pStyle w:val="HTMLPreformatted"/>
+        <w:shd w:val="clear" w:color="auto" w:fill="2D2D2D"/>
+        <w:rPr>
+          <w:rFonts w:ascii="Lucida Console" w:hAnsi="Lucida Console"/>
+          <w:color w:val="CCCCCC"/>
+        </w:rPr>
+      </w:pPr>
+      <w:r>
+        <w:rPr>
+          <w:rFonts w:ascii="Lucida Console" w:hAnsi="Lucida Console"/>
+          <w:color w:val="CCCCCC"/>
+        </w:rPr>
+        <w:t xml:space="preserve">MAE: mean = 2179.3, </w:t>
+      </w:r>
+      <w:proofErr w:type="spellStart"/>
+      <w:r>
+        <w:rPr>
+          <w:rFonts w:ascii="Lucida Console" w:hAnsi="Lucida Console"/>
+          <w:color w:val="CCCCCC"/>
+        </w:rPr>
+        <w:t>sd</w:t>
+      </w:r>
+      <w:proofErr w:type="spellEnd"/>
+      <w:r>
+        <w:rPr>
+          <w:rFonts w:ascii="Lucida Console" w:hAnsi="Lucida Console"/>
+          <w:color w:val="CCCCCC"/>
+        </w:rPr>
+        <w:t xml:space="preserve"> = 2057.62, min = 484.44, max = 14206.44</w:t>
+      </w:r>
+    </w:p>
+    <w:p>
+      <w:pPr>
+        <w:pStyle w:val="HTMLPreformatted"/>
+        <w:shd w:val="clear" w:color="auto" w:fill="2D2D2D"/>
+        <w:rPr>
+          <w:rFonts w:ascii="Lucida Console" w:hAnsi="Lucida Console"/>
+          <w:color w:val="CCCCCC"/>
+        </w:rPr>
+      </w:pPr>
+      <w:r>
+        <w:rPr>
+          <w:rFonts w:ascii="Lucida Console" w:hAnsi="Lucida Console"/>
+          <w:color w:val="CCCCCC"/>
+        </w:rPr>
+        <w:t xml:space="preserve">MSE: mean = 11690697.96, </w:t>
+      </w:r>
+      <w:proofErr w:type="spellStart"/>
+      <w:r>
+        <w:rPr>
+          <w:rFonts w:ascii="Lucida Console" w:hAnsi="Lucida Console"/>
+          <w:color w:val="CCCCCC"/>
+        </w:rPr>
+        <w:t>sd</w:t>
+      </w:r>
+      <w:proofErr w:type="spellEnd"/>
+      <w:r>
+        <w:rPr>
+          <w:rFonts w:ascii="Lucida Console" w:hAnsi="Lucida Console"/>
+          <w:color w:val="CCCCCC"/>
+        </w:rPr>
+        <w:t xml:space="preserve"> = 29179860.06, min = 345754.65, max = 211145503.97</w:t>
+      </w:r>
+    </w:p>
+    <w:p>
+      <w:pPr>
+        <w:pStyle w:val="HTMLPreformatted"/>
+        <w:shd w:val="clear" w:color="auto" w:fill="2D2D2D"/>
+        <w:rPr>
+          <w:rFonts w:ascii="Lucida Console" w:hAnsi="Lucida Console"/>
+          <w:color w:val="CCCCCC"/>
+        </w:rPr>
+      </w:pPr>
+      <w:r>
+        <w:rPr>
+          <w:rFonts w:ascii="Lucida Console" w:hAnsi="Lucida Console"/>
+          <w:color w:val="CCCCCC"/>
+        </w:rPr>
+        <w:t xml:space="preserve">RMSE: mean = 2642.45, </w:t>
+      </w:r>
+      <w:proofErr w:type="spellStart"/>
+      <w:r>
+        <w:rPr>
+          <w:rFonts w:ascii="Lucida Console" w:hAnsi="Lucida Console"/>
+          <w:color w:val="CCCCCC"/>
+        </w:rPr>
+        <w:t>sd</w:t>
+      </w:r>
+      <w:proofErr w:type="spellEnd"/>
+      <w:r>
+        <w:rPr>
+          <w:rFonts w:ascii="Lucida Console" w:hAnsi="Lucida Console"/>
+          <w:color w:val="CCCCCC"/>
+        </w:rPr>
+        <w:t xml:space="preserve"> = 2169.83, min = 588.01, max = 14530.85</w:t>
+      </w:r>
+    </w:p>
+    <w:p>
+      <w:pPr>
+        <w:pStyle w:val="HTMLPreformatted"/>
+        <w:shd w:val="clear" w:color="auto" w:fill="2D2D2D"/>
+        <w:rPr>
+          <w:rFonts w:ascii="Lucida Console" w:hAnsi="Lucida Console"/>
+          <w:color w:val="CCCCCC"/>
+        </w:rPr>
+      </w:pPr>
+      <w:r>
+        <w:rPr>
+          <w:rFonts w:ascii="Lucida Console" w:hAnsi="Lucida Console"/>
+          <w:color w:val="CCCCCC"/>
+        </w:rPr>
+        <w:t xml:space="preserve">RMSLE: mean = 0.21, </w:t>
+      </w:r>
+      <w:proofErr w:type="spellStart"/>
+      <w:r>
+        <w:rPr>
+          <w:rFonts w:ascii="Lucida Console" w:hAnsi="Lucida Console"/>
+          <w:color w:val="CCCCCC"/>
+        </w:rPr>
+        <w:t>sd</w:t>
+      </w:r>
+      <w:proofErr w:type="spellEnd"/>
+      <w:r>
+        <w:rPr>
+          <w:rFonts w:ascii="Lucida Console" w:hAnsi="Lucida Console"/>
+          <w:color w:val="CCCCCC"/>
+        </w:rPr>
+        <w:t xml:space="preserve"> = 0.18, min = 0.09, max = 1.46</w:t>
       </w:r>
     </w:p>
     <w:p>
@@ -558,58 +1065,122 @@
           <w:rFonts w:ascii="Lucida Console" w:hAnsi="Lucida Console"/>
           <w:color w:val="CCCCCC"/>
         </w:rPr>
-        <w:t>MAE: mean = 2498.83, sd = 2248.24, min = 447.34, max = 14206.44</w:t>
-      </w:r>
-    </w:p>
-    <w:p>
-      <w:pPr>
-        <w:pStyle w:val="HTMLPreformatted"/>
-        <w:shd w:val="clear" w:color="auto" w:fill="2D2D2D"/>
-        <w:rPr>
-          <w:rFonts w:ascii="Lucida Console" w:hAnsi="Lucida Console"/>
-          <w:color w:val="CCCCCC"/>
-        </w:rPr>
-      </w:pPr>
-      <w:r>
-        <w:rPr>
-          <w:rFonts w:ascii="Lucida Console" w:hAnsi="Lucida Console"/>
-          <w:color w:val="CCCCCC"/>
-        </w:rPr>
-        <w:t>MSE: mean = 15363910.49, sd = 32058639.16, min = 319104.04, max = 211145503.82</w:t>
-      </w:r>
-    </w:p>
-    <w:p>
-      <w:pPr>
-        <w:pStyle w:val="HTMLPreformatted"/>
-        <w:shd w:val="clear" w:color="auto" w:fill="2D2D2D"/>
-        <w:rPr>
-          <w:rFonts w:ascii="Lucida Console" w:hAnsi="Lucida Console"/>
-          <w:color w:val="CCCCCC"/>
-        </w:rPr>
-      </w:pPr>
-      <w:r>
-        <w:rPr>
-          <w:rFonts w:ascii="Lucida Console" w:hAnsi="Lucida Console"/>
-          <w:color w:val="CCCCCC"/>
-        </w:rPr>
-        <w:t>RMSE: mean = 2999.86, sd = 2522.84, min = 564.89, max = 14530.85</w:t>
-      </w:r>
-    </w:p>
-    <w:p>
-      <w:pPr>
-        <w:pStyle w:val="HTMLPreformatted"/>
-        <w:shd w:val="clear" w:color="auto" w:fill="2D2D2D"/>
-        <w:rPr>
-          <w:rFonts w:ascii="Lucida Console" w:hAnsi="Lucida Console"/>
-          <w:color w:val="CCCCCC"/>
-        </w:rPr>
-      </w:pPr>
-      <w:r>
-        <w:rPr>
-          <w:rFonts w:ascii="Lucida Console" w:hAnsi="Lucida Console"/>
-          <w:color w:val="CCCCCC"/>
-        </w:rPr>
-        <w:t>RMSLE: mean = 0.23, sd = 0.18, min = 0.09, max = 1.46</w:t>
+        <w:t xml:space="preserve">MAE: mean = 2498.83, </w:t>
+      </w:r>
+      <w:proofErr w:type="spellStart"/>
+      <w:r>
+        <w:rPr>
+          <w:rFonts w:ascii="Lucida Console" w:hAnsi="Lucida Console"/>
+          <w:color w:val="CCCCCC"/>
+        </w:rPr>
+        <w:t>sd</w:t>
+      </w:r>
+      <w:proofErr w:type="spellEnd"/>
+      <w:r>
+        <w:rPr>
+          <w:rFonts w:ascii="Lucida Console" w:hAnsi="Lucida Console"/>
+          <w:color w:val="CCCCCC"/>
+        </w:rPr>
+        <w:t xml:space="preserve"> = 2248.24, min = 447.34, max = 14206.44</w:t>
+      </w:r>
+    </w:p>
+    <w:p>
+      <w:pPr>
+        <w:pStyle w:val="HTMLPreformatted"/>
+        <w:shd w:val="clear" w:color="auto" w:fill="2D2D2D"/>
+        <w:rPr>
+          <w:rFonts w:ascii="Lucida Console" w:hAnsi="Lucida Console"/>
+          <w:color w:val="CCCCCC"/>
+        </w:rPr>
+      </w:pPr>
+      <w:r>
+        <w:rPr>
+          <w:rFonts w:ascii="Lucida Console" w:hAnsi="Lucida Console"/>
+          <w:color w:val="CCCCCC"/>
+        </w:rPr>
+        <w:t xml:space="preserve">MSE: mean = 15363910.49, </w:t>
+      </w:r>
+      <w:proofErr w:type="spellStart"/>
+      <w:r>
+        <w:rPr>
+          <w:rFonts w:ascii="Lucida Console" w:hAnsi="Lucida Console"/>
+          <w:color w:val="CCCCCC"/>
+        </w:rPr>
+        <w:t>sd</w:t>
+      </w:r>
+      <w:proofErr w:type="spellEnd"/>
+      <w:r>
+        <w:rPr>
+          <w:rFonts w:ascii="Lucida Console" w:hAnsi="Lucida Console"/>
+          <w:color w:val="CCCCCC"/>
+        </w:rPr>
+        <w:t xml:space="preserve"> = 32058639.16, min = 319104.04, max = 211145503.82</w:t>
+      </w:r>
+    </w:p>
+    <w:p>
+      <w:pPr>
+        <w:pStyle w:val="HTMLPreformatted"/>
+        <w:shd w:val="clear" w:color="auto" w:fill="2D2D2D"/>
+        <w:rPr>
+          <w:rFonts w:ascii="Lucida Console" w:hAnsi="Lucida Console"/>
+          <w:color w:val="CCCCCC"/>
+        </w:rPr>
+      </w:pPr>
+      <w:r>
+        <w:rPr>
+          <w:rFonts w:ascii="Lucida Console" w:hAnsi="Lucida Console"/>
+          <w:color w:val="CCCCCC"/>
+        </w:rPr>
+        <w:t xml:space="preserve">RMSE: mean = 2999.86, </w:t>
+      </w:r>
+      <w:proofErr w:type="spellStart"/>
+      <w:r>
+        <w:rPr>
+          <w:rFonts w:ascii="Lucida Console" w:hAnsi="Lucida Console"/>
+          <w:color w:val="CCCCCC"/>
+        </w:rPr>
+        <w:t>sd</w:t>
+      </w:r>
+      <w:proofErr w:type="spellEnd"/>
+      <w:r>
+        <w:rPr>
+          <w:rFonts w:ascii="Lucida Console" w:hAnsi="Lucida Console"/>
+          <w:color w:val="CCCCCC"/>
+        </w:rPr>
+        <w:t xml:space="preserve"> = 2522.84, min = 564.89, max = 14530.85</w:t>
+      </w:r>
+    </w:p>
+    <w:p>
+      <w:pPr>
+        <w:pStyle w:val="HTMLPreformatted"/>
+        <w:shd w:val="clear" w:color="auto" w:fill="2D2D2D"/>
+        <w:rPr>
+          <w:rFonts w:ascii="Lucida Console" w:hAnsi="Lucida Console"/>
+          <w:color w:val="CCCCCC"/>
+        </w:rPr>
+      </w:pPr>
+      <w:r>
+        <w:rPr>
+          <w:rFonts w:ascii="Lucida Console" w:hAnsi="Lucida Console"/>
+          <w:color w:val="CCCCCC"/>
+        </w:rPr>
+        <w:t xml:space="preserve">RMSLE: mean = 0.23, </w:t>
+      </w:r>
+      <w:proofErr w:type="spellStart"/>
+      <w:r>
+        <w:rPr>
+          <w:rFonts w:ascii="Lucida Console" w:hAnsi="Lucida Console"/>
+          <w:color w:val="CCCCCC"/>
+        </w:rPr>
+        <w:t>sd</w:t>
+      </w:r>
+      <w:proofErr w:type="spellEnd"/>
+      <w:r>
+        <w:rPr>
+          <w:rFonts w:ascii="Lucida Console" w:hAnsi="Lucida Console"/>
+          <w:color w:val="CCCCCC"/>
+        </w:rPr>
+        <w:t xml:space="preserve"> = 0.18, min = 0.09, max = 1.46</w:t>
       </w:r>
     </w:p>
     <w:p>
@@ -660,58 +1231,122 @@
           <w:rFonts w:ascii="Lucida Console" w:hAnsi="Lucida Console"/>
           <w:color w:val="CCCCCC"/>
         </w:rPr>
-        <w:t>MAE: mean = 2151.26, sd = 2034.56, min = 564.97, max = 14204.05</w:t>
-      </w:r>
-    </w:p>
-    <w:p>
-      <w:pPr>
-        <w:pStyle w:val="HTMLPreformatted"/>
-        <w:shd w:val="clear" w:color="auto" w:fill="2D2D2D"/>
-        <w:rPr>
-          <w:rFonts w:ascii="Lucida Console" w:hAnsi="Lucida Console"/>
-          <w:color w:val="CCCCCC"/>
-        </w:rPr>
-      </w:pPr>
-      <w:r>
-        <w:rPr>
-          <w:rFonts w:ascii="Lucida Console" w:hAnsi="Lucida Console"/>
-          <w:color w:val="CCCCCC"/>
-        </w:rPr>
-        <w:t>MSE: mean = 11567160.11, sd = 29169982.18, min = 471367.27, max = 211075345.48</w:t>
-      </w:r>
-    </w:p>
-    <w:p>
-      <w:pPr>
-        <w:pStyle w:val="HTMLPreformatted"/>
-        <w:shd w:val="clear" w:color="auto" w:fill="2D2D2D"/>
-        <w:rPr>
-          <w:rFonts w:ascii="Lucida Console" w:hAnsi="Lucida Console"/>
-          <w:color w:val="CCCCCC"/>
-        </w:rPr>
-      </w:pPr>
-      <w:r>
-        <w:rPr>
-          <w:rFonts w:ascii="Lucida Console" w:hAnsi="Lucida Console"/>
-          <w:color w:val="CCCCCC"/>
-        </w:rPr>
-        <w:t>RMSE: mean = 2622.3, sd = 2165.81, min = 686.56, max = 14528.43</w:t>
-      </w:r>
-    </w:p>
-    <w:p>
-      <w:pPr>
-        <w:pStyle w:val="HTMLPreformatted"/>
-        <w:shd w:val="clear" w:color="auto" w:fill="2D2D2D"/>
-        <w:rPr>
-          <w:rFonts w:ascii="Lucida Console" w:hAnsi="Lucida Console"/>
-          <w:color w:val="CCCCCC"/>
-        </w:rPr>
-      </w:pPr>
-      <w:r>
-        <w:rPr>
-          <w:rFonts w:ascii="Lucida Console" w:hAnsi="Lucida Console"/>
-          <w:color w:val="CCCCCC"/>
-        </w:rPr>
-        <w:t>RMSLE: mean = 0.21, sd = 0.18, min = 0.09, max = 1.46</w:t>
+        <w:t xml:space="preserve">MAE: mean = 2151.26, </w:t>
+      </w:r>
+      <w:proofErr w:type="spellStart"/>
+      <w:r>
+        <w:rPr>
+          <w:rFonts w:ascii="Lucida Console" w:hAnsi="Lucida Console"/>
+          <w:color w:val="CCCCCC"/>
+        </w:rPr>
+        <w:t>sd</w:t>
+      </w:r>
+      <w:proofErr w:type="spellEnd"/>
+      <w:r>
+        <w:rPr>
+          <w:rFonts w:ascii="Lucida Console" w:hAnsi="Lucida Console"/>
+          <w:color w:val="CCCCCC"/>
+        </w:rPr>
+        <w:t xml:space="preserve"> = 2034.56, min = 564.97, max = 14204.05</w:t>
+      </w:r>
+    </w:p>
+    <w:p>
+      <w:pPr>
+        <w:pStyle w:val="HTMLPreformatted"/>
+        <w:shd w:val="clear" w:color="auto" w:fill="2D2D2D"/>
+        <w:rPr>
+          <w:rFonts w:ascii="Lucida Console" w:hAnsi="Lucida Console"/>
+          <w:color w:val="CCCCCC"/>
+        </w:rPr>
+      </w:pPr>
+      <w:r>
+        <w:rPr>
+          <w:rFonts w:ascii="Lucida Console" w:hAnsi="Lucida Console"/>
+          <w:color w:val="CCCCCC"/>
+        </w:rPr>
+        <w:t xml:space="preserve">MSE: mean = 11567160.11, </w:t>
+      </w:r>
+      <w:proofErr w:type="spellStart"/>
+      <w:r>
+        <w:rPr>
+          <w:rFonts w:ascii="Lucida Console" w:hAnsi="Lucida Console"/>
+          <w:color w:val="CCCCCC"/>
+        </w:rPr>
+        <w:t>sd</w:t>
+      </w:r>
+      <w:proofErr w:type="spellEnd"/>
+      <w:r>
+        <w:rPr>
+          <w:rFonts w:ascii="Lucida Console" w:hAnsi="Lucida Console"/>
+          <w:color w:val="CCCCCC"/>
+        </w:rPr>
+        <w:t xml:space="preserve"> = 29169982.18, min = 471367.27, max = 211075345.48</w:t>
+      </w:r>
+    </w:p>
+    <w:p>
+      <w:pPr>
+        <w:pStyle w:val="HTMLPreformatted"/>
+        <w:shd w:val="clear" w:color="auto" w:fill="2D2D2D"/>
+        <w:rPr>
+          <w:rFonts w:ascii="Lucida Console" w:hAnsi="Lucida Console"/>
+          <w:color w:val="CCCCCC"/>
+        </w:rPr>
+      </w:pPr>
+      <w:r>
+        <w:rPr>
+          <w:rFonts w:ascii="Lucida Console" w:hAnsi="Lucida Console"/>
+          <w:color w:val="CCCCCC"/>
+        </w:rPr>
+        <w:t xml:space="preserve">RMSE: mean = 2622.3, </w:t>
+      </w:r>
+      <w:proofErr w:type="spellStart"/>
+      <w:r>
+        <w:rPr>
+          <w:rFonts w:ascii="Lucida Console" w:hAnsi="Lucida Console"/>
+          <w:color w:val="CCCCCC"/>
+        </w:rPr>
+        <w:t>sd</w:t>
+      </w:r>
+      <w:proofErr w:type="spellEnd"/>
+      <w:r>
+        <w:rPr>
+          <w:rFonts w:ascii="Lucida Console" w:hAnsi="Lucida Console"/>
+          <w:color w:val="CCCCCC"/>
+        </w:rPr>
+        <w:t xml:space="preserve"> = 2165.81, min = 686.56, max = 14528.43</w:t>
+      </w:r>
+    </w:p>
+    <w:p>
+      <w:pPr>
+        <w:pStyle w:val="HTMLPreformatted"/>
+        <w:shd w:val="clear" w:color="auto" w:fill="2D2D2D"/>
+        <w:rPr>
+          <w:rFonts w:ascii="Lucida Console" w:hAnsi="Lucida Console"/>
+          <w:color w:val="CCCCCC"/>
+        </w:rPr>
+      </w:pPr>
+      <w:r>
+        <w:rPr>
+          <w:rFonts w:ascii="Lucida Console" w:hAnsi="Lucida Console"/>
+          <w:color w:val="CCCCCC"/>
+        </w:rPr>
+        <w:t xml:space="preserve">RMSLE: mean = 0.21, </w:t>
+      </w:r>
+      <w:proofErr w:type="spellStart"/>
+      <w:r>
+        <w:rPr>
+          <w:rFonts w:ascii="Lucida Console" w:hAnsi="Lucida Console"/>
+          <w:color w:val="CCCCCC"/>
+        </w:rPr>
+        <w:t>sd</w:t>
+      </w:r>
+      <w:proofErr w:type="spellEnd"/>
+      <w:r>
+        <w:rPr>
+          <w:rFonts w:ascii="Lucida Console" w:hAnsi="Lucida Console"/>
+          <w:color w:val="CCCCCC"/>
+        </w:rPr>
+        <w:t xml:space="preserve"> = 0.18, min = 0.09, max = 1.46</w:t>
       </w:r>
     </w:p>
     <w:p>
@@ -762,58 +1397,123 @@
           <w:rFonts w:ascii="Lucida Console" w:hAnsi="Lucida Console"/>
           <w:color w:val="CCCCCC"/>
         </w:rPr>
-        <w:t>MAE: mean = 2027.07, sd = 1180.84, min = 622.35, max = 5929.7</w:t>
-      </w:r>
-    </w:p>
-    <w:p>
-      <w:pPr>
-        <w:pStyle w:val="HTMLPreformatted"/>
-        <w:shd w:val="clear" w:color="auto" w:fill="2D2D2D"/>
-        <w:rPr>
-          <w:rFonts w:ascii="Lucida Console" w:hAnsi="Lucida Console"/>
-          <w:color w:val="CCCCCC"/>
-        </w:rPr>
-      </w:pPr>
-      <w:r>
-        <w:rPr>
-          <w:rFonts w:ascii="Lucida Console" w:hAnsi="Lucida Console"/>
-          <w:color w:val="CCCCCC"/>
-        </w:rPr>
-        <w:t>MSE: mean = 8808378.38, sd = 10797195.24, min = 682621.1, max = 55397312.59</w:t>
-      </w:r>
-    </w:p>
-    <w:p>
-      <w:pPr>
-        <w:pStyle w:val="HTMLPreformatted"/>
-        <w:shd w:val="clear" w:color="auto" w:fill="2D2D2D"/>
-        <w:rPr>
-          <w:rFonts w:ascii="Lucida Console" w:hAnsi="Lucida Console"/>
-          <w:color w:val="CCCCCC"/>
-        </w:rPr>
-      </w:pPr>
-      <w:r>
-        <w:rPr>
-          <w:rFonts w:ascii="Lucida Console" w:hAnsi="Lucida Console"/>
-          <w:color w:val="CCCCCC"/>
-        </w:rPr>
-        <w:t>RMSE: mean = 2573.61, sd = 1478.14, min = 826.21, max = 7442.94</w:t>
-      </w:r>
-    </w:p>
-    <w:p>
-      <w:pPr>
-        <w:pStyle w:val="HTMLPreformatted"/>
-        <w:shd w:val="clear" w:color="auto" w:fill="2D2D2D"/>
-        <w:rPr>
-          <w:rFonts w:ascii="Lucida Console" w:hAnsi="Lucida Console"/>
-          <w:color w:val="CCCCCC"/>
-        </w:rPr>
-      </w:pPr>
-      <w:r>
-        <w:rPr>
-          <w:rFonts w:ascii="Lucida Console" w:hAnsi="Lucida Console"/>
-          <w:color w:val="CCCCCC"/>
-        </w:rPr>
-        <w:t>RMSLE: mean = 0.2, sd = 0.05, min = 0.12, max = 0.33</w:t>
+        <w:t xml:space="preserve">MAE: mean = 2027.07, </w:t>
+      </w:r>
+      <w:proofErr w:type="spellStart"/>
+      <w:r>
+        <w:rPr>
+          <w:rFonts w:ascii="Lucida Console" w:hAnsi="Lucida Console"/>
+          <w:color w:val="CCCCCC"/>
+        </w:rPr>
+        <w:t>sd</w:t>
+      </w:r>
+      <w:proofErr w:type="spellEnd"/>
+      <w:r>
+        <w:rPr>
+          <w:rFonts w:ascii="Lucida Console" w:hAnsi="Lucida Console"/>
+          <w:color w:val="CCCCCC"/>
+        </w:rPr>
+        <w:t xml:space="preserve"> = 1180.84, min = 622.35, max = 5929.7</w:t>
+      </w:r>
+    </w:p>
+    <w:p>
+      <w:pPr>
+        <w:pStyle w:val="HTMLPreformatted"/>
+        <w:shd w:val="clear" w:color="auto" w:fill="2D2D2D"/>
+        <w:rPr>
+          <w:rFonts w:ascii="Lucida Console" w:hAnsi="Lucida Console"/>
+          <w:color w:val="CCCCCC"/>
+        </w:rPr>
+      </w:pPr>
+      <w:r>
+        <w:rPr>
+          <w:rFonts w:ascii="Lucida Console" w:hAnsi="Lucida Console"/>
+          <w:color w:val="CCCCCC"/>
+        </w:rPr>
+        <w:lastRenderedPageBreak/>
+        <w:t xml:space="preserve">MSE: mean = 8808378.38, </w:t>
+      </w:r>
+      <w:proofErr w:type="spellStart"/>
+      <w:r>
+        <w:rPr>
+          <w:rFonts w:ascii="Lucida Console" w:hAnsi="Lucida Console"/>
+          <w:color w:val="CCCCCC"/>
+        </w:rPr>
+        <w:t>sd</w:t>
+      </w:r>
+      <w:proofErr w:type="spellEnd"/>
+      <w:r>
+        <w:rPr>
+          <w:rFonts w:ascii="Lucida Console" w:hAnsi="Lucida Console"/>
+          <w:color w:val="CCCCCC"/>
+        </w:rPr>
+        <w:t xml:space="preserve"> = 10797195.24, min = 682621.1, max = 55397312.59</w:t>
+      </w:r>
+    </w:p>
+    <w:p>
+      <w:pPr>
+        <w:pStyle w:val="HTMLPreformatted"/>
+        <w:shd w:val="clear" w:color="auto" w:fill="2D2D2D"/>
+        <w:rPr>
+          <w:rFonts w:ascii="Lucida Console" w:hAnsi="Lucida Console"/>
+          <w:color w:val="CCCCCC"/>
+        </w:rPr>
+      </w:pPr>
+      <w:r>
+        <w:rPr>
+          <w:rFonts w:ascii="Lucida Console" w:hAnsi="Lucida Console"/>
+          <w:color w:val="CCCCCC"/>
+        </w:rPr>
+        <w:t xml:space="preserve">RMSE: mean = 2573.61, </w:t>
+      </w:r>
+      <w:proofErr w:type="spellStart"/>
+      <w:r>
+        <w:rPr>
+          <w:rFonts w:ascii="Lucida Console" w:hAnsi="Lucida Console"/>
+          <w:color w:val="CCCCCC"/>
+        </w:rPr>
+        <w:t>sd</w:t>
+      </w:r>
+      <w:proofErr w:type="spellEnd"/>
+      <w:r>
+        <w:rPr>
+          <w:rFonts w:ascii="Lucida Console" w:hAnsi="Lucida Console"/>
+          <w:color w:val="CCCCCC"/>
+        </w:rPr>
+        <w:t xml:space="preserve"> = 1478.14, min = 826.21, max = 7442.94</w:t>
+      </w:r>
+    </w:p>
+    <w:p>
+      <w:pPr>
+        <w:pStyle w:val="HTMLPreformatted"/>
+        <w:shd w:val="clear" w:color="auto" w:fill="2D2D2D"/>
+        <w:rPr>
+          <w:rFonts w:ascii="Lucida Console" w:hAnsi="Lucida Console"/>
+          <w:color w:val="CCCCCC"/>
+        </w:rPr>
+      </w:pPr>
+      <w:r>
+        <w:rPr>
+          <w:rFonts w:ascii="Lucida Console" w:hAnsi="Lucida Console"/>
+          <w:color w:val="CCCCCC"/>
+        </w:rPr>
+        <w:t xml:space="preserve">RMSLE: mean = 0.2, </w:t>
+      </w:r>
+      <w:proofErr w:type="spellStart"/>
+      <w:r>
+        <w:rPr>
+          <w:rFonts w:ascii="Lucida Console" w:hAnsi="Lucida Console"/>
+          <w:color w:val="CCCCCC"/>
+        </w:rPr>
+        <w:t>sd</w:t>
+      </w:r>
+      <w:proofErr w:type="spellEnd"/>
+      <w:r>
+        <w:rPr>
+          <w:rFonts w:ascii="Lucida Console" w:hAnsi="Lucida Console"/>
+          <w:color w:val="CCCCCC"/>
+        </w:rPr>
+        <w:t xml:space="preserve"> = 0.05, min = 0.12, max = 0.33</w:t>
       </w:r>
     </w:p>
     <w:p>
@@ -864,59 +1564,122 @@
           <w:rFonts w:ascii="Lucida Console" w:hAnsi="Lucida Console"/>
           <w:color w:val="CCCCCC"/>
         </w:rPr>
-        <w:t>MAE: mean = 1854.96, sd = 1021.84, min = 639.91, max = 5669.99</w:t>
-      </w:r>
-    </w:p>
-    <w:p>
-      <w:pPr>
-        <w:pStyle w:val="HTMLPreformatted"/>
-        <w:shd w:val="clear" w:color="auto" w:fill="2D2D2D"/>
-        <w:rPr>
-          <w:rFonts w:ascii="Lucida Console" w:hAnsi="Lucida Console"/>
-          <w:color w:val="CCCCCC"/>
-        </w:rPr>
-      </w:pPr>
-      <w:r>
-        <w:rPr>
-          <w:rFonts w:ascii="Lucida Console" w:hAnsi="Lucida Console"/>
-          <w:color w:val="CCCCCC"/>
-        </w:rPr>
-        <w:t>MSE: mean = 7691978.73, sd = 9626026.26, min = 562319.47, max = 53829601.48</w:t>
-      </w:r>
-    </w:p>
-    <w:p>
-      <w:pPr>
-        <w:pStyle w:val="HTMLPreformatted"/>
-        <w:shd w:val="clear" w:color="auto" w:fill="2D2D2D"/>
-        <w:rPr>
-          <w:rFonts w:ascii="Lucida Console" w:hAnsi="Lucida Console"/>
-          <w:color w:val="CCCCCC"/>
-        </w:rPr>
-      </w:pPr>
-      <w:r>
-        <w:rPr>
-          <w:rFonts w:ascii="Lucida Console" w:hAnsi="Lucida Console"/>
-          <w:color w:val="CCCCCC"/>
-        </w:rPr>
-        <w:lastRenderedPageBreak/>
-        <w:t>RMSE: mean = 2410.56, sd = 1371.56, min = 749.88, max = 7336.87</w:t>
-      </w:r>
-    </w:p>
-    <w:p>
-      <w:pPr>
-        <w:pStyle w:val="HTMLPreformatted"/>
-        <w:shd w:val="clear" w:color="auto" w:fill="2D2D2D"/>
-        <w:rPr>
-          <w:rFonts w:ascii="Lucida Console" w:hAnsi="Lucida Console"/>
-          <w:color w:val="CCCCCC"/>
-        </w:rPr>
-      </w:pPr>
-      <w:r>
-        <w:rPr>
-          <w:rFonts w:ascii="Lucida Console" w:hAnsi="Lucida Console"/>
-          <w:color w:val="CCCCCC"/>
-        </w:rPr>
-        <w:t>RMSLE: mean = 0.19, sd = 0.05, min = 0.11, max = 0.34</w:t>
+        <w:t xml:space="preserve">MAE: mean = 1854.96, </w:t>
+      </w:r>
+      <w:proofErr w:type="spellStart"/>
+      <w:r>
+        <w:rPr>
+          <w:rFonts w:ascii="Lucida Console" w:hAnsi="Lucida Console"/>
+          <w:color w:val="CCCCCC"/>
+        </w:rPr>
+        <w:t>sd</w:t>
+      </w:r>
+      <w:proofErr w:type="spellEnd"/>
+      <w:r>
+        <w:rPr>
+          <w:rFonts w:ascii="Lucida Console" w:hAnsi="Lucida Console"/>
+          <w:color w:val="CCCCCC"/>
+        </w:rPr>
+        <w:t xml:space="preserve"> = 1021.84, min = 639.91, max = 5669.99</w:t>
+      </w:r>
+    </w:p>
+    <w:p>
+      <w:pPr>
+        <w:pStyle w:val="HTMLPreformatted"/>
+        <w:shd w:val="clear" w:color="auto" w:fill="2D2D2D"/>
+        <w:rPr>
+          <w:rFonts w:ascii="Lucida Console" w:hAnsi="Lucida Console"/>
+          <w:color w:val="CCCCCC"/>
+        </w:rPr>
+      </w:pPr>
+      <w:r>
+        <w:rPr>
+          <w:rFonts w:ascii="Lucida Console" w:hAnsi="Lucida Console"/>
+          <w:color w:val="CCCCCC"/>
+        </w:rPr>
+        <w:t xml:space="preserve">MSE: mean = 7691978.73, </w:t>
+      </w:r>
+      <w:proofErr w:type="spellStart"/>
+      <w:r>
+        <w:rPr>
+          <w:rFonts w:ascii="Lucida Console" w:hAnsi="Lucida Console"/>
+          <w:color w:val="CCCCCC"/>
+        </w:rPr>
+        <w:t>sd</w:t>
+      </w:r>
+      <w:proofErr w:type="spellEnd"/>
+      <w:r>
+        <w:rPr>
+          <w:rFonts w:ascii="Lucida Console" w:hAnsi="Lucida Console"/>
+          <w:color w:val="CCCCCC"/>
+        </w:rPr>
+        <w:t xml:space="preserve"> = 9626026.26, min = 562319.47, max = 53829601.48</w:t>
+      </w:r>
+    </w:p>
+    <w:p>
+      <w:pPr>
+        <w:pStyle w:val="HTMLPreformatted"/>
+        <w:shd w:val="clear" w:color="auto" w:fill="2D2D2D"/>
+        <w:rPr>
+          <w:rFonts w:ascii="Lucida Console" w:hAnsi="Lucida Console"/>
+          <w:color w:val="CCCCCC"/>
+        </w:rPr>
+      </w:pPr>
+      <w:r>
+        <w:rPr>
+          <w:rFonts w:ascii="Lucida Console" w:hAnsi="Lucida Console"/>
+          <w:color w:val="CCCCCC"/>
+        </w:rPr>
+        <w:t xml:space="preserve">RMSE: mean = 2410.56, </w:t>
+      </w:r>
+      <w:proofErr w:type="spellStart"/>
+      <w:r>
+        <w:rPr>
+          <w:rFonts w:ascii="Lucida Console" w:hAnsi="Lucida Console"/>
+          <w:color w:val="CCCCCC"/>
+        </w:rPr>
+        <w:t>sd</w:t>
+      </w:r>
+      <w:proofErr w:type="spellEnd"/>
+      <w:r>
+        <w:rPr>
+          <w:rFonts w:ascii="Lucida Console" w:hAnsi="Lucida Console"/>
+          <w:color w:val="CCCCCC"/>
+        </w:rPr>
+        <w:t xml:space="preserve"> = 1371.56, min = 749.88, max = 7336.87</w:t>
+      </w:r>
+    </w:p>
+    <w:p>
+      <w:pPr>
+        <w:pStyle w:val="HTMLPreformatted"/>
+        <w:shd w:val="clear" w:color="auto" w:fill="2D2D2D"/>
+        <w:rPr>
+          <w:rFonts w:ascii="Lucida Console" w:hAnsi="Lucida Console"/>
+          <w:color w:val="CCCCCC"/>
+        </w:rPr>
+      </w:pPr>
+      <w:r>
+        <w:rPr>
+          <w:rFonts w:ascii="Lucida Console" w:hAnsi="Lucida Console"/>
+          <w:color w:val="CCCCCC"/>
+        </w:rPr>
+        <w:t xml:space="preserve">RMSLE: mean = 0.19, </w:t>
+      </w:r>
+      <w:proofErr w:type="spellStart"/>
+      <w:r>
+        <w:rPr>
+          <w:rFonts w:ascii="Lucida Console" w:hAnsi="Lucida Console"/>
+          <w:color w:val="CCCCCC"/>
+        </w:rPr>
+        <w:t>sd</w:t>
+      </w:r>
+      <w:proofErr w:type="spellEnd"/>
+      <w:r>
+        <w:rPr>
+          <w:rFonts w:ascii="Lucida Console" w:hAnsi="Lucida Console"/>
+          <w:color w:val="CCCCCC"/>
+        </w:rPr>
+        <w:t xml:space="preserve"> = 0.05, min = 0.11, max = 0.34</w:t>
       </w:r>
     </w:p>
     <w:p>
@@ -950,75 +1713,148 @@
           <w:rFonts w:ascii="Lucida Console" w:hAnsi="Lucida Console"/>
           <w:color w:val="CCCCCC"/>
         </w:rPr>
-        <w:t>Model = D-Linear (global) + AutoARIMA</w:t>
-      </w:r>
-    </w:p>
-    <w:p>
-      <w:pPr>
-        <w:pStyle w:val="HTMLPreformatted"/>
-        <w:shd w:val="clear" w:color="auto" w:fill="2D2D2D"/>
-        <w:rPr>
-          <w:rFonts w:ascii="Lucida Console" w:hAnsi="Lucida Console"/>
-          <w:color w:val="CCCCCC"/>
-        </w:rPr>
-      </w:pPr>
-      <w:r>
-        <w:rPr>
-          <w:rFonts w:ascii="Lucida Console" w:hAnsi="Lucida Console"/>
-          <w:color w:val="CCCCCC"/>
-        </w:rPr>
-        <w:t>MAE: mean = 1772.44, sd = 1024.68, min = 539.6, max = 5281.38</w:t>
-      </w:r>
-    </w:p>
-    <w:p>
-      <w:pPr>
-        <w:pStyle w:val="HTMLPreformatted"/>
-        <w:shd w:val="clear" w:color="auto" w:fill="2D2D2D"/>
-        <w:rPr>
-          <w:rFonts w:ascii="Lucida Console" w:hAnsi="Lucida Console"/>
-          <w:color w:val="CCCCCC"/>
-        </w:rPr>
-      </w:pPr>
-      <w:r>
-        <w:rPr>
-          <w:rFonts w:ascii="Lucida Console" w:hAnsi="Lucida Console"/>
-          <w:color w:val="CCCCCC"/>
-        </w:rPr>
-        <w:t>MSE: mean = 7269797.41, sd = 9278789.51, min = 508493.81, max = 46241148.37</w:t>
-      </w:r>
-    </w:p>
-    <w:p>
-      <w:pPr>
-        <w:pStyle w:val="HTMLPreformatted"/>
-        <w:shd w:val="clear" w:color="auto" w:fill="2D2D2D"/>
-        <w:rPr>
-          <w:rFonts w:ascii="Lucida Console" w:hAnsi="Lucida Console"/>
-          <w:color w:val="CCCCCC"/>
-        </w:rPr>
-      </w:pPr>
-      <w:r>
-        <w:rPr>
-          <w:rFonts w:ascii="Lucida Console" w:hAnsi="Lucida Console"/>
-          <w:color w:val="CCCCCC"/>
-        </w:rPr>
-        <w:t>RMSE: mean = 2314.82, sd = 1382.53, min = 713.09, max = 6800.08</w:t>
-      </w:r>
-    </w:p>
-    <w:p>
-      <w:pPr>
-        <w:pStyle w:val="HTMLPreformatted"/>
-        <w:shd w:val="clear" w:color="auto" w:fill="2D2D2D"/>
-        <w:rPr>
-          <w:rFonts w:ascii="Lucida Console" w:hAnsi="Lucida Console"/>
-          <w:color w:val="CCCCCC"/>
-        </w:rPr>
-      </w:pPr>
-      <w:r>
-        <w:rPr>
-          <w:rFonts w:ascii="Lucida Console" w:hAnsi="Lucida Console"/>
-          <w:color w:val="CCCCCC"/>
-        </w:rPr>
-        <w:t>RMSLE: mean = 0.18, sd = 0.04, min = 0.11, max = 0.31</w:t>
+        <w:t xml:space="preserve">Model = D-Linear (global) + </w:t>
+      </w:r>
+      <w:proofErr w:type="spellStart"/>
+      <w:r>
+        <w:rPr>
+          <w:rFonts w:ascii="Lucida Console" w:hAnsi="Lucida Console"/>
+          <w:color w:val="CCCCCC"/>
+        </w:rPr>
+        <w:t>AutoARIMA</w:t>
+      </w:r>
+      <w:proofErr w:type="spellEnd"/>
+    </w:p>
+    <w:p>
+      <w:pPr>
+        <w:pStyle w:val="HTMLPreformatted"/>
+        <w:shd w:val="clear" w:color="auto" w:fill="2D2D2D"/>
+        <w:rPr>
+          <w:rFonts w:ascii="Lucida Console" w:hAnsi="Lucida Console"/>
+          <w:color w:val="CCCCCC"/>
+        </w:rPr>
+      </w:pPr>
+      <w:r>
+        <w:rPr>
+          <w:rFonts w:ascii="Lucida Console" w:hAnsi="Lucida Console"/>
+          <w:color w:val="CCCCCC"/>
+        </w:rPr>
+        <w:t xml:space="preserve">MAE: mean = 1772.44, </w:t>
+      </w:r>
+      <w:proofErr w:type="spellStart"/>
+      <w:r>
+        <w:rPr>
+          <w:rFonts w:ascii="Lucida Console" w:hAnsi="Lucida Console"/>
+          <w:color w:val="CCCCCC"/>
+        </w:rPr>
+        <w:t>sd</w:t>
+      </w:r>
+      <w:proofErr w:type="spellEnd"/>
+      <w:r>
+        <w:rPr>
+          <w:rFonts w:ascii="Lucida Console" w:hAnsi="Lucida Console"/>
+          <w:color w:val="CCCCCC"/>
+        </w:rPr>
+        <w:t xml:space="preserve"> = 1024.68, min = 539.6, max = 5281.38</w:t>
+      </w:r>
+    </w:p>
+    <w:p>
+      <w:pPr>
+        <w:pStyle w:val="HTMLPreformatted"/>
+        <w:shd w:val="clear" w:color="auto" w:fill="2D2D2D"/>
+        <w:rPr>
+          <w:rFonts w:ascii="Lucida Console" w:hAnsi="Lucida Console"/>
+          <w:color w:val="CCCCCC"/>
+        </w:rPr>
+      </w:pPr>
+      <w:r>
+        <w:rPr>
+          <w:rFonts w:ascii="Lucida Console" w:hAnsi="Lucida Console"/>
+          <w:color w:val="CCCCCC"/>
+        </w:rPr>
+        <w:t xml:space="preserve">MSE: mean = 7269797.41, </w:t>
+      </w:r>
+      <w:proofErr w:type="spellStart"/>
+      <w:r>
+        <w:rPr>
+          <w:rFonts w:ascii="Lucida Console" w:hAnsi="Lucida Console"/>
+          <w:color w:val="CCCCCC"/>
+        </w:rPr>
+        <w:t>sd</w:t>
+      </w:r>
+      <w:proofErr w:type="spellEnd"/>
+      <w:r>
+        <w:rPr>
+          <w:rFonts w:ascii="Lucida Console" w:hAnsi="Lucida Console"/>
+          <w:color w:val="CCCCCC"/>
+        </w:rPr>
+        <w:t xml:space="preserve"> = 9278789.51, min = 508493.81, max = 46241148.37</w:t>
+      </w:r>
+    </w:p>
+    <w:p>
+      <w:pPr>
+        <w:pStyle w:val="HTMLPreformatted"/>
+        <w:shd w:val="clear" w:color="auto" w:fill="2D2D2D"/>
+        <w:rPr>
+          <w:rFonts w:ascii="Lucida Console" w:hAnsi="Lucida Console"/>
+          <w:color w:val="CCCCCC"/>
+        </w:rPr>
+      </w:pPr>
+      <w:r>
+        <w:rPr>
+          <w:rFonts w:ascii="Lucida Console" w:hAnsi="Lucida Console"/>
+          <w:color w:val="CCCCCC"/>
+        </w:rPr>
+        <w:t xml:space="preserve">RMSE: mean = 2314.82, </w:t>
+      </w:r>
+      <w:proofErr w:type="spellStart"/>
+      <w:r>
+        <w:rPr>
+          <w:rFonts w:ascii="Lucida Console" w:hAnsi="Lucida Console"/>
+          <w:color w:val="CCCCCC"/>
+        </w:rPr>
+        <w:t>sd</w:t>
+      </w:r>
+      <w:proofErr w:type="spellEnd"/>
+      <w:r>
+        <w:rPr>
+          <w:rFonts w:ascii="Lucida Console" w:hAnsi="Lucida Console"/>
+          <w:color w:val="CCCCCC"/>
+        </w:rPr>
+        <w:t xml:space="preserve"> = 1382.53, min = 713.09, max = 6800.08</w:t>
+      </w:r>
+    </w:p>
+    <w:p>
+      <w:pPr>
+        <w:pStyle w:val="HTMLPreformatted"/>
+        <w:shd w:val="clear" w:color="auto" w:fill="2D2D2D"/>
+        <w:rPr>
+          <w:rFonts w:ascii="Lucida Console" w:hAnsi="Lucida Console"/>
+          <w:color w:val="CCCCCC"/>
+        </w:rPr>
+      </w:pPr>
+      <w:r>
+        <w:rPr>
+          <w:rFonts w:ascii="Lucida Console" w:hAnsi="Lucida Console"/>
+          <w:color w:val="CCCCCC"/>
+        </w:rPr>
+        <w:t xml:space="preserve">RMSLE: mean = 0.18, </w:t>
+      </w:r>
+      <w:proofErr w:type="spellStart"/>
+      <w:r>
+        <w:rPr>
+          <w:rFonts w:ascii="Lucida Console" w:hAnsi="Lucida Console"/>
+          <w:color w:val="CCCCCC"/>
+        </w:rPr>
+        <w:t>sd</w:t>
+      </w:r>
+      <w:proofErr w:type="spellEnd"/>
+      <w:r>
+        <w:rPr>
+          <w:rFonts w:ascii="Lucida Console" w:hAnsi="Lucida Console"/>
+          <w:color w:val="CCCCCC"/>
+        </w:rPr>
+        <w:t xml:space="preserve"> = 0.04, min = 0.11, max = 0.31</w:t>
       </w:r>
     </w:p>
     <w:p>
@@ -1069,58 +1905,122 @@
           <w:rFonts w:ascii="Lucida Console" w:hAnsi="Lucida Console"/>
           <w:color w:val="CCCCCC"/>
         </w:rPr>
-        <w:t>MAE: mean = 1978.79, sd = 1326.35, min = 482.79, max = 6370.53</w:t>
-      </w:r>
-    </w:p>
-    <w:p>
-      <w:pPr>
-        <w:pStyle w:val="HTMLPreformatted"/>
-        <w:shd w:val="clear" w:color="auto" w:fill="2D2D2D"/>
-        <w:rPr>
-          <w:rFonts w:ascii="Lucida Console" w:hAnsi="Lucida Console"/>
-          <w:color w:val="CCCCCC"/>
-        </w:rPr>
-      </w:pPr>
-      <w:r>
-        <w:rPr>
-          <w:rFonts w:ascii="Lucida Console" w:hAnsi="Lucida Console"/>
-          <w:color w:val="CCCCCC"/>
-        </w:rPr>
-        <w:t>MSE: mean = 9816672.27, sd = 15384121.65, min = 355661.11, max = 68894394.57</w:t>
-      </w:r>
-    </w:p>
-    <w:p>
-      <w:pPr>
-        <w:pStyle w:val="HTMLPreformatted"/>
-        <w:shd w:val="clear" w:color="auto" w:fill="2D2D2D"/>
-        <w:rPr>
-          <w:rFonts w:ascii="Lucida Console" w:hAnsi="Lucida Console"/>
-          <w:color w:val="CCCCCC"/>
-        </w:rPr>
-      </w:pPr>
-      <w:r>
-        <w:rPr>
-          <w:rFonts w:ascii="Lucida Console" w:hAnsi="Lucida Console"/>
-          <w:color w:val="CCCCCC"/>
-        </w:rPr>
-        <w:t>RMSE: mean = 2542.33, sd = 1831.18, min = 596.37, max = 8300.26</w:t>
-      </w:r>
-    </w:p>
-    <w:p>
-      <w:pPr>
-        <w:pStyle w:val="HTMLPreformatted"/>
-        <w:shd w:val="clear" w:color="auto" w:fill="2D2D2D"/>
-        <w:rPr>
-          <w:rFonts w:ascii="Lucida Console" w:hAnsi="Lucida Console"/>
-          <w:color w:val="CCCCCC"/>
-        </w:rPr>
-      </w:pPr>
-      <w:r>
-        <w:rPr>
-          <w:rFonts w:ascii="Lucida Console" w:hAnsi="Lucida Console"/>
-          <w:color w:val="CCCCCC"/>
-        </w:rPr>
-        <w:t>RMSLE: mean = 0.18, sd = 0.06, min = 0.11, max = 0.41</w:t>
+        <w:t xml:space="preserve">MAE: mean = 1978.79, </w:t>
+      </w:r>
+      <w:proofErr w:type="spellStart"/>
+      <w:r>
+        <w:rPr>
+          <w:rFonts w:ascii="Lucida Console" w:hAnsi="Lucida Console"/>
+          <w:color w:val="CCCCCC"/>
+        </w:rPr>
+        <w:t>sd</w:t>
+      </w:r>
+      <w:proofErr w:type="spellEnd"/>
+      <w:r>
+        <w:rPr>
+          <w:rFonts w:ascii="Lucida Console" w:hAnsi="Lucida Console"/>
+          <w:color w:val="CCCCCC"/>
+        </w:rPr>
+        <w:t xml:space="preserve"> = 1326.35, min = 482.79, max = 6370.53</w:t>
+      </w:r>
+    </w:p>
+    <w:p>
+      <w:pPr>
+        <w:pStyle w:val="HTMLPreformatted"/>
+        <w:shd w:val="clear" w:color="auto" w:fill="2D2D2D"/>
+        <w:rPr>
+          <w:rFonts w:ascii="Lucida Console" w:hAnsi="Lucida Console"/>
+          <w:color w:val="CCCCCC"/>
+        </w:rPr>
+      </w:pPr>
+      <w:r>
+        <w:rPr>
+          <w:rFonts w:ascii="Lucida Console" w:hAnsi="Lucida Console"/>
+          <w:color w:val="CCCCCC"/>
+        </w:rPr>
+        <w:t xml:space="preserve">MSE: mean = 9816672.27, </w:t>
+      </w:r>
+      <w:proofErr w:type="spellStart"/>
+      <w:r>
+        <w:rPr>
+          <w:rFonts w:ascii="Lucida Console" w:hAnsi="Lucida Console"/>
+          <w:color w:val="CCCCCC"/>
+        </w:rPr>
+        <w:t>sd</w:t>
+      </w:r>
+      <w:proofErr w:type="spellEnd"/>
+      <w:r>
+        <w:rPr>
+          <w:rFonts w:ascii="Lucida Console" w:hAnsi="Lucida Console"/>
+          <w:color w:val="CCCCCC"/>
+        </w:rPr>
+        <w:t xml:space="preserve"> = 15384121.65, min = 355661.11, max = 68894394.57</w:t>
+      </w:r>
+    </w:p>
+    <w:p>
+      <w:pPr>
+        <w:pStyle w:val="HTMLPreformatted"/>
+        <w:shd w:val="clear" w:color="auto" w:fill="2D2D2D"/>
+        <w:rPr>
+          <w:rFonts w:ascii="Lucida Console" w:hAnsi="Lucida Console"/>
+          <w:color w:val="CCCCCC"/>
+        </w:rPr>
+      </w:pPr>
+      <w:r>
+        <w:rPr>
+          <w:rFonts w:ascii="Lucida Console" w:hAnsi="Lucida Console"/>
+          <w:color w:val="CCCCCC"/>
+        </w:rPr>
+        <w:t xml:space="preserve">RMSE: mean = 2542.33, </w:t>
+      </w:r>
+      <w:proofErr w:type="spellStart"/>
+      <w:r>
+        <w:rPr>
+          <w:rFonts w:ascii="Lucida Console" w:hAnsi="Lucida Console"/>
+          <w:color w:val="CCCCCC"/>
+        </w:rPr>
+        <w:t>sd</w:t>
+      </w:r>
+      <w:proofErr w:type="spellEnd"/>
+      <w:r>
+        <w:rPr>
+          <w:rFonts w:ascii="Lucida Console" w:hAnsi="Lucida Console"/>
+          <w:color w:val="CCCCCC"/>
+        </w:rPr>
+        <w:t xml:space="preserve"> = 1831.18, min = 596.37, max = 8300.26</w:t>
+      </w:r>
+    </w:p>
+    <w:p>
+      <w:pPr>
+        <w:pStyle w:val="HTMLPreformatted"/>
+        <w:shd w:val="clear" w:color="auto" w:fill="2D2D2D"/>
+        <w:rPr>
+          <w:rFonts w:ascii="Lucida Console" w:hAnsi="Lucida Console"/>
+          <w:color w:val="CCCCCC"/>
+        </w:rPr>
+      </w:pPr>
+      <w:r>
+        <w:rPr>
+          <w:rFonts w:ascii="Lucida Console" w:hAnsi="Lucida Console"/>
+          <w:color w:val="CCCCCC"/>
+        </w:rPr>
+        <w:t xml:space="preserve">RMSLE: mean = 0.18, </w:t>
+      </w:r>
+      <w:proofErr w:type="spellStart"/>
+      <w:r>
+        <w:rPr>
+          <w:rFonts w:ascii="Lucida Console" w:hAnsi="Lucida Console"/>
+          <w:color w:val="CCCCCC"/>
+        </w:rPr>
+        <w:t>sd</w:t>
+      </w:r>
+      <w:proofErr w:type="spellEnd"/>
+      <w:r>
+        <w:rPr>
+          <w:rFonts w:ascii="Lucida Console" w:hAnsi="Lucida Console"/>
+          <w:color w:val="CCCCCC"/>
+        </w:rPr>
+        <w:t xml:space="preserve"> = 0.06, min = 0.11, max = 0.41</w:t>
       </w:r>
     </w:p>
     <w:p>
@@ -1171,58 +2071,122 @@
           <w:rFonts w:ascii="Lucida Console" w:hAnsi="Lucida Console"/>
           <w:color w:val="CCCCCC"/>
         </w:rPr>
-        <w:t>MAE: mean = 1749.69, sd = 932.76, min = 496.3, max = 5317.39</w:t>
-      </w:r>
-    </w:p>
-    <w:p>
-      <w:pPr>
-        <w:pStyle w:val="HTMLPreformatted"/>
-        <w:shd w:val="clear" w:color="auto" w:fill="2D2D2D"/>
-        <w:rPr>
-          <w:rFonts w:ascii="Lucida Console" w:hAnsi="Lucida Console"/>
-          <w:color w:val="CCCCCC"/>
-        </w:rPr>
-      </w:pPr>
-      <w:r>
-        <w:rPr>
-          <w:rFonts w:ascii="Lucida Console" w:hAnsi="Lucida Console"/>
-          <w:color w:val="CCCCCC"/>
-        </w:rPr>
-        <w:t>MSE: mean = 6888557.89, sd = 8244698.01, min = 412337.88, max = 47259155.39</w:t>
-      </w:r>
-    </w:p>
-    <w:p>
-      <w:pPr>
-        <w:pStyle w:val="HTMLPreformatted"/>
-        <w:shd w:val="clear" w:color="auto" w:fill="2D2D2D"/>
-        <w:rPr>
-          <w:rFonts w:ascii="Lucida Console" w:hAnsi="Lucida Console"/>
-          <w:color w:val="CCCCCC"/>
-        </w:rPr>
-      </w:pPr>
-      <w:r>
-        <w:rPr>
-          <w:rFonts w:ascii="Lucida Console" w:hAnsi="Lucida Console"/>
-          <w:color w:val="CCCCCC"/>
-        </w:rPr>
-        <w:t>RMSE: mean = 2290.54, sd = 1281.4, min = 642.14, max = 6874.53</w:t>
-      </w:r>
-    </w:p>
-    <w:p>
-      <w:pPr>
-        <w:pStyle w:val="HTMLPreformatted"/>
-        <w:shd w:val="clear" w:color="auto" w:fill="2D2D2D"/>
-        <w:rPr>
-          <w:rFonts w:ascii="Lucida Console" w:hAnsi="Lucida Console"/>
-          <w:color w:val="CCCCCC"/>
-        </w:rPr>
-      </w:pPr>
-      <w:r>
-        <w:rPr>
-          <w:rFonts w:ascii="Lucida Console" w:hAnsi="Lucida Console"/>
-          <w:color w:val="CCCCCC"/>
-        </w:rPr>
-        <w:t>RMSLE: mean = 0.18, sd = 0.05, min = 0.1, max = 0.34</w:t>
+        <w:t xml:space="preserve">MAE: mean = 1749.69, </w:t>
+      </w:r>
+      <w:proofErr w:type="spellStart"/>
+      <w:r>
+        <w:rPr>
+          <w:rFonts w:ascii="Lucida Console" w:hAnsi="Lucida Console"/>
+          <w:color w:val="CCCCCC"/>
+        </w:rPr>
+        <w:t>sd</w:t>
+      </w:r>
+      <w:proofErr w:type="spellEnd"/>
+      <w:r>
+        <w:rPr>
+          <w:rFonts w:ascii="Lucida Console" w:hAnsi="Lucida Console"/>
+          <w:color w:val="CCCCCC"/>
+        </w:rPr>
+        <w:t xml:space="preserve"> = 932.76, min = 496.3, max = 5317.39</w:t>
+      </w:r>
+    </w:p>
+    <w:p>
+      <w:pPr>
+        <w:pStyle w:val="HTMLPreformatted"/>
+        <w:shd w:val="clear" w:color="auto" w:fill="2D2D2D"/>
+        <w:rPr>
+          <w:rFonts w:ascii="Lucida Console" w:hAnsi="Lucida Console"/>
+          <w:color w:val="CCCCCC"/>
+        </w:rPr>
+      </w:pPr>
+      <w:r>
+        <w:rPr>
+          <w:rFonts w:ascii="Lucida Console" w:hAnsi="Lucida Console"/>
+          <w:color w:val="CCCCCC"/>
+        </w:rPr>
+        <w:t xml:space="preserve">MSE: mean = 6888557.89, </w:t>
+      </w:r>
+      <w:proofErr w:type="spellStart"/>
+      <w:r>
+        <w:rPr>
+          <w:rFonts w:ascii="Lucida Console" w:hAnsi="Lucida Console"/>
+          <w:color w:val="CCCCCC"/>
+        </w:rPr>
+        <w:t>sd</w:t>
+      </w:r>
+      <w:proofErr w:type="spellEnd"/>
+      <w:r>
+        <w:rPr>
+          <w:rFonts w:ascii="Lucida Console" w:hAnsi="Lucida Console"/>
+          <w:color w:val="CCCCCC"/>
+        </w:rPr>
+        <w:t xml:space="preserve"> = 8244698.01, min = 412337.88, max = 47259155.39</w:t>
+      </w:r>
+    </w:p>
+    <w:p>
+      <w:pPr>
+        <w:pStyle w:val="HTMLPreformatted"/>
+        <w:shd w:val="clear" w:color="auto" w:fill="2D2D2D"/>
+        <w:rPr>
+          <w:rFonts w:ascii="Lucida Console" w:hAnsi="Lucida Console"/>
+          <w:color w:val="CCCCCC"/>
+        </w:rPr>
+      </w:pPr>
+      <w:r>
+        <w:rPr>
+          <w:rFonts w:ascii="Lucida Console" w:hAnsi="Lucida Console"/>
+          <w:color w:val="CCCCCC"/>
+        </w:rPr>
+        <w:t xml:space="preserve">RMSE: mean = 2290.54, </w:t>
+      </w:r>
+      <w:proofErr w:type="spellStart"/>
+      <w:r>
+        <w:rPr>
+          <w:rFonts w:ascii="Lucida Console" w:hAnsi="Lucida Console"/>
+          <w:color w:val="CCCCCC"/>
+        </w:rPr>
+        <w:t>sd</w:t>
+      </w:r>
+      <w:proofErr w:type="spellEnd"/>
+      <w:r>
+        <w:rPr>
+          <w:rFonts w:ascii="Lucida Console" w:hAnsi="Lucida Console"/>
+          <w:color w:val="CCCCCC"/>
+        </w:rPr>
+        <w:t xml:space="preserve"> = 1281.4, min = 642.14, max = 6874.53</w:t>
+      </w:r>
+    </w:p>
+    <w:p>
+      <w:pPr>
+        <w:pStyle w:val="HTMLPreformatted"/>
+        <w:shd w:val="clear" w:color="auto" w:fill="2D2D2D"/>
+        <w:rPr>
+          <w:rFonts w:ascii="Lucida Console" w:hAnsi="Lucida Console"/>
+          <w:color w:val="CCCCCC"/>
+        </w:rPr>
+      </w:pPr>
+      <w:r>
+        <w:rPr>
+          <w:rFonts w:ascii="Lucida Console" w:hAnsi="Lucida Console"/>
+          <w:color w:val="CCCCCC"/>
+        </w:rPr>
+        <w:t xml:space="preserve">RMSLE: mean = 0.18, </w:t>
+      </w:r>
+      <w:proofErr w:type="spellStart"/>
+      <w:r>
+        <w:rPr>
+          <w:rFonts w:ascii="Lucida Console" w:hAnsi="Lucida Console"/>
+          <w:color w:val="CCCCCC"/>
+        </w:rPr>
+        <w:t>sd</w:t>
+      </w:r>
+      <w:proofErr w:type="spellEnd"/>
+      <w:r>
+        <w:rPr>
+          <w:rFonts w:ascii="Lucida Console" w:hAnsi="Lucida Console"/>
+          <w:color w:val="CCCCCC"/>
+        </w:rPr>
+        <w:t xml:space="preserve"> = 0.05, min = 0.1, max = 0.34</w:t>
       </w:r>
     </w:p>
     <w:p>
@@ -1257,6 +2221,7 @@
       </w:pPr>
       <w:r>
         <w:rPr>
+          <w:noProof/>
           <w:lang w:val="en-US"/>
         </w:rPr>
         <w:drawing>
@@ -1382,58 +2347,123 @@
           <w:rFonts w:ascii="Lucida Console" w:hAnsi="Lucida Console"/>
           <w:color w:val="CCCCCC"/>
         </w:rPr>
-        <w:t>MAE: mean = 2328.18, sd = 1136.5, min = 451.73, max = 5366.74</w:t>
-      </w:r>
-    </w:p>
-    <w:p>
-      <w:pPr>
-        <w:pStyle w:val="HTMLPreformatted"/>
-        <w:shd w:val="clear" w:color="auto" w:fill="2D2D2D"/>
-        <w:rPr>
-          <w:rFonts w:ascii="Lucida Console" w:hAnsi="Lucida Console"/>
-          <w:color w:val="CCCCCC"/>
-        </w:rPr>
-      </w:pPr>
-      <w:r>
-        <w:rPr>
-          <w:rFonts w:ascii="Lucida Console" w:hAnsi="Lucida Console"/>
-          <w:color w:val="CCCCCC"/>
-        </w:rPr>
-        <w:t>MSE: mean = 9456240.96, sd = 9595478.74, min = 337900.0, max = 39601845.72</w:t>
-      </w:r>
-    </w:p>
-    <w:p>
-      <w:pPr>
-        <w:pStyle w:val="HTMLPreformatted"/>
-        <w:shd w:val="clear" w:color="auto" w:fill="2D2D2D"/>
-        <w:rPr>
-          <w:rFonts w:ascii="Lucida Console" w:hAnsi="Lucida Console"/>
-          <w:color w:val="CCCCCC"/>
-        </w:rPr>
-      </w:pPr>
-      <w:r>
-        <w:rPr>
-          <w:rFonts w:ascii="Lucida Console" w:hAnsi="Lucida Console"/>
-          <w:color w:val="CCCCCC"/>
-        </w:rPr>
-        <w:t>RMSE: mean = 2766.82, sd = 1341.99, min = 581.29, max = 6293.0</w:t>
-      </w:r>
-    </w:p>
-    <w:p>
-      <w:pPr>
-        <w:pStyle w:val="HTMLPreformatted"/>
-        <w:shd w:val="clear" w:color="auto" w:fill="2D2D2D"/>
-        <w:rPr>
-          <w:rFonts w:ascii="Lucida Console" w:hAnsi="Lucida Console"/>
-          <w:color w:val="CCCCCC"/>
-        </w:rPr>
-      </w:pPr>
-      <w:r>
-        <w:rPr>
-          <w:rFonts w:ascii="Lucida Console" w:hAnsi="Lucida Console"/>
-          <w:color w:val="CCCCCC"/>
-        </w:rPr>
-        <w:t>RMSLE: mean = 0.24, sd = 0.08, min = 0.09, max = 0.49</w:t>
+        <w:t xml:space="preserve">MAE: mean = 2328.18, </w:t>
+      </w:r>
+      <w:proofErr w:type="spellStart"/>
+      <w:r>
+        <w:rPr>
+          <w:rFonts w:ascii="Lucida Console" w:hAnsi="Lucida Console"/>
+          <w:color w:val="CCCCCC"/>
+        </w:rPr>
+        <w:t>sd</w:t>
+      </w:r>
+      <w:proofErr w:type="spellEnd"/>
+      <w:r>
+        <w:rPr>
+          <w:rFonts w:ascii="Lucida Console" w:hAnsi="Lucida Console"/>
+          <w:color w:val="CCCCCC"/>
+        </w:rPr>
+        <w:t xml:space="preserve"> = 1136.5, min = 451.73, max = 5366.74</w:t>
+      </w:r>
+    </w:p>
+    <w:p>
+      <w:pPr>
+        <w:pStyle w:val="HTMLPreformatted"/>
+        <w:shd w:val="clear" w:color="auto" w:fill="2D2D2D"/>
+        <w:rPr>
+          <w:rFonts w:ascii="Lucida Console" w:hAnsi="Lucida Console"/>
+          <w:color w:val="CCCCCC"/>
+        </w:rPr>
+      </w:pPr>
+      <w:r>
+        <w:rPr>
+          <w:rFonts w:ascii="Lucida Console" w:hAnsi="Lucida Console"/>
+          <w:color w:val="CCCCCC"/>
+        </w:rPr>
+        <w:t xml:space="preserve">MSE: mean = 9456240.96, </w:t>
+      </w:r>
+      <w:proofErr w:type="spellStart"/>
+      <w:r>
+        <w:rPr>
+          <w:rFonts w:ascii="Lucida Console" w:hAnsi="Lucida Console"/>
+          <w:color w:val="CCCCCC"/>
+        </w:rPr>
+        <w:t>sd</w:t>
+      </w:r>
+      <w:proofErr w:type="spellEnd"/>
+      <w:r>
+        <w:rPr>
+          <w:rFonts w:ascii="Lucida Console" w:hAnsi="Lucida Console"/>
+          <w:color w:val="CCCCCC"/>
+        </w:rPr>
+        <w:t xml:space="preserve"> = 9595478.74, min = 337900.0, max = 39601845.72</w:t>
+      </w:r>
+    </w:p>
+    <w:p>
+      <w:pPr>
+        <w:pStyle w:val="HTMLPreformatted"/>
+        <w:shd w:val="clear" w:color="auto" w:fill="2D2D2D"/>
+        <w:rPr>
+          <w:rFonts w:ascii="Lucida Console" w:hAnsi="Lucida Console"/>
+          <w:color w:val="CCCCCC"/>
+        </w:rPr>
+      </w:pPr>
+      <w:r>
+        <w:rPr>
+          <w:rFonts w:ascii="Lucida Console" w:hAnsi="Lucida Console"/>
+          <w:color w:val="CCCCCC"/>
+        </w:rPr>
+        <w:t xml:space="preserve">RMSE: mean = 2766.82, </w:t>
+      </w:r>
+      <w:proofErr w:type="spellStart"/>
+      <w:r>
+        <w:rPr>
+          <w:rFonts w:ascii="Lucida Console" w:hAnsi="Lucida Console"/>
+          <w:color w:val="CCCCCC"/>
+        </w:rPr>
+        <w:t>sd</w:t>
+      </w:r>
+      <w:proofErr w:type="spellEnd"/>
+      <w:r>
+        <w:rPr>
+          <w:rFonts w:ascii="Lucida Console" w:hAnsi="Lucida Console"/>
+          <w:color w:val="CCCCCC"/>
+        </w:rPr>
+        <w:t xml:space="preserve"> = 1341.99, min = 581.29, max = 6293.0</w:t>
+      </w:r>
+    </w:p>
+    <w:p>
+      <w:pPr>
+        <w:pStyle w:val="HTMLPreformatted"/>
+        <w:shd w:val="clear" w:color="auto" w:fill="2D2D2D"/>
+        <w:rPr>
+          <w:rFonts w:ascii="Lucida Console" w:hAnsi="Lucida Console"/>
+          <w:color w:val="CCCCCC"/>
+        </w:rPr>
+      </w:pPr>
+      <w:r>
+        <w:rPr>
+          <w:rFonts w:ascii="Lucida Console" w:hAnsi="Lucida Console"/>
+          <w:color w:val="CCCCCC"/>
+        </w:rPr>
+        <w:lastRenderedPageBreak/>
+        <w:t xml:space="preserve">RMSLE: mean = 0.24, </w:t>
+      </w:r>
+      <w:proofErr w:type="spellStart"/>
+      <w:r>
+        <w:rPr>
+          <w:rFonts w:ascii="Lucida Console" w:hAnsi="Lucida Console"/>
+          <w:color w:val="CCCCCC"/>
+        </w:rPr>
+        <w:t>sd</w:t>
+      </w:r>
+      <w:proofErr w:type="spellEnd"/>
+      <w:r>
+        <w:rPr>
+          <w:rFonts w:ascii="Lucida Console" w:hAnsi="Lucida Console"/>
+          <w:color w:val="CCCCCC"/>
+        </w:rPr>
+        <w:t xml:space="preserve"> = 0.08, min = 0.09, max = 0.49</w:t>
       </w:r>
     </w:p>
     <w:p>
@@ -1484,59 +2514,122 @@
           <w:rFonts w:ascii="Lucida Console" w:hAnsi="Lucida Console"/>
           <w:color w:val="CCCCCC"/>
         </w:rPr>
-        <w:t>MAE: mean = 2030.88, sd = 1035.46, min = 560.46, max = 5120.99</w:t>
-      </w:r>
-    </w:p>
-    <w:p>
-      <w:pPr>
-        <w:pStyle w:val="HTMLPreformatted"/>
-        <w:shd w:val="clear" w:color="auto" w:fill="2D2D2D"/>
-        <w:rPr>
-          <w:rFonts w:ascii="Lucida Console" w:hAnsi="Lucida Console"/>
-          <w:color w:val="CCCCCC"/>
-        </w:rPr>
-      </w:pPr>
-      <w:r>
-        <w:rPr>
-          <w:rFonts w:ascii="Lucida Console" w:hAnsi="Lucida Console"/>
-          <w:color w:val="CCCCCC"/>
-        </w:rPr>
-        <w:t>MSE: mean = 8805785.35, sd = 10045164.66, min = 469271.29, max = 48934329.01</w:t>
-      </w:r>
-    </w:p>
-    <w:p>
-      <w:pPr>
-        <w:pStyle w:val="HTMLPreformatted"/>
-        <w:shd w:val="clear" w:color="auto" w:fill="2D2D2D"/>
-        <w:rPr>
-          <w:rFonts w:ascii="Lucida Console" w:hAnsi="Lucida Console"/>
-          <w:color w:val="CCCCCC"/>
-        </w:rPr>
-      </w:pPr>
-      <w:r>
-        <w:rPr>
-          <w:rFonts w:ascii="Lucida Console" w:hAnsi="Lucida Console"/>
-          <w:color w:val="CCCCCC"/>
-        </w:rPr>
-        <w:t>RMSE: mean = 2621.3, sd = 1390.89, min = 685.03, max = 6995.31</w:t>
-      </w:r>
-    </w:p>
-    <w:p>
-      <w:pPr>
-        <w:pStyle w:val="HTMLPreformatted"/>
-        <w:shd w:val="clear" w:color="auto" w:fill="2D2D2D"/>
-        <w:rPr>
-          <w:rFonts w:ascii="Lucida Console" w:hAnsi="Lucida Console"/>
-          <w:color w:val="CCCCCC"/>
-        </w:rPr>
-      </w:pPr>
-      <w:r>
-        <w:rPr>
-          <w:rFonts w:ascii="Lucida Console" w:hAnsi="Lucida Console"/>
-          <w:color w:val="CCCCCC"/>
-        </w:rPr>
-        <w:lastRenderedPageBreak/>
-        <w:t>RMSLE: mean = 0.22, sd = 0.07, min = 0.11, max = 0.36</w:t>
+        <w:t xml:space="preserve">MAE: mean = 2030.88, </w:t>
+      </w:r>
+      <w:proofErr w:type="spellStart"/>
+      <w:r>
+        <w:rPr>
+          <w:rFonts w:ascii="Lucida Console" w:hAnsi="Lucida Console"/>
+          <w:color w:val="CCCCCC"/>
+        </w:rPr>
+        <w:t>sd</w:t>
+      </w:r>
+      <w:proofErr w:type="spellEnd"/>
+      <w:r>
+        <w:rPr>
+          <w:rFonts w:ascii="Lucida Console" w:hAnsi="Lucida Console"/>
+          <w:color w:val="CCCCCC"/>
+        </w:rPr>
+        <w:t xml:space="preserve"> = 1035.46, min = 560.46, max = 5120.99</w:t>
+      </w:r>
+    </w:p>
+    <w:p>
+      <w:pPr>
+        <w:pStyle w:val="HTMLPreformatted"/>
+        <w:shd w:val="clear" w:color="auto" w:fill="2D2D2D"/>
+        <w:rPr>
+          <w:rFonts w:ascii="Lucida Console" w:hAnsi="Lucida Console"/>
+          <w:color w:val="CCCCCC"/>
+        </w:rPr>
+      </w:pPr>
+      <w:r>
+        <w:rPr>
+          <w:rFonts w:ascii="Lucida Console" w:hAnsi="Lucida Console"/>
+          <w:color w:val="CCCCCC"/>
+        </w:rPr>
+        <w:t xml:space="preserve">MSE: mean = 8805785.35, </w:t>
+      </w:r>
+      <w:proofErr w:type="spellStart"/>
+      <w:r>
+        <w:rPr>
+          <w:rFonts w:ascii="Lucida Console" w:hAnsi="Lucida Console"/>
+          <w:color w:val="CCCCCC"/>
+        </w:rPr>
+        <w:t>sd</w:t>
+      </w:r>
+      <w:proofErr w:type="spellEnd"/>
+      <w:r>
+        <w:rPr>
+          <w:rFonts w:ascii="Lucida Console" w:hAnsi="Lucida Console"/>
+          <w:color w:val="CCCCCC"/>
+        </w:rPr>
+        <w:t xml:space="preserve"> = 10045164.66, min = 469271.29, max = 48934329.01</w:t>
+      </w:r>
+    </w:p>
+    <w:p>
+      <w:pPr>
+        <w:pStyle w:val="HTMLPreformatted"/>
+        <w:shd w:val="clear" w:color="auto" w:fill="2D2D2D"/>
+        <w:rPr>
+          <w:rFonts w:ascii="Lucida Console" w:hAnsi="Lucida Console"/>
+          <w:color w:val="CCCCCC"/>
+        </w:rPr>
+      </w:pPr>
+      <w:r>
+        <w:rPr>
+          <w:rFonts w:ascii="Lucida Console" w:hAnsi="Lucida Console"/>
+          <w:color w:val="CCCCCC"/>
+        </w:rPr>
+        <w:t xml:space="preserve">RMSE: mean = 2621.3, </w:t>
+      </w:r>
+      <w:proofErr w:type="spellStart"/>
+      <w:r>
+        <w:rPr>
+          <w:rFonts w:ascii="Lucida Console" w:hAnsi="Lucida Console"/>
+          <w:color w:val="CCCCCC"/>
+        </w:rPr>
+        <w:t>sd</w:t>
+      </w:r>
+      <w:proofErr w:type="spellEnd"/>
+      <w:r>
+        <w:rPr>
+          <w:rFonts w:ascii="Lucida Console" w:hAnsi="Lucida Console"/>
+          <w:color w:val="CCCCCC"/>
+        </w:rPr>
+        <w:t xml:space="preserve"> = 1390.89, min = 685.03, max = 6995.31</w:t>
+      </w:r>
+    </w:p>
+    <w:p>
+      <w:pPr>
+        <w:pStyle w:val="HTMLPreformatted"/>
+        <w:shd w:val="clear" w:color="auto" w:fill="2D2D2D"/>
+        <w:rPr>
+          <w:rFonts w:ascii="Lucida Console" w:hAnsi="Lucida Console"/>
+          <w:color w:val="CCCCCC"/>
+        </w:rPr>
+      </w:pPr>
+      <w:r>
+        <w:rPr>
+          <w:rFonts w:ascii="Lucida Console" w:hAnsi="Lucida Console"/>
+          <w:color w:val="CCCCCC"/>
+        </w:rPr>
+        <w:t xml:space="preserve">RMSLE: mean = 0.22, </w:t>
+      </w:r>
+      <w:proofErr w:type="spellStart"/>
+      <w:r>
+        <w:rPr>
+          <w:rFonts w:ascii="Lucida Console" w:hAnsi="Lucida Console"/>
+          <w:color w:val="CCCCCC"/>
+        </w:rPr>
+        <w:t>sd</w:t>
+      </w:r>
+      <w:proofErr w:type="spellEnd"/>
+      <w:r>
+        <w:rPr>
+          <w:rFonts w:ascii="Lucida Console" w:hAnsi="Lucida Console"/>
+          <w:color w:val="CCCCCC"/>
+        </w:rPr>
+        <w:t xml:space="preserve"> = 0.07, min = 0.11, max = 0.36</w:t>
       </w:r>
     </w:p>
     <w:p>
@@ -1587,58 +2680,122 @@
           <w:rFonts w:ascii="Lucida Console" w:hAnsi="Lucida Console"/>
           <w:color w:val="CCCCCC"/>
         </w:rPr>
-        <w:t>MAE: mean = 1765.53, sd = 971.37, min = 522.15, max = 4864.76</w:t>
-      </w:r>
-    </w:p>
-    <w:p>
-      <w:pPr>
-        <w:pStyle w:val="HTMLPreformatted"/>
-        <w:shd w:val="clear" w:color="auto" w:fill="2D2D2D"/>
-        <w:rPr>
-          <w:rFonts w:ascii="Lucida Console" w:hAnsi="Lucida Console"/>
-          <w:color w:val="CCCCCC"/>
-        </w:rPr>
-      </w:pPr>
-      <w:r>
-        <w:rPr>
-          <w:rFonts w:ascii="Lucida Console" w:hAnsi="Lucida Console"/>
-          <w:color w:val="CCCCCC"/>
-        </w:rPr>
-        <w:t>MSE: mean = 6892708.81, sd = 8377085.1, min = 506096.62, max = 40186931.16</w:t>
-      </w:r>
-    </w:p>
-    <w:p>
-      <w:pPr>
-        <w:pStyle w:val="HTMLPreformatted"/>
-        <w:shd w:val="clear" w:color="auto" w:fill="2D2D2D"/>
-        <w:rPr>
-          <w:rFonts w:ascii="Lucida Console" w:hAnsi="Lucida Console"/>
-          <w:color w:val="CCCCCC"/>
-        </w:rPr>
-      </w:pPr>
-      <w:r>
-        <w:rPr>
-          <w:rFonts w:ascii="Lucida Console" w:hAnsi="Lucida Console"/>
-          <w:color w:val="CCCCCC"/>
-        </w:rPr>
-        <w:t>RMSE: mean = 2284.92, sd = 1293.01, min = 711.4, max = 6339.32</w:t>
-      </w:r>
-    </w:p>
-    <w:p>
-      <w:pPr>
-        <w:pStyle w:val="HTMLPreformatted"/>
-        <w:shd w:val="clear" w:color="auto" w:fill="2D2D2D"/>
-        <w:rPr>
-          <w:rFonts w:ascii="Lucida Console" w:hAnsi="Lucida Console"/>
-          <w:color w:val="CCCCCC"/>
-        </w:rPr>
-      </w:pPr>
-      <w:r>
-        <w:rPr>
-          <w:rFonts w:ascii="Lucida Console" w:hAnsi="Lucida Console"/>
-          <w:color w:val="CCCCCC"/>
-        </w:rPr>
-        <w:t>RMSLE: mean = 0.18, sd = 0.05, min = 0.1, max = 0.35</w:t>
+        <w:t xml:space="preserve">MAE: mean = 1765.53, </w:t>
+      </w:r>
+      <w:proofErr w:type="spellStart"/>
+      <w:r>
+        <w:rPr>
+          <w:rFonts w:ascii="Lucida Console" w:hAnsi="Lucida Console"/>
+          <w:color w:val="CCCCCC"/>
+        </w:rPr>
+        <w:t>sd</w:t>
+      </w:r>
+      <w:proofErr w:type="spellEnd"/>
+      <w:r>
+        <w:rPr>
+          <w:rFonts w:ascii="Lucida Console" w:hAnsi="Lucida Console"/>
+          <w:color w:val="CCCCCC"/>
+        </w:rPr>
+        <w:t xml:space="preserve"> = 971.37, min = 522.15, max = 4864.76</w:t>
+      </w:r>
+    </w:p>
+    <w:p>
+      <w:pPr>
+        <w:pStyle w:val="HTMLPreformatted"/>
+        <w:shd w:val="clear" w:color="auto" w:fill="2D2D2D"/>
+        <w:rPr>
+          <w:rFonts w:ascii="Lucida Console" w:hAnsi="Lucida Console"/>
+          <w:color w:val="CCCCCC"/>
+        </w:rPr>
+      </w:pPr>
+      <w:r>
+        <w:rPr>
+          <w:rFonts w:ascii="Lucida Console" w:hAnsi="Lucida Console"/>
+          <w:color w:val="CCCCCC"/>
+        </w:rPr>
+        <w:t xml:space="preserve">MSE: mean = 6892708.81, </w:t>
+      </w:r>
+      <w:proofErr w:type="spellStart"/>
+      <w:r>
+        <w:rPr>
+          <w:rFonts w:ascii="Lucida Console" w:hAnsi="Lucida Console"/>
+          <w:color w:val="CCCCCC"/>
+        </w:rPr>
+        <w:t>sd</w:t>
+      </w:r>
+      <w:proofErr w:type="spellEnd"/>
+      <w:r>
+        <w:rPr>
+          <w:rFonts w:ascii="Lucida Console" w:hAnsi="Lucida Console"/>
+          <w:color w:val="CCCCCC"/>
+        </w:rPr>
+        <w:t xml:space="preserve"> = 8377085.1, min = 506096.62, max = 40186931.16</w:t>
+      </w:r>
+    </w:p>
+    <w:p>
+      <w:pPr>
+        <w:pStyle w:val="HTMLPreformatted"/>
+        <w:shd w:val="clear" w:color="auto" w:fill="2D2D2D"/>
+        <w:rPr>
+          <w:rFonts w:ascii="Lucida Console" w:hAnsi="Lucida Console"/>
+          <w:color w:val="CCCCCC"/>
+        </w:rPr>
+      </w:pPr>
+      <w:r>
+        <w:rPr>
+          <w:rFonts w:ascii="Lucida Console" w:hAnsi="Lucida Console"/>
+          <w:color w:val="CCCCCC"/>
+        </w:rPr>
+        <w:t xml:space="preserve">RMSE: mean = 2284.92, </w:t>
+      </w:r>
+      <w:proofErr w:type="spellStart"/>
+      <w:r>
+        <w:rPr>
+          <w:rFonts w:ascii="Lucida Console" w:hAnsi="Lucida Console"/>
+          <w:color w:val="CCCCCC"/>
+        </w:rPr>
+        <w:t>sd</w:t>
+      </w:r>
+      <w:proofErr w:type="spellEnd"/>
+      <w:r>
+        <w:rPr>
+          <w:rFonts w:ascii="Lucida Console" w:hAnsi="Lucida Console"/>
+          <w:color w:val="CCCCCC"/>
+        </w:rPr>
+        <w:t xml:space="preserve"> = 1293.01, min = 711.4, max = 6339.32</w:t>
+      </w:r>
+    </w:p>
+    <w:p>
+      <w:pPr>
+        <w:pStyle w:val="HTMLPreformatted"/>
+        <w:shd w:val="clear" w:color="auto" w:fill="2D2D2D"/>
+        <w:rPr>
+          <w:rFonts w:ascii="Lucida Console" w:hAnsi="Lucida Console"/>
+          <w:color w:val="CCCCCC"/>
+        </w:rPr>
+      </w:pPr>
+      <w:r>
+        <w:rPr>
+          <w:rFonts w:ascii="Lucida Console" w:hAnsi="Lucida Console"/>
+          <w:color w:val="CCCCCC"/>
+        </w:rPr>
+        <w:t xml:space="preserve">RMSLE: mean = 0.18, </w:t>
+      </w:r>
+      <w:proofErr w:type="spellStart"/>
+      <w:r>
+        <w:rPr>
+          <w:rFonts w:ascii="Lucida Console" w:hAnsi="Lucida Console"/>
+          <w:color w:val="CCCCCC"/>
+        </w:rPr>
+        <w:t>sd</w:t>
+      </w:r>
+      <w:proofErr w:type="spellEnd"/>
+      <w:r>
+        <w:rPr>
+          <w:rFonts w:ascii="Lucida Console" w:hAnsi="Lucida Console"/>
+          <w:color w:val="CCCCCC"/>
+        </w:rPr>
+        <w:t xml:space="preserve"> = 0.05, min = 0.1, max = 0.35</w:t>
       </w:r>
     </w:p>
     <w:p>
@@ -2230,6 +3387,11 @@
     <w:basedOn w:val="DefaultParagraphFont"/>
     <w:rsid w:val="006B5A42"/>
   </w:style>
+  <w:style w:type="character" w:customStyle="1" w:styleId="gnd-iwgdh3b">
+    <w:name w:val="gnd-iwgdh3b"/>
+    <w:basedOn w:val="DefaultParagraphFont"/>
+    <w:rsid w:val="00560B2B"/>
+  </w:style>
 </w:styles>
 </file>
 

</xml_diff>

<commit_message>
Train and validate DLinear on total sales
</commit_message>
<xml_diff>
--- a/ModelScores/ModelScoresStore.docx
+++ b/ModelScores/ModelScoresStore.docx
@@ -314,6 +314,9 @@
     <w:p>
       <w:pPr>
         <w:pStyle w:val="HTMLPreformatted"/>
+        <w:pBdr>
+          <w:bottom w:val="single" w:sz="6" w:space="1" w:color="auto"/>
+        </w:pBdr>
         <w:shd w:val="clear" w:color="auto" w:fill="2D2D2D"/>
         <w:wordWrap w:val="0"/>
         <w:rPr>
@@ -336,19 +339,134 @@
     <w:p>
       <w:pPr>
         <w:pStyle w:val="HTMLPreformatted"/>
+        <w:pBdr>
+          <w:bottom w:val="single" w:sz="6" w:space="1" w:color="auto"/>
+        </w:pBdr>
         <w:shd w:val="clear" w:color="auto" w:fill="2D2D2D"/>
         <w:wordWrap w:val="0"/>
         <w:rPr>
-          <w:rFonts w:ascii="Lucida Console" w:hAnsi="Lucida Console"/>
-          <w:color w:val="CCCCCC"/>
-        </w:rPr>
-      </w:pPr>
-      <w:r>
-        <w:rPr>
           <w:rStyle w:val="gnd-iwgdh3b"/>
           <w:rFonts w:ascii="Lucida Console" w:hAnsi="Lucida Console"/>
           <w:color w:val="CCCCCC"/>
           <w:bdr w:val="none" w:sz="0" w:space="0" w:color="auto" w:frame="1"/>
+          <w:lang w:val="en-US"/>
+        </w:rPr>
+      </w:pPr>
+      <w:r>
+        <w:rPr>
+          <w:rStyle w:val="gnd-iwgdh3b"/>
+          <w:rFonts w:ascii="Lucida Console" w:hAnsi="Lucida Console"/>
+          <w:color w:val="CCCCCC"/>
+          <w:bdr w:val="none" w:sz="0" w:space="0" w:color="auto" w:frame="1"/>
+          <w:lang w:val="en-US"/>
+        </w:rPr>
+        <w:t>-------</w:t>
+      </w:r>
+    </w:p>
+    <w:p>
+      <w:pPr>
+        <w:pStyle w:val="HTMLPreformatted"/>
+        <w:shd w:val="clear" w:color="auto" w:fill="2D2D2D"/>
+        <w:wordWrap w:val="0"/>
+        <w:rPr>
+          <w:rFonts w:ascii="Lucida Console" w:hAnsi="Lucida Console"/>
+          <w:color w:val="CCCCCC"/>
+        </w:rPr>
+      </w:pPr>
+      <w:r>
+        <w:rPr>
+          <w:rFonts w:ascii="Lucida Console" w:hAnsi="Lucida Console"/>
+          <w:color w:val="CCCCCC"/>
+        </w:rPr>
+        <w:t>Model = TFT (global, all features)</w:t>
+      </w:r>
+    </w:p>
+    <w:p>
+      <w:pPr>
+        <w:pStyle w:val="HTMLPreformatted"/>
+        <w:shd w:val="clear" w:color="auto" w:fill="2D2D2D"/>
+        <w:wordWrap w:val="0"/>
+        <w:rPr>
+          <w:rFonts w:ascii="Lucida Console" w:hAnsi="Lucida Console"/>
+          <w:color w:val="CCCCCC"/>
+        </w:rPr>
+      </w:pPr>
+      <w:r>
+        <w:rPr>
+          <w:rFonts w:ascii="Lucida Console" w:hAnsi="Lucida Console"/>
+          <w:color w:val="CCCCCC"/>
+        </w:rPr>
+        <w:t>MAE: mean = 1469.0391, sd = 853.5575, min = 481.0351, max = 4277.4793</w:t>
+      </w:r>
+    </w:p>
+    <w:p>
+      <w:pPr>
+        <w:pStyle w:val="HTMLPreformatted"/>
+        <w:shd w:val="clear" w:color="auto" w:fill="2D2D2D"/>
+        <w:wordWrap w:val="0"/>
+        <w:rPr>
+          <w:rFonts w:ascii="Lucida Console" w:hAnsi="Lucida Console"/>
+          <w:color w:val="CCCCCC"/>
+        </w:rPr>
+      </w:pPr>
+      <w:r>
+        <w:rPr>
+          <w:rFonts w:ascii="Lucida Console" w:hAnsi="Lucida Console"/>
+          <w:color w:val="CCCCCC"/>
+        </w:rPr>
+        <w:t>MSE: mean = 4413098.1683, sd = 5043791.0104, min = 363269.4454, max = 22099265.4403</w:t>
+      </w:r>
+    </w:p>
+    <w:p>
+      <w:pPr>
+        <w:pStyle w:val="HTMLPreformatted"/>
+        <w:shd w:val="clear" w:color="auto" w:fill="2D2D2D"/>
+        <w:wordWrap w:val="0"/>
+        <w:rPr>
+          <w:rFonts w:ascii="Lucida Console" w:hAnsi="Lucida Console"/>
+          <w:color w:val="CCCCCC"/>
+        </w:rPr>
+      </w:pPr>
+      <w:r>
+        <w:rPr>
+          <w:rFonts w:ascii="Lucida Console" w:hAnsi="Lucida Console"/>
+          <w:color w:val="CCCCCC"/>
+        </w:rPr>
+        <w:t>RMSE: mean = 1835.544, sd = 1021.7027, min = 602.7184, max = 4700.9856</w:t>
+      </w:r>
+    </w:p>
+    <w:p>
+      <w:pPr>
+        <w:pStyle w:val="HTMLPreformatted"/>
+        <w:shd w:val="clear" w:color="auto" w:fill="2D2D2D"/>
+        <w:wordWrap w:val="0"/>
+        <w:rPr>
+          <w:rFonts w:ascii="Lucida Console" w:hAnsi="Lucida Console"/>
+          <w:color w:val="CCCCCC"/>
+        </w:rPr>
+      </w:pPr>
+      <w:r>
+        <w:rPr>
+          <w:rFonts w:ascii="Lucida Console" w:hAnsi="Lucida Console"/>
+          <w:color w:val="CCCCCC"/>
+        </w:rPr>
+        <w:t>RMSLE: mean = 0.1542, sd = 0.0627, min = 0.0663, max = 0.3259</w:t>
+      </w:r>
+    </w:p>
+    <w:p>
+      <w:pPr>
+        <w:pStyle w:val="HTMLPreformatted"/>
+        <w:shd w:val="clear" w:color="auto" w:fill="2D2D2D"/>
+        <w:wordWrap w:val="0"/>
+        <w:rPr>
+          <w:rFonts w:ascii="Lucida Console" w:hAnsi="Lucida Console"/>
+          <w:color w:val="CCCCCC"/>
+        </w:rPr>
+      </w:pPr>
+      <w:r>
+        <w:rPr>
+          <w:rFonts w:ascii="Lucida Console" w:hAnsi="Lucida Console"/>
+          <w:color w:val="CCCCCC"/>
         </w:rPr>
         <w:t>--------</w:t>
       </w:r>
@@ -840,6 +958,7 @@
           <w:rFonts w:ascii="Lucida Console" w:hAnsi="Lucida Console"/>
           <w:color w:val="CCCCCC"/>
         </w:rPr>
+        <w:lastRenderedPageBreak/>
         <w:t>MAE: mean = 2232.1061, sd = 2065.9403, min = 608.5556, max = 14208.1535</w:t>
       </w:r>
     </w:p>
@@ -959,42 +1078,744 @@
           <w:rFonts w:ascii="Lucida Console" w:hAnsi="Lucida Console"/>
           <w:color w:val="CCCCCC"/>
         </w:rPr>
+        <w:t>MSE: mean = 8891668.0128, sd = 10957331.0073, min = 678799.8009, max = 56311677.094</w:t>
+      </w:r>
+    </w:p>
+    <w:p>
+      <w:pPr>
+        <w:pStyle w:val="HTMLPreformatted"/>
+        <w:shd w:val="clear" w:color="auto" w:fill="2D2D2D"/>
+        <w:rPr>
+          <w:rFonts w:ascii="Lucida Console" w:hAnsi="Lucida Console"/>
+          <w:color w:val="CCCCCC"/>
+        </w:rPr>
+      </w:pPr>
+      <w:r>
+        <w:rPr>
+          <w:rFonts w:ascii="Lucida Console" w:hAnsi="Lucida Console"/>
+          <w:color w:val="CCCCCC"/>
+        </w:rPr>
+        <w:t>RMSE: mean = 2583.3276, sd = 1489.3242, min = 823.8931, max = 7504.1107</w:t>
+      </w:r>
+    </w:p>
+    <w:p>
+      <w:pPr>
+        <w:pStyle w:val="HTMLPreformatted"/>
+        <w:shd w:val="clear" w:color="auto" w:fill="2D2D2D"/>
+        <w:rPr>
+          <w:rFonts w:ascii="Lucida Console" w:hAnsi="Lucida Console"/>
+          <w:color w:val="CCCCCC"/>
+        </w:rPr>
+      </w:pPr>
+      <w:r>
+        <w:rPr>
+          <w:rFonts w:ascii="Lucida Console" w:hAnsi="Lucida Console"/>
+          <w:color w:val="CCCCCC"/>
+        </w:rPr>
+        <w:t>RMSLE: mean = 0.2009, sd = 0.0483, min = 0.1171, max = 0.3265</w:t>
+      </w:r>
+    </w:p>
+    <w:p>
+      <w:pPr>
+        <w:pStyle w:val="HTMLPreformatted"/>
+        <w:shd w:val="clear" w:color="auto" w:fill="2D2D2D"/>
+        <w:rPr>
+          <w:rFonts w:ascii="Lucida Console" w:hAnsi="Lucida Console"/>
+          <w:color w:val="CCCCCC"/>
+        </w:rPr>
+      </w:pPr>
+      <w:r>
+        <w:rPr>
+          <w:rFonts w:ascii="Lucida Console" w:hAnsi="Lucida Console"/>
+          <w:color w:val="CCCCCC"/>
+        </w:rPr>
+        <w:t>--------</w:t>
+      </w:r>
+    </w:p>
+    <w:p>
+      <w:pPr>
+        <w:pStyle w:val="HTMLPreformatted"/>
+        <w:shd w:val="clear" w:color="auto" w:fill="2D2D2D"/>
+        <w:rPr>
+          <w:rFonts w:ascii="Lucida Console" w:hAnsi="Lucida Console"/>
+          <w:color w:val="CCCCCC"/>
+        </w:rPr>
+      </w:pPr>
+      <w:r>
+        <w:rPr>
+          <w:rFonts w:ascii="Lucida Console" w:hAnsi="Lucida Console"/>
+          <w:color w:val="CCCCCC"/>
+        </w:rPr>
+        <w:t>Model = D-Linear + linear</w:t>
+      </w:r>
+    </w:p>
+    <w:p>
+      <w:pPr>
+        <w:pStyle w:val="HTMLPreformatted"/>
+        <w:shd w:val="clear" w:color="auto" w:fill="2D2D2D"/>
+        <w:rPr>
+          <w:rFonts w:ascii="Lucida Console" w:hAnsi="Lucida Console"/>
+          <w:color w:val="CCCCCC"/>
+        </w:rPr>
+      </w:pPr>
+      <w:r>
+        <w:rPr>
+          <w:rFonts w:ascii="Lucida Console" w:hAnsi="Lucida Console"/>
+          <w:color w:val="CCCCCC"/>
+        </w:rPr>
+        <w:t>MAE: mean = 1818.1418, sd = 973.7656, min = 630.2861, max = 5268.6488</w:t>
+      </w:r>
+    </w:p>
+    <w:p>
+      <w:pPr>
+        <w:pStyle w:val="HTMLPreformatted"/>
+        <w:shd w:val="clear" w:color="auto" w:fill="2D2D2D"/>
+        <w:rPr>
+          <w:rFonts w:ascii="Lucida Console" w:hAnsi="Lucida Console"/>
+          <w:color w:val="CCCCCC"/>
+        </w:rPr>
+      </w:pPr>
+      <w:r>
+        <w:rPr>
+          <w:rFonts w:ascii="Lucida Console" w:hAnsi="Lucida Console"/>
+          <w:color w:val="CCCCCC"/>
+        </w:rPr>
+        <w:t>MSE: mean = 7286736.7197, sd = 8721704.8131, min = 544459.7534, max = 47754719.8946</w:t>
+      </w:r>
+    </w:p>
+    <w:p>
+      <w:pPr>
+        <w:pStyle w:val="HTMLPreformatted"/>
+        <w:shd w:val="clear" w:color="auto" w:fill="2D2D2D"/>
+        <w:rPr>
+          <w:rFonts w:ascii="Lucida Console" w:hAnsi="Lucida Console"/>
+          <w:color w:val="CCCCCC"/>
+        </w:rPr>
+      </w:pPr>
+      <w:r>
+        <w:rPr>
+          <w:rFonts w:ascii="Lucida Console" w:hAnsi="Lucida Console"/>
+          <w:color w:val="CCCCCC"/>
+        </w:rPr>
+        <w:t>RMSE: mean = 2362.6279, sd = 1305.6515, min = 737.8752, max = 6910.479</w:t>
+      </w:r>
+    </w:p>
+    <w:p>
+      <w:pPr>
+        <w:pStyle w:val="HTMLPreformatted"/>
+        <w:shd w:val="clear" w:color="auto" w:fill="2D2D2D"/>
+        <w:rPr>
+          <w:rFonts w:ascii="Lucida Console" w:hAnsi="Lucida Console"/>
+          <w:color w:val="CCCCCC"/>
+        </w:rPr>
+      </w:pPr>
+      <w:r>
+        <w:rPr>
+          <w:rFonts w:ascii="Lucida Console" w:hAnsi="Lucida Console"/>
+          <w:color w:val="CCCCCC"/>
+        </w:rPr>
+        <w:t>RMSLE: mean = 0.1854, sd = 0.0485, min = 0.1072, max = 0.329</w:t>
+      </w:r>
+    </w:p>
+    <w:p>
+      <w:pPr>
+        <w:pStyle w:val="HTMLPreformatted"/>
+        <w:shd w:val="clear" w:color="auto" w:fill="2D2D2D"/>
+        <w:rPr>
+          <w:rFonts w:ascii="Lucida Console" w:hAnsi="Lucida Console"/>
+          <w:color w:val="CCCCCC"/>
+        </w:rPr>
+      </w:pPr>
+      <w:r>
+        <w:rPr>
+          <w:rFonts w:ascii="Lucida Console" w:hAnsi="Lucida Console"/>
+          <w:color w:val="CCCCCC"/>
+        </w:rPr>
+        <w:t>--------</w:t>
+      </w:r>
+    </w:p>
+    <w:p>
+      <w:pPr>
+        <w:pStyle w:val="HTMLPreformatted"/>
+        <w:shd w:val="clear" w:color="auto" w:fill="2D2D2D"/>
+        <w:rPr>
+          <w:rFonts w:ascii="Lucida Console" w:hAnsi="Lucida Console"/>
+          <w:color w:val="CCCCCC"/>
+        </w:rPr>
+      </w:pPr>
+      <w:r>
+        <w:rPr>
+          <w:rFonts w:ascii="Lucida Console" w:hAnsi="Lucida Console"/>
+          <w:color w:val="CCCCCC"/>
+        </w:rPr>
+        <w:t>Model = D-Linear (global) + AutoARIMA</w:t>
+      </w:r>
+    </w:p>
+    <w:p>
+      <w:pPr>
+        <w:pStyle w:val="HTMLPreformatted"/>
+        <w:shd w:val="clear" w:color="auto" w:fill="2D2D2D"/>
+        <w:rPr>
+          <w:rFonts w:ascii="Lucida Console" w:hAnsi="Lucida Console"/>
+          <w:color w:val="CCCCCC"/>
+        </w:rPr>
+      </w:pPr>
+      <w:r>
+        <w:rPr>
+          <w:rFonts w:ascii="Lucida Console" w:hAnsi="Lucida Console"/>
+          <w:color w:val="CCCCCC"/>
+        </w:rPr>
+        <w:t>MAE: mean = 1910.5009, sd = 1171.8067, min = 536.2856, max = 6138.3636</w:t>
+      </w:r>
+    </w:p>
+    <w:p>
+      <w:pPr>
+        <w:pStyle w:val="HTMLPreformatted"/>
+        <w:shd w:val="clear" w:color="auto" w:fill="2D2D2D"/>
+        <w:rPr>
+          <w:rFonts w:ascii="Lucida Console" w:hAnsi="Lucida Console"/>
+          <w:color w:val="CCCCCC"/>
+        </w:rPr>
+      </w:pPr>
+      <w:r>
+        <w:rPr>
+          <w:rFonts w:ascii="Lucida Console" w:hAnsi="Lucida Console"/>
+          <w:color w:val="CCCCCC"/>
+        </w:rPr>
+        <w:t>MSE: mean = 8163077.1726, sd = 10987995.6823, min = 513327.3527, max = 57579060.0013</w:t>
+      </w:r>
+    </w:p>
+    <w:p>
+      <w:pPr>
+        <w:pStyle w:val="HTMLPreformatted"/>
+        <w:shd w:val="clear" w:color="auto" w:fill="2D2D2D"/>
+        <w:rPr>
+          <w:rFonts w:ascii="Lucida Console" w:hAnsi="Lucida Console"/>
+          <w:color w:val="CCCCCC"/>
+        </w:rPr>
+      </w:pPr>
+      <w:r>
+        <w:rPr>
+          <w:rFonts w:ascii="Lucida Console" w:hAnsi="Lucida Console"/>
+          <w:color w:val="CCCCCC"/>
+        </w:rPr>
+        <w:t>RMSE: mean = 2435.6618, sd = 1493.529, min = 716.4687, max = 7588.0867</w:t>
+      </w:r>
+    </w:p>
+    <w:p>
+      <w:pPr>
+        <w:pStyle w:val="HTMLPreformatted"/>
+        <w:shd w:val="clear" w:color="auto" w:fill="2D2D2D"/>
+        <w:rPr>
+          <w:rFonts w:ascii="Lucida Console" w:hAnsi="Lucida Console"/>
+          <w:color w:val="CCCCCC"/>
+        </w:rPr>
+      </w:pPr>
+      <w:r>
+        <w:rPr>
+          <w:rFonts w:ascii="Lucida Console" w:hAnsi="Lucida Console"/>
+          <w:color w:val="CCCCCC"/>
+        </w:rPr>
+        <w:t>RMSLE: mean = 0.1854, sd = 0.0427, min = 0.1074, max = 0.3361</w:t>
+      </w:r>
+    </w:p>
+    <w:p>
+      <w:pPr>
+        <w:pStyle w:val="HTMLPreformatted"/>
+        <w:shd w:val="clear" w:color="auto" w:fill="2D2D2D"/>
+        <w:rPr>
+          <w:rFonts w:ascii="Lucida Console" w:hAnsi="Lucida Console"/>
+          <w:color w:val="CCCCCC"/>
+        </w:rPr>
+      </w:pPr>
+      <w:r>
+        <w:rPr>
+          <w:rFonts w:ascii="Lucida Console" w:hAnsi="Lucida Console"/>
+          <w:color w:val="CCCCCC"/>
+        </w:rPr>
+        <w:t>--------</w:t>
+      </w:r>
+    </w:p>
+    <w:p>
+      <w:pPr>
+        <w:pStyle w:val="HTMLPreformatted"/>
+        <w:shd w:val="clear" w:color="auto" w:fill="2D2D2D"/>
+        <w:rPr>
+          <w:rFonts w:ascii="Lucida Console" w:hAnsi="Lucida Console"/>
+          <w:color w:val="CCCCCC"/>
+        </w:rPr>
+      </w:pPr>
+      <w:r>
+        <w:rPr>
+          <w:rFonts w:ascii="Lucida Console" w:hAnsi="Lucida Console"/>
+          <w:color w:val="CCCCCC"/>
+        </w:rPr>
+        <w:t>Model = D-Linear (global) + RF</w:t>
+      </w:r>
+    </w:p>
+    <w:p>
+      <w:pPr>
+        <w:pStyle w:val="HTMLPreformatted"/>
+        <w:shd w:val="clear" w:color="auto" w:fill="2D2D2D"/>
+        <w:rPr>
+          <w:rFonts w:ascii="Lucida Console" w:hAnsi="Lucida Console"/>
+          <w:color w:val="CCCCCC"/>
+        </w:rPr>
+      </w:pPr>
+      <w:r>
+        <w:rPr>
+          <w:rFonts w:ascii="Lucida Console" w:hAnsi="Lucida Console"/>
+          <w:color w:val="CCCCCC"/>
+        </w:rPr>
+        <w:t>MAE: mean = 2042.0277, sd = 1444.2029, min = 507.9908, max = 6788.5454</w:t>
+      </w:r>
+    </w:p>
+    <w:p>
+      <w:pPr>
+        <w:pStyle w:val="HTMLPreformatted"/>
+        <w:shd w:val="clear" w:color="auto" w:fill="2D2D2D"/>
+        <w:rPr>
+          <w:rFonts w:ascii="Lucida Console" w:hAnsi="Lucida Console"/>
+          <w:color w:val="CCCCCC"/>
+        </w:rPr>
+      </w:pPr>
+      <w:r>
+        <w:rPr>
+          <w:rFonts w:ascii="Lucida Console" w:hAnsi="Lucida Console"/>
+          <w:color w:val="CCCCCC"/>
+        </w:rPr>
+        <w:t>MSE: mean = 10414083.4996, sd = 16382490.3355, min = 466587.5502, max = 72432744.9713</w:t>
+      </w:r>
+    </w:p>
+    <w:p>
+      <w:pPr>
+        <w:pStyle w:val="HTMLPreformatted"/>
+        <w:shd w:val="clear" w:color="auto" w:fill="2D2D2D"/>
+        <w:rPr>
+          <w:rFonts w:ascii="Lucida Console" w:hAnsi="Lucida Console"/>
+          <w:color w:val="CCCCCC"/>
+        </w:rPr>
+      </w:pPr>
+      <w:r>
+        <w:rPr>
+          <w:rFonts w:ascii="Lucida Console" w:hAnsi="Lucida Console"/>
+          <w:color w:val="CCCCCC"/>
+        </w:rPr>
+        <w:t>RMSE: mean = 2597.8064, sd = 1914.5458, min = 683.0721, max = 8510.7429</w:t>
+      </w:r>
+    </w:p>
+    <w:p>
+      <w:pPr>
+        <w:pStyle w:val="HTMLPreformatted"/>
+        <w:shd w:val="clear" w:color="auto" w:fill="2D2D2D"/>
+        <w:rPr>
+          <w:rFonts w:ascii="Lucida Console" w:hAnsi="Lucida Console"/>
+          <w:color w:val="CCCCCC"/>
+        </w:rPr>
+      </w:pPr>
+      <w:r>
+        <w:rPr>
+          <w:rFonts w:ascii="Lucida Console" w:hAnsi="Lucida Console"/>
+          <w:color w:val="CCCCCC"/>
+        </w:rPr>
+        <w:t>RMSLE: mean = 0.1867, sd = 0.0633, min = 0.1063, max = 0.4676</w:t>
+      </w:r>
+    </w:p>
+    <w:p>
+      <w:pPr>
+        <w:pStyle w:val="HTMLPreformatted"/>
+        <w:shd w:val="clear" w:color="auto" w:fill="2D2D2D"/>
+        <w:rPr>
+          <w:rFonts w:ascii="Lucida Console" w:hAnsi="Lucida Console"/>
+          <w:color w:val="CCCCCC"/>
+        </w:rPr>
+      </w:pPr>
+      <w:r>
+        <w:rPr>
+          <w:rFonts w:ascii="Lucida Console" w:hAnsi="Lucida Console"/>
+          <w:color w:val="CCCCCC"/>
+        </w:rPr>
+        <w:t>--------</w:t>
+      </w:r>
+    </w:p>
+    <w:p>
+      <w:pPr>
+        <w:pStyle w:val="HTMLPreformatted"/>
+        <w:shd w:val="clear" w:color="auto" w:fill="2D2D2D"/>
+        <w:rPr>
+          <w:rFonts w:ascii="Lucida Console" w:hAnsi="Lucida Console"/>
+          <w:color w:val="CCCCCC"/>
+        </w:rPr>
+      </w:pPr>
+      <w:r>
+        <w:rPr>
+          <w:rFonts w:ascii="Lucida Console" w:hAnsi="Lucida Console"/>
+          <w:color w:val="CCCCCC"/>
+        </w:rPr>
+        <w:t>Model = D-Linear (global) + RNN (global)</w:t>
+      </w:r>
+    </w:p>
+    <w:p>
+      <w:pPr>
+        <w:pStyle w:val="HTMLPreformatted"/>
+        <w:shd w:val="clear" w:color="auto" w:fill="2D2D2D"/>
+        <w:rPr>
+          <w:rFonts w:ascii="Lucida Console" w:hAnsi="Lucida Console"/>
+          <w:color w:val="CCCCCC"/>
+        </w:rPr>
+      </w:pPr>
+      <w:r>
+        <w:rPr>
+          <w:rFonts w:ascii="Lucida Console" w:hAnsi="Lucida Console"/>
+          <w:color w:val="CCCCCC"/>
+        </w:rPr>
+        <w:t>MAE: mean = 1816.2007, sd = 1015.0604, min = 592.3175, max = 5626.5688</w:t>
+      </w:r>
+    </w:p>
+    <w:p>
+      <w:pPr>
+        <w:pStyle w:val="HTMLPreformatted"/>
+        <w:shd w:val="clear" w:color="auto" w:fill="2D2D2D"/>
+        <w:rPr>
+          <w:rFonts w:ascii="Lucida Console" w:hAnsi="Lucida Console"/>
+          <w:color w:val="CCCCCC"/>
+        </w:rPr>
+      </w:pPr>
+      <w:r>
+        <w:rPr>
+          <w:rFonts w:ascii="Lucida Console" w:hAnsi="Lucida Console"/>
+          <w:color w:val="CCCCCC"/>
+        </w:rPr>
+        <w:t>MSE: mean = 7326077.6273, sd = 9137053.8235, min = 580982.6589, max = 51565299.8883</w:t>
+      </w:r>
+    </w:p>
+    <w:p>
+      <w:pPr>
+        <w:pStyle w:val="HTMLPreformatted"/>
+        <w:shd w:val="clear" w:color="auto" w:fill="2D2D2D"/>
+        <w:rPr>
+          <w:rFonts w:ascii="Lucida Console" w:hAnsi="Lucida Console"/>
+          <w:color w:val="CCCCCC"/>
+        </w:rPr>
+      </w:pPr>
+      <w:r>
+        <w:rPr>
+          <w:rFonts w:ascii="Lucida Console" w:hAnsi="Lucida Console"/>
+          <w:color w:val="CCCCCC"/>
+        </w:rPr>
+        <w:t>RMSE: mean = 2347.4992, sd = 1347.3399, min = 762.2222, max = 7180.8983</w:t>
+      </w:r>
+    </w:p>
+    <w:p>
+      <w:pPr>
+        <w:pStyle w:val="HTMLPreformatted"/>
+        <w:shd w:val="clear" w:color="auto" w:fill="2D2D2D"/>
+        <w:rPr>
+          <w:rFonts w:ascii="Lucida Console" w:hAnsi="Lucida Console"/>
+          <w:color w:val="CCCCCC"/>
+        </w:rPr>
+      </w:pPr>
+      <w:r>
+        <w:rPr>
+          <w:rFonts w:ascii="Lucida Console" w:hAnsi="Lucida Console"/>
+          <w:color w:val="CCCCCC"/>
+        </w:rPr>
+        <w:t>RMSLE: mean = 0.1844, sd = 0.0533, min = 0.0993, max = 0.3335</w:t>
+      </w:r>
+    </w:p>
+    <w:p>
+      <w:pPr>
+        <w:pStyle w:val="HTMLPreformatted"/>
+        <w:shd w:val="clear" w:color="auto" w:fill="2D2D2D"/>
+        <w:rPr>
+          <w:rFonts w:ascii="Lucida Console" w:hAnsi="Lucida Console"/>
+          <w:color w:val="CCCCCC"/>
+        </w:rPr>
+      </w:pPr>
+      <w:r>
+        <w:rPr>
+          <w:rFonts w:ascii="Lucida Console" w:hAnsi="Lucida Console"/>
+          <w:color w:val="CCCCCC"/>
+        </w:rPr>
+        <w:t>--------</w:t>
+      </w:r>
+    </w:p>
+    <w:p>
+      <w:pPr>
+        <w:rPr>
+          <w:lang w:val="en-US"/>
+        </w:rPr>
+      </w:pPr>
+    </w:p>
+    <w:p>
+      <w:pPr>
+        <w:rPr>
+          <w:lang w:val="en-US"/>
+        </w:rPr>
+      </w:pPr>
+    </w:p>
+    <w:p>
+      <w:pPr>
+        <w:rPr>
+          <w:lang w:val="en-US"/>
+        </w:rPr>
+      </w:pPr>
+    </w:p>
+    <w:p>
+      <w:pPr>
+        <w:rPr>
+          <w:lang w:val="en-US"/>
+        </w:rPr>
+      </w:pPr>
+    </w:p>
+    <w:p>
+      <w:pPr>
+        <w:rPr>
+          <w:lang w:val="en-US"/>
+        </w:rPr>
+      </w:pPr>
+    </w:p>
+    <w:p>
+      <w:pPr>
+        <w:rPr>
+          <w:lang w:val="en-US"/>
+        </w:rPr>
+      </w:pPr>
+    </w:p>
+    <w:p>
+      <w:pPr>
+        <w:pStyle w:val="Heading2"/>
+        <w:rPr>
+          <w:lang w:val="en-US"/>
+        </w:rPr>
+      </w:pPr>
+      <w:r>
+        <w:rPr>
+          <w:lang w:val="en-US"/>
+        </w:rPr>
+        <w:t>Baseline</w:t>
+      </w:r>
+    </w:p>
+    <w:p>
+      <w:pPr>
+        <w:pStyle w:val="HTMLPreformatted"/>
+        <w:shd w:val="clear" w:color="auto" w:fill="2D2D2D"/>
+        <w:rPr>
+          <w:rFonts w:ascii="Lucida Console" w:hAnsi="Lucida Console"/>
+          <w:color w:val="CCCCCC"/>
+        </w:rPr>
+      </w:pPr>
+      <w:r>
+        <w:rPr>
+          <w:rFonts w:ascii="Lucida Console" w:hAnsi="Lucida Console"/>
+          <w:color w:val="CCCCCC"/>
+        </w:rPr>
+        <w:t>Store sales prediction scores, baseline models</w:t>
+      </w:r>
+    </w:p>
+    <w:p>
+      <w:pPr>
+        <w:pStyle w:val="HTMLPreformatted"/>
+        <w:shd w:val="clear" w:color="auto" w:fill="2D2D2D"/>
+        <w:rPr>
+          <w:rFonts w:ascii="Lucida Console" w:hAnsi="Lucida Console"/>
+          <w:color w:val="CCCCCC"/>
+        </w:rPr>
+      </w:pPr>
+      <w:r>
+        <w:rPr>
+          <w:rFonts w:ascii="Lucida Console" w:hAnsi="Lucida Console"/>
+          <w:color w:val="CCCCCC"/>
+        </w:rPr>
+        <w:t>--------</w:t>
+      </w:r>
+    </w:p>
+    <w:p>
+      <w:pPr>
+        <w:pStyle w:val="HTMLPreformatted"/>
+        <w:shd w:val="clear" w:color="auto" w:fill="2D2D2D"/>
+        <w:rPr>
+          <w:rFonts w:ascii="Lucida Console" w:hAnsi="Lucida Console"/>
+          <w:color w:val="CCCCCC"/>
+        </w:rPr>
+      </w:pPr>
+      <w:r>
+        <w:rPr>
+          <w:rFonts w:ascii="Lucida Console" w:hAnsi="Lucida Console"/>
+          <w:color w:val="CCCCCC"/>
+        </w:rPr>
+        <w:t>Model = Naive drift</w:t>
+      </w:r>
+    </w:p>
+    <w:p>
+      <w:pPr>
+        <w:pStyle w:val="HTMLPreformatted"/>
+        <w:shd w:val="clear" w:color="auto" w:fill="2D2D2D"/>
+        <w:rPr>
+          <w:rFonts w:ascii="Lucida Console" w:hAnsi="Lucida Console"/>
+          <w:color w:val="CCCCCC"/>
+        </w:rPr>
+      </w:pPr>
+      <w:r>
+        <w:rPr>
+          <w:rFonts w:ascii="Lucida Console" w:hAnsi="Lucida Console"/>
+          <w:color w:val="CCCCCC"/>
+        </w:rPr>
+        <w:t>MAE: mean = 2328.177, sd = 1136.4971, min = 451.7328, max = 5366.7402</w:t>
+      </w:r>
+    </w:p>
+    <w:p>
+      <w:pPr>
+        <w:pStyle w:val="HTMLPreformatted"/>
+        <w:shd w:val="clear" w:color="auto" w:fill="2D2D2D"/>
+        <w:rPr>
+          <w:rFonts w:ascii="Lucida Console" w:hAnsi="Lucida Console"/>
+          <w:color w:val="CCCCCC"/>
+        </w:rPr>
+      </w:pPr>
+      <w:r>
+        <w:rPr>
+          <w:rFonts w:ascii="Lucida Console" w:hAnsi="Lucida Console"/>
+          <w:color w:val="CCCCCC"/>
+        </w:rPr>
+        <w:t>MSE: mean = 9456240.9585, sd = 9595478.7352, min = 337899.9963, max = 39601845.7175</w:t>
+      </w:r>
+    </w:p>
+    <w:p>
+      <w:pPr>
+        <w:pStyle w:val="HTMLPreformatted"/>
+        <w:shd w:val="clear" w:color="auto" w:fill="2D2D2D"/>
+        <w:rPr>
+          <w:rFonts w:ascii="Lucida Console" w:hAnsi="Lucida Console"/>
+          <w:color w:val="CCCCCC"/>
+        </w:rPr>
+      </w:pPr>
+      <w:r>
+        <w:rPr>
+          <w:rFonts w:ascii="Lucida Console" w:hAnsi="Lucida Console"/>
+          <w:color w:val="CCCCCC"/>
+        </w:rPr>
+        <w:t>RMSE: mean = 2766.8203, sd = 1341.9935, min = 581.2917, max = 6292.9997</w:t>
+      </w:r>
+    </w:p>
+    <w:p>
+      <w:pPr>
+        <w:pStyle w:val="HTMLPreformatted"/>
+        <w:shd w:val="clear" w:color="auto" w:fill="2D2D2D"/>
+        <w:rPr>
+          <w:rFonts w:ascii="Lucida Console" w:hAnsi="Lucida Console"/>
+          <w:color w:val="CCCCCC"/>
+        </w:rPr>
+      </w:pPr>
+      <w:r>
+        <w:rPr>
+          <w:rFonts w:ascii="Lucida Console" w:hAnsi="Lucida Console"/>
+          <w:color w:val="CCCCCC"/>
+        </w:rPr>
+        <w:t>RMSLE: mean = 0.2362, sd = 0.0814, min = 0.0947, max = 0.4938</w:t>
+      </w:r>
+    </w:p>
+    <w:p>
+      <w:pPr>
+        <w:pStyle w:val="HTMLPreformatted"/>
+        <w:shd w:val="clear" w:color="auto" w:fill="2D2D2D"/>
+        <w:rPr>
+          <w:rFonts w:ascii="Lucida Console" w:hAnsi="Lucida Console"/>
+          <w:color w:val="CCCCCC"/>
+        </w:rPr>
+      </w:pPr>
+      <w:r>
+        <w:rPr>
+          <w:rFonts w:ascii="Lucida Console" w:hAnsi="Lucida Console"/>
+          <w:color w:val="CCCCCC"/>
+        </w:rPr>
+        <w:t>--------</w:t>
+      </w:r>
+    </w:p>
+    <w:p>
+      <w:pPr>
+        <w:pStyle w:val="HTMLPreformatted"/>
+        <w:shd w:val="clear" w:color="auto" w:fill="2D2D2D"/>
+        <w:rPr>
+          <w:rFonts w:ascii="Lucida Console" w:hAnsi="Lucida Console"/>
+          <w:color w:val="CCCCCC"/>
+        </w:rPr>
+      </w:pPr>
+      <w:r>
+        <w:rPr>
+          <w:rFonts w:ascii="Lucida Console" w:hAnsi="Lucida Console"/>
+          <w:color w:val="CCCCCC"/>
+        </w:rPr>
+        <w:t>Model = Naive seasonal</w:t>
+      </w:r>
+    </w:p>
+    <w:p>
+      <w:pPr>
+        <w:pStyle w:val="HTMLPreformatted"/>
+        <w:shd w:val="clear" w:color="auto" w:fill="2D2D2D"/>
+        <w:rPr>
+          <w:rFonts w:ascii="Lucida Console" w:hAnsi="Lucida Console"/>
+          <w:color w:val="CCCCCC"/>
+        </w:rPr>
+      </w:pPr>
+      <w:r>
+        <w:rPr>
+          <w:rFonts w:ascii="Lucida Console" w:hAnsi="Lucida Console"/>
+          <w:color w:val="CCCCCC"/>
+        </w:rPr>
+        <w:t>MAE: mean = 2030.8822, sd = 1035.465, min = 560.4581, max = 5120.9853</w:t>
+      </w:r>
+    </w:p>
+    <w:p>
+      <w:pPr>
+        <w:pStyle w:val="HTMLPreformatted"/>
+        <w:shd w:val="clear" w:color="auto" w:fill="2D2D2D"/>
+        <w:rPr>
+          <w:rFonts w:ascii="Lucida Console" w:hAnsi="Lucida Console"/>
+          <w:color w:val="CCCCCC"/>
+        </w:rPr>
+      </w:pPr>
+      <w:r>
+        <w:rPr>
+          <w:rFonts w:ascii="Lucida Console" w:hAnsi="Lucida Console"/>
+          <w:color w:val="CCCCCC"/>
+        </w:rPr>
+        <w:t>MSE: mean = 8805785.35, sd = 10045164.6608, min = 469271.2874, max = 48934329.0129</w:t>
+      </w:r>
+    </w:p>
+    <w:p>
+      <w:pPr>
+        <w:pStyle w:val="HTMLPreformatted"/>
+        <w:shd w:val="clear" w:color="auto" w:fill="2D2D2D"/>
+        <w:rPr>
+          <w:rFonts w:ascii="Lucida Console" w:hAnsi="Lucida Console"/>
+          <w:color w:val="CCCCCC"/>
+        </w:rPr>
+      </w:pPr>
+      <w:r>
+        <w:rPr>
+          <w:rFonts w:ascii="Lucida Console" w:hAnsi="Lucida Console"/>
+          <w:color w:val="CCCCCC"/>
+        </w:rPr>
         <w:lastRenderedPageBreak/>
-        <w:t>MSE: mean = 8891668.0128, sd = 10957331.0073, min = 678799.8009, max = 56311677.094</w:t>
-      </w:r>
-    </w:p>
-    <w:p>
-      <w:pPr>
-        <w:pStyle w:val="HTMLPreformatted"/>
-        <w:shd w:val="clear" w:color="auto" w:fill="2D2D2D"/>
-        <w:rPr>
-          <w:rFonts w:ascii="Lucida Console" w:hAnsi="Lucida Console"/>
-          <w:color w:val="CCCCCC"/>
-        </w:rPr>
-      </w:pPr>
-      <w:r>
-        <w:rPr>
-          <w:rFonts w:ascii="Lucida Console" w:hAnsi="Lucida Console"/>
-          <w:color w:val="CCCCCC"/>
-        </w:rPr>
-        <w:t>RMSE: mean = 2583.3276, sd = 1489.3242, min = 823.8931, max = 7504.1107</w:t>
-      </w:r>
-    </w:p>
-    <w:p>
-      <w:pPr>
-        <w:pStyle w:val="HTMLPreformatted"/>
-        <w:shd w:val="clear" w:color="auto" w:fill="2D2D2D"/>
-        <w:rPr>
-          <w:rFonts w:ascii="Lucida Console" w:hAnsi="Lucida Console"/>
-          <w:color w:val="CCCCCC"/>
-        </w:rPr>
-      </w:pPr>
-      <w:r>
-        <w:rPr>
-          <w:rFonts w:ascii="Lucida Console" w:hAnsi="Lucida Console"/>
-          <w:color w:val="CCCCCC"/>
-        </w:rPr>
-        <w:t>RMSLE: mean = 0.2009, sd = 0.0483, min = 0.1171, max = 0.3265</w:t>
+        <w:t>RMSE: mean = 2621.2977, sd = 1390.8932, min = 685.0338, max = 6995.3076</w:t>
+      </w:r>
+    </w:p>
+    <w:p>
+      <w:pPr>
+        <w:pStyle w:val="HTMLPreformatted"/>
+        <w:shd w:val="clear" w:color="auto" w:fill="2D2D2D"/>
+        <w:rPr>
+          <w:rFonts w:ascii="Lucida Console" w:hAnsi="Lucida Console"/>
+          <w:color w:val="CCCCCC"/>
+        </w:rPr>
+      </w:pPr>
+      <w:r>
+        <w:rPr>
+          <w:rFonts w:ascii="Lucida Console" w:hAnsi="Lucida Console"/>
+          <w:color w:val="CCCCCC"/>
+        </w:rPr>
+        <w:t>RMSLE: mean = 0.2171, sd = 0.0672, min = 0.1109, max = 0.36</w:t>
       </w:r>
     </w:p>
     <w:p>
@@ -1028,708 +1849,6 @@
           <w:rFonts w:ascii="Lucida Console" w:hAnsi="Lucida Console"/>
           <w:color w:val="CCCCCC"/>
         </w:rPr>
-        <w:t>Model = D-Linear + linear</w:t>
-      </w:r>
-    </w:p>
-    <w:p>
-      <w:pPr>
-        <w:pStyle w:val="HTMLPreformatted"/>
-        <w:shd w:val="clear" w:color="auto" w:fill="2D2D2D"/>
-        <w:rPr>
-          <w:rFonts w:ascii="Lucida Console" w:hAnsi="Lucida Console"/>
-          <w:color w:val="CCCCCC"/>
-        </w:rPr>
-      </w:pPr>
-      <w:r>
-        <w:rPr>
-          <w:rFonts w:ascii="Lucida Console" w:hAnsi="Lucida Console"/>
-          <w:color w:val="CCCCCC"/>
-        </w:rPr>
-        <w:t>MAE: mean = 1818.1418, sd = 973.7656, min = 630.2861, max = 5268.6488</w:t>
-      </w:r>
-    </w:p>
-    <w:p>
-      <w:pPr>
-        <w:pStyle w:val="HTMLPreformatted"/>
-        <w:shd w:val="clear" w:color="auto" w:fill="2D2D2D"/>
-        <w:rPr>
-          <w:rFonts w:ascii="Lucida Console" w:hAnsi="Lucida Console"/>
-          <w:color w:val="CCCCCC"/>
-        </w:rPr>
-      </w:pPr>
-      <w:r>
-        <w:rPr>
-          <w:rFonts w:ascii="Lucida Console" w:hAnsi="Lucida Console"/>
-          <w:color w:val="CCCCCC"/>
-        </w:rPr>
-        <w:t>MSE: mean = 7286736.7197, sd = 8721704.8131, min = 544459.7534, max = 47754719.8946</w:t>
-      </w:r>
-    </w:p>
-    <w:p>
-      <w:pPr>
-        <w:pStyle w:val="HTMLPreformatted"/>
-        <w:shd w:val="clear" w:color="auto" w:fill="2D2D2D"/>
-        <w:rPr>
-          <w:rFonts w:ascii="Lucida Console" w:hAnsi="Lucida Console"/>
-          <w:color w:val="CCCCCC"/>
-        </w:rPr>
-      </w:pPr>
-      <w:r>
-        <w:rPr>
-          <w:rFonts w:ascii="Lucida Console" w:hAnsi="Lucida Console"/>
-          <w:color w:val="CCCCCC"/>
-        </w:rPr>
-        <w:t>RMSE: mean = 2362.6279, sd = 1305.6515, min = 737.8752, max = 6910.479</w:t>
-      </w:r>
-    </w:p>
-    <w:p>
-      <w:pPr>
-        <w:pStyle w:val="HTMLPreformatted"/>
-        <w:shd w:val="clear" w:color="auto" w:fill="2D2D2D"/>
-        <w:rPr>
-          <w:rFonts w:ascii="Lucida Console" w:hAnsi="Lucida Console"/>
-          <w:color w:val="CCCCCC"/>
-        </w:rPr>
-      </w:pPr>
-      <w:r>
-        <w:rPr>
-          <w:rFonts w:ascii="Lucida Console" w:hAnsi="Lucida Console"/>
-          <w:color w:val="CCCCCC"/>
-        </w:rPr>
-        <w:t>RMSLE: mean = 0.1854, sd = 0.0485, min = 0.1072, max = 0.329</w:t>
-      </w:r>
-    </w:p>
-    <w:p>
-      <w:pPr>
-        <w:pStyle w:val="HTMLPreformatted"/>
-        <w:shd w:val="clear" w:color="auto" w:fill="2D2D2D"/>
-        <w:rPr>
-          <w:rFonts w:ascii="Lucida Console" w:hAnsi="Lucida Console"/>
-          <w:color w:val="CCCCCC"/>
-        </w:rPr>
-      </w:pPr>
-      <w:r>
-        <w:rPr>
-          <w:rFonts w:ascii="Lucida Console" w:hAnsi="Lucida Console"/>
-          <w:color w:val="CCCCCC"/>
-        </w:rPr>
-        <w:t>--------</w:t>
-      </w:r>
-    </w:p>
-    <w:p>
-      <w:pPr>
-        <w:pStyle w:val="HTMLPreformatted"/>
-        <w:shd w:val="clear" w:color="auto" w:fill="2D2D2D"/>
-        <w:rPr>
-          <w:rFonts w:ascii="Lucida Console" w:hAnsi="Lucida Console"/>
-          <w:color w:val="CCCCCC"/>
-        </w:rPr>
-      </w:pPr>
-      <w:r>
-        <w:rPr>
-          <w:rFonts w:ascii="Lucida Console" w:hAnsi="Lucida Console"/>
-          <w:color w:val="CCCCCC"/>
-        </w:rPr>
-        <w:t>Model = D-Linear (global) + AutoARIMA</w:t>
-      </w:r>
-    </w:p>
-    <w:p>
-      <w:pPr>
-        <w:pStyle w:val="HTMLPreformatted"/>
-        <w:shd w:val="clear" w:color="auto" w:fill="2D2D2D"/>
-        <w:rPr>
-          <w:rFonts w:ascii="Lucida Console" w:hAnsi="Lucida Console"/>
-          <w:color w:val="CCCCCC"/>
-        </w:rPr>
-      </w:pPr>
-      <w:r>
-        <w:rPr>
-          <w:rFonts w:ascii="Lucida Console" w:hAnsi="Lucida Console"/>
-          <w:color w:val="CCCCCC"/>
-        </w:rPr>
-        <w:t>MAE: mean = 1910.5009, sd = 1171.8067, min = 536.2856, max = 6138.3636</w:t>
-      </w:r>
-    </w:p>
-    <w:p>
-      <w:pPr>
-        <w:pStyle w:val="HTMLPreformatted"/>
-        <w:shd w:val="clear" w:color="auto" w:fill="2D2D2D"/>
-        <w:rPr>
-          <w:rFonts w:ascii="Lucida Console" w:hAnsi="Lucida Console"/>
-          <w:color w:val="CCCCCC"/>
-        </w:rPr>
-      </w:pPr>
-      <w:r>
-        <w:rPr>
-          <w:rFonts w:ascii="Lucida Console" w:hAnsi="Lucida Console"/>
-          <w:color w:val="CCCCCC"/>
-        </w:rPr>
-        <w:t>MSE: mean = 8163077.1726, sd = 10987995.6823, min = 513327.3527, max = 57579060.0013</w:t>
-      </w:r>
-    </w:p>
-    <w:p>
-      <w:pPr>
-        <w:pStyle w:val="HTMLPreformatted"/>
-        <w:shd w:val="clear" w:color="auto" w:fill="2D2D2D"/>
-        <w:rPr>
-          <w:rFonts w:ascii="Lucida Console" w:hAnsi="Lucida Console"/>
-          <w:color w:val="CCCCCC"/>
-        </w:rPr>
-      </w:pPr>
-      <w:r>
-        <w:rPr>
-          <w:rFonts w:ascii="Lucida Console" w:hAnsi="Lucida Console"/>
-          <w:color w:val="CCCCCC"/>
-        </w:rPr>
-        <w:t>RMSE: mean = 2435.6618, sd = 1493.529, min = 716.4687, max = 7588.0867</w:t>
-      </w:r>
-    </w:p>
-    <w:p>
-      <w:pPr>
-        <w:pStyle w:val="HTMLPreformatted"/>
-        <w:shd w:val="clear" w:color="auto" w:fill="2D2D2D"/>
-        <w:rPr>
-          <w:rFonts w:ascii="Lucida Console" w:hAnsi="Lucida Console"/>
-          <w:color w:val="CCCCCC"/>
-        </w:rPr>
-      </w:pPr>
-      <w:r>
-        <w:rPr>
-          <w:rFonts w:ascii="Lucida Console" w:hAnsi="Lucida Console"/>
-          <w:color w:val="CCCCCC"/>
-        </w:rPr>
-        <w:t>RMSLE: mean = 0.1854, sd = 0.0427, min = 0.1074, max = 0.3361</w:t>
-      </w:r>
-    </w:p>
-    <w:p>
-      <w:pPr>
-        <w:pStyle w:val="HTMLPreformatted"/>
-        <w:shd w:val="clear" w:color="auto" w:fill="2D2D2D"/>
-        <w:rPr>
-          <w:rFonts w:ascii="Lucida Console" w:hAnsi="Lucida Console"/>
-          <w:color w:val="CCCCCC"/>
-        </w:rPr>
-      </w:pPr>
-      <w:r>
-        <w:rPr>
-          <w:rFonts w:ascii="Lucida Console" w:hAnsi="Lucida Console"/>
-          <w:color w:val="CCCCCC"/>
-        </w:rPr>
-        <w:t>--------</w:t>
-      </w:r>
-    </w:p>
-    <w:p>
-      <w:pPr>
-        <w:pStyle w:val="HTMLPreformatted"/>
-        <w:shd w:val="clear" w:color="auto" w:fill="2D2D2D"/>
-        <w:rPr>
-          <w:rFonts w:ascii="Lucida Console" w:hAnsi="Lucida Console"/>
-          <w:color w:val="CCCCCC"/>
-        </w:rPr>
-      </w:pPr>
-      <w:r>
-        <w:rPr>
-          <w:rFonts w:ascii="Lucida Console" w:hAnsi="Lucida Console"/>
-          <w:color w:val="CCCCCC"/>
-        </w:rPr>
-        <w:t>Model = D-Linear (global) + RF</w:t>
-      </w:r>
-    </w:p>
-    <w:p>
-      <w:pPr>
-        <w:pStyle w:val="HTMLPreformatted"/>
-        <w:shd w:val="clear" w:color="auto" w:fill="2D2D2D"/>
-        <w:rPr>
-          <w:rFonts w:ascii="Lucida Console" w:hAnsi="Lucida Console"/>
-          <w:color w:val="CCCCCC"/>
-        </w:rPr>
-      </w:pPr>
-      <w:r>
-        <w:rPr>
-          <w:rFonts w:ascii="Lucida Console" w:hAnsi="Lucida Console"/>
-          <w:color w:val="CCCCCC"/>
-        </w:rPr>
-        <w:t>MAE: mean = 2042.0277, sd = 1444.2029, min = 507.9908, max = 6788.5454</w:t>
-      </w:r>
-    </w:p>
-    <w:p>
-      <w:pPr>
-        <w:pStyle w:val="HTMLPreformatted"/>
-        <w:shd w:val="clear" w:color="auto" w:fill="2D2D2D"/>
-        <w:rPr>
-          <w:rFonts w:ascii="Lucida Console" w:hAnsi="Lucida Console"/>
-          <w:color w:val="CCCCCC"/>
-        </w:rPr>
-      </w:pPr>
-      <w:r>
-        <w:rPr>
-          <w:rFonts w:ascii="Lucida Console" w:hAnsi="Lucida Console"/>
-          <w:color w:val="CCCCCC"/>
-        </w:rPr>
-        <w:t>MSE: mean = 10414083.4996, sd = 16382490.3355, min = 466587.5502, max = 72432744.9713</w:t>
-      </w:r>
-    </w:p>
-    <w:p>
-      <w:pPr>
-        <w:pStyle w:val="HTMLPreformatted"/>
-        <w:shd w:val="clear" w:color="auto" w:fill="2D2D2D"/>
-        <w:rPr>
-          <w:rFonts w:ascii="Lucida Console" w:hAnsi="Lucida Console"/>
-          <w:color w:val="CCCCCC"/>
-        </w:rPr>
-      </w:pPr>
-      <w:r>
-        <w:rPr>
-          <w:rFonts w:ascii="Lucida Console" w:hAnsi="Lucida Console"/>
-          <w:color w:val="CCCCCC"/>
-        </w:rPr>
-        <w:t>RMSE: mean = 2597.8064, sd = 1914.5458, min = 683.0721, max = 8510.7429</w:t>
-      </w:r>
-    </w:p>
-    <w:p>
-      <w:pPr>
-        <w:pStyle w:val="HTMLPreformatted"/>
-        <w:shd w:val="clear" w:color="auto" w:fill="2D2D2D"/>
-        <w:rPr>
-          <w:rFonts w:ascii="Lucida Console" w:hAnsi="Lucida Console"/>
-          <w:color w:val="CCCCCC"/>
-        </w:rPr>
-      </w:pPr>
-      <w:r>
-        <w:rPr>
-          <w:rFonts w:ascii="Lucida Console" w:hAnsi="Lucida Console"/>
-          <w:color w:val="CCCCCC"/>
-        </w:rPr>
-        <w:t>RMSLE: mean = 0.1867, sd = 0.0633, min = 0.1063, max = 0.4676</w:t>
-      </w:r>
-    </w:p>
-    <w:p>
-      <w:pPr>
-        <w:pStyle w:val="HTMLPreformatted"/>
-        <w:shd w:val="clear" w:color="auto" w:fill="2D2D2D"/>
-        <w:rPr>
-          <w:rFonts w:ascii="Lucida Console" w:hAnsi="Lucida Console"/>
-          <w:color w:val="CCCCCC"/>
-        </w:rPr>
-      </w:pPr>
-      <w:r>
-        <w:rPr>
-          <w:rFonts w:ascii="Lucida Console" w:hAnsi="Lucida Console"/>
-          <w:color w:val="CCCCCC"/>
-        </w:rPr>
-        <w:t>--------</w:t>
-      </w:r>
-    </w:p>
-    <w:p>
-      <w:pPr>
-        <w:pStyle w:val="HTMLPreformatted"/>
-        <w:shd w:val="clear" w:color="auto" w:fill="2D2D2D"/>
-        <w:rPr>
-          <w:rFonts w:ascii="Lucida Console" w:hAnsi="Lucida Console"/>
-          <w:color w:val="CCCCCC"/>
-        </w:rPr>
-      </w:pPr>
-      <w:r>
-        <w:rPr>
-          <w:rFonts w:ascii="Lucida Console" w:hAnsi="Lucida Console"/>
-          <w:color w:val="CCCCCC"/>
-        </w:rPr>
-        <w:t>Model = D-Linear (global) + RNN (global)</w:t>
-      </w:r>
-    </w:p>
-    <w:p>
-      <w:pPr>
-        <w:pStyle w:val="HTMLPreformatted"/>
-        <w:shd w:val="clear" w:color="auto" w:fill="2D2D2D"/>
-        <w:rPr>
-          <w:rFonts w:ascii="Lucida Console" w:hAnsi="Lucida Console"/>
-          <w:color w:val="CCCCCC"/>
-        </w:rPr>
-      </w:pPr>
-      <w:r>
-        <w:rPr>
-          <w:rFonts w:ascii="Lucida Console" w:hAnsi="Lucida Console"/>
-          <w:color w:val="CCCCCC"/>
-        </w:rPr>
-        <w:t>MAE: mean = 1816.2007, sd = 1015.0604, min = 592.3175, max = 5626.5688</w:t>
-      </w:r>
-    </w:p>
-    <w:p>
-      <w:pPr>
-        <w:pStyle w:val="HTMLPreformatted"/>
-        <w:shd w:val="clear" w:color="auto" w:fill="2D2D2D"/>
-        <w:rPr>
-          <w:rFonts w:ascii="Lucida Console" w:hAnsi="Lucida Console"/>
-          <w:color w:val="CCCCCC"/>
-        </w:rPr>
-      </w:pPr>
-      <w:r>
-        <w:rPr>
-          <w:rFonts w:ascii="Lucida Console" w:hAnsi="Lucida Console"/>
-          <w:color w:val="CCCCCC"/>
-        </w:rPr>
-        <w:t>MSE: mean = 7326077.6273, sd = 9137053.8235, min = 580982.6589, max = 51565299.8883</w:t>
-      </w:r>
-    </w:p>
-    <w:p>
-      <w:pPr>
-        <w:pStyle w:val="HTMLPreformatted"/>
-        <w:shd w:val="clear" w:color="auto" w:fill="2D2D2D"/>
-        <w:rPr>
-          <w:rFonts w:ascii="Lucida Console" w:hAnsi="Lucida Console"/>
-          <w:color w:val="CCCCCC"/>
-        </w:rPr>
-      </w:pPr>
-      <w:r>
-        <w:rPr>
-          <w:rFonts w:ascii="Lucida Console" w:hAnsi="Lucida Console"/>
-          <w:color w:val="CCCCCC"/>
-        </w:rPr>
-        <w:t>RMSE: mean = 2347.4992, sd = 1347.3399, min = 762.2222, max = 7180.8983</w:t>
-      </w:r>
-    </w:p>
-    <w:p>
-      <w:pPr>
-        <w:pStyle w:val="HTMLPreformatted"/>
-        <w:shd w:val="clear" w:color="auto" w:fill="2D2D2D"/>
-        <w:rPr>
-          <w:rFonts w:ascii="Lucida Console" w:hAnsi="Lucida Console"/>
-          <w:color w:val="CCCCCC"/>
-        </w:rPr>
-      </w:pPr>
-      <w:r>
-        <w:rPr>
-          <w:rFonts w:ascii="Lucida Console" w:hAnsi="Lucida Console"/>
-          <w:color w:val="CCCCCC"/>
-        </w:rPr>
-        <w:t>RMSLE: mean = 0.1844, sd = 0.0533, min = 0.0993, max = 0.3335</w:t>
-      </w:r>
-    </w:p>
-    <w:p>
-      <w:pPr>
-        <w:pStyle w:val="HTMLPreformatted"/>
-        <w:shd w:val="clear" w:color="auto" w:fill="2D2D2D"/>
-        <w:rPr>
-          <w:rFonts w:ascii="Lucida Console" w:hAnsi="Lucida Console"/>
-          <w:color w:val="CCCCCC"/>
-        </w:rPr>
-      </w:pPr>
-      <w:r>
-        <w:rPr>
-          <w:rFonts w:ascii="Lucida Console" w:hAnsi="Lucida Console"/>
-          <w:color w:val="CCCCCC"/>
-        </w:rPr>
-        <w:t>--------</w:t>
-      </w:r>
-    </w:p>
-    <w:p>
-      <w:pPr>
-        <w:rPr>
-          <w:lang w:val="en-US"/>
-        </w:rPr>
-      </w:pPr>
-    </w:p>
-    <w:p>
-      <w:pPr>
-        <w:rPr>
-          <w:lang w:val="en-US"/>
-        </w:rPr>
-      </w:pPr>
-    </w:p>
-    <w:p>
-      <w:pPr>
-        <w:rPr>
-          <w:lang w:val="en-US"/>
-        </w:rPr>
-      </w:pPr>
-    </w:p>
-    <w:p>
-      <w:pPr>
-        <w:rPr>
-          <w:lang w:val="en-US"/>
-        </w:rPr>
-      </w:pPr>
-    </w:p>
-    <w:p>
-      <w:pPr>
-        <w:rPr>
-          <w:lang w:val="en-US"/>
-        </w:rPr>
-      </w:pPr>
-    </w:p>
-    <w:p>
-      <w:pPr>
-        <w:rPr>
-          <w:lang w:val="en-US"/>
-        </w:rPr>
-      </w:pPr>
-    </w:p>
-    <w:p>
-      <w:pPr>
-        <w:pStyle w:val="Heading2"/>
-        <w:rPr>
-          <w:lang w:val="en-US"/>
-        </w:rPr>
-      </w:pPr>
-      <w:r>
-        <w:rPr>
-          <w:lang w:val="en-US"/>
-        </w:rPr>
-        <w:t>Baseline</w:t>
-      </w:r>
-    </w:p>
-    <w:p>
-      <w:pPr>
-        <w:pStyle w:val="HTMLPreformatted"/>
-        <w:shd w:val="clear" w:color="auto" w:fill="2D2D2D"/>
-        <w:rPr>
-          <w:rFonts w:ascii="Lucida Console" w:hAnsi="Lucida Console"/>
-          <w:color w:val="CCCCCC"/>
-        </w:rPr>
-      </w:pPr>
-      <w:r>
-        <w:rPr>
-          <w:rFonts w:ascii="Lucida Console" w:hAnsi="Lucida Console"/>
-          <w:color w:val="CCCCCC"/>
-        </w:rPr>
-        <w:t>Store sales prediction scores, baseline models</w:t>
-      </w:r>
-    </w:p>
-    <w:p>
-      <w:pPr>
-        <w:pStyle w:val="HTMLPreformatted"/>
-        <w:shd w:val="clear" w:color="auto" w:fill="2D2D2D"/>
-        <w:rPr>
-          <w:rFonts w:ascii="Lucida Console" w:hAnsi="Lucida Console"/>
-          <w:color w:val="CCCCCC"/>
-        </w:rPr>
-      </w:pPr>
-      <w:r>
-        <w:rPr>
-          <w:rFonts w:ascii="Lucida Console" w:hAnsi="Lucida Console"/>
-          <w:color w:val="CCCCCC"/>
-        </w:rPr>
-        <w:t>--------</w:t>
-      </w:r>
-    </w:p>
-    <w:p>
-      <w:pPr>
-        <w:pStyle w:val="HTMLPreformatted"/>
-        <w:shd w:val="clear" w:color="auto" w:fill="2D2D2D"/>
-        <w:rPr>
-          <w:rFonts w:ascii="Lucida Console" w:hAnsi="Lucida Console"/>
-          <w:color w:val="CCCCCC"/>
-        </w:rPr>
-      </w:pPr>
-      <w:r>
-        <w:rPr>
-          <w:rFonts w:ascii="Lucida Console" w:hAnsi="Lucida Console"/>
-          <w:color w:val="CCCCCC"/>
-        </w:rPr>
-        <w:t>Model = Naive drift</w:t>
-      </w:r>
-    </w:p>
-    <w:p>
-      <w:pPr>
-        <w:pStyle w:val="HTMLPreformatted"/>
-        <w:shd w:val="clear" w:color="auto" w:fill="2D2D2D"/>
-        <w:rPr>
-          <w:rFonts w:ascii="Lucida Console" w:hAnsi="Lucida Console"/>
-          <w:color w:val="CCCCCC"/>
-        </w:rPr>
-      </w:pPr>
-      <w:r>
-        <w:rPr>
-          <w:rFonts w:ascii="Lucida Console" w:hAnsi="Lucida Console"/>
-          <w:color w:val="CCCCCC"/>
-        </w:rPr>
-        <w:t>MAE: mean = 2328.177, sd = 1136.4971, min = 451.7328, max = 5366.7402</w:t>
-      </w:r>
-    </w:p>
-    <w:p>
-      <w:pPr>
-        <w:pStyle w:val="HTMLPreformatted"/>
-        <w:shd w:val="clear" w:color="auto" w:fill="2D2D2D"/>
-        <w:rPr>
-          <w:rFonts w:ascii="Lucida Console" w:hAnsi="Lucida Console"/>
-          <w:color w:val="CCCCCC"/>
-        </w:rPr>
-      </w:pPr>
-      <w:r>
-        <w:rPr>
-          <w:rFonts w:ascii="Lucida Console" w:hAnsi="Lucida Console"/>
-          <w:color w:val="CCCCCC"/>
-        </w:rPr>
-        <w:t>MSE: mean = 9456240.9585, sd = 9595478.7352, min = 337899.9963, max = 39601845.7175</w:t>
-      </w:r>
-    </w:p>
-    <w:p>
-      <w:pPr>
-        <w:pStyle w:val="HTMLPreformatted"/>
-        <w:shd w:val="clear" w:color="auto" w:fill="2D2D2D"/>
-        <w:rPr>
-          <w:rFonts w:ascii="Lucida Console" w:hAnsi="Lucida Console"/>
-          <w:color w:val="CCCCCC"/>
-        </w:rPr>
-      </w:pPr>
-      <w:r>
-        <w:rPr>
-          <w:rFonts w:ascii="Lucida Console" w:hAnsi="Lucida Console"/>
-          <w:color w:val="CCCCCC"/>
-        </w:rPr>
-        <w:t>RMSE: mean = 2766.8203, sd = 1341.9935, min = 581.2917, max = 6292.9997</w:t>
-      </w:r>
-    </w:p>
-    <w:p>
-      <w:pPr>
-        <w:pStyle w:val="HTMLPreformatted"/>
-        <w:shd w:val="clear" w:color="auto" w:fill="2D2D2D"/>
-        <w:rPr>
-          <w:rFonts w:ascii="Lucida Console" w:hAnsi="Lucida Console"/>
-          <w:color w:val="CCCCCC"/>
-        </w:rPr>
-      </w:pPr>
-      <w:r>
-        <w:rPr>
-          <w:rFonts w:ascii="Lucida Console" w:hAnsi="Lucida Console"/>
-          <w:color w:val="CCCCCC"/>
-        </w:rPr>
-        <w:t>RMSLE: mean = 0.2362, sd = 0.0814, min = 0.0947, max = 0.4938</w:t>
-      </w:r>
-    </w:p>
-    <w:p>
-      <w:pPr>
-        <w:pStyle w:val="HTMLPreformatted"/>
-        <w:shd w:val="clear" w:color="auto" w:fill="2D2D2D"/>
-        <w:rPr>
-          <w:rFonts w:ascii="Lucida Console" w:hAnsi="Lucida Console"/>
-          <w:color w:val="CCCCCC"/>
-        </w:rPr>
-      </w:pPr>
-      <w:r>
-        <w:rPr>
-          <w:rFonts w:ascii="Lucida Console" w:hAnsi="Lucida Console"/>
-          <w:color w:val="CCCCCC"/>
-        </w:rPr>
-        <w:t>--------</w:t>
-      </w:r>
-    </w:p>
-    <w:p>
-      <w:pPr>
-        <w:pStyle w:val="HTMLPreformatted"/>
-        <w:shd w:val="clear" w:color="auto" w:fill="2D2D2D"/>
-        <w:rPr>
-          <w:rFonts w:ascii="Lucida Console" w:hAnsi="Lucida Console"/>
-          <w:color w:val="CCCCCC"/>
-        </w:rPr>
-      </w:pPr>
-      <w:r>
-        <w:rPr>
-          <w:rFonts w:ascii="Lucida Console" w:hAnsi="Lucida Console"/>
-          <w:color w:val="CCCCCC"/>
-        </w:rPr>
-        <w:t>Model = Naive seasonal</w:t>
-      </w:r>
-    </w:p>
-    <w:p>
-      <w:pPr>
-        <w:pStyle w:val="HTMLPreformatted"/>
-        <w:shd w:val="clear" w:color="auto" w:fill="2D2D2D"/>
-        <w:rPr>
-          <w:rFonts w:ascii="Lucida Console" w:hAnsi="Lucida Console"/>
-          <w:color w:val="CCCCCC"/>
-        </w:rPr>
-      </w:pPr>
-      <w:r>
-        <w:rPr>
-          <w:rFonts w:ascii="Lucida Console" w:hAnsi="Lucida Console"/>
-          <w:color w:val="CCCCCC"/>
-        </w:rPr>
-        <w:t>MAE: mean = 2030.8822, sd = 1035.465, min = 560.4581, max = 5120.9853</w:t>
-      </w:r>
-    </w:p>
-    <w:p>
-      <w:pPr>
-        <w:pStyle w:val="HTMLPreformatted"/>
-        <w:shd w:val="clear" w:color="auto" w:fill="2D2D2D"/>
-        <w:rPr>
-          <w:rFonts w:ascii="Lucida Console" w:hAnsi="Lucida Console"/>
-          <w:color w:val="CCCCCC"/>
-        </w:rPr>
-      </w:pPr>
-      <w:r>
-        <w:rPr>
-          <w:rFonts w:ascii="Lucida Console" w:hAnsi="Lucida Console"/>
-          <w:color w:val="CCCCCC"/>
-        </w:rPr>
-        <w:t>MSE: mean = 8805785.35, sd = 10045164.6608, min = 469271.2874, max = 48934329.0129</w:t>
-      </w:r>
-    </w:p>
-    <w:p>
-      <w:pPr>
-        <w:pStyle w:val="HTMLPreformatted"/>
-        <w:shd w:val="clear" w:color="auto" w:fill="2D2D2D"/>
-        <w:rPr>
-          <w:rFonts w:ascii="Lucida Console" w:hAnsi="Lucida Console"/>
-          <w:color w:val="CCCCCC"/>
-        </w:rPr>
-      </w:pPr>
-      <w:r>
-        <w:rPr>
-          <w:rFonts w:ascii="Lucida Console" w:hAnsi="Lucida Console"/>
-          <w:color w:val="CCCCCC"/>
-        </w:rPr>
-        <w:t>RMSE: mean = 2621.2977, sd = 1390.8932, min = 685.0338, max = 6995.3076</w:t>
-      </w:r>
-    </w:p>
-    <w:p>
-      <w:pPr>
-        <w:pStyle w:val="HTMLPreformatted"/>
-        <w:shd w:val="clear" w:color="auto" w:fill="2D2D2D"/>
-        <w:rPr>
-          <w:rFonts w:ascii="Lucida Console" w:hAnsi="Lucida Console"/>
-          <w:color w:val="CCCCCC"/>
-        </w:rPr>
-      </w:pPr>
-      <w:r>
-        <w:rPr>
-          <w:rFonts w:ascii="Lucida Console" w:hAnsi="Lucida Console"/>
-          <w:color w:val="CCCCCC"/>
-        </w:rPr>
-        <w:t>RMSLE: mean = 0.2171, sd = 0.0672, min = 0.1109, max = 0.36</w:t>
-      </w:r>
-    </w:p>
-    <w:p>
-      <w:pPr>
-        <w:pStyle w:val="HTMLPreformatted"/>
-        <w:shd w:val="clear" w:color="auto" w:fill="2D2D2D"/>
-        <w:rPr>
-          <w:rFonts w:ascii="Lucida Console" w:hAnsi="Lucida Console"/>
-          <w:color w:val="CCCCCC"/>
-        </w:rPr>
-      </w:pPr>
-      <w:r>
-        <w:rPr>
-          <w:rFonts w:ascii="Lucida Console" w:hAnsi="Lucida Console"/>
-          <w:color w:val="CCCCCC"/>
-        </w:rPr>
-        <w:t>--------</w:t>
-      </w:r>
-    </w:p>
-    <w:p>
-      <w:pPr>
-        <w:pStyle w:val="HTMLPreformatted"/>
-        <w:shd w:val="clear" w:color="auto" w:fill="2D2D2D"/>
-        <w:rPr>
-          <w:rFonts w:ascii="Lucida Console" w:hAnsi="Lucida Console"/>
-          <w:color w:val="CCCCCC"/>
-        </w:rPr>
-      </w:pPr>
-      <w:r>
-        <w:rPr>
-          <w:rFonts w:ascii="Lucida Console" w:hAnsi="Lucida Console"/>
-          <w:color w:val="CCCCCC"/>
-        </w:rPr>
         <w:t>Model = Exponential smoothing</w:t>
       </w:r>
     </w:p>
@@ -1798,7 +1917,6 @@
           <w:rFonts w:ascii="Lucida Console" w:hAnsi="Lucida Console"/>
           <w:color w:val="CCCCCC"/>
         </w:rPr>
-        <w:lastRenderedPageBreak/>
         <w:t>RMSLE: mean = 0.1804, sd = 0.0519, min = 0.0986, max = 0.3468</w:t>
       </w:r>
     </w:p>

</xml_diff>